<commit_message>
Added process book in pdf format.
</commit_message>
<xml_diff>
--- a/docs/process_book.docx
+++ b/docs/process_book.docx
@@ -1,6 +1,6 @@
 
 <file path=word/document.xml><?xml version="1.0" encoding="utf-8"?>
-<w:document xmlns:wpc="http://schemas.microsoft.com/office/word/2010/wordprocessingCanvas" xmlns:mc="http://schemas.openxmlformats.org/markup-compatibility/2006" xmlns:o="urn:schemas-microsoft-com:office:office" xmlns:r="http://schemas.openxmlformats.org/officeDocument/2006/relationships" xmlns:m="http://schemas.openxmlformats.org/officeDocument/2006/math" xmlns:v="urn:schemas-microsoft-com:vml" xmlns:wp14="http://schemas.microsoft.com/office/word/2010/wordprocessingDrawing" xmlns:wp="http://schemas.openxmlformats.org/drawingml/2006/wordprocessingDrawing" xmlns:w10="urn:schemas-microsoft-com:office:word" xmlns:w="http://schemas.openxmlformats.org/wordprocessingml/2006/main" xmlns:w14="http://schemas.microsoft.com/office/word/2010/wordml" xmlns:w15="http://schemas.microsoft.com/office/word/2012/wordml" xmlns:wpg="http://schemas.microsoft.com/office/word/2010/wordprocessingGroup" xmlns:wpi="http://schemas.microsoft.com/office/word/2010/wordprocessingInk" xmlns:wne="http://schemas.microsoft.com/office/word/2006/wordml" xmlns:wps="http://schemas.microsoft.com/office/word/2010/wordprocessingShape" mc:Ignorable="w14 w15 wp14">
+<w:document xmlns:wpc="http://schemas.microsoft.com/office/word/2010/wordprocessingCanvas" xmlns:mo="http://schemas.microsoft.com/office/mac/office/2008/main" xmlns:mc="http://schemas.openxmlformats.org/markup-compatibility/2006" xmlns:mv="urn:schemas-microsoft-com:mac:vml" xmlns:o="urn:schemas-microsoft-com:office:office" xmlns:r="http://schemas.openxmlformats.org/officeDocument/2006/relationships" xmlns:m="http://schemas.openxmlformats.org/officeDocument/2006/math" xmlns:v="urn:schemas-microsoft-com:vml" xmlns:wp14="http://schemas.microsoft.com/office/word/2010/wordprocessingDrawing" xmlns:wp="http://schemas.openxmlformats.org/drawingml/2006/wordprocessingDrawing" xmlns:w10="urn:schemas-microsoft-com:office:word" xmlns:w="http://schemas.openxmlformats.org/wordprocessingml/2006/main" xmlns:w14="http://schemas.microsoft.com/office/word/2010/wordml" xmlns:wpg="http://schemas.microsoft.com/office/word/2010/wordprocessingGroup" xmlns:wpi="http://schemas.microsoft.com/office/word/2010/wordprocessingInk" xmlns:wne="http://schemas.microsoft.com/office/word/2006/wordml" xmlns:wps="http://schemas.microsoft.com/office/word/2010/wordprocessingShape" mc:Ignorable="w14 wp14">
   <w:body>
     <w:tbl>
       <w:tblPr>
@@ -117,7 +117,7 @@
                                 <pic:cNvPicPr/>
                               </pic:nvPicPr>
                               <pic:blipFill>
-                                <a:blip r:embed="rId8">
+                                <a:blip r:embed="rId9">
                                   <a:extLst>
                                     <a:ext uri="{28A0092B-C50C-407E-A947-70E740481C1C}">
                                       <a14:useLocalDpi xmlns:a14="http://schemas.microsoft.com/office/drawing/2010/main" val="0"/>
@@ -141,7 +141,7 @@
                                 </a:ln>
                                 <a:extLst>
                                   <a:ext uri="{53640926-AAD7-44d8-BBD7-CCE9431645EC}">
-                                    <a14:shadowObscured xmlns="" xmlns:mo="http://schemas.microsoft.com/office/mac/office/2008/main" xmlns:mv="urn:schemas-microsoft-com:mac:vml" xmlns:o="urn:schemas-microsoft-com:office:office" xmlns:v="urn:schemas-microsoft-com:vml" xmlns:w10="urn:schemas-microsoft-com:office:word" xmlns:w="http://schemas.openxmlformats.org/wordprocessingml/2006/main" xmlns:a14="http://schemas.microsoft.com/office/drawing/2010/main"/>
+                                    <a14:shadowObscured xmlns:a14="http://schemas.microsoft.com/office/drawing/2010/main"/>
                                   </a:ext>
                                 </a:extLst>
                               </pic:spPr>
@@ -479,11 +479,13 @@
           <w:r>
             <w:fldChar w:fldCharType="separate"/>
           </w:r>
-          <w:r>
-            <w:rPr>
-              <w:noProof/>
-            </w:rPr>
-            <w:t>Background and Motivation</w:t>
+          <w:bookmarkStart w:id="0" w:name="_GoBack"/>
+          <w:bookmarkEnd w:id="0"/>
+          <w:r>
+            <w:rPr>
+              <w:noProof/>
+            </w:rPr>
+            <w:t>Overview and Motivation</w:t>
           </w:r>
           <w:r>
             <w:rPr>
@@ -501,7 +503,7 @@
             <w:rPr>
               <w:noProof/>
             </w:rPr>
-            <w:instrText xml:space="preserve"> PAGEREF _Toc289261176 \h </w:instrText>
+            <w:instrText xml:space="preserve"> PAGEREF _Toc290911062 \h </w:instrText>
           </w:r>
           <w:r>
             <w:rPr>
@@ -542,7 +544,7 @@
             <w:rPr>
               <w:noProof/>
             </w:rPr>
-            <w:t>Background</w:t>
+            <w:t>Overview</w:t>
           </w:r>
           <w:r>
             <w:rPr>
@@ -560,7 +562,7 @@
             <w:rPr>
               <w:noProof/>
             </w:rPr>
-            <w:instrText xml:space="preserve"> PAGEREF _Toc289261177 \h </w:instrText>
+            <w:instrText xml:space="preserve"> PAGEREF _Toc290911063 \h </w:instrText>
           </w:r>
           <w:r>
             <w:rPr>
@@ -620,7 +622,7 @@
             <w:rPr>
               <w:noProof/>
             </w:rPr>
-            <w:instrText xml:space="preserve"> PAGEREF _Toc289261178 \h </w:instrText>
+            <w:instrText xml:space="preserve"> PAGEREF _Toc290911064 \h </w:instrText>
           </w:r>
           <w:r>
             <w:rPr>
@@ -680,7 +682,7 @@
             <w:rPr>
               <w:noProof/>
             </w:rPr>
-            <w:instrText xml:space="preserve"> PAGEREF _Toc289261179 \h </w:instrText>
+            <w:instrText xml:space="preserve"> PAGEREF _Toc290911065 \h </w:instrText>
           </w:r>
           <w:r>
             <w:rPr>
@@ -739,7 +741,7 @@
             <w:rPr>
               <w:noProof/>
             </w:rPr>
-            <w:instrText xml:space="preserve"> PAGEREF _Toc289261180 \h </w:instrText>
+            <w:instrText xml:space="preserve"> PAGEREF _Toc290911066 \h </w:instrText>
           </w:r>
           <w:r>
             <w:rPr>
@@ -781,7 +783,7 @@
             <w:rPr>
               <w:noProof/>
             </w:rPr>
-            <w:t>Project Objectives</w:t>
+            <w:t>Related Work</w:t>
           </w:r>
           <w:r>
             <w:rPr>
@@ -799,7 +801,7 @@
             <w:rPr>
               <w:noProof/>
             </w:rPr>
-            <w:instrText xml:space="preserve"> PAGEREF _Toc289261181 \h </w:instrText>
+            <w:instrText xml:space="preserve"> PAGEREF _Toc290911067 \h </w:instrText>
           </w:r>
           <w:r>
             <w:rPr>
@@ -841,6 +843,66 @@
             <w:rPr>
               <w:noProof/>
             </w:rPr>
+            <w:t>Questions</w:t>
+          </w:r>
+          <w:r>
+            <w:rPr>
+              <w:noProof/>
+            </w:rPr>
+            <w:tab/>
+          </w:r>
+          <w:r>
+            <w:rPr>
+              <w:noProof/>
+            </w:rPr>
+            <w:fldChar w:fldCharType="begin"/>
+          </w:r>
+          <w:r>
+            <w:rPr>
+              <w:noProof/>
+            </w:rPr>
+            <w:instrText xml:space="preserve"> PAGEREF _Toc290911068 \h </w:instrText>
+          </w:r>
+          <w:r>
+            <w:rPr>
+              <w:noProof/>
+            </w:rPr>
+          </w:r>
+          <w:r>
+            <w:rPr>
+              <w:noProof/>
+            </w:rPr>
+            <w:fldChar w:fldCharType="separate"/>
+          </w:r>
+          <w:r>
+            <w:rPr>
+              <w:noProof/>
+            </w:rPr>
+            <w:t>3</w:t>
+          </w:r>
+          <w:r>
+            <w:rPr>
+              <w:noProof/>
+            </w:rPr>
+            <w:fldChar w:fldCharType="end"/>
+          </w:r>
+        </w:p>
+        <w:p>
+          <w:pPr>
+            <w:pStyle w:val="TOC1"/>
+            <w:tabs>
+              <w:tab w:val="right" w:leader="dot" w:pos="9350"/>
+            </w:tabs>
+            <w:rPr>
+              <w:noProof/>
+              <w:color w:val="auto"/>
+              <w:lang w:eastAsia="ja-JP"/>
+            </w:rPr>
+          </w:pPr>
+          <w:r>
+            <w:rPr>
+              <w:noProof/>
+            </w:rPr>
             <w:t>Data and Processing</w:t>
           </w:r>
           <w:r>
@@ -859,7 +921,7 @@
             <w:rPr>
               <w:noProof/>
             </w:rPr>
-            <w:instrText xml:space="preserve"> PAGEREF _Toc289261182 \h </w:instrText>
+            <w:instrText xml:space="preserve"> PAGEREF _Toc290911069 \h </w:instrText>
           </w:r>
           <w:r>
             <w:rPr>
@@ -876,7 +938,7 @@
             <w:rPr>
               <w:noProof/>
             </w:rPr>
-            <w:t>3</w:t>
+            <w:t>4</w:t>
           </w:r>
           <w:r>
             <w:rPr>
@@ -918,7 +980,7 @@
             <w:rPr>
               <w:noProof/>
             </w:rPr>
-            <w:instrText xml:space="preserve"> PAGEREF _Toc289261183 \h </w:instrText>
+            <w:instrText xml:space="preserve"> PAGEREF _Toc290911070 \h </w:instrText>
           </w:r>
           <w:r>
             <w:rPr>
@@ -935,7 +997,7 @@
             <w:rPr>
               <w:noProof/>
             </w:rPr>
-            <w:t>3</w:t>
+            <w:t>4</w:t>
           </w:r>
           <w:r>
             <w:rPr>
@@ -977,7 +1039,7 @@
             <w:rPr>
               <w:noProof/>
             </w:rPr>
-            <w:instrText xml:space="preserve"> PAGEREF _Toc289261184 \h </w:instrText>
+            <w:instrText xml:space="preserve"> PAGEREF _Toc290911071 \h </w:instrText>
           </w:r>
           <w:r>
             <w:rPr>
@@ -994,7 +1056,7 @@
             <w:rPr>
               <w:noProof/>
             </w:rPr>
-            <w:t>3</w:t>
+            <w:t>4</w:t>
           </w:r>
           <w:r>
             <w:rPr>
@@ -1019,7 +1081,7 @@
             <w:rPr>
               <w:noProof/>
             </w:rPr>
-            <w:t>Visualization</w:t>
+            <w:t>Exploratory Data Analysis</w:t>
           </w:r>
           <w:r>
             <w:rPr>
@@ -1037,7 +1099,7 @@
             <w:rPr>
               <w:noProof/>
             </w:rPr>
-            <w:instrText xml:space="preserve"> PAGEREF _Toc289261185 \h </w:instrText>
+            <w:instrText xml:space="preserve"> PAGEREF _Toc290911072 \h </w:instrText>
           </w:r>
           <w:r>
             <w:rPr>
@@ -1054,125 +1116,7 @@
             <w:rPr>
               <w:noProof/>
             </w:rPr>
-            <w:t>4</w:t>
-          </w:r>
-          <w:r>
-            <w:rPr>
-              <w:noProof/>
-            </w:rPr>
-            <w:fldChar w:fldCharType="end"/>
-          </w:r>
-        </w:p>
-        <w:p>
-          <w:pPr>
-            <w:pStyle w:val="TOC2"/>
-            <w:tabs>
-              <w:tab w:val="right" w:leader="dot" w:pos="9350"/>
-            </w:tabs>
-            <w:rPr>
-              <w:noProof/>
-              <w:lang w:eastAsia="ja-JP"/>
-            </w:rPr>
-          </w:pPr>
-          <w:r>
-            <w:rPr>
-              <w:noProof/>
-            </w:rPr>
-            <w:t>Must Have Features</w:t>
-          </w:r>
-          <w:r>
-            <w:rPr>
-              <w:noProof/>
-            </w:rPr>
-            <w:tab/>
-          </w:r>
-          <w:r>
-            <w:rPr>
-              <w:noProof/>
-            </w:rPr>
-            <w:fldChar w:fldCharType="begin"/>
-          </w:r>
-          <w:r>
-            <w:rPr>
-              <w:noProof/>
-            </w:rPr>
-            <w:instrText xml:space="preserve"> PAGEREF _Toc289261186 \h </w:instrText>
-          </w:r>
-          <w:r>
-            <w:rPr>
-              <w:noProof/>
-            </w:rPr>
-          </w:r>
-          <w:r>
-            <w:rPr>
-              <w:noProof/>
-            </w:rPr>
-            <w:fldChar w:fldCharType="separate"/>
-          </w:r>
-          <w:r>
-            <w:rPr>
-              <w:noProof/>
-            </w:rPr>
-            <w:t>4</w:t>
-          </w:r>
-          <w:r>
-            <w:rPr>
-              <w:noProof/>
-            </w:rPr>
-            <w:fldChar w:fldCharType="end"/>
-          </w:r>
-        </w:p>
-        <w:p>
-          <w:pPr>
-            <w:pStyle w:val="TOC2"/>
-            <w:tabs>
-              <w:tab w:val="right" w:leader="dot" w:pos="9350"/>
-            </w:tabs>
-            <w:rPr>
-              <w:noProof/>
-              <w:lang w:eastAsia="ja-JP"/>
-            </w:rPr>
-          </w:pPr>
-          <w:r>
-            <w:rPr>
-              <w:noProof/>
-            </w:rPr>
-            <w:t>Optional Features</w:t>
-          </w:r>
-          <w:r>
-            <w:rPr>
-              <w:noProof/>
-            </w:rPr>
-            <w:tab/>
-          </w:r>
-          <w:r>
-            <w:rPr>
-              <w:noProof/>
-            </w:rPr>
-            <w:fldChar w:fldCharType="begin"/>
-          </w:r>
-          <w:r>
-            <w:rPr>
-              <w:noProof/>
-            </w:rPr>
-            <w:instrText xml:space="preserve"> PAGEREF _Toc289261187 \h </w:instrText>
-          </w:r>
-          <w:r>
-            <w:rPr>
-              <w:noProof/>
-            </w:rPr>
-          </w:r>
-          <w:r>
-            <w:rPr>
-              <w:noProof/>
-            </w:rPr>
-            <w:fldChar w:fldCharType="separate"/>
-          </w:r>
-          <w:r>
-            <w:rPr>
-              <w:noProof/>
-            </w:rPr>
-            <w:t>4</w:t>
+            <w:t>6</w:t>
           </w:r>
           <w:r>
             <w:rPr>
@@ -1197,7 +1141,7 @@
             <w:rPr>
               <w:noProof/>
             </w:rPr>
-            <w:t>Project Schedule</w:t>
+            <w:t>Design Evolution</w:t>
           </w:r>
           <w:r>
             <w:rPr>
@@ -1215,7 +1159,7 @@
             <w:rPr>
               <w:noProof/>
             </w:rPr>
-            <w:instrText xml:space="preserve"> PAGEREF _Toc289261188 \h </w:instrText>
+            <w:instrText xml:space="preserve"> PAGEREF _Toc290911073 \h </w:instrText>
           </w:r>
           <w:r>
             <w:rPr>
@@ -1232,7 +1176,127 @@
             <w:rPr>
               <w:noProof/>
             </w:rPr>
-            <w:t>5</w:t>
+            <w:t>8</w:t>
+          </w:r>
+          <w:r>
+            <w:rPr>
+              <w:noProof/>
+            </w:rPr>
+            <w:fldChar w:fldCharType="end"/>
+          </w:r>
+        </w:p>
+        <w:p>
+          <w:pPr>
+            <w:pStyle w:val="TOC1"/>
+            <w:tabs>
+              <w:tab w:val="right" w:leader="dot" w:pos="9350"/>
+            </w:tabs>
+            <w:rPr>
+              <w:noProof/>
+              <w:color w:val="auto"/>
+              <w:lang w:eastAsia="ja-JP"/>
+            </w:rPr>
+          </w:pPr>
+          <w:r>
+            <w:rPr>
+              <w:noProof/>
+            </w:rPr>
+            <w:t>Implementation</w:t>
+          </w:r>
+          <w:r>
+            <w:rPr>
+              <w:noProof/>
+            </w:rPr>
+            <w:tab/>
+          </w:r>
+          <w:r>
+            <w:rPr>
+              <w:noProof/>
+            </w:rPr>
+            <w:fldChar w:fldCharType="begin"/>
+          </w:r>
+          <w:r>
+            <w:rPr>
+              <w:noProof/>
+            </w:rPr>
+            <w:instrText xml:space="preserve"> PAGEREF _Toc290911074 \h </w:instrText>
+          </w:r>
+          <w:r>
+            <w:rPr>
+              <w:noProof/>
+            </w:rPr>
+          </w:r>
+          <w:r>
+            <w:rPr>
+              <w:noProof/>
+            </w:rPr>
+            <w:fldChar w:fldCharType="separate"/>
+          </w:r>
+          <w:r>
+            <w:rPr>
+              <w:noProof/>
+            </w:rPr>
+            <w:t>11</w:t>
+          </w:r>
+          <w:r>
+            <w:rPr>
+              <w:noProof/>
+            </w:rPr>
+            <w:fldChar w:fldCharType="end"/>
+          </w:r>
+        </w:p>
+        <w:p>
+          <w:pPr>
+            <w:pStyle w:val="TOC1"/>
+            <w:tabs>
+              <w:tab w:val="right" w:leader="dot" w:pos="9350"/>
+            </w:tabs>
+            <w:rPr>
+              <w:noProof/>
+              <w:color w:val="auto"/>
+              <w:lang w:eastAsia="ja-JP"/>
+            </w:rPr>
+          </w:pPr>
+          <w:r>
+            <w:rPr>
+              <w:noProof/>
+            </w:rPr>
+            <w:t>Evaluation</w:t>
+          </w:r>
+          <w:r>
+            <w:rPr>
+              <w:noProof/>
+            </w:rPr>
+            <w:tab/>
+          </w:r>
+          <w:r>
+            <w:rPr>
+              <w:noProof/>
+            </w:rPr>
+            <w:fldChar w:fldCharType="begin"/>
+          </w:r>
+          <w:r>
+            <w:rPr>
+              <w:noProof/>
+            </w:rPr>
+            <w:instrText xml:space="preserve"> PAGEREF _Toc290911075 \h </w:instrText>
+          </w:r>
+          <w:r>
+            <w:rPr>
+              <w:noProof/>
+            </w:rPr>
+          </w:r>
+          <w:r>
+            <w:rPr>
+              <w:noProof/>
+            </w:rPr>
+            <w:fldChar w:fldCharType="separate"/>
+          </w:r>
+          <w:r>
+            <w:rPr>
+              <w:noProof/>
+            </w:rPr>
+            <w:t>13</w:t>
           </w:r>
           <w:r>
             <w:rPr>
@@ -1257,7 +1321,7 @@
     <w:p>
       <w:pPr>
         <w:sectPr>
-          <w:footerReference w:type="default" r:id="rId9"/>
+          <w:footerReference w:type="default" r:id="rId10"/>
           <w:pgSz w:w="12240" w:h="15840" w:code="1"/>
           <w:pgMar w:top="1440" w:right="1440" w:bottom="2160" w:left="1440" w:header="1296" w:footer="1296" w:gutter="0"/>
           <w:pgNumType w:fmt="lowerRoman" w:start="1"/>
@@ -1271,7 +1335,7 @@
       <w:pPr>
         <w:pStyle w:val="Heading1"/>
       </w:pPr>
-      <w:bookmarkStart w:id="0" w:name="_Toc289261176"/>
+      <w:bookmarkStart w:id="1" w:name="_Toc290911062"/>
       <w:r>
         <w:lastRenderedPageBreak/>
         <w:t>Overview</w:t>
@@ -1279,25 +1343,27 @@
       <w:r>
         <w:t xml:space="preserve"> and Motivation</w:t>
       </w:r>
-      <w:bookmarkEnd w:id="0"/>
+      <w:bookmarkEnd w:id="1"/>
     </w:p>
     <w:p>
       <w:pPr>
         <w:pStyle w:val="Heading2"/>
       </w:pPr>
+      <w:bookmarkStart w:id="2" w:name="_Toc290911063"/>
       <w:r>
         <w:t>Overview</w:t>
       </w:r>
+      <w:bookmarkEnd w:id="2"/>
     </w:p>
     <w:p>
       <w:pPr>
         <w:pStyle w:val="Heading3"/>
       </w:pPr>
-      <w:bookmarkStart w:id="1" w:name="_Toc289261178"/>
+      <w:bookmarkStart w:id="3" w:name="_Toc290911064"/>
       <w:r>
         <w:t>Public Transportation and the Data Wave</w:t>
       </w:r>
-      <w:bookmarkEnd w:id="1"/>
+      <w:bookmarkEnd w:id="3"/>
     </w:p>
     <w:p>
       <w:pPr>
@@ -1335,7 +1401,7 @@
                     <pic:cNvPicPr/>
                   </pic:nvPicPr>
                   <pic:blipFill>
-                    <a:blip r:embed="rId10">
+                    <a:blip r:embed="rId11">
                       <a:extLst>
                         <a:ext uri="{28A0092B-C50C-407E-A947-70E740481C1C}">
                           <a14:useLocalDpi xmlns:a14="http://schemas.microsoft.com/office/drawing/2010/main" val="0"/>
@@ -1429,14 +1495,14 @@
       <w:pPr>
         <w:pStyle w:val="Heading3"/>
       </w:pPr>
-      <w:bookmarkStart w:id="2" w:name="_Toc289261179"/>
+      <w:bookmarkStart w:id="4" w:name="_Toc290911065"/>
       <w:r>
         <w:t>Boston Transportation</w:t>
       </w:r>
       <w:r>
         <w:t xml:space="preserve"> (MBTA)</w:t>
       </w:r>
-      <w:bookmarkEnd w:id="2"/>
+      <w:bookmarkEnd w:id="4"/>
     </w:p>
     <w:p>
       <w:r>
@@ -1486,11 +1552,11 @@
       <w:pPr>
         <w:pStyle w:val="Heading2"/>
       </w:pPr>
-      <w:bookmarkStart w:id="3" w:name="_Toc289261180"/>
+      <w:bookmarkStart w:id="5" w:name="_Toc290911066"/>
       <w:r>
         <w:t>Motivation</w:t>
       </w:r>
-      <w:bookmarkEnd w:id="3"/>
+      <w:bookmarkEnd w:id="5"/>
     </w:p>
     <w:p>
       <w:r>
@@ -1526,10 +1592,12 @@
       <w:pPr>
         <w:pStyle w:val="Heading1"/>
       </w:pPr>
+      <w:bookmarkStart w:id="6" w:name="_Toc290911067"/>
       <w:r>
         <w:lastRenderedPageBreak/>
         <w:t>Related Work</w:t>
       </w:r>
+      <w:bookmarkEnd w:id="6"/>
     </w:p>
     <w:p/>
     <w:p>
@@ -1577,7 +1645,7 @@
           <w:numId w:val="11"/>
         </w:numPr>
       </w:pPr>
-      <w:hyperlink r:id="rId11" w:history="1">
+      <w:hyperlink r:id="rId12" w:history="1">
         <w:r>
           <w:rPr>
             <w:rStyle w:val="Hyperlink"/>
@@ -1635,7 +1703,7 @@
           <w:numId w:val="13"/>
         </w:numPr>
       </w:pPr>
-      <w:hyperlink r:id="rId12" w:history="1">
+      <w:hyperlink r:id="rId13" w:history="1">
         <w:r>
           <w:rPr>
             <w:rStyle w:val="Hyperlink"/>
@@ -1681,7 +1749,7 @@
           <w:numId w:val="12"/>
         </w:numPr>
       </w:pPr>
-      <w:hyperlink r:id="rId13" w:history="1">
+      <w:hyperlink r:id="rId14" w:history="1">
         <w:r>
           <w:rPr>
             <w:rStyle w:val="Hyperlink"/>
@@ -1704,10 +1772,12 @@
       <w:pPr>
         <w:pStyle w:val="Heading1"/>
       </w:pPr>
+      <w:bookmarkStart w:id="7" w:name="_Toc290911068"/>
       <w:r>
         <w:lastRenderedPageBreak/>
         <w:t>Questions</w:t>
       </w:r>
+      <w:bookmarkEnd w:id="7"/>
     </w:p>
     <w:p>
       <w:pPr>
@@ -1845,22 +1915,22 @@
       <w:pPr>
         <w:pStyle w:val="Heading1"/>
       </w:pPr>
-      <w:bookmarkStart w:id="4" w:name="_Toc289261182"/>
+      <w:bookmarkStart w:id="8" w:name="_Toc290911069"/>
       <w:r>
         <w:lastRenderedPageBreak/>
         <w:t>Data and Processing</w:t>
       </w:r>
-      <w:bookmarkEnd w:id="4"/>
+      <w:bookmarkEnd w:id="8"/>
     </w:p>
     <w:p>
       <w:pPr>
         <w:pStyle w:val="Heading2"/>
       </w:pPr>
-      <w:bookmarkStart w:id="5" w:name="_Toc289261183"/>
+      <w:bookmarkStart w:id="9" w:name="_Toc290911070"/>
       <w:r>
         <w:t>Data</w:t>
       </w:r>
-      <w:bookmarkEnd w:id="5"/>
+      <w:bookmarkEnd w:id="9"/>
     </w:p>
     <w:p>
       <w:pPr>
@@ -1918,7 +1988,7 @@
       <w:r>
         <w:t xml:space="preserve"> Boston’s weather data from the </w:t>
       </w:r>
-      <w:hyperlink r:id="rId14" w:history="1">
+      <w:hyperlink r:id="rId15" w:history="1">
         <w:r>
           <w:rPr>
             <w:rStyle w:val="Hyperlink"/>
@@ -1941,11 +2011,11 @@
       <w:pPr>
         <w:pStyle w:val="Heading2"/>
       </w:pPr>
-      <w:bookmarkStart w:id="6" w:name="_Toc289261184"/>
+      <w:bookmarkStart w:id="10" w:name="_Toc290911071"/>
       <w:r>
         <w:t>Processing</w:t>
       </w:r>
-      <w:bookmarkEnd w:id="6"/>
+      <w:bookmarkEnd w:id="10"/>
     </w:p>
     <w:p>
       <w:pPr>
@@ -2066,10 +2136,12 @@
       <w:pPr>
         <w:pStyle w:val="Heading1"/>
       </w:pPr>
+      <w:bookmarkStart w:id="11" w:name="_Toc290911072"/>
       <w:r>
         <w:lastRenderedPageBreak/>
         <w:t>Exploratory Data Analysis</w:t>
       </w:r>
+      <w:bookmarkEnd w:id="11"/>
     </w:p>
     <w:p/>
     <w:p>
@@ -2113,7 +2185,7 @@
                     <pic:cNvPicPr/>
                   </pic:nvPicPr>
                   <pic:blipFill>
-                    <a:blip r:embed="rId15">
+                    <a:blip r:embed="rId16">
                       <a:extLst>
                         <a:ext uri="{28A0092B-C50C-407E-A947-70E740481C1C}">
                           <a14:useLocalDpi xmlns:a14="http://schemas.microsoft.com/office/drawing/2010/main" val="0"/>
@@ -2167,7 +2239,7 @@
                     <pic:cNvPicPr/>
                   </pic:nvPicPr>
                   <pic:blipFill>
-                    <a:blip r:embed="rId16">
+                    <a:blip r:embed="rId17">
                       <a:extLst>
                         <a:ext uri="{28A0092B-C50C-407E-A947-70E740481C1C}">
                           <a14:useLocalDpi xmlns:a14="http://schemas.microsoft.com/office/drawing/2010/main" val="0"/>
@@ -2265,7 +2337,7 @@
                     <pic:cNvPicPr/>
                   </pic:nvPicPr>
                   <pic:blipFill>
-                    <a:blip r:embed="rId17">
+                    <a:blip r:embed="rId18">
                       <a:extLst>
                         <a:ext uri="{28A0092B-C50C-407E-A947-70E740481C1C}">
                           <a14:useLocalDpi xmlns:a14="http://schemas.microsoft.com/office/drawing/2010/main" val="0"/>
@@ -2320,10 +2392,12 @@
       <w:pPr>
         <w:pStyle w:val="Heading1"/>
       </w:pPr>
+      <w:bookmarkStart w:id="12" w:name="_Toc290911073"/>
       <w:r>
         <w:lastRenderedPageBreak/>
         <w:t>Design Evolution</w:t>
       </w:r>
+      <w:bookmarkEnd w:id="12"/>
     </w:p>
     <w:p>
       <w:pPr>
@@ -2397,7 +2471,7 @@
                     <pic:cNvPicPr/>
                   </pic:nvPicPr>
                   <pic:blipFill>
-                    <a:blip r:embed="rId18"/>
+                    <a:blip r:embed="rId19"/>
                     <a:stretch>
                       <a:fillRect/>
                     </a:stretch>
@@ -2445,14 +2519,7 @@
       </w:r>
       <w:r>
         <w:br/>
-      </w:r>
-      <w:proofErr w:type="gramStart"/>
-      <w:r>
-        <w:t>After</w:t>
-      </w:r>
-      <w:proofErr w:type="gramEnd"/>
-      <w:r>
-        <w:t xml:space="preserve"> discussing the design with our TF, Benjy</w:t>
+        <w:t>After discussing the design with our TF, Benjy</w:t>
       </w:r>
       <w:r>
         <w:t xml:space="preserve">, it became clear that a </w:t>
@@ -2487,8 +2554,8 @@
             <v:path o:extrusionok="f" gradientshapeok="t" o:connecttype="rect"/>
             <o:lock v:ext="edit" aspectratio="t"/>
           </v:shapetype>
-          <v:shape id="_x0000_i1025" type="#_x0000_t75" style="width:206.05pt;height:224.05pt">
-            <v:imagedata r:id="rId19" o:title="20150414_164627"/>
+          <v:shape id="_x0000_i1025" type="#_x0000_t75" style="width:206.4pt;height:223.7pt">
+            <v:imagedata r:id="rId20" o:title="20150414_164627"/>
           </v:shape>
         </w:pict>
       </w:r>
@@ -2507,13 +2574,8 @@
         </w:rPr>
         <w:br/>
       </w:r>
-      <w:proofErr w:type="gramStart"/>
-      <w:r>
-        <w:t>We</w:t>
-      </w:r>
-      <w:proofErr w:type="gramEnd"/>
-      <w:r>
-        <w:t xml:space="preserve"> think the user should be able to have more co</w:t>
+      <w:r>
+        <w:t>We think the user should be able to have more co</w:t>
       </w:r>
       <w:r>
         <w:t>ntrol then in the initial design</w:t>
@@ -2525,8 +2587,8 @@
     <w:p>
       <w:r>
         <w:pict w14:anchorId="072026CC">
-          <v:shape id="_x0000_i1026" type="#_x0000_t75" style="width:206.7pt;height:153.3pt">
-            <v:imagedata r:id="rId20" o:title="20150414_164632"/>
+          <v:shape id="_x0000_i1026" type="#_x0000_t75" style="width:206.4pt;height:153.6pt">
+            <v:imagedata r:id="rId21" o:title="20150414_164632"/>
           </v:shape>
         </w:pict>
       </w:r>
@@ -2587,8 +2649,8 @@
       </w:pPr>
       <w:r>
         <w:pict w14:anchorId="67121014">
-          <v:shape id="_x0000_i1027" type="#_x0000_t75" style="width:172.55pt;height:117.3pt">
-            <v:imagedata r:id="rId21" o:title="20150414_164550"/>
+          <v:shape id="_x0000_i1027" type="#_x0000_t75" style="width:172.8pt;height:117.1pt">
+            <v:imagedata r:id="rId22" o:title="20150414_164550"/>
           </v:shape>
         </w:pict>
       </w:r>
@@ -2597,8 +2659,8 @@
       </w:r>
       <w:r>
         <w:pict w14:anchorId="4C002FCD">
-          <v:shape id="_x0000_i1028" type="#_x0000_t75" style="width:194.3pt;height:116.7pt">
-            <v:imagedata r:id="rId22" o:title="20150414_164551"/>
+          <v:shape id="_x0000_i1028" type="#_x0000_t75" style="width:193.9pt;height:117.1pt">
+            <v:imagedata r:id="rId23" o:title="20150414_164551"/>
           </v:shape>
         </w:pict>
       </w:r>
@@ -2608,10 +2670,12 @@
       <w:pPr>
         <w:pStyle w:val="Heading1"/>
       </w:pPr>
+      <w:bookmarkStart w:id="13" w:name="_Toc290911074"/>
       <w:r>
         <w:lastRenderedPageBreak/>
         <w:t>Implementation</w:t>
       </w:r>
+      <w:bookmarkEnd w:id="13"/>
     </w:p>
     <w:p>
       <w:r>
@@ -2651,7 +2715,7 @@
                     <pic:cNvPicPr/>
                   </pic:nvPicPr>
                   <pic:blipFill>
-                    <a:blip r:embed="rId23">
+                    <a:blip r:embed="rId24">
                       <a:extLst>
                         <a:ext uri="{28A0092B-C50C-407E-A947-70E740481C1C}">
                           <a14:useLocalDpi xmlns:a14="http://schemas.microsoft.com/office/drawing/2010/main" val="0"/>
@@ -2687,7 +2751,7 @@
     <w:p/>
     <w:p/>
     <w:p>
-      <w:hyperlink r:id="rId24" w:history="1">
+      <w:hyperlink r:id="rId25" w:history="1">
         <w:r>
           <w:rPr>
             <w:rStyle w:val="Hyperlink"/>
@@ -2728,7 +2792,7 @@
                     <pic:cNvPicPr/>
                   </pic:nvPicPr>
                   <pic:blipFill>
-                    <a:blip r:embed="rId25">
+                    <a:blip r:embed="rId26">
                       <a:extLst>
                         <a:ext uri="{28A0092B-C50C-407E-A947-70E740481C1C}">
                           <a14:useLocalDpi xmlns:a14="http://schemas.microsoft.com/office/drawing/2010/main" val="0"/>
@@ -2759,23 +2823,23 @@
       <w:pPr>
         <w:pStyle w:val="Heading1"/>
       </w:pPr>
+      <w:bookmarkStart w:id="14" w:name="_Toc290911075"/>
       <w:r>
         <w:lastRenderedPageBreak/>
         <w:t>Evaluation</w:t>
       </w:r>
+      <w:bookmarkEnd w:id="14"/>
     </w:p>
     <w:p>
       <w:r>
         <w:t>Section will be updated when we reach this stage of the process</w:t>
       </w:r>
-      <w:bookmarkStart w:id="7" w:name="_GoBack"/>
-      <w:bookmarkEnd w:id="7"/>
     </w:p>
     <w:sectPr>
-      <w:headerReference w:type="default" r:id="rId26"/>
-      <w:footerReference w:type="default" r:id="rId27"/>
-      <w:headerReference w:type="first" r:id="rId28"/>
-      <w:footerReference w:type="first" r:id="rId29"/>
+      <w:headerReference w:type="default" r:id="rId27"/>
+      <w:footerReference w:type="default" r:id="rId28"/>
+      <w:headerReference w:type="first" r:id="rId29"/>
+      <w:footerReference w:type="first" r:id="rId30"/>
       <w:pgSz w:w="12240" w:h="15840" w:code="1"/>
       <w:pgMar w:top="1440" w:right="1440" w:bottom="2160" w:left="1440" w:header="1296" w:footer="1296" w:gutter="0"/>
       <w:pgNumType w:start="1"/>
@@ -2788,7 +2852,7 @@
 </file>
 
 <file path=word/endnotes.xml><?xml version="1.0" encoding="utf-8"?>
-<w:endnotes xmlns:wpc="http://schemas.microsoft.com/office/word/2010/wordprocessingCanvas" xmlns:mc="http://schemas.openxmlformats.org/markup-compatibility/2006" xmlns:o="urn:schemas-microsoft-com:office:office" xmlns:r="http://schemas.openxmlformats.org/officeDocument/2006/relationships" xmlns:m="http://schemas.openxmlformats.org/officeDocument/2006/math" xmlns:v="urn:schemas-microsoft-com:vml" xmlns:wp14="http://schemas.microsoft.com/office/word/2010/wordprocessingDrawing" xmlns:wp="http://schemas.openxmlformats.org/drawingml/2006/wordprocessingDrawing" xmlns:w10="urn:schemas-microsoft-com:office:word" xmlns:w="http://schemas.openxmlformats.org/wordprocessingml/2006/main" xmlns:w14="http://schemas.microsoft.com/office/word/2010/wordml" xmlns:w15="http://schemas.microsoft.com/office/word/2012/wordml" xmlns:wpg="http://schemas.microsoft.com/office/word/2010/wordprocessingGroup" xmlns:wpi="http://schemas.microsoft.com/office/word/2010/wordprocessingInk" xmlns:wne="http://schemas.microsoft.com/office/word/2006/wordml" xmlns:wps="http://schemas.microsoft.com/office/word/2010/wordprocessingShape" mc:Ignorable="w14 w15 wp14">
+<w:endnotes xmlns:wpc="http://schemas.microsoft.com/office/word/2010/wordprocessingCanvas" xmlns:mo="http://schemas.microsoft.com/office/mac/office/2008/main" xmlns:mc="http://schemas.openxmlformats.org/markup-compatibility/2006" xmlns:mv="urn:schemas-microsoft-com:mac:vml" xmlns:o="urn:schemas-microsoft-com:office:office" xmlns:r="http://schemas.openxmlformats.org/officeDocument/2006/relationships" xmlns:m="http://schemas.openxmlformats.org/officeDocument/2006/math" xmlns:v="urn:schemas-microsoft-com:vml" xmlns:wp14="http://schemas.microsoft.com/office/word/2010/wordprocessingDrawing" xmlns:wp="http://schemas.openxmlformats.org/drawingml/2006/wordprocessingDrawing" xmlns:w10="urn:schemas-microsoft-com:office:word" xmlns:w="http://schemas.openxmlformats.org/wordprocessingml/2006/main" xmlns:w14="http://schemas.microsoft.com/office/word/2010/wordml" xmlns:wpg="http://schemas.microsoft.com/office/word/2010/wordprocessingGroup" xmlns:wpi="http://schemas.microsoft.com/office/word/2010/wordprocessingInk" xmlns:wne="http://schemas.microsoft.com/office/word/2006/wordml" xmlns:wps="http://schemas.microsoft.com/office/word/2010/wordprocessingShape" mc:Ignorable="w14 wp14">
   <w:endnote w:type="separator" w:id="-1">
     <w:p>
       <w:pPr>
@@ -2813,7 +2877,7 @@
 </file>
 
 <file path=word/footer1.xml><?xml version="1.0" encoding="utf-8"?>
-<w:ftr xmlns:wpc="http://schemas.microsoft.com/office/word/2010/wordprocessingCanvas" xmlns:mc="http://schemas.openxmlformats.org/markup-compatibility/2006" xmlns:o="urn:schemas-microsoft-com:office:office" xmlns:r="http://schemas.openxmlformats.org/officeDocument/2006/relationships" xmlns:m="http://schemas.openxmlformats.org/officeDocument/2006/math" xmlns:v="urn:schemas-microsoft-com:vml" xmlns:wp14="http://schemas.microsoft.com/office/word/2010/wordprocessingDrawing" xmlns:wp="http://schemas.openxmlformats.org/drawingml/2006/wordprocessingDrawing" xmlns:w10="urn:schemas-microsoft-com:office:word" xmlns:w="http://schemas.openxmlformats.org/wordprocessingml/2006/main" xmlns:w14="http://schemas.microsoft.com/office/word/2010/wordml" xmlns:w15="http://schemas.microsoft.com/office/word/2012/wordml" xmlns:wpg="http://schemas.microsoft.com/office/word/2010/wordprocessingGroup" xmlns:wpi="http://schemas.microsoft.com/office/word/2010/wordprocessingInk" xmlns:wne="http://schemas.microsoft.com/office/word/2006/wordml" xmlns:wps="http://schemas.microsoft.com/office/word/2010/wordprocessingShape" mc:Ignorable="w14 w15 wp14">
+<w:ftr xmlns:wpc="http://schemas.microsoft.com/office/word/2010/wordprocessingCanvas" xmlns:mo="http://schemas.microsoft.com/office/mac/office/2008/main" xmlns:mc="http://schemas.openxmlformats.org/markup-compatibility/2006" xmlns:mv="urn:schemas-microsoft-com:mac:vml" xmlns:o="urn:schemas-microsoft-com:office:office" xmlns:r="http://schemas.openxmlformats.org/officeDocument/2006/relationships" xmlns:m="http://schemas.openxmlformats.org/officeDocument/2006/math" xmlns:v="urn:schemas-microsoft-com:vml" xmlns:wp14="http://schemas.microsoft.com/office/word/2010/wordprocessingDrawing" xmlns:wp="http://schemas.openxmlformats.org/drawingml/2006/wordprocessingDrawing" xmlns:w10="urn:schemas-microsoft-com:office:word" xmlns:w="http://schemas.openxmlformats.org/wordprocessingml/2006/main" xmlns:w14="http://schemas.microsoft.com/office/word/2010/wordml" xmlns:wpg="http://schemas.microsoft.com/office/word/2010/wordprocessingGroup" xmlns:wpi="http://schemas.microsoft.com/office/word/2010/wordprocessingInk" xmlns:wne="http://schemas.microsoft.com/office/word/2006/wordml" xmlns:wps="http://schemas.microsoft.com/office/word/2010/wordprocessingShape" mc:Ignorable="w14 wp14">
   <w:tbl>
     <w:tblPr>
       <w:tblW w:w="0" w:type="auto"/>
@@ -2893,7 +2957,7 @@
 </file>
 
 <file path=word/footer2.xml><?xml version="1.0" encoding="utf-8"?>
-<w:ftr xmlns:wpc="http://schemas.microsoft.com/office/word/2010/wordprocessingCanvas" xmlns:mc="http://schemas.openxmlformats.org/markup-compatibility/2006" xmlns:o="urn:schemas-microsoft-com:office:office" xmlns:r="http://schemas.openxmlformats.org/officeDocument/2006/relationships" xmlns:m="http://schemas.openxmlformats.org/officeDocument/2006/math" xmlns:v="urn:schemas-microsoft-com:vml" xmlns:wp14="http://schemas.microsoft.com/office/word/2010/wordprocessingDrawing" xmlns:wp="http://schemas.openxmlformats.org/drawingml/2006/wordprocessingDrawing" xmlns:w10="urn:schemas-microsoft-com:office:word" xmlns:w="http://schemas.openxmlformats.org/wordprocessingml/2006/main" xmlns:w14="http://schemas.microsoft.com/office/word/2010/wordml" xmlns:w15="http://schemas.microsoft.com/office/word/2012/wordml" xmlns:wpg="http://schemas.microsoft.com/office/word/2010/wordprocessingGroup" xmlns:wpi="http://schemas.microsoft.com/office/word/2010/wordprocessingInk" xmlns:wne="http://schemas.microsoft.com/office/word/2006/wordml" xmlns:wps="http://schemas.microsoft.com/office/word/2010/wordprocessingShape" mc:Ignorable="w14 w15 wp14">
+<w:ftr xmlns:wpc="http://schemas.microsoft.com/office/word/2010/wordprocessingCanvas" xmlns:mo="http://schemas.microsoft.com/office/mac/office/2008/main" xmlns:mc="http://schemas.openxmlformats.org/markup-compatibility/2006" xmlns:mv="urn:schemas-microsoft-com:mac:vml" xmlns:o="urn:schemas-microsoft-com:office:office" xmlns:r="http://schemas.openxmlformats.org/officeDocument/2006/relationships" xmlns:m="http://schemas.openxmlformats.org/officeDocument/2006/math" xmlns:v="urn:schemas-microsoft-com:vml" xmlns:wp14="http://schemas.microsoft.com/office/word/2010/wordprocessingDrawing" xmlns:wp="http://schemas.openxmlformats.org/drawingml/2006/wordprocessingDrawing" xmlns:w10="urn:schemas-microsoft-com:office:word" xmlns:w="http://schemas.openxmlformats.org/wordprocessingml/2006/main" xmlns:w14="http://schemas.microsoft.com/office/word/2010/wordml" xmlns:wpg="http://schemas.microsoft.com/office/word/2010/wordprocessingGroup" xmlns:wpi="http://schemas.microsoft.com/office/word/2010/wordprocessingInk" xmlns:wne="http://schemas.microsoft.com/office/word/2006/wordml" xmlns:wps="http://schemas.microsoft.com/office/word/2010/wordprocessingShape" mc:Ignorable="w14 wp14">
   <w:tbl>
     <w:tblPr>
       <w:tblW w:w="0" w:type="auto"/>
@@ -2973,7 +3037,7 @@
 </file>
 
 <file path=word/footer3.xml><?xml version="1.0" encoding="utf-8"?>
-<w:ftr xmlns:wpc="http://schemas.microsoft.com/office/word/2010/wordprocessingCanvas" xmlns:mc="http://schemas.openxmlformats.org/markup-compatibility/2006" xmlns:o="urn:schemas-microsoft-com:office:office" xmlns:r="http://schemas.openxmlformats.org/officeDocument/2006/relationships" xmlns:m="http://schemas.openxmlformats.org/officeDocument/2006/math" xmlns:v="urn:schemas-microsoft-com:vml" xmlns:wp14="http://schemas.microsoft.com/office/word/2010/wordprocessingDrawing" xmlns:wp="http://schemas.openxmlformats.org/drawingml/2006/wordprocessingDrawing" xmlns:w10="urn:schemas-microsoft-com:office:word" xmlns:w="http://schemas.openxmlformats.org/wordprocessingml/2006/main" xmlns:w14="http://schemas.microsoft.com/office/word/2010/wordml" xmlns:w15="http://schemas.microsoft.com/office/word/2012/wordml" xmlns:wpg="http://schemas.microsoft.com/office/word/2010/wordprocessingGroup" xmlns:wpi="http://schemas.microsoft.com/office/word/2010/wordprocessingInk" xmlns:wne="http://schemas.microsoft.com/office/word/2006/wordml" xmlns:wps="http://schemas.microsoft.com/office/word/2010/wordprocessingShape" mc:Ignorable="w14 w15 wp14">
+<w:ftr xmlns:wpc="http://schemas.microsoft.com/office/word/2010/wordprocessingCanvas" xmlns:mo="http://schemas.microsoft.com/office/mac/office/2008/main" xmlns:mc="http://schemas.openxmlformats.org/markup-compatibility/2006" xmlns:mv="urn:schemas-microsoft-com:mac:vml" xmlns:o="urn:schemas-microsoft-com:office:office" xmlns:r="http://schemas.openxmlformats.org/officeDocument/2006/relationships" xmlns:m="http://schemas.openxmlformats.org/officeDocument/2006/math" xmlns:v="urn:schemas-microsoft-com:vml" xmlns:wp14="http://schemas.microsoft.com/office/word/2010/wordprocessingDrawing" xmlns:wp="http://schemas.openxmlformats.org/drawingml/2006/wordprocessingDrawing" xmlns:w10="urn:schemas-microsoft-com:office:word" xmlns:w="http://schemas.openxmlformats.org/wordprocessingml/2006/main" xmlns:w14="http://schemas.microsoft.com/office/word/2010/wordml" xmlns:wpg="http://schemas.microsoft.com/office/word/2010/wordprocessingGroup" xmlns:wpi="http://schemas.microsoft.com/office/word/2010/wordprocessingInk" xmlns:wne="http://schemas.microsoft.com/office/word/2006/wordml" xmlns:wps="http://schemas.microsoft.com/office/word/2010/wordprocessingShape" mc:Ignorable="w14 wp14">
   <w:tbl>
     <w:tblPr>
       <w:tblW w:w="0" w:type="auto"/>
@@ -3053,7 +3117,7 @@
 </file>
 
 <file path=word/footnotes.xml><?xml version="1.0" encoding="utf-8"?>
-<w:footnotes xmlns:wpc="http://schemas.microsoft.com/office/word/2010/wordprocessingCanvas" xmlns:mc="http://schemas.openxmlformats.org/markup-compatibility/2006" xmlns:o="urn:schemas-microsoft-com:office:office" xmlns:r="http://schemas.openxmlformats.org/officeDocument/2006/relationships" xmlns:m="http://schemas.openxmlformats.org/officeDocument/2006/math" xmlns:v="urn:schemas-microsoft-com:vml" xmlns:wp14="http://schemas.microsoft.com/office/word/2010/wordprocessingDrawing" xmlns:wp="http://schemas.openxmlformats.org/drawingml/2006/wordprocessingDrawing" xmlns:w10="urn:schemas-microsoft-com:office:word" xmlns:w="http://schemas.openxmlformats.org/wordprocessingml/2006/main" xmlns:w14="http://schemas.microsoft.com/office/word/2010/wordml" xmlns:w15="http://schemas.microsoft.com/office/word/2012/wordml" xmlns:wpg="http://schemas.microsoft.com/office/word/2010/wordprocessingGroup" xmlns:wpi="http://schemas.microsoft.com/office/word/2010/wordprocessingInk" xmlns:wne="http://schemas.microsoft.com/office/word/2006/wordml" xmlns:wps="http://schemas.microsoft.com/office/word/2010/wordprocessingShape" mc:Ignorable="w14 w15 wp14">
+<w:footnotes xmlns:wpc="http://schemas.microsoft.com/office/word/2010/wordprocessingCanvas" xmlns:mo="http://schemas.microsoft.com/office/mac/office/2008/main" xmlns:mc="http://schemas.openxmlformats.org/markup-compatibility/2006" xmlns:mv="urn:schemas-microsoft-com:mac:vml" xmlns:o="urn:schemas-microsoft-com:office:office" xmlns:r="http://schemas.openxmlformats.org/officeDocument/2006/relationships" xmlns:m="http://schemas.openxmlformats.org/officeDocument/2006/math" xmlns:v="urn:schemas-microsoft-com:vml" xmlns:wp14="http://schemas.microsoft.com/office/word/2010/wordprocessingDrawing" xmlns:wp="http://schemas.openxmlformats.org/drawingml/2006/wordprocessingDrawing" xmlns:w10="urn:schemas-microsoft-com:office:word" xmlns:w="http://schemas.openxmlformats.org/wordprocessingml/2006/main" xmlns:w14="http://schemas.microsoft.com/office/word/2010/wordml" xmlns:wpg="http://schemas.microsoft.com/office/word/2010/wordprocessingGroup" xmlns:wpi="http://schemas.microsoft.com/office/word/2010/wordprocessingInk" xmlns:wne="http://schemas.microsoft.com/office/word/2006/wordml" xmlns:wps="http://schemas.microsoft.com/office/word/2010/wordprocessingShape" mc:Ignorable="w14 wp14">
   <w:footnote w:type="separator" w:id="-1">
     <w:p>
       <w:pPr>
@@ -3078,7 +3142,7 @@
 </file>
 
 <file path=word/header1.xml><?xml version="1.0" encoding="utf-8"?>
-<w:hdr xmlns:wpc="http://schemas.microsoft.com/office/word/2010/wordprocessingCanvas" xmlns:mc="http://schemas.openxmlformats.org/markup-compatibility/2006" xmlns:o="urn:schemas-microsoft-com:office:office" xmlns:r="http://schemas.openxmlformats.org/officeDocument/2006/relationships" xmlns:m="http://schemas.openxmlformats.org/officeDocument/2006/math" xmlns:v="urn:schemas-microsoft-com:vml" xmlns:wp14="http://schemas.microsoft.com/office/word/2010/wordprocessingDrawing" xmlns:wp="http://schemas.openxmlformats.org/drawingml/2006/wordprocessingDrawing" xmlns:w10="urn:schemas-microsoft-com:office:word" xmlns:w="http://schemas.openxmlformats.org/wordprocessingml/2006/main" xmlns:w14="http://schemas.microsoft.com/office/word/2010/wordml" xmlns:w15="http://schemas.microsoft.com/office/word/2012/wordml" xmlns:wpg="http://schemas.microsoft.com/office/word/2010/wordprocessingGroup" xmlns:wpi="http://schemas.microsoft.com/office/word/2010/wordprocessingInk" xmlns:wne="http://schemas.microsoft.com/office/word/2006/wordml" xmlns:wps="http://schemas.microsoft.com/office/word/2010/wordprocessingShape" mc:Ignorable="w14 w15 wp14">
+<w:hdr xmlns:wpc="http://schemas.microsoft.com/office/word/2010/wordprocessingCanvas" xmlns:mo="http://schemas.microsoft.com/office/mac/office/2008/main" xmlns:mc="http://schemas.openxmlformats.org/markup-compatibility/2006" xmlns:mv="urn:schemas-microsoft-com:mac:vml" xmlns:o="urn:schemas-microsoft-com:office:office" xmlns:r="http://schemas.openxmlformats.org/officeDocument/2006/relationships" xmlns:m="http://schemas.openxmlformats.org/officeDocument/2006/math" xmlns:v="urn:schemas-microsoft-com:vml" xmlns:wp14="http://schemas.microsoft.com/office/word/2010/wordprocessingDrawing" xmlns:wp="http://schemas.openxmlformats.org/drawingml/2006/wordprocessingDrawing" xmlns:w10="urn:schemas-microsoft-com:office:word" xmlns:w="http://schemas.openxmlformats.org/wordprocessingml/2006/main" xmlns:w14="http://schemas.microsoft.com/office/word/2010/wordml" xmlns:wpg="http://schemas.microsoft.com/office/word/2010/wordprocessingGroup" xmlns:wpi="http://schemas.microsoft.com/office/word/2010/wordprocessingInk" xmlns:wne="http://schemas.microsoft.com/office/word/2006/wordml" xmlns:wps="http://schemas.microsoft.com/office/word/2010/wordprocessingShape" mc:Ignorable="w14 wp14">
   <w:p>
     <w:pPr>
       <w:pStyle w:val="Header"/>
@@ -3088,7 +3152,7 @@
 </file>
 
 <file path=word/header2.xml><?xml version="1.0" encoding="utf-8"?>
-<w:hdr xmlns:wpc="http://schemas.microsoft.com/office/word/2010/wordprocessingCanvas" xmlns:mc="http://schemas.openxmlformats.org/markup-compatibility/2006" xmlns:o="urn:schemas-microsoft-com:office:office" xmlns:r="http://schemas.openxmlformats.org/officeDocument/2006/relationships" xmlns:m="http://schemas.openxmlformats.org/officeDocument/2006/math" xmlns:v="urn:schemas-microsoft-com:vml" xmlns:wp14="http://schemas.microsoft.com/office/word/2010/wordprocessingDrawing" xmlns:wp="http://schemas.openxmlformats.org/drawingml/2006/wordprocessingDrawing" xmlns:w10="urn:schemas-microsoft-com:office:word" xmlns:w="http://schemas.openxmlformats.org/wordprocessingml/2006/main" xmlns:w14="http://schemas.microsoft.com/office/word/2010/wordml" xmlns:w15="http://schemas.microsoft.com/office/word/2012/wordml" xmlns:wpg="http://schemas.microsoft.com/office/word/2010/wordprocessingGroup" xmlns:wpi="http://schemas.microsoft.com/office/word/2010/wordprocessingInk" xmlns:wne="http://schemas.microsoft.com/office/word/2006/wordml" xmlns:wps="http://schemas.microsoft.com/office/word/2010/wordprocessingShape" mc:Ignorable="w14 w15 wp14">
+<w:hdr xmlns:wpc="http://schemas.microsoft.com/office/word/2010/wordprocessingCanvas" xmlns:mo="http://schemas.microsoft.com/office/mac/office/2008/main" xmlns:mc="http://schemas.openxmlformats.org/markup-compatibility/2006" xmlns:mv="urn:schemas-microsoft-com:mac:vml" xmlns:o="urn:schemas-microsoft-com:office:office" xmlns:r="http://schemas.openxmlformats.org/officeDocument/2006/relationships" xmlns:m="http://schemas.openxmlformats.org/officeDocument/2006/math" xmlns:v="urn:schemas-microsoft-com:vml" xmlns:wp14="http://schemas.microsoft.com/office/word/2010/wordprocessingDrawing" xmlns:wp="http://schemas.openxmlformats.org/drawingml/2006/wordprocessingDrawing" xmlns:w10="urn:schemas-microsoft-com:office:word" xmlns:w="http://schemas.openxmlformats.org/wordprocessingml/2006/main" xmlns:w14="http://schemas.microsoft.com/office/word/2010/wordml" xmlns:wpg="http://schemas.microsoft.com/office/word/2010/wordprocessingGroup" xmlns:wpi="http://schemas.microsoft.com/office/word/2010/wordprocessingInk" xmlns:wne="http://schemas.microsoft.com/office/word/2006/wordml" xmlns:wps="http://schemas.microsoft.com/office/word/2010/wordprocessingShape" mc:Ignorable="w14 wp14">
   <w:p>
     <w:pPr>
       <w:pStyle w:val="NoSpacing"/>
@@ -3110,7 +3174,7 @@
 </file>
 
 <file path=word/numbering.xml><?xml version="1.0" encoding="utf-8"?>
-<w:numbering xmlns:wpc="http://schemas.microsoft.com/office/word/2010/wordprocessingCanvas" xmlns:mc="http://schemas.openxmlformats.org/markup-compatibility/2006" xmlns:o="urn:schemas-microsoft-com:office:office" xmlns:r="http://schemas.openxmlformats.org/officeDocument/2006/relationships" xmlns:m="http://schemas.openxmlformats.org/officeDocument/2006/math" xmlns:v="urn:schemas-microsoft-com:vml" xmlns:wp14="http://schemas.microsoft.com/office/word/2010/wordprocessingDrawing" xmlns:wp="http://schemas.openxmlformats.org/drawingml/2006/wordprocessingDrawing" xmlns:w10="urn:schemas-microsoft-com:office:word" xmlns:w="http://schemas.openxmlformats.org/wordprocessingml/2006/main" xmlns:w14="http://schemas.microsoft.com/office/word/2010/wordml" xmlns:w15="http://schemas.microsoft.com/office/word/2012/wordml" xmlns:wpg="http://schemas.microsoft.com/office/word/2010/wordprocessingGroup" xmlns:wpi="http://schemas.microsoft.com/office/word/2010/wordprocessingInk" xmlns:wne="http://schemas.microsoft.com/office/word/2006/wordml" xmlns:wps="http://schemas.microsoft.com/office/word/2010/wordprocessingShape" mc:Ignorable="w14 w15 wp14">
+<w:numbering xmlns:wpc="http://schemas.microsoft.com/office/word/2010/wordprocessingCanvas" xmlns:mo="http://schemas.microsoft.com/office/mac/office/2008/main" xmlns:mc="http://schemas.openxmlformats.org/markup-compatibility/2006" xmlns:mv="urn:schemas-microsoft-com:mac:vml" xmlns:o="urn:schemas-microsoft-com:office:office" xmlns:r="http://schemas.openxmlformats.org/officeDocument/2006/relationships" xmlns:m="http://schemas.openxmlformats.org/officeDocument/2006/math" xmlns:v="urn:schemas-microsoft-com:vml" xmlns:wp14="http://schemas.microsoft.com/office/word/2010/wordprocessingDrawing" xmlns:wp="http://schemas.openxmlformats.org/drawingml/2006/wordprocessingDrawing" xmlns:w10="urn:schemas-microsoft-com:office:word" xmlns:w="http://schemas.openxmlformats.org/wordprocessingml/2006/main" xmlns:w14="http://schemas.microsoft.com/office/word/2010/wordml" xmlns:wpg="http://schemas.microsoft.com/office/word/2010/wordprocessingGroup" xmlns:wpi="http://schemas.microsoft.com/office/word/2010/wordprocessingInk" xmlns:wne="http://schemas.microsoft.com/office/word/2006/wordml" xmlns:wps="http://schemas.microsoft.com/office/word/2010/wordprocessingShape" mc:Ignorable="w14 wp14">
   <w:abstractNum w:abstractNumId="0">
     <w:nsid w:val="FFFFFF88"/>
     <w:multiLevelType w:val="singleLevel"/>
@@ -4331,7 +4395,7 @@
 </file>
 
 <file path=word/styles.xml><?xml version="1.0" encoding="utf-8"?>
-<w:styles xmlns:mc="http://schemas.openxmlformats.org/markup-compatibility/2006" xmlns:r="http://schemas.openxmlformats.org/officeDocument/2006/relationships" xmlns:w="http://schemas.openxmlformats.org/wordprocessingml/2006/main" xmlns:w14="http://schemas.microsoft.com/office/word/2010/wordml" xmlns:w15="http://schemas.microsoft.com/office/word/2012/wordml" mc:Ignorable="w14 w15">
+<w:styles xmlns:mc="http://schemas.openxmlformats.org/markup-compatibility/2006" xmlns:r="http://schemas.openxmlformats.org/officeDocument/2006/relationships" xmlns:w="http://schemas.openxmlformats.org/wordprocessingml/2006/main" xmlns:w14="http://schemas.microsoft.com/office/word/2010/wordml" mc:Ignorable="w14">
   <w:docDefaults>
     <w:rPrDefault>
       <w:rPr>
@@ -4347,367 +4411,157 @@
       </w:pPr>
     </w:pPrDefault>
   </w:docDefaults>
-  <w:latentStyles w:defLockedState="0" w:defUIPriority="99" w:defSemiHidden="0" w:defUnhideWhenUsed="0" w:defQFormat="0" w:count="371">
-    <w:lsdException w:name="Normal" w:uiPriority="0" w:qFormat="1"/>
-    <w:lsdException w:name="heading 1" w:uiPriority="9" w:qFormat="1"/>
-    <w:lsdException w:name="heading 2" w:uiPriority="0" w:qFormat="1"/>
-    <w:lsdException w:name="heading 3" w:uiPriority="0" w:qFormat="1"/>
-    <w:lsdException w:name="heading 4" w:semiHidden="1" w:uiPriority="0" w:unhideWhenUsed="1" w:qFormat="1"/>
-    <w:lsdException w:name="heading 5" w:semiHidden="1" w:uiPriority="1" w:unhideWhenUsed="1" w:qFormat="1"/>
-    <w:lsdException w:name="heading 6" w:semiHidden="1" w:uiPriority="0" w:unhideWhenUsed="1" w:qFormat="1"/>
-    <w:lsdException w:name="heading 7" w:semiHidden="1" w:uiPriority="0" w:unhideWhenUsed="1" w:qFormat="1"/>
-    <w:lsdException w:name="heading 8" w:semiHidden="1" w:uiPriority="0" w:unhideWhenUsed="1" w:qFormat="1"/>
-    <w:lsdException w:name="heading 9" w:semiHidden="1" w:uiPriority="0" w:unhideWhenUsed="1" w:qFormat="1"/>
-    <w:lsdException w:name="index 1" w:semiHidden="1" w:unhideWhenUsed="1"/>
-    <w:lsdException w:name="index 2" w:semiHidden="1" w:unhideWhenUsed="1"/>
-    <w:lsdException w:name="index 3" w:semiHidden="1" w:unhideWhenUsed="1"/>
-    <w:lsdException w:name="index 4" w:semiHidden="1" w:unhideWhenUsed="1"/>
-    <w:lsdException w:name="index 5" w:semiHidden="1" w:unhideWhenUsed="1"/>
-    <w:lsdException w:name="index 6" w:semiHidden="1" w:unhideWhenUsed="1"/>
-    <w:lsdException w:name="index 7" w:semiHidden="1" w:unhideWhenUsed="1"/>
-    <w:lsdException w:name="index 8" w:semiHidden="1" w:unhideWhenUsed="1"/>
-    <w:lsdException w:name="index 9" w:semiHidden="1" w:unhideWhenUsed="1"/>
-    <w:lsdException w:name="toc 1" w:semiHidden="1" w:uiPriority="39" w:unhideWhenUsed="1"/>
-    <w:lsdException w:name="toc 2" w:semiHidden="1" w:uiPriority="39" w:unhideWhenUsed="1"/>
-    <w:lsdException w:name="toc 3" w:semiHidden="1" w:uiPriority="39" w:unhideWhenUsed="1"/>
-    <w:lsdException w:name="toc 4" w:semiHidden="1" w:uiPriority="39" w:unhideWhenUsed="1"/>
-    <w:lsdException w:name="toc 5" w:semiHidden="1" w:uiPriority="39" w:unhideWhenUsed="1"/>
-    <w:lsdException w:name="toc 6" w:semiHidden="1" w:uiPriority="39" w:unhideWhenUsed="1"/>
-    <w:lsdException w:name="toc 7" w:semiHidden="1" w:uiPriority="39" w:unhideWhenUsed="1"/>
-    <w:lsdException w:name="toc 8" w:semiHidden="1" w:uiPriority="39" w:unhideWhenUsed="1"/>
-    <w:lsdException w:name="toc 9" w:semiHidden="1" w:uiPriority="39" w:unhideWhenUsed="1"/>
-    <w:lsdException w:name="Normal Indent" w:semiHidden="1" w:unhideWhenUsed="1"/>
-    <w:lsdException w:name="footnote text" w:semiHidden="1" w:unhideWhenUsed="1"/>
-    <w:lsdException w:name="annotation text" w:semiHidden="1" w:unhideWhenUsed="1"/>
-    <w:lsdException w:name="index heading" w:semiHidden="1" w:unhideWhenUsed="1"/>
-    <w:lsdException w:name="caption" w:uiPriority="9" w:qFormat="1"/>
-    <w:lsdException w:name="table of figures" w:semiHidden="1" w:unhideWhenUsed="1"/>
-    <w:lsdException w:name="envelope address" w:semiHidden="1" w:unhideWhenUsed="1"/>
-    <w:lsdException w:name="envelope return" w:semiHidden="1" w:unhideWhenUsed="1"/>
-    <w:lsdException w:name="footnote reference" w:semiHidden="1" w:unhideWhenUsed="1"/>
-    <w:lsdException w:name="annotation reference" w:semiHidden="1" w:unhideWhenUsed="1"/>
-    <w:lsdException w:name="line number" w:semiHidden="1" w:unhideWhenUsed="1"/>
-    <w:lsdException w:name="page number" w:semiHidden="1" w:unhideWhenUsed="1"/>
-    <w:lsdException w:name="endnote reference" w:semiHidden="1" w:unhideWhenUsed="1"/>
-    <w:lsdException w:name="endnote text" w:semiHidden="1" w:unhideWhenUsed="1"/>
-    <w:lsdException w:name="table of authorities" w:semiHidden="1" w:unhideWhenUsed="1"/>
-    <w:lsdException w:name="macro" w:semiHidden="1" w:unhideWhenUsed="1"/>
-    <w:lsdException w:name="toa heading" w:semiHidden="1" w:unhideWhenUsed="1"/>
-    <w:lsdException w:name="List" w:semiHidden="1" w:unhideWhenUsed="1"/>
-    <w:lsdException w:name="List Bullet" w:semiHidden="1" w:unhideWhenUsed="1" w:qFormat="1"/>
-    <w:lsdException w:name="List Number" w:semiHidden="1" w:unhideWhenUsed="1" w:qFormat="1"/>
-    <w:lsdException w:name="List 2" w:semiHidden="1" w:unhideWhenUsed="1"/>
-    <w:lsdException w:name="List 3" w:semiHidden="1" w:unhideWhenUsed="1"/>
-    <w:lsdException w:name="List 4" w:semiHidden="1" w:unhideWhenUsed="1"/>
-    <w:lsdException w:name="List 5" w:semiHidden="1" w:unhideWhenUsed="1"/>
-    <w:lsdException w:name="List Bullet 2" w:semiHidden="1" w:unhideWhenUsed="1"/>
-    <w:lsdException w:name="List Bullet 3" w:semiHidden="1" w:unhideWhenUsed="1"/>
-    <w:lsdException w:name="List Bullet 4" w:semiHidden="1" w:unhideWhenUsed="1"/>
-    <w:lsdException w:name="List Bullet 5" w:semiHidden="1" w:unhideWhenUsed="1"/>
-    <w:lsdException w:name="List Number 2" w:semiHidden="1" w:unhideWhenUsed="1"/>
-    <w:lsdException w:name="List Number 3" w:semiHidden="1" w:unhideWhenUsed="1"/>
-    <w:lsdException w:name="List Number 4" w:semiHidden="1" w:unhideWhenUsed="1"/>
-    <w:lsdException w:name="List Number 5" w:semiHidden="1" w:unhideWhenUsed="1"/>
-    <w:lsdException w:name="Title" w:uiPriority="10" w:qFormat="1"/>
-    <w:lsdException w:name="Closing" w:semiHidden="1" w:unhideWhenUsed="1"/>
-    <w:lsdException w:name="Signature" w:semiHidden="1" w:unhideWhenUsed="1"/>
-    <w:lsdException w:name="Default Paragraph Font" w:semiHidden="1" w:uiPriority="1" w:unhideWhenUsed="1"/>
-    <w:lsdException w:name="Body Text" w:semiHidden="1" w:unhideWhenUsed="1"/>
-    <w:lsdException w:name="Body Text Indent" w:semiHidden="1" w:unhideWhenUsed="1"/>
-    <w:lsdException w:name="List Continue" w:semiHidden="1" w:unhideWhenUsed="1"/>
-    <w:lsdException w:name="List Continue 2" w:semiHidden="1" w:unhideWhenUsed="1"/>
-    <w:lsdException w:name="List Continue 3" w:semiHidden="1" w:unhideWhenUsed="1"/>
-    <w:lsdException w:name="List Continue 4" w:semiHidden="1" w:unhideWhenUsed="1"/>
-    <w:lsdException w:name="List Continue 5" w:semiHidden="1" w:unhideWhenUsed="1"/>
-    <w:lsdException w:name="Message Header" w:semiHidden="1" w:unhideWhenUsed="1"/>
-    <w:lsdException w:name="Subtitle" w:uiPriority="11" w:qFormat="1"/>
-    <w:lsdException w:name="Salutation" w:semiHidden="1" w:unhideWhenUsed="1"/>
-    <w:lsdException w:name="Date" w:semiHidden="1" w:unhideWhenUsed="1"/>
-    <w:lsdException w:name="Body Text First Indent" w:semiHidden="1" w:unhideWhenUsed="1"/>
-    <w:lsdException w:name="Body Text First Indent 2" w:semiHidden="1" w:unhideWhenUsed="1"/>
-    <w:lsdException w:name="Note Heading" w:semiHidden="1" w:unhideWhenUsed="1"/>
-    <w:lsdException w:name="Body Text 2" w:semiHidden="1" w:unhideWhenUsed="1"/>
-    <w:lsdException w:name="Body Text 3" w:semiHidden="1" w:unhideWhenUsed="1"/>
-    <w:lsdException w:name="Body Text Indent 2" w:semiHidden="1" w:unhideWhenUsed="1"/>
-    <w:lsdException w:name="Body Text Indent 3" w:semiHidden="1" w:unhideWhenUsed="1"/>
-    <w:lsdException w:name="Block Text" w:semiHidden="1" w:unhideWhenUsed="1"/>
-    <w:lsdException w:name="Hyperlink" w:semiHidden="1" w:unhideWhenUsed="1"/>
-    <w:lsdException w:name="FollowedHyperlink" w:semiHidden="1" w:unhideWhenUsed="1"/>
-    <w:lsdException w:name="Strong" w:qFormat="1"/>
-    <w:lsdException w:name="Emphasis" w:qFormat="1"/>
-    <w:lsdException w:name="Document Map" w:semiHidden="1" w:unhideWhenUsed="1"/>
-    <w:lsdException w:name="Plain Text" w:semiHidden="1" w:unhideWhenUsed="1"/>
-    <w:lsdException w:name="E-mail Signature" w:semiHidden="1" w:unhideWhenUsed="1"/>
-    <w:lsdException w:name="HTML Top of Form" w:semiHidden="1" w:unhideWhenUsed="1"/>
-    <w:lsdException w:name="HTML Bottom of Form" w:semiHidden="1" w:unhideWhenUsed="1"/>
-    <w:lsdException w:name="Normal (Web)" w:semiHidden="1" w:unhideWhenUsed="1"/>
-    <w:lsdException w:name="HTML Acronym" w:semiHidden="1" w:unhideWhenUsed="1"/>
-    <w:lsdException w:name="HTML Address" w:semiHidden="1" w:unhideWhenUsed="1"/>
-    <w:lsdException w:name="HTML Cite" w:semiHidden="1" w:unhideWhenUsed="1"/>
-    <w:lsdException w:name="HTML Code" w:semiHidden="1" w:unhideWhenUsed="1"/>
-    <w:lsdException w:name="HTML Definition" w:semiHidden="1" w:unhideWhenUsed="1"/>
-    <w:lsdException w:name="HTML Keyboard" w:semiHidden="1" w:unhideWhenUsed="1"/>
-    <w:lsdException w:name="HTML Preformatted" w:semiHidden="1" w:unhideWhenUsed="1"/>
-    <w:lsdException w:name="HTML Sample" w:semiHidden="1" w:unhideWhenUsed="1"/>
-    <w:lsdException w:name="HTML Typewriter" w:semiHidden="1" w:unhideWhenUsed="1"/>
-    <w:lsdException w:name="HTML Variable" w:semiHidden="1" w:unhideWhenUsed="1"/>
-    <w:lsdException w:name="Normal Table" w:semiHidden="1" w:unhideWhenUsed="1"/>
-    <w:lsdException w:name="annotation subject" w:semiHidden="1" w:unhideWhenUsed="1"/>
-    <w:lsdException w:name="No List" w:semiHidden="1" w:unhideWhenUsed="1"/>
-    <w:lsdException w:name="Outline List 1" w:semiHidden="1" w:unhideWhenUsed="1"/>
-    <w:lsdException w:name="Outline List 2" w:semiHidden="1" w:unhideWhenUsed="1"/>
-    <w:lsdException w:name="Outline List 3" w:semiHidden="1" w:unhideWhenUsed="1"/>
-    <w:lsdException w:name="Table Simple 1" w:semiHidden="1" w:unhideWhenUsed="1"/>
-    <w:lsdException w:name="Table Simple 2" w:semiHidden="1" w:unhideWhenUsed="1"/>
-    <w:lsdException w:name="Table Simple 3" w:semiHidden="1" w:unhideWhenUsed="1"/>
-    <w:lsdException w:name="Table Classic 1" w:semiHidden="1" w:unhideWhenUsed="1"/>
-    <w:lsdException w:name="Table Classic 2" w:semiHidden="1" w:unhideWhenUsed="1"/>
-    <w:lsdException w:name="Table Classic 3" w:semiHidden="1" w:unhideWhenUsed="1"/>
-    <w:lsdException w:name="Table Classic 4" w:semiHidden="1" w:unhideWhenUsed="1"/>
-    <w:lsdException w:name="Table Colorful 1" w:semiHidden="1" w:unhideWhenUsed="1"/>
-    <w:lsdException w:name="Table Colorful 2" w:semiHidden="1" w:unhideWhenUsed="1"/>
-    <w:lsdException w:name="Table Colorful 3" w:semiHidden="1" w:unhideWhenUsed="1"/>
-    <w:lsdException w:name="Table Columns 1" w:semiHidden="1" w:unhideWhenUsed="1"/>
-    <w:lsdException w:name="Table Columns 2" w:semiHidden="1" w:unhideWhenUsed="1"/>
-    <w:lsdException w:name="Table Columns 3" w:semiHidden="1" w:unhideWhenUsed="1"/>
-    <w:lsdException w:name="Table Columns 4" w:semiHidden="1" w:unhideWhenUsed="1"/>
-    <w:lsdException w:name="Table Columns 5" w:semiHidden="1" w:unhideWhenUsed="1"/>
-    <w:lsdException w:name="Table Grid 1" w:semiHidden="1" w:unhideWhenUsed="1"/>
-    <w:lsdException w:name="Table Grid 2" w:semiHidden="1" w:unhideWhenUsed="1"/>
-    <w:lsdException w:name="Table Grid 3" w:semiHidden="1" w:unhideWhenUsed="1"/>
-    <w:lsdException w:name="Table Grid 4" w:semiHidden="1" w:unhideWhenUsed="1"/>
-    <w:lsdException w:name="Table Grid 5" w:semiHidden="1" w:unhideWhenUsed="1"/>
-    <w:lsdException w:name="Table Grid 6" w:semiHidden="1" w:unhideWhenUsed="1"/>
-    <w:lsdException w:name="Table Grid 7" w:semiHidden="1" w:unhideWhenUsed="1"/>
-    <w:lsdException w:name="Table Grid 8" w:semiHidden="1" w:unhideWhenUsed="1"/>
-    <w:lsdException w:name="Table List 1" w:semiHidden="1" w:unhideWhenUsed="1"/>
-    <w:lsdException w:name="Table List 2" w:semiHidden="1" w:unhideWhenUsed="1"/>
-    <w:lsdException w:name="Table List 3" w:semiHidden="1" w:unhideWhenUsed="1"/>
-    <w:lsdException w:name="Table List 4" w:semiHidden="1" w:unhideWhenUsed="1"/>
-    <w:lsdException w:name="Table List 5" w:semiHidden="1" w:unhideWhenUsed="1"/>
-    <w:lsdException w:name="Table List 6" w:semiHidden="1" w:unhideWhenUsed="1"/>
-    <w:lsdException w:name="Table List 7" w:semiHidden="1" w:unhideWhenUsed="1"/>
-    <w:lsdException w:name="Table List 8" w:semiHidden="1" w:unhideWhenUsed="1"/>
-    <w:lsdException w:name="Table 3D effects 1" w:semiHidden="1" w:unhideWhenUsed="1"/>
-    <w:lsdException w:name="Table 3D effects 2" w:semiHidden="1" w:unhideWhenUsed="1"/>
-    <w:lsdException w:name="Table 3D effects 3" w:semiHidden="1" w:unhideWhenUsed="1"/>
-    <w:lsdException w:name="Table Contemporary" w:semiHidden="1" w:unhideWhenUsed="1"/>
-    <w:lsdException w:name="Table Elegant" w:semiHidden="1" w:unhideWhenUsed="1"/>
-    <w:lsdException w:name="Table Professional" w:semiHidden="1" w:unhideWhenUsed="1"/>
-    <w:lsdException w:name="Table Subtle 1" w:semiHidden="1" w:unhideWhenUsed="1"/>
-    <w:lsdException w:name="Table Subtle 2" w:semiHidden="1" w:unhideWhenUsed="1"/>
-    <w:lsdException w:name="Table Web 1" w:semiHidden="1" w:unhideWhenUsed="1"/>
-    <w:lsdException w:name="Table Web 2" w:semiHidden="1" w:unhideWhenUsed="1"/>
-    <w:lsdException w:name="Table Web 3" w:semiHidden="1" w:unhideWhenUsed="1"/>
-    <w:lsdException w:name="Balloon Text" w:semiHidden="1" w:unhideWhenUsed="1"/>
-    <w:lsdException w:name="Table Grid" w:uiPriority="59"/>
-    <w:lsdException w:name="Table Theme" w:semiHidden="1" w:unhideWhenUsed="1"/>
-    <w:lsdException w:name="Placeholder Text" w:semiHidden="1"/>
-    <w:lsdException w:name="No Spacing" w:uiPriority="1" w:qFormat="1"/>
-    <w:lsdException w:name="Light Shading" w:uiPriority="60"/>
-    <w:lsdException w:name="Light List" w:uiPriority="61"/>
-    <w:lsdException w:name="Light Grid" w:uiPriority="62"/>
-    <w:lsdException w:name="Medium Shading 1" w:uiPriority="63"/>
-    <w:lsdException w:name="Medium Shading 2" w:uiPriority="64"/>
-    <w:lsdException w:name="Medium List 1" w:uiPriority="65"/>
-    <w:lsdException w:name="Medium List 2" w:uiPriority="66"/>
-    <w:lsdException w:name="Medium Grid 1" w:uiPriority="67"/>
-    <w:lsdException w:name="Medium Grid 2" w:uiPriority="68"/>
-    <w:lsdException w:name="Medium Grid 3" w:uiPriority="69"/>
-    <w:lsdException w:name="Dark List" w:uiPriority="70"/>
-    <w:lsdException w:name="Colorful Shading" w:uiPriority="71"/>
-    <w:lsdException w:name="Colorful List" w:uiPriority="72"/>
-    <w:lsdException w:name="Colorful Grid" w:uiPriority="73"/>
-    <w:lsdException w:name="Light Shading Accent 1" w:uiPriority="60"/>
-    <w:lsdException w:name="Light List Accent 1" w:uiPriority="61"/>
-    <w:lsdException w:name="Light Grid Accent 1" w:uiPriority="62"/>
-    <w:lsdException w:name="Medium Shading 1 Accent 1" w:uiPriority="63"/>
-    <w:lsdException w:name="Medium Shading 2 Accent 1" w:uiPriority="64"/>
-    <w:lsdException w:name="Medium List 1 Accent 1" w:uiPriority="65"/>
-    <w:lsdException w:name="Revision" w:semiHidden="1"/>
-    <w:lsdException w:name="List Paragraph" w:qFormat="1"/>
-    <w:lsdException w:name="Quote" w:uiPriority="9" w:qFormat="1"/>
-    <w:lsdException w:name="Intense Quote" w:qFormat="1"/>
-    <w:lsdException w:name="Medium List 2 Accent 1" w:uiPriority="66"/>
-    <w:lsdException w:name="Medium Grid 1 Accent 1" w:uiPriority="67"/>
-    <w:lsdException w:name="Medium Grid 2 Accent 1" w:uiPriority="68"/>
-    <w:lsdException w:name="Medium Grid 3 Accent 1" w:uiPriority="69"/>
-    <w:lsdException w:name="Dark List Accent 1" w:uiPriority="70"/>
-    <w:lsdException w:name="Colorful Shading Accent 1" w:uiPriority="71"/>
-    <w:lsdException w:name="Colorful List Accent 1" w:uiPriority="72"/>
-    <w:lsdException w:name="Colorful Grid Accent 1" w:uiPriority="73"/>
-    <w:lsdException w:name="Light Shading Accent 2" w:uiPriority="60"/>
-    <w:lsdException w:name="Light List Accent 2" w:uiPriority="61"/>
-    <w:lsdException w:name="Light Grid Accent 2" w:uiPriority="62"/>
-    <w:lsdException w:name="Medium Shading 1 Accent 2" w:uiPriority="63"/>
-    <w:lsdException w:name="Medium Shading 2 Accent 2" w:uiPriority="64"/>
-    <w:lsdException w:name="Medium List 1 Accent 2" w:uiPriority="65"/>
-    <w:lsdException w:name="Medium List 2 Accent 2" w:uiPriority="66"/>
-    <w:lsdException w:name="Medium Grid 1 Accent 2" w:uiPriority="67"/>
-    <w:lsdException w:name="Medium Grid 2 Accent 2" w:uiPriority="68"/>
-    <w:lsdException w:name="Medium Grid 3 Accent 2" w:uiPriority="69"/>
-    <w:lsdException w:name="Dark List Accent 2" w:uiPriority="70"/>
-    <w:lsdException w:name="Colorful Shading Accent 2" w:uiPriority="71"/>
-    <w:lsdException w:name="Colorful List Accent 2" w:uiPriority="72"/>
-    <w:lsdException w:name="Colorful Grid Accent 2" w:uiPriority="73"/>
-    <w:lsdException w:name="Light Shading Accent 3" w:uiPriority="60"/>
-    <w:lsdException w:name="Light List Accent 3" w:uiPriority="61"/>
-    <w:lsdException w:name="Light Grid Accent 3" w:uiPriority="62"/>
-    <w:lsdException w:name="Medium Shading 1 Accent 3" w:uiPriority="63"/>
-    <w:lsdException w:name="Medium Shading 2 Accent 3" w:uiPriority="64"/>
-    <w:lsdException w:name="Medium List 1 Accent 3" w:uiPriority="65"/>
-    <w:lsdException w:name="Medium List 2 Accent 3" w:uiPriority="66"/>
-    <w:lsdException w:name="Medium Grid 1 Accent 3" w:uiPriority="67"/>
-    <w:lsdException w:name="Medium Grid 2 Accent 3" w:uiPriority="68"/>
-    <w:lsdException w:name="Medium Grid 3 Accent 3" w:uiPriority="69"/>
-    <w:lsdException w:name="Dark List Accent 3" w:uiPriority="70"/>
-    <w:lsdException w:name="Colorful Shading Accent 3" w:uiPriority="71"/>
-    <w:lsdException w:name="Colorful List Accent 3" w:uiPriority="72"/>
-    <w:lsdException w:name="Colorful Grid Accent 3" w:uiPriority="73"/>
-    <w:lsdException w:name="Light Shading Accent 4" w:uiPriority="60"/>
-    <w:lsdException w:name="Light List Accent 4" w:uiPriority="61"/>
-    <w:lsdException w:name="Light Grid Accent 4" w:uiPriority="62"/>
-    <w:lsdException w:name="Medium Shading 1 Accent 4" w:uiPriority="63"/>
-    <w:lsdException w:name="Medium Shading 2 Accent 4" w:uiPriority="64"/>
-    <w:lsdException w:name="Medium List 1 Accent 4" w:uiPriority="65"/>
-    <w:lsdException w:name="Medium List 2 Accent 4" w:uiPriority="66"/>
-    <w:lsdException w:name="Medium Grid 1 Accent 4" w:uiPriority="67"/>
-    <w:lsdException w:name="Medium Grid 2 Accent 4" w:uiPriority="68"/>
-    <w:lsdException w:name="Medium Grid 3 Accent 4" w:uiPriority="69"/>
-    <w:lsdException w:name="Dark List Accent 4" w:uiPriority="70"/>
-    <w:lsdException w:name="Colorful Shading Accent 4" w:uiPriority="71"/>
-    <w:lsdException w:name="Colorful List Accent 4" w:uiPriority="72"/>
-    <w:lsdException w:name="Colorful Grid Accent 4" w:uiPriority="73"/>
-    <w:lsdException w:name="Light Shading Accent 5" w:uiPriority="60"/>
-    <w:lsdException w:name="Light List Accent 5" w:uiPriority="61"/>
-    <w:lsdException w:name="Light Grid Accent 5" w:uiPriority="62"/>
-    <w:lsdException w:name="Medium Shading 1 Accent 5" w:uiPriority="63"/>
-    <w:lsdException w:name="Medium Shading 2 Accent 5" w:uiPriority="64"/>
-    <w:lsdException w:name="Medium List 1 Accent 5" w:uiPriority="65"/>
-    <w:lsdException w:name="Medium List 2 Accent 5" w:uiPriority="66"/>
-    <w:lsdException w:name="Medium Grid 1 Accent 5" w:uiPriority="67"/>
-    <w:lsdException w:name="Medium Grid 2 Accent 5" w:uiPriority="68"/>
-    <w:lsdException w:name="Medium Grid 3 Accent 5" w:uiPriority="69"/>
-    <w:lsdException w:name="Dark List Accent 5" w:uiPriority="70"/>
-    <w:lsdException w:name="Colorful Shading Accent 5" w:uiPriority="71"/>
-    <w:lsdException w:name="Colorful List Accent 5" w:uiPriority="72"/>
-    <w:lsdException w:name="Colorful Grid Accent 5" w:uiPriority="73"/>
-    <w:lsdException w:name="Light Shading Accent 6" w:uiPriority="60"/>
-    <w:lsdException w:name="Light List Accent 6" w:uiPriority="61"/>
-    <w:lsdException w:name="Light Grid Accent 6" w:uiPriority="62"/>
-    <w:lsdException w:name="Medium Shading 1 Accent 6" w:uiPriority="63"/>
-    <w:lsdException w:name="Medium Shading 2 Accent 6" w:uiPriority="64"/>
-    <w:lsdException w:name="Medium List 1 Accent 6" w:uiPriority="65"/>
-    <w:lsdException w:name="Medium List 2 Accent 6" w:uiPriority="66"/>
-    <w:lsdException w:name="Medium Grid 1 Accent 6" w:uiPriority="67"/>
-    <w:lsdException w:name="Medium Grid 2 Accent 6" w:uiPriority="68"/>
-    <w:lsdException w:name="Medium Grid 3 Accent 6" w:uiPriority="69"/>
-    <w:lsdException w:name="Dark List Accent 6" w:uiPriority="70"/>
-    <w:lsdException w:name="Colorful Shading Accent 6" w:uiPriority="71"/>
-    <w:lsdException w:name="Colorful List Accent 6" w:uiPriority="72"/>
-    <w:lsdException w:name="Colorful Grid Accent 6" w:uiPriority="73"/>
-    <w:lsdException w:name="Subtle Emphasis" w:qFormat="1"/>
-    <w:lsdException w:name="Intense Emphasis" w:qFormat="1"/>
-    <w:lsdException w:name="Subtle Reference" w:qFormat="1"/>
-    <w:lsdException w:name="Intense Reference" w:qFormat="1"/>
-    <w:lsdException w:name="Book Title" w:qFormat="1"/>
-    <w:lsdException w:name="Bibliography" w:semiHidden="1" w:uiPriority="37" w:unhideWhenUsed="1"/>
-    <w:lsdException w:name="TOC Heading" w:semiHidden="1" w:uiPriority="39" w:unhideWhenUsed="1" w:qFormat="1"/>
-    <w:lsdException w:name="Grid Table 4" w:uiPriority="49"/>
-    <w:lsdException w:name="Grid Table 5 Dark" w:uiPriority="50"/>
-    <w:lsdException w:name="Grid Table 6 Colorful" w:uiPriority="51"/>
-    <w:lsdException w:name="Grid Table 7 Colorful" w:uiPriority="52"/>
-    <w:lsdException w:name="Grid Table 1 Light Accent 1" w:uiPriority="46"/>
-    <w:lsdException w:name="Grid Table 2 Accent 1" w:uiPriority="47"/>
-    <w:lsdException w:name="Grid Table 3 Accent 1" w:uiPriority="48"/>
-    <w:lsdException w:name="Grid Table 4 Accent 1" w:uiPriority="49"/>
-    <w:lsdException w:name="Grid Table 5 Dark Accent 1" w:uiPriority="50"/>
-    <w:lsdException w:name="Grid Table 6 Colorful Accent 1" w:uiPriority="51"/>
-    <w:lsdException w:name="Grid Table 7 Colorful Accent 1" w:uiPriority="52"/>
-    <w:lsdException w:name="Grid Table 1 Light Accent 2" w:uiPriority="46"/>
-    <w:lsdException w:name="Grid Table 2 Accent 2" w:uiPriority="47"/>
-    <w:lsdException w:name="Grid Table 3 Accent 2" w:uiPriority="48"/>
-    <w:lsdException w:name="Grid Table 4 Accent 2" w:uiPriority="49"/>
-    <w:lsdException w:name="Grid Table 5 Dark Accent 2" w:uiPriority="50"/>
-    <w:lsdException w:name="Grid Table 6 Colorful Accent 2" w:uiPriority="51"/>
-    <w:lsdException w:name="Grid Table 7 Colorful Accent 2" w:uiPriority="52"/>
-    <w:lsdException w:name="Grid Table 1 Light Accent 3" w:uiPriority="46"/>
-    <w:lsdException w:name="Grid Table 2 Accent 3" w:uiPriority="47"/>
-    <w:lsdException w:name="Grid Table 3 Accent 3" w:uiPriority="48"/>
-    <w:lsdException w:name="Grid Table 4 Accent 3" w:uiPriority="49"/>
-    <w:lsdException w:name="Grid Table 5 Dark Accent 3" w:uiPriority="50"/>
-    <w:lsdException w:name="Grid Table 6 Colorful Accent 3" w:uiPriority="51"/>
-    <w:lsdException w:name="Grid Table 7 Colorful Accent 3" w:uiPriority="52"/>
-    <w:lsdException w:name="Grid Table 1 Light Accent 4" w:uiPriority="46"/>
-    <w:lsdException w:name="Grid Table 2 Accent 4" w:uiPriority="47"/>
-    <w:lsdException w:name="Grid Table 3 Accent 4" w:uiPriority="48"/>
-    <w:lsdException w:name="Grid Table 4 Accent 4" w:uiPriority="49"/>
-    <w:lsdException w:name="Grid Table 5 Dark Accent 4" w:uiPriority="50"/>
-    <w:lsdException w:name="Grid Table 6 Colorful Accent 4" w:uiPriority="51"/>
-    <w:lsdException w:name="Grid Table 7 Colorful Accent 4" w:uiPriority="52"/>
-    <w:lsdException w:name="Grid Table 1 Light Accent 5" w:uiPriority="46"/>
-    <w:lsdException w:name="Grid Table 2 Accent 5" w:uiPriority="47"/>
-    <w:lsdException w:name="Grid Table 3 Accent 5" w:uiPriority="48"/>
-    <w:lsdException w:name="Grid Table 4 Accent 5" w:uiPriority="49"/>
-    <w:lsdException w:name="Grid Table 5 Dark Accent 5" w:uiPriority="50"/>
-    <w:lsdException w:name="Grid Table 6 Colorful Accent 5" w:uiPriority="51"/>
-    <w:lsdException w:name="Grid Table 7 Colorful Accent 5" w:uiPriority="52"/>
-    <w:lsdException w:name="Grid Table 1 Light Accent 6" w:uiPriority="46"/>
-    <w:lsdException w:name="Grid Table 2 Accent 6" w:uiPriority="47"/>
-    <w:lsdException w:name="Grid Table 3 Accent 6" w:uiPriority="48"/>
-    <w:lsdException w:name="Grid Table 4 Accent 6" w:uiPriority="49"/>
-    <w:lsdException w:name="Grid Table 5 Dark Accent 6" w:uiPriority="50"/>
-    <w:lsdException w:name="Grid Table 6 Colorful Accent 6" w:uiPriority="51"/>
-    <w:lsdException w:name="Grid Table 7 Colorful Accent 6" w:uiPriority="52"/>
-    <w:lsdException w:name="List Table 1 Light" w:uiPriority="46"/>
-    <w:lsdException w:name="List Table 2" w:uiPriority="47"/>
-    <w:lsdException w:name="List Table 3" w:uiPriority="48"/>
-    <w:lsdException w:name="List Table 4" w:uiPriority="49"/>
-    <w:lsdException w:name="List Table 5 Dark" w:uiPriority="50"/>
-    <w:lsdException w:name="List Table 6 Colorful" w:uiPriority="51"/>
-    <w:lsdException w:name="List Table 7 Colorful" w:uiPriority="52"/>
-    <w:lsdException w:name="List Table 1 Light Accent 1" w:uiPriority="46"/>
-    <w:lsdException w:name="List Table 2 Accent 1" w:uiPriority="47"/>
-    <w:lsdException w:name="List Table 3 Accent 1" w:uiPriority="48"/>
-    <w:lsdException w:name="List Table 4 Accent 1" w:uiPriority="49"/>
-    <w:lsdException w:name="List Table 5 Dark Accent 1" w:uiPriority="50"/>
-    <w:lsdException w:name="List Table 6 Colorful Accent 1" w:uiPriority="51"/>
-    <w:lsdException w:name="List Table 7 Colorful Accent 1" w:uiPriority="52"/>
-    <w:lsdException w:name="List Table 1 Light Accent 2" w:uiPriority="46"/>
-    <w:lsdException w:name="List Table 2 Accent 2" w:uiPriority="47"/>
-    <w:lsdException w:name="List Table 3 Accent 2" w:uiPriority="48"/>
-    <w:lsdException w:name="List Table 4 Accent 2" w:uiPriority="49"/>
-    <w:lsdException w:name="List Table 5 Dark Accent 2" w:uiPriority="50"/>
-    <w:lsdException w:name="List Table 6 Colorful Accent 2" w:uiPriority="51"/>
-    <w:lsdException w:name="List Table 7 Colorful Accent 2" w:uiPriority="52"/>
-    <w:lsdException w:name="List Table 1 Light Accent 3" w:uiPriority="46"/>
-    <w:lsdException w:name="List Table 2 Accent 3" w:uiPriority="47"/>
-    <w:lsdException w:name="List Table 3 Accent 3" w:uiPriority="48"/>
-    <w:lsdException w:name="List Table 4 Accent 3" w:uiPriority="49"/>
-    <w:lsdException w:name="List Table 5 Dark Accent 3" w:uiPriority="50"/>
-    <w:lsdException w:name="List Table 6 Colorful Accent 3" w:uiPriority="51"/>
-    <w:lsdException w:name="List Table 7 Colorful Accent 3" w:uiPriority="52"/>
-    <w:lsdException w:name="List Table 1 Light Accent 4" w:uiPriority="46"/>
-    <w:lsdException w:name="List Table 2 Accent 4" w:uiPriority="47"/>
-    <w:lsdException w:name="List Table 3 Accent 4" w:uiPriority="48"/>
-    <w:lsdException w:name="List Table 4 Accent 4" w:uiPriority="49"/>
-    <w:lsdException w:name="List Table 5 Dark Accent 4" w:uiPriority="50"/>
-    <w:lsdException w:name="List Table 6 Colorful Accent 4" w:uiPriority="51"/>
-    <w:lsdException w:name="List Table 7 Colorful Accent 4" w:uiPriority="52"/>
-    <w:lsdException w:name="List Table 1 Light Accent 5" w:uiPriority="46"/>
-    <w:lsdException w:name="List Table 2 Accent 5" w:uiPriority="47"/>
-    <w:lsdException w:name="List Table 3 Accent 5" w:uiPriority="48"/>
-    <w:lsdException w:name="List Table 4 Accent 5" w:uiPriority="49"/>
-    <w:lsdException w:name="List Table 5 Dark Accent 5" w:uiPriority="50"/>
-    <w:lsdException w:name="List Table 6 Colorful Accent 5" w:uiPriority="51"/>
-    <w:lsdException w:name="List Table 7 Colorful Accent 5" w:uiPriority="52"/>
-    <w:lsdException w:name="List Table 1 Light Accent 6" w:uiPriority="46"/>
-    <w:lsdException w:name="List Table 2 Accent 6" w:uiPriority="47"/>
-    <w:lsdException w:name="List Table 3 Accent 6" w:uiPriority="48"/>
-    <w:lsdException w:name="List Table 4 Accent 6" w:uiPriority="49"/>
-    <w:lsdException w:name="List Table 5 Dark Accent 6" w:uiPriority="50"/>
-    <w:lsdException w:name="List Table 6 Colorful Accent 6" w:uiPriority="51"/>
-    <w:lsdException w:name="List Table 7 Colorful Accent 6" w:uiPriority="52"/>
+  <w:latentStyles w:defLockedState="0" w:defUIPriority="99" w:defSemiHidden="1" w:defUnhideWhenUsed="1" w:defQFormat="0" w:count="276">
+    <w:lsdException w:name="Normal" w:semiHidden="0" w:uiPriority="0" w:unhideWhenUsed="0" w:qFormat="1"/>
+    <w:lsdException w:name="heading 1" w:semiHidden="0" w:uiPriority="9" w:unhideWhenUsed="0" w:qFormat="1"/>
+    <w:lsdException w:name="heading 2" w:semiHidden="0" w:uiPriority="0" w:unhideWhenUsed="0" w:qFormat="1"/>
+    <w:lsdException w:name="heading 3" w:semiHidden="0" w:uiPriority="0" w:unhideWhenUsed="0" w:qFormat="1"/>
+    <w:lsdException w:name="heading 4" w:uiPriority="0" w:qFormat="1"/>
+    <w:lsdException w:name="heading 5" w:uiPriority="1" w:qFormat="1"/>
+    <w:lsdException w:name="heading 6" w:uiPriority="0" w:qFormat="1"/>
+    <w:lsdException w:name="heading 7" w:uiPriority="0" w:qFormat="1"/>
+    <w:lsdException w:name="heading 8" w:uiPriority="0" w:qFormat="1"/>
+    <w:lsdException w:name="heading 9" w:uiPriority="0" w:qFormat="1"/>
+    <w:lsdException w:name="toc 1" w:uiPriority="39"/>
+    <w:lsdException w:name="toc 2" w:uiPriority="39"/>
+    <w:lsdException w:name="toc 3" w:uiPriority="39"/>
+    <w:lsdException w:name="toc 4" w:uiPriority="39"/>
+    <w:lsdException w:name="toc 5" w:uiPriority="39"/>
+    <w:lsdException w:name="toc 6" w:uiPriority="39"/>
+    <w:lsdException w:name="toc 7" w:uiPriority="39"/>
+    <w:lsdException w:name="toc 8" w:uiPriority="39"/>
+    <w:lsdException w:name="toc 9" w:uiPriority="39"/>
+    <w:lsdException w:name="header" w:semiHidden="0" w:unhideWhenUsed="0"/>
+    <w:lsdException w:name="footer" w:semiHidden="0" w:unhideWhenUsed="0"/>
+    <w:lsdException w:name="caption" w:semiHidden="0" w:uiPriority="9" w:unhideWhenUsed="0" w:qFormat="1"/>
+    <w:lsdException w:name="List Bullet" w:qFormat="1"/>
+    <w:lsdException w:name="List Number" w:qFormat="1"/>
+    <w:lsdException w:name="Title" w:semiHidden="0" w:uiPriority="10" w:unhideWhenUsed="0" w:qFormat="1"/>
+    <w:lsdException w:name="Default Paragraph Font" w:uiPriority="1"/>
+    <w:lsdException w:name="Subtitle" w:semiHidden="0" w:uiPriority="11" w:unhideWhenUsed="0" w:qFormat="1"/>
+    <w:lsdException w:name="Strong" w:semiHidden="0" w:unhideWhenUsed="0" w:qFormat="1"/>
+    <w:lsdException w:name="Emphasis" w:semiHidden="0" w:unhideWhenUsed="0" w:qFormat="1"/>
+    <w:lsdException w:name="Table Grid" w:semiHidden="0" w:uiPriority="59" w:unhideWhenUsed="0"/>
+    <w:lsdException w:name="Note Level 1" w:semiHidden="0" w:unhideWhenUsed="0"/>
+    <w:lsdException w:name="Note Level 2" w:semiHidden="0" w:unhideWhenUsed="0"/>
+    <w:lsdException w:name="Note Level 3" w:semiHidden="0" w:unhideWhenUsed="0"/>
+    <w:lsdException w:name="Note Level 4" w:semiHidden="0" w:unhideWhenUsed="0"/>
+    <w:lsdException w:name="Note Level 5" w:semiHidden="0" w:unhideWhenUsed="0"/>
+    <w:lsdException w:name="Note Level 6" w:semiHidden="0" w:unhideWhenUsed="0"/>
+    <w:lsdException w:name="Note Level 7" w:semiHidden="0" w:unhideWhenUsed="0"/>
+    <w:lsdException w:name="Note Level 8" w:semiHidden="0" w:unhideWhenUsed="0"/>
+    <w:lsdException w:name="Note Level 9" w:semiHidden="0" w:unhideWhenUsed="0"/>
+    <w:lsdException w:name="Placeholder Text" w:unhideWhenUsed="0"/>
+    <w:lsdException w:name="No Spacing" w:semiHidden="0" w:uiPriority="1" w:unhideWhenUsed="0" w:qFormat="1"/>
+    <w:lsdException w:name="Light Shading" w:semiHidden="0" w:uiPriority="60" w:unhideWhenUsed="0"/>
+    <w:lsdException w:name="Light List" w:semiHidden="0" w:uiPriority="61" w:unhideWhenUsed="0"/>
+    <w:lsdException w:name="Light Grid" w:semiHidden="0" w:uiPriority="62" w:unhideWhenUsed="0"/>
+    <w:lsdException w:name="Medium Shading 1" w:semiHidden="0" w:uiPriority="63" w:unhideWhenUsed="0"/>
+    <w:lsdException w:name="Medium Shading 2" w:semiHidden="0" w:uiPriority="64" w:unhideWhenUsed="0"/>
+    <w:lsdException w:name="Medium List 1" w:semiHidden="0" w:uiPriority="65" w:unhideWhenUsed="0"/>
+    <w:lsdException w:name="Medium List 2" w:semiHidden="0" w:uiPriority="66" w:unhideWhenUsed="0"/>
+    <w:lsdException w:name="Medium Grid 1" w:semiHidden="0" w:uiPriority="67" w:unhideWhenUsed="0"/>
+    <w:lsdException w:name="Medium Grid 2" w:semiHidden="0" w:uiPriority="68" w:unhideWhenUsed="0"/>
+    <w:lsdException w:name="Medium Grid 3" w:semiHidden="0" w:uiPriority="69" w:unhideWhenUsed="0"/>
+    <w:lsdException w:name="Dark List" w:semiHidden="0" w:uiPriority="70" w:unhideWhenUsed="0"/>
+    <w:lsdException w:name="Colorful Shading" w:semiHidden="0" w:uiPriority="71" w:unhideWhenUsed="0"/>
+    <w:lsdException w:name="Colorful List" w:semiHidden="0" w:uiPriority="72" w:unhideWhenUsed="0"/>
+    <w:lsdException w:name="Colorful Grid" w:semiHidden="0" w:uiPriority="73" w:unhideWhenUsed="0"/>
+    <w:lsdException w:name="Light Shading Accent 1" w:semiHidden="0" w:uiPriority="60" w:unhideWhenUsed="0"/>
+    <w:lsdException w:name="Light List Accent 1" w:semiHidden="0" w:uiPriority="61" w:unhideWhenUsed="0"/>
+    <w:lsdException w:name="Light Grid Accent 1" w:semiHidden="0" w:uiPriority="62" w:unhideWhenUsed="0"/>
+    <w:lsdException w:name="Medium Shading 1 Accent 1" w:semiHidden="0" w:uiPriority="63" w:unhideWhenUsed="0"/>
+    <w:lsdException w:name="Medium Shading 2 Accent 1" w:semiHidden="0" w:uiPriority="64" w:unhideWhenUsed="0"/>
+    <w:lsdException w:name="Medium List 1 Accent 1" w:semiHidden="0" w:uiPriority="65" w:unhideWhenUsed="0"/>
+    <w:lsdException w:name="Revision" w:unhideWhenUsed="0"/>
+    <w:lsdException w:name="List Paragraph" w:semiHidden="0" w:unhideWhenUsed="0" w:qFormat="1"/>
+    <w:lsdException w:name="Quote" w:semiHidden="0" w:uiPriority="9" w:unhideWhenUsed="0" w:qFormat="1"/>
+    <w:lsdException w:name="Intense Quote" w:semiHidden="0" w:unhideWhenUsed="0" w:qFormat="1"/>
+    <w:lsdException w:name="Medium List 2 Accent 1" w:semiHidden="0" w:uiPriority="66" w:unhideWhenUsed="0"/>
+    <w:lsdException w:name="Medium Grid 1 Accent 1" w:semiHidden="0" w:uiPriority="67" w:unhideWhenUsed="0"/>
+    <w:lsdException w:name="Medium Grid 2 Accent 1" w:semiHidden="0" w:uiPriority="68" w:unhideWhenUsed="0"/>
+    <w:lsdException w:name="Medium Grid 3 Accent 1" w:semiHidden="0" w:uiPriority="69" w:unhideWhenUsed="0"/>
+    <w:lsdException w:name="Dark List Accent 1" w:semiHidden="0" w:uiPriority="70" w:unhideWhenUsed="0"/>
+    <w:lsdException w:name="Colorful Shading Accent 1" w:semiHidden="0" w:uiPriority="71" w:unhideWhenUsed="0"/>
+    <w:lsdException w:name="Colorful List Accent 1" w:semiHidden="0" w:uiPriority="72" w:unhideWhenUsed="0"/>
+    <w:lsdException w:name="Colorful Grid Accent 1" w:semiHidden="0" w:uiPriority="73" w:unhideWhenUsed="0"/>
+    <w:lsdException w:name="Light Shading Accent 2" w:semiHidden="0" w:uiPriority="60" w:unhideWhenUsed="0"/>
+    <w:lsdException w:name="Light List Accent 2" w:semiHidden="0" w:uiPriority="61" w:unhideWhenUsed="0"/>
+    <w:lsdException w:name="Light Grid Accent 2" w:semiHidden="0" w:uiPriority="62" w:unhideWhenUsed="0"/>
+    <w:lsdException w:name="Medium Shading 1 Accent 2" w:semiHidden="0" w:uiPriority="63" w:unhideWhenUsed="0"/>
+    <w:lsdException w:name="Medium Shading 2 Accent 2" w:semiHidden="0" w:uiPriority="64" w:unhideWhenUsed="0"/>
+    <w:lsdException w:name="Medium List 1 Accent 2" w:semiHidden="0" w:uiPriority="65" w:unhideWhenUsed="0"/>
+    <w:lsdException w:name="Medium List 2 Accent 2" w:semiHidden="0" w:uiPriority="66" w:unhideWhenUsed="0"/>
+    <w:lsdException w:name="Medium Grid 1 Accent 2" w:semiHidden="0" w:uiPriority="67" w:unhideWhenUsed="0"/>
+    <w:lsdException w:name="Medium Grid 2 Accent 2" w:semiHidden="0" w:uiPriority="68" w:unhideWhenUsed="0"/>
+    <w:lsdException w:name="Medium Grid 3 Accent 2" w:semiHidden="0" w:uiPriority="69" w:unhideWhenUsed="0"/>
+    <w:lsdException w:name="Dark List Accent 2" w:semiHidden="0" w:uiPriority="70" w:unhideWhenUsed="0"/>
+    <w:lsdException w:name="Colorful Shading Accent 2" w:semiHidden="0" w:uiPriority="71" w:unhideWhenUsed="0"/>
+    <w:lsdException w:name="Colorful List Accent 2" w:semiHidden="0" w:uiPriority="72" w:unhideWhenUsed="0"/>
+    <w:lsdException w:name="Colorful Grid Accent 2" w:semiHidden="0" w:uiPriority="73" w:unhideWhenUsed="0"/>
+    <w:lsdException w:name="Light Shading Accent 3" w:semiHidden="0" w:uiPriority="60" w:unhideWhenUsed="0"/>
+    <w:lsdException w:name="Light List Accent 3" w:semiHidden="0" w:uiPriority="61" w:unhideWhenUsed="0"/>
+    <w:lsdException w:name="Light Grid Accent 3" w:semiHidden="0" w:uiPriority="62" w:unhideWhenUsed="0"/>
+    <w:lsdException w:name="Medium Shading 1 Accent 3" w:semiHidden="0" w:uiPriority="63" w:unhideWhenUsed="0"/>
+    <w:lsdException w:name="Medium Shading 2 Accent 3" w:semiHidden="0" w:uiPriority="64" w:unhideWhenUsed="0"/>
+    <w:lsdException w:name="Medium List 1 Accent 3" w:semiHidden="0" w:uiPriority="65" w:unhideWhenUsed="0"/>
+    <w:lsdException w:name="Medium List 2 Accent 3" w:semiHidden="0" w:uiPriority="66" w:unhideWhenUsed="0"/>
+    <w:lsdException w:name="Medium Grid 1 Accent 3" w:semiHidden="0" w:uiPriority="67" w:unhideWhenUsed="0"/>
+    <w:lsdException w:name="Medium Grid 2 Accent 3" w:semiHidden="0" w:uiPriority="68" w:unhideWhenUsed="0"/>
+    <w:lsdException w:name="Medium Grid 3 Accent 3" w:semiHidden="0" w:uiPriority="69" w:unhideWhenUsed="0"/>
+    <w:lsdException w:name="Dark List Accent 3" w:semiHidden="0" w:uiPriority="70" w:unhideWhenUsed="0"/>
+    <w:lsdException w:name="Colorful Shading Accent 3" w:semiHidden="0" w:uiPriority="71" w:unhideWhenUsed="0"/>
+    <w:lsdException w:name="Colorful List Accent 3" w:semiHidden="0" w:uiPriority="72" w:unhideWhenUsed="0"/>
+    <w:lsdException w:name="Colorful Grid Accent 3" w:semiHidden="0" w:uiPriority="73" w:unhideWhenUsed="0"/>
+    <w:lsdException w:name="Light Shading Accent 4" w:semiHidden="0" w:uiPriority="60" w:unhideWhenUsed="0"/>
+    <w:lsdException w:name="Light List Accent 4" w:semiHidden="0" w:uiPriority="61" w:unhideWhenUsed="0"/>
+    <w:lsdException w:name="Light Grid Accent 4" w:semiHidden="0" w:uiPriority="62" w:unhideWhenUsed="0"/>
+    <w:lsdException w:name="Medium Shading 1 Accent 4" w:semiHidden="0" w:uiPriority="63" w:unhideWhenUsed="0"/>
+    <w:lsdException w:name="Medium Shading 2 Accent 4" w:semiHidden="0" w:uiPriority="64" w:unhideWhenUsed="0"/>
+    <w:lsdException w:name="Medium List 1 Accent 4" w:semiHidden="0" w:uiPriority="65" w:unhideWhenUsed="0"/>
+    <w:lsdException w:name="Medium List 2 Accent 4" w:semiHidden="0" w:uiPriority="66" w:unhideWhenUsed="0"/>
+    <w:lsdException w:name="Medium Grid 1 Accent 4" w:semiHidden="0" w:uiPriority="67" w:unhideWhenUsed="0"/>
+    <w:lsdException w:name="Medium Grid 2 Accent 4" w:semiHidden="0" w:uiPriority="68" w:unhideWhenUsed="0"/>
+    <w:lsdException w:name="Medium Grid 3 Accent 4" w:semiHidden="0" w:uiPriority="69" w:unhideWhenUsed="0"/>
+    <w:lsdException w:name="Dark List Accent 4" w:semiHidden="0" w:uiPriority="70" w:unhideWhenUsed="0"/>
+    <w:lsdException w:name="Colorful Shading Accent 4" w:semiHidden="0" w:uiPriority="71" w:unhideWhenUsed="0"/>
+    <w:lsdException w:name="Colorful List Accent 4" w:semiHidden="0" w:uiPriority="72" w:unhideWhenUsed="0"/>
+    <w:lsdException w:name="Colorful Grid Accent 4" w:semiHidden="0" w:uiPriority="73" w:unhideWhenUsed="0"/>
+    <w:lsdException w:name="Light Shading Accent 5" w:semiHidden="0" w:uiPriority="60" w:unhideWhenUsed="0"/>
+    <w:lsdException w:name="Light List Accent 5" w:semiHidden="0" w:uiPriority="61" w:unhideWhenUsed="0"/>
+    <w:lsdException w:name="Light Grid Accent 5" w:semiHidden="0" w:uiPriority="62" w:unhideWhenUsed="0"/>
+    <w:lsdException w:name="Medium Shading 1 Accent 5" w:semiHidden="0" w:uiPriority="63" w:unhideWhenUsed="0"/>
+    <w:lsdException w:name="Medium Shading 2 Accent 5" w:semiHidden="0" w:uiPriority="64" w:unhideWhenUsed="0"/>
+    <w:lsdException w:name="Medium List 1 Accent 5" w:semiHidden="0" w:uiPriority="65" w:unhideWhenUsed="0"/>
+    <w:lsdException w:name="Medium List 2 Accent 5" w:semiHidden="0" w:uiPriority="66" w:unhideWhenUsed="0"/>
+    <w:lsdException w:name="Medium Grid 1 Accent 5" w:semiHidden="0" w:uiPriority="67" w:unhideWhenUsed="0"/>
+    <w:lsdException w:name="Medium Grid 2 Accent 5" w:semiHidden="0" w:uiPriority="68" w:unhideWhenUsed="0"/>
+    <w:lsdException w:name="Medium Grid 3 Accent 5" w:semiHidden="0" w:uiPriority="69" w:unhideWhenUsed="0"/>
+    <w:lsdException w:name="Dark List Accent 5" w:semiHidden="0" w:uiPriority="70" w:unhideWhenUsed="0"/>
+    <w:lsdException w:name="Colorful Shading Accent 5" w:semiHidden="0" w:uiPriority="71" w:unhideWhenUsed="0"/>
+    <w:lsdException w:name="Colorful List Accent 5" w:semiHidden="0" w:uiPriority="72" w:unhideWhenUsed="0"/>
+    <w:lsdException w:name="Colorful Grid Accent 5" w:semiHidden="0" w:uiPriority="73" w:unhideWhenUsed="0"/>
+    <w:lsdException w:name="Light Shading Accent 6" w:semiHidden="0" w:uiPriority="60" w:unhideWhenUsed="0"/>
+    <w:lsdException w:name="Light List Accent 6" w:semiHidden="0" w:uiPriority="61" w:unhideWhenUsed="0"/>
+    <w:lsdException w:name="Light Grid Accent 6" w:semiHidden="0" w:uiPriority="62" w:unhideWhenUsed="0"/>
+    <w:lsdException w:name="Medium Shading 1 Accent 6" w:semiHidden="0" w:uiPriority="63" w:unhideWhenUsed="0"/>
+    <w:lsdException w:name="Medium Shading 2 Accent 6" w:semiHidden="0" w:uiPriority="64" w:unhideWhenUsed="0"/>
+    <w:lsdException w:name="Medium List 1 Accent 6" w:semiHidden="0" w:uiPriority="65" w:unhideWhenUsed="0"/>
+    <w:lsdException w:name="Medium List 2 Accent 6" w:semiHidden="0" w:uiPriority="66" w:unhideWhenUsed="0"/>
+    <w:lsdException w:name="Medium Grid 1 Accent 6" w:semiHidden="0" w:uiPriority="67" w:unhideWhenUsed="0"/>
+    <w:lsdException w:name="Medium Grid 2 Accent 6" w:semiHidden="0" w:uiPriority="68" w:unhideWhenUsed="0"/>
+    <w:lsdException w:name="Medium Grid 3 Accent 6" w:semiHidden="0" w:uiPriority="69" w:unhideWhenUsed="0"/>
+    <w:lsdException w:name="Dark List Accent 6" w:semiHidden="0" w:uiPriority="70" w:unhideWhenUsed="0"/>
+    <w:lsdException w:name="Colorful Shading Accent 6" w:semiHidden="0" w:uiPriority="71" w:unhideWhenUsed="0"/>
+    <w:lsdException w:name="Colorful List Accent 6" w:semiHidden="0" w:uiPriority="72" w:unhideWhenUsed="0"/>
+    <w:lsdException w:name="Colorful Grid Accent 6" w:semiHidden="0" w:uiPriority="73" w:unhideWhenUsed="0"/>
+    <w:lsdException w:name="Subtle Emphasis" w:semiHidden="0" w:unhideWhenUsed="0" w:qFormat="1"/>
+    <w:lsdException w:name="Intense Emphasis" w:semiHidden="0" w:unhideWhenUsed="0" w:qFormat="1"/>
+    <w:lsdException w:name="Subtle Reference" w:semiHidden="0" w:unhideWhenUsed="0" w:qFormat="1"/>
+    <w:lsdException w:name="Intense Reference" w:semiHidden="0" w:unhideWhenUsed="0" w:qFormat="1"/>
+    <w:lsdException w:name="Book Title" w:semiHidden="0" w:unhideWhenUsed="0" w:qFormat="1"/>
+    <w:lsdException w:name="Bibliography" w:uiPriority="37"/>
+    <w:lsdException w:name="TOC Heading" w:uiPriority="39" w:qFormat="1"/>
   </w:latentStyles>
   <w:style w:type="paragraph" w:default="1" w:styleId="Normal">
     <w:name w:val="Normal"/>
@@ -4935,6 +4789,7 @@
       <w:spacing w:after="0" w:line="240" w:lineRule="auto"/>
     </w:pPr>
     <w:tblPr>
+      <w:tblInd w:w="0" w:type="dxa"/>
       <w:tblBorders>
         <w:top w:val="single" w:sz="4" w:space="0" w:color="auto"/>
         <w:left w:val="single" w:sz="4" w:space="0" w:color="auto"/>
@@ -4943,6 +4798,12 @@
         <w:insideH w:val="single" w:sz="4" w:space="0" w:color="auto"/>
         <w:insideV w:val="single" w:sz="4" w:space="0" w:color="auto"/>
       </w:tblBorders>
+      <w:tblCellMar>
+        <w:top w:w="0" w:type="dxa"/>
+        <w:left w:w="108" w:type="dxa"/>
+        <w:bottom w:w="0" w:type="dxa"/>
+        <w:right w:w="108" w:type="dxa"/>
+      </w:tblCellMar>
     </w:tblPr>
   </w:style>
   <w:style w:type="paragraph" w:styleId="NoSpacing">
@@ -5429,8 +5290,194 @@
 </w:styles>
 </file>
 
+<file path=word/stylesWithEffects.xml><?xml version="1.0" encoding="utf-8"?>
+<w:styles xmlns:wpc="http://schemas.microsoft.com/office/word/2010/wordprocessingCanvas" xmlns:mo="http://schemas.microsoft.com/office/mac/office/2008/main" xmlns:mc="http://schemas.openxmlformats.org/markup-compatibility/2006" xmlns:mv="urn:schemas-microsoft-com:mac:vml" xmlns:o="urn:schemas-microsoft-com:office:office" xmlns:r="http://schemas.openxmlformats.org/officeDocument/2006/relationships" xmlns:m="http://schemas.openxmlformats.org/officeDocument/2006/math" xmlns:v="urn:schemas-microsoft-com:vml" xmlns:wp14="http://schemas.microsoft.com/office/word/2010/wordprocessingDrawing" xmlns:wp="http://schemas.openxmlformats.org/drawingml/2006/wordprocessingDrawing" xmlns:w10="urn:schemas-microsoft-com:office:word" xmlns:w="http://schemas.openxmlformats.org/wordprocessingml/2006/main" xmlns:w14="http://schemas.microsoft.com/office/word/2010/wordml" xmlns:wpg="http://schemas.microsoft.com/office/word/2010/wordprocessingGroup" xmlns:wpi="http://schemas.microsoft.com/office/word/2010/wordprocessingInk" xmlns:wne="http://schemas.microsoft.com/office/word/2006/wordml" xmlns:wps="http://schemas.microsoft.com/office/word/2010/wordprocessingShape" mc:Ignorable="w14 wp14">
+  <w:docDefaults>
+    <w:rPrDefault>
+      <w:rPr>
+        <w:rFonts w:asciiTheme="minorHAnsi" w:eastAsiaTheme="minorEastAsia" w:hAnsiTheme="minorHAnsi" w:cstheme="minorBidi"/>
+        <w:sz w:val="24"/>
+        <w:szCs w:val="24"/>
+        <w:lang w:val="en-US" w:eastAsia="ja-JP" w:bidi="ar-SA"/>
+      </w:rPr>
+    </w:rPrDefault>
+    <w:pPrDefault/>
+  </w:docDefaults>
+  <w:latentStyles w:defLockedState="0" w:defUIPriority="99" w:defSemiHidden="1" w:defUnhideWhenUsed="1" w:defQFormat="0" w:count="276">
+    <w:lsdException w:name="Normal" w:semiHidden="0" w:uiPriority="0" w:unhideWhenUsed="0" w:qFormat="1"/>
+    <w:lsdException w:name="heading 1" w:semiHidden="0" w:uiPriority="9" w:unhideWhenUsed="0" w:qFormat="1"/>
+    <w:lsdException w:name="heading 2" w:uiPriority="9" w:qFormat="1"/>
+    <w:lsdException w:name="heading 3" w:uiPriority="9" w:qFormat="1"/>
+    <w:lsdException w:name="heading 4" w:uiPriority="9" w:qFormat="1"/>
+    <w:lsdException w:name="heading 5" w:uiPriority="9" w:qFormat="1"/>
+    <w:lsdException w:name="heading 6" w:uiPriority="9" w:qFormat="1"/>
+    <w:lsdException w:name="heading 7" w:uiPriority="9" w:qFormat="1"/>
+    <w:lsdException w:name="heading 8" w:uiPriority="9" w:qFormat="1"/>
+    <w:lsdException w:name="heading 9" w:uiPriority="9" w:qFormat="1"/>
+    <w:lsdException w:name="toc 1" w:uiPriority="39"/>
+    <w:lsdException w:name="toc 2" w:uiPriority="39"/>
+    <w:lsdException w:name="toc 3" w:uiPriority="39"/>
+    <w:lsdException w:name="toc 4" w:uiPriority="39"/>
+    <w:lsdException w:name="toc 5" w:uiPriority="39"/>
+    <w:lsdException w:name="toc 6" w:uiPriority="39"/>
+    <w:lsdException w:name="toc 7" w:uiPriority="39"/>
+    <w:lsdException w:name="toc 8" w:uiPriority="39"/>
+    <w:lsdException w:name="toc 9" w:uiPriority="39"/>
+    <w:lsdException w:name="caption" w:uiPriority="35" w:qFormat="1"/>
+    <w:lsdException w:name="Title" w:semiHidden="0" w:uiPriority="10" w:unhideWhenUsed="0" w:qFormat="1"/>
+    <w:lsdException w:name="Default Paragraph Font" w:uiPriority="1"/>
+    <w:lsdException w:name="Subtitle" w:semiHidden="0" w:uiPriority="11" w:unhideWhenUsed="0" w:qFormat="1"/>
+    <w:lsdException w:name="Strong" w:semiHidden="0" w:uiPriority="22" w:unhideWhenUsed="0" w:qFormat="1"/>
+    <w:lsdException w:name="Emphasis" w:semiHidden="0" w:uiPriority="20" w:unhideWhenUsed="0" w:qFormat="1"/>
+    <w:lsdException w:name="Table Grid" w:semiHidden="0" w:uiPriority="59" w:unhideWhenUsed="0"/>
+    <w:lsdException w:name="Placeholder Text" w:unhideWhenUsed="0"/>
+    <w:lsdException w:name="No Spacing" w:semiHidden="0" w:uiPriority="1" w:unhideWhenUsed="0" w:qFormat="1"/>
+    <w:lsdException w:name="Light Shading" w:semiHidden="0" w:uiPriority="60" w:unhideWhenUsed="0"/>
+    <w:lsdException w:name="Light List" w:semiHidden="0" w:uiPriority="61" w:unhideWhenUsed="0"/>
+    <w:lsdException w:name="Light Grid" w:semiHidden="0" w:uiPriority="62" w:unhideWhenUsed="0"/>
+    <w:lsdException w:name="Medium Shading 1" w:semiHidden="0" w:uiPriority="63" w:unhideWhenUsed="0"/>
+    <w:lsdException w:name="Medium Shading 2" w:semiHidden="0" w:uiPriority="64" w:unhideWhenUsed="0"/>
+    <w:lsdException w:name="Medium List 1" w:semiHidden="0" w:uiPriority="65" w:unhideWhenUsed="0"/>
+    <w:lsdException w:name="Medium List 2" w:semiHidden="0" w:uiPriority="66" w:unhideWhenUsed="0"/>
+    <w:lsdException w:name="Medium Grid 1" w:semiHidden="0" w:uiPriority="67" w:unhideWhenUsed="0"/>
+    <w:lsdException w:name="Medium Grid 2" w:semiHidden="0" w:uiPriority="68" w:unhideWhenUsed="0"/>
+    <w:lsdException w:name="Medium Grid 3" w:semiHidden="0" w:uiPriority="69" w:unhideWhenUsed="0"/>
+    <w:lsdException w:name="Dark List" w:semiHidden="0" w:uiPriority="70" w:unhideWhenUsed="0"/>
+    <w:lsdException w:name="Colorful Shading" w:semiHidden="0" w:uiPriority="71" w:unhideWhenUsed="0"/>
+    <w:lsdException w:name="Colorful List" w:semiHidden="0" w:uiPriority="72" w:unhideWhenUsed="0"/>
+    <w:lsdException w:name="Colorful Grid" w:semiHidden="0" w:uiPriority="73" w:unhideWhenUsed="0"/>
+    <w:lsdException w:name="Light Shading Accent 1" w:semiHidden="0" w:uiPriority="60" w:unhideWhenUsed="0"/>
+    <w:lsdException w:name="Light List Accent 1" w:semiHidden="0" w:uiPriority="61" w:unhideWhenUsed="0"/>
+    <w:lsdException w:name="Light Grid Accent 1" w:semiHidden="0" w:uiPriority="62" w:unhideWhenUsed="0"/>
+    <w:lsdException w:name="Medium Shading 1 Accent 1" w:semiHidden="0" w:uiPriority="63" w:unhideWhenUsed="0"/>
+    <w:lsdException w:name="Medium Shading 2 Accent 1" w:semiHidden="0" w:uiPriority="64" w:unhideWhenUsed="0"/>
+    <w:lsdException w:name="Medium List 1 Accent 1" w:semiHidden="0" w:uiPriority="65" w:unhideWhenUsed="0"/>
+    <w:lsdException w:name="Revision" w:unhideWhenUsed="0"/>
+    <w:lsdException w:name="List Paragraph" w:semiHidden="0" w:uiPriority="34" w:unhideWhenUsed="0" w:qFormat="1"/>
+    <w:lsdException w:name="Quote" w:semiHidden="0" w:uiPriority="29" w:unhideWhenUsed="0" w:qFormat="1"/>
+    <w:lsdException w:name="Intense Quote" w:semiHidden="0" w:uiPriority="30" w:unhideWhenUsed="0" w:qFormat="1"/>
+    <w:lsdException w:name="Medium List 2 Accent 1" w:semiHidden="0" w:uiPriority="66" w:unhideWhenUsed="0"/>
+    <w:lsdException w:name="Medium Grid 1 Accent 1" w:semiHidden="0" w:uiPriority="67" w:unhideWhenUsed="0"/>
+    <w:lsdException w:name="Medium Grid 2 Accent 1" w:semiHidden="0" w:uiPriority="68" w:unhideWhenUsed="0"/>
+    <w:lsdException w:name="Medium Grid 3 Accent 1" w:semiHidden="0" w:uiPriority="69" w:unhideWhenUsed="0"/>
+    <w:lsdException w:name="Dark List Accent 1" w:semiHidden="0" w:uiPriority="70" w:unhideWhenUsed="0"/>
+    <w:lsdException w:name="Colorful Shading Accent 1" w:semiHidden="0" w:uiPriority="71" w:unhideWhenUsed="0"/>
+    <w:lsdException w:name="Colorful List Accent 1" w:semiHidden="0" w:uiPriority="72" w:unhideWhenUsed="0"/>
+    <w:lsdException w:name="Colorful Grid Accent 1" w:semiHidden="0" w:uiPriority="73" w:unhideWhenUsed="0"/>
+    <w:lsdException w:name="Light Shading Accent 2" w:semiHidden="0" w:uiPriority="60" w:unhideWhenUsed="0"/>
+    <w:lsdException w:name="Light List Accent 2" w:semiHidden="0" w:uiPriority="61" w:unhideWhenUsed="0"/>
+    <w:lsdException w:name="Light Grid Accent 2" w:semiHidden="0" w:uiPriority="62" w:unhideWhenUsed="0"/>
+    <w:lsdException w:name="Medium Shading 1 Accent 2" w:semiHidden="0" w:uiPriority="63" w:unhideWhenUsed="0"/>
+    <w:lsdException w:name="Medium Shading 2 Accent 2" w:semiHidden="0" w:uiPriority="64" w:unhideWhenUsed="0"/>
+    <w:lsdException w:name="Medium List 1 Accent 2" w:semiHidden="0" w:uiPriority="65" w:unhideWhenUsed="0"/>
+    <w:lsdException w:name="Medium List 2 Accent 2" w:semiHidden="0" w:uiPriority="66" w:unhideWhenUsed="0"/>
+    <w:lsdException w:name="Medium Grid 1 Accent 2" w:semiHidden="0" w:uiPriority="67" w:unhideWhenUsed="0"/>
+    <w:lsdException w:name="Medium Grid 2 Accent 2" w:semiHidden="0" w:uiPriority="68" w:unhideWhenUsed="0"/>
+    <w:lsdException w:name="Medium Grid 3 Accent 2" w:semiHidden="0" w:uiPriority="69" w:unhideWhenUsed="0"/>
+    <w:lsdException w:name="Dark List Accent 2" w:semiHidden="0" w:uiPriority="70" w:unhideWhenUsed="0"/>
+    <w:lsdException w:name="Colorful Shading Accent 2" w:semiHidden="0" w:uiPriority="71" w:unhideWhenUsed="0"/>
+    <w:lsdException w:name="Colorful List Accent 2" w:semiHidden="0" w:uiPriority="72" w:unhideWhenUsed="0"/>
+    <w:lsdException w:name="Colorful Grid Accent 2" w:semiHidden="0" w:uiPriority="73" w:unhideWhenUsed="0"/>
+    <w:lsdException w:name="Light Shading Accent 3" w:semiHidden="0" w:uiPriority="60" w:unhideWhenUsed="0"/>
+    <w:lsdException w:name="Light List Accent 3" w:semiHidden="0" w:uiPriority="61" w:unhideWhenUsed="0"/>
+    <w:lsdException w:name="Light Grid Accent 3" w:semiHidden="0" w:uiPriority="62" w:unhideWhenUsed="0"/>
+    <w:lsdException w:name="Medium Shading 1 Accent 3" w:semiHidden="0" w:uiPriority="63" w:unhideWhenUsed="0"/>
+    <w:lsdException w:name="Medium Shading 2 Accent 3" w:semiHidden="0" w:uiPriority="64" w:unhideWhenUsed="0"/>
+    <w:lsdException w:name="Medium List 1 Accent 3" w:semiHidden="0" w:uiPriority="65" w:unhideWhenUsed="0"/>
+    <w:lsdException w:name="Medium List 2 Accent 3" w:semiHidden="0" w:uiPriority="66" w:unhideWhenUsed="0"/>
+    <w:lsdException w:name="Medium Grid 1 Accent 3" w:semiHidden="0" w:uiPriority="67" w:unhideWhenUsed="0"/>
+    <w:lsdException w:name="Medium Grid 2 Accent 3" w:semiHidden="0" w:uiPriority="68" w:unhideWhenUsed="0"/>
+    <w:lsdException w:name="Medium Grid 3 Accent 3" w:semiHidden="0" w:uiPriority="69" w:unhideWhenUsed="0"/>
+    <w:lsdException w:name="Dark List Accent 3" w:semiHidden="0" w:uiPriority="70" w:unhideWhenUsed="0"/>
+    <w:lsdException w:name="Colorful Shading Accent 3" w:semiHidden="0" w:uiPriority="71" w:unhideWhenUsed="0"/>
+    <w:lsdException w:name="Colorful List Accent 3" w:semiHidden="0" w:uiPriority="72" w:unhideWhenUsed="0"/>
+    <w:lsdException w:name="Colorful Grid Accent 3" w:semiHidden="0" w:uiPriority="73" w:unhideWhenUsed="0"/>
+    <w:lsdException w:name="Light Shading Accent 4" w:semiHidden="0" w:uiPriority="60" w:unhideWhenUsed="0"/>
+    <w:lsdException w:name="Light List Accent 4" w:semiHidden="0" w:uiPriority="61" w:unhideWhenUsed="0"/>
+    <w:lsdException w:name="Light Grid Accent 4" w:semiHidden="0" w:uiPriority="62" w:unhideWhenUsed="0"/>
+    <w:lsdException w:name="Medium Shading 1 Accent 4" w:semiHidden="0" w:uiPriority="63" w:unhideWhenUsed="0"/>
+    <w:lsdException w:name="Medium Shading 2 Accent 4" w:semiHidden="0" w:uiPriority="64" w:unhideWhenUsed="0"/>
+    <w:lsdException w:name="Medium List 1 Accent 4" w:semiHidden="0" w:uiPriority="65" w:unhideWhenUsed="0"/>
+    <w:lsdException w:name="Medium List 2 Accent 4" w:semiHidden="0" w:uiPriority="66" w:unhideWhenUsed="0"/>
+    <w:lsdException w:name="Medium Grid 1 Accent 4" w:semiHidden="0" w:uiPriority="67" w:unhideWhenUsed="0"/>
+    <w:lsdException w:name="Medium Grid 2 Accent 4" w:semiHidden="0" w:uiPriority="68" w:unhideWhenUsed="0"/>
+    <w:lsdException w:name="Medium Grid 3 Accent 4" w:semiHidden="0" w:uiPriority="69" w:unhideWhenUsed="0"/>
+    <w:lsdException w:name="Dark List Accent 4" w:semiHidden="0" w:uiPriority="70" w:unhideWhenUsed="0"/>
+    <w:lsdException w:name="Colorful Shading Accent 4" w:semiHidden="0" w:uiPriority="71" w:unhideWhenUsed="0"/>
+    <w:lsdException w:name="Colorful List Accent 4" w:semiHidden="0" w:uiPriority="72" w:unhideWhenUsed="0"/>
+    <w:lsdException w:name="Colorful Grid Accent 4" w:semiHidden="0" w:uiPriority="73" w:unhideWhenUsed="0"/>
+    <w:lsdException w:name="Light Shading Accent 5" w:semiHidden="0" w:uiPriority="60" w:unhideWhenUsed="0"/>
+    <w:lsdException w:name="Light List Accent 5" w:semiHidden="0" w:uiPriority="61" w:unhideWhenUsed="0"/>
+    <w:lsdException w:name="Light Grid Accent 5" w:semiHidden="0" w:uiPriority="62" w:unhideWhenUsed="0"/>
+    <w:lsdException w:name="Medium Shading 1 Accent 5" w:semiHidden="0" w:uiPriority="63" w:unhideWhenUsed="0"/>
+    <w:lsdException w:name="Medium Shading 2 Accent 5" w:semiHidden="0" w:uiPriority="64" w:unhideWhenUsed="0"/>
+    <w:lsdException w:name="Medium List 1 Accent 5" w:semiHidden="0" w:uiPriority="65" w:unhideWhenUsed="0"/>
+    <w:lsdException w:name="Medium List 2 Accent 5" w:semiHidden="0" w:uiPriority="66" w:unhideWhenUsed="0"/>
+    <w:lsdException w:name="Medium Grid 1 Accent 5" w:semiHidden="0" w:uiPriority="67" w:unhideWhenUsed="0"/>
+    <w:lsdException w:name="Medium Grid 2 Accent 5" w:semiHidden="0" w:uiPriority="68" w:unhideWhenUsed="0"/>
+    <w:lsdException w:name="Medium Grid 3 Accent 5" w:semiHidden="0" w:uiPriority="69" w:unhideWhenUsed="0"/>
+    <w:lsdException w:name="Dark List Accent 5" w:semiHidden="0" w:uiPriority="70" w:unhideWhenUsed="0"/>
+    <w:lsdException w:name="Colorful Shading Accent 5" w:semiHidden="0" w:uiPriority="71" w:unhideWhenUsed="0"/>
+    <w:lsdException w:name="Colorful List Accent 5" w:semiHidden="0" w:uiPriority="72" w:unhideWhenUsed="0"/>
+    <w:lsdException w:name="Colorful Grid Accent 5" w:semiHidden="0" w:uiPriority="73" w:unhideWhenUsed="0"/>
+    <w:lsdException w:name="Light Shading Accent 6" w:semiHidden="0" w:uiPriority="60" w:unhideWhenUsed="0"/>
+    <w:lsdException w:name="Light List Accent 6" w:semiHidden="0" w:uiPriority="61" w:unhideWhenUsed="0"/>
+    <w:lsdException w:name="Light Grid Accent 6" w:semiHidden="0" w:uiPriority="62" w:unhideWhenUsed="0"/>
+    <w:lsdException w:name="Medium Shading 1 Accent 6" w:semiHidden="0" w:uiPriority="63" w:unhideWhenUsed="0"/>
+    <w:lsdException w:name="Medium Shading 2 Accent 6" w:semiHidden="0" w:uiPriority="64" w:unhideWhenUsed="0"/>
+    <w:lsdException w:name="Medium List 1 Accent 6" w:semiHidden="0" w:uiPriority="65" w:unhideWhenUsed="0"/>
+    <w:lsdException w:name="Medium List 2 Accent 6" w:semiHidden="0" w:uiPriority="66" w:unhideWhenUsed="0"/>
+    <w:lsdException w:name="Medium Grid 1 Accent 6" w:semiHidden="0" w:uiPriority="67" w:unhideWhenUsed="0"/>
+    <w:lsdException w:name="Medium Grid 2 Accent 6" w:semiHidden="0" w:uiPriority="68" w:unhideWhenUsed="0"/>
+    <w:lsdException w:name="Medium Grid 3 Accent 6" w:semiHidden="0" w:uiPriority="69" w:unhideWhenUsed="0"/>
+    <w:lsdException w:name="Dark List Accent 6" w:semiHidden="0" w:uiPriority="70" w:unhideWhenUsed="0"/>
+    <w:lsdException w:name="Colorful Shading Accent 6" w:semiHidden="0" w:uiPriority="71" w:unhideWhenUsed="0"/>
+    <w:lsdException w:name="Colorful List Accent 6" w:semiHidden="0" w:uiPriority="72" w:unhideWhenUsed="0"/>
+    <w:lsdException w:name="Colorful Grid Accent 6" w:semiHidden="0" w:uiPriority="73" w:unhideWhenUsed="0"/>
+    <w:lsdException w:name="Subtle Emphasis" w:semiHidden="0" w:uiPriority="19" w:unhideWhenUsed="0" w:qFormat="1"/>
+    <w:lsdException w:name="Intense Emphasis" w:semiHidden="0" w:uiPriority="21" w:unhideWhenUsed="0" w:qFormat="1"/>
+    <w:lsdException w:name="Subtle Reference" w:semiHidden="0" w:uiPriority="31" w:unhideWhenUsed="0" w:qFormat="1"/>
+    <w:lsdException w:name="Intense Reference" w:semiHidden="0" w:uiPriority="32" w:unhideWhenUsed="0" w:qFormat="1"/>
+    <w:lsdException w:name="Book Title" w:semiHidden="0" w:uiPriority="33" w:unhideWhenUsed="0" w:qFormat="1"/>
+    <w:lsdException w:name="Bibliography" w:uiPriority="37"/>
+    <w:lsdException w:name="TOC Heading" w:uiPriority="39" w:qFormat="1"/>
+  </w:latentStyles>
+  <w:style w:type="paragraph" w:default="1" w:styleId="Normal">
+    <w:name w:val="Normal"/>
+    <w:qFormat/>
+  </w:style>
+  <w:style w:type="character" w:default="1" w:styleId="DefaultParagraphFont">
+    <w:name w:val="Default Paragraph Font"/>
+    <w:uiPriority w:val="1"/>
+    <w:semiHidden/>
+    <w:unhideWhenUsed/>
+  </w:style>
+  <w:style w:type="table" w:default="1" w:styleId="TableNormal">
+    <w:name w:val="Normal Table"/>
+    <w:uiPriority w:val="99"/>
+    <w:semiHidden/>
+    <w:unhideWhenUsed/>
+    <w:tblPr>
+      <w:tblInd w:w="0" w:type="dxa"/>
+      <w:tblCellMar>
+        <w:top w:w="0" w:type="dxa"/>
+        <w:left w:w="108" w:type="dxa"/>
+        <w:bottom w:w="0" w:type="dxa"/>
+        <w:right w:w="108" w:type="dxa"/>
+      </w:tblCellMar>
+    </w:tblPr>
+  </w:style>
+  <w:style w:type="numbering" w:default="1" w:styleId="NoList">
+    <w:name w:val="No List"/>
+    <w:uiPriority w:val="99"/>
+    <w:semiHidden/>
+    <w:unhideWhenUsed/>
+  </w:style>
+</w:styles>
+</file>
+
 <file path=word/glossary/document.xml><?xml version="1.0" encoding="utf-8"?>
-<w:glossaryDocument xmlns:wpc="http://schemas.microsoft.com/office/word/2010/wordprocessingCanvas" xmlns:mc="http://schemas.openxmlformats.org/markup-compatibility/2006" xmlns:o="urn:schemas-microsoft-com:office:office" xmlns:r="http://schemas.openxmlformats.org/officeDocument/2006/relationships" xmlns:m="http://schemas.openxmlformats.org/officeDocument/2006/math" xmlns:v="urn:schemas-microsoft-com:vml" xmlns:wp14="http://schemas.microsoft.com/office/word/2010/wordprocessingDrawing" xmlns:wp="http://schemas.openxmlformats.org/drawingml/2006/wordprocessingDrawing" xmlns:w10="urn:schemas-microsoft-com:office:word" xmlns:w="http://schemas.openxmlformats.org/wordprocessingml/2006/main" xmlns:w14="http://schemas.microsoft.com/office/word/2010/wordml" xmlns:w15="http://schemas.microsoft.com/office/word/2012/wordml" xmlns:wpg="http://schemas.microsoft.com/office/word/2010/wordprocessingGroup" xmlns:wpi="http://schemas.microsoft.com/office/word/2010/wordprocessingInk" xmlns:wne="http://schemas.microsoft.com/office/word/2006/wordml" xmlns:wps="http://schemas.microsoft.com/office/word/2010/wordprocessingShape" mc:Ignorable="w14 w15 wp14">
+<w:glossaryDocument xmlns:wpc="http://schemas.microsoft.com/office/word/2010/wordprocessingCanvas" xmlns:mo="http://schemas.microsoft.com/office/mac/office/2008/main" xmlns:mc="http://schemas.openxmlformats.org/markup-compatibility/2006" xmlns:mv="urn:schemas-microsoft-com:mac:vml" xmlns:o="urn:schemas-microsoft-com:office:office" xmlns:r="http://schemas.openxmlformats.org/officeDocument/2006/relationships" xmlns:m="http://schemas.openxmlformats.org/officeDocument/2006/math" xmlns:v="urn:schemas-microsoft-com:vml" xmlns:wp14="http://schemas.microsoft.com/office/word/2010/wordprocessingDrawing" xmlns:wp="http://schemas.openxmlformats.org/drawingml/2006/wordprocessingDrawing" xmlns:w10="urn:schemas-microsoft-com:office:word" xmlns:w="http://schemas.openxmlformats.org/wordprocessingml/2006/main" xmlns:w14="http://schemas.microsoft.com/office/word/2010/wordml" xmlns:wpg="http://schemas.microsoft.com/office/word/2010/wordprocessingGroup" xmlns:wpi="http://schemas.microsoft.com/office/word/2010/wordprocessingInk" xmlns:wne="http://schemas.microsoft.com/office/word/2006/wordml" xmlns:wps="http://schemas.microsoft.com/office/word/2010/wordprocessingShape" mc:Ignorable="w14 wp14">
   <w:docParts>
     <w:docPart>
       <w:docPartPr>
@@ -5489,13 +5536,13 @@
 </file>
 
 <file path=word/glossary/fontTable.xml><?xml version="1.0" encoding="utf-8"?>
-<w:fonts xmlns:mc="http://schemas.openxmlformats.org/markup-compatibility/2006" xmlns:r="http://schemas.openxmlformats.org/officeDocument/2006/relationships" xmlns:w="http://schemas.openxmlformats.org/wordprocessingml/2006/main" xmlns:w14="http://schemas.microsoft.com/office/word/2010/wordml" xmlns:w15="http://schemas.microsoft.com/office/word/2012/wordml" mc:Ignorable="w14 w15">
+<w:fonts xmlns:mc="http://schemas.openxmlformats.org/markup-compatibility/2006" xmlns:r="http://schemas.openxmlformats.org/officeDocument/2006/relationships" xmlns:w="http://schemas.openxmlformats.org/wordprocessingml/2006/main" xmlns:w14="http://schemas.microsoft.com/office/word/2010/wordml" mc:Ignorable="w14">
   <w:font w:name="Times New Roman">
     <w:panose1 w:val="02020603050405020304"/>
     <w:charset w:val="00"/>
-    <w:family w:val="roman"/>
+    <w:family w:val="auto"/>
     <w:pitch w:val="variable"/>
-    <w:sig w:usb0="E0002EFF" w:usb1="C0007843" w:usb2="00000009" w:usb3="00000000" w:csb0="000001FF" w:csb1="00000000"/>
+    <w:sig w:usb0="00000003" w:usb1="00000000" w:usb2="00000000" w:usb3="00000000" w:csb0="00000001" w:csb1="00000000"/>
   </w:font>
   <w:font w:name="Wingdings">
     <w:panose1 w:val="05000000000000000000"/>
@@ -5505,33 +5552,33 @@
     <w:sig w:usb0="00000000" w:usb1="10000000" w:usb2="00000000" w:usb3="00000000" w:csb0="80000000" w:csb1="00000000"/>
   </w:font>
   <w:font w:name="Symbol">
-    <w:panose1 w:val="05050102010706020507"/>
+    <w:panose1 w:val="00000000000000000000"/>
     <w:charset w:val="02"/>
-    <w:family w:val="roman"/>
+    <w:family w:val="auto"/>
     <w:pitch w:val="variable"/>
     <w:sig w:usb0="00000000" w:usb1="10000000" w:usb2="00000000" w:usb3="00000000" w:csb0="80000000" w:csb1="00000000"/>
   </w:font>
   <w:font w:name="Courier New">
     <w:panose1 w:val="02070309020205020404"/>
     <w:charset w:val="00"/>
-    <w:family w:val="modern"/>
-    <w:pitch w:val="fixed"/>
-    <w:sig w:usb0="E0002AFF" w:usb1="C0007843" w:usb2="00000009" w:usb3="00000000" w:csb0="000001FF" w:csb1="00000000"/>
+    <w:family w:val="auto"/>
+    <w:pitch w:val="variable"/>
+    <w:sig w:usb0="00000003" w:usb1="00000000" w:usb2="00000000" w:usb3="00000000" w:csb0="00000001" w:csb1="00000000"/>
   </w:font>
   <w:font w:name="Calisto MT">
     <w:panose1 w:val="02040603050505030304"/>
     <w:charset w:val="00"/>
-    <w:family w:val="roman"/>
+    <w:family w:val="auto"/>
     <w:pitch w:val="variable"/>
     <w:sig w:usb0="00000003" w:usb1="00000000" w:usb2="00000000" w:usb3="00000000" w:csb0="00000001" w:csb1="00000000"/>
   </w:font>
-  <w:font w:name="MS Mincho">
-    <w:altName w:val="ＭＳ 明朝"/>
-    <w:panose1 w:val="02020609040205080304"/>
+  <w:font w:name="ＭＳ 明朝">
+    <w:panose1 w:val="00000000000000000000"/>
     <w:charset w:val="80"/>
-    <w:family w:val="modern"/>
+    <w:family w:val="roman"/>
+    <w:notTrueType/>
     <w:pitch w:val="fixed"/>
-    <w:sig w:usb0="E00002FF" w:usb1="6AC7FDFB" w:usb2="08000012" w:usb3="00000000" w:csb0="0002009F" w:csb1="00000000"/>
+    <w:sig w:usb0="00000001" w:usb1="08070000" w:usb2="00000010" w:usb3="00000000" w:csb0="00020000" w:csb1="00000000"/>
   </w:font>
   <w:font w:name="Tahoma">
     <w:panose1 w:val="020B0604030504040204"/>
@@ -5540,33 +5587,40 @@
     <w:pitch w:val="variable"/>
     <w:sig w:usb0="E1002AFF" w:usb1="C000605B" w:usb2="00000029" w:usb3="00000000" w:csb0="000101FF" w:csb1="00000000"/>
   </w:font>
+  <w:font w:name="Arial">
+    <w:panose1 w:val="020B0604020202020204"/>
+    <w:charset w:val="00"/>
+    <w:family w:val="auto"/>
+    <w:pitch w:val="variable"/>
+    <w:sig w:usb0="00000003" w:usb1="00000000" w:usb2="00000000" w:usb3="00000000" w:csb0="00000001" w:csb1="00000000"/>
+  </w:font>
+  <w:font w:name="Cambria">
+    <w:panose1 w:val="02040503050406030204"/>
+    <w:charset w:val="00"/>
+    <w:family w:val="auto"/>
+    <w:pitch w:val="variable"/>
+    <w:sig w:usb0="00000003" w:usb1="00000000" w:usb2="00000000" w:usb3="00000000" w:csb0="00000001" w:csb1="00000000"/>
+  </w:font>
   <w:font w:name="Calibri">
     <w:panose1 w:val="020F0502020204030204"/>
     <w:charset w:val="00"/>
-    <w:family w:val="swiss"/>
+    <w:family w:val="auto"/>
     <w:pitch w:val="variable"/>
-    <w:sig w:usb0="E00002FF" w:usb1="4000ACFF" w:usb2="00000001" w:usb3="00000000" w:csb0="0000019F" w:csb1="00000000"/>
+    <w:sig w:usb0="00000003" w:usb1="00000000" w:usb2="00000000" w:usb3="00000000" w:csb0="00000001" w:csb1="00000000"/>
   </w:font>
-  <w:font w:name="Calibri Light">
-    <w:panose1 w:val="020F0302020204030204"/>
-    <w:charset w:val="00"/>
-    <w:family w:val="swiss"/>
-    <w:pitch w:val="variable"/>
-    <w:sig w:usb0="A00002EF" w:usb1="4000207B" w:usb2="00000000" w:usb3="00000000" w:csb0="0000019F" w:csb1="00000000"/>
-  </w:font>
-  <w:font w:name="MS Gothic">
-    <w:altName w:val="ＭＳ ゴシック"/>
-    <w:panose1 w:val="020B0609070205080204"/>
+  <w:font w:name="ＭＳ ゴシック">
+    <w:panose1 w:val="00000000000000000000"/>
     <w:charset w:val="80"/>
     <w:family w:val="modern"/>
+    <w:notTrueType/>
     <w:pitch w:val="fixed"/>
-    <w:sig w:usb0="E00002FF" w:usb1="6AC7FDFB" w:usb2="08000012" w:usb3="00000000" w:csb0="0002009F" w:csb1="00000000"/>
+    <w:sig w:usb0="00000001" w:usb1="08070000" w:usb2="00000010" w:usb3="00000000" w:csb0="00020000" w:csb1="00000000"/>
   </w:font>
 </w:fonts>
 </file>
 
 <file path=word/glossary/numbering.xml><?xml version="1.0" encoding="utf-8"?>
-<w:numbering xmlns:wpc="http://schemas.microsoft.com/office/word/2010/wordprocessingCanvas" xmlns:mc="http://schemas.openxmlformats.org/markup-compatibility/2006" xmlns:o="urn:schemas-microsoft-com:office:office" xmlns:r="http://schemas.openxmlformats.org/officeDocument/2006/relationships" xmlns:m="http://schemas.openxmlformats.org/officeDocument/2006/math" xmlns:v="urn:schemas-microsoft-com:vml" xmlns:wp14="http://schemas.microsoft.com/office/word/2010/wordprocessingDrawing" xmlns:wp="http://schemas.openxmlformats.org/drawingml/2006/wordprocessingDrawing" xmlns:w10="urn:schemas-microsoft-com:office:word" xmlns:w="http://schemas.openxmlformats.org/wordprocessingml/2006/main" xmlns:w14="http://schemas.microsoft.com/office/word/2010/wordml" xmlns:w15="http://schemas.microsoft.com/office/word/2012/wordml" xmlns:wpg="http://schemas.microsoft.com/office/word/2010/wordprocessingGroup" xmlns:wpi="http://schemas.microsoft.com/office/word/2010/wordprocessingInk" xmlns:wne="http://schemas.microsoft.com/office/word/2006/wordml" xmlns:wps="http://schemas.microsoft.com/office/word/2010/wordprocessingShape" mc:Ignorable="w14 w15 wp14">
+<w:numbering xmlns:wpc="http://schemas.microsoft.com/office/word/2010/wordprocessingCanvas" xmlns:mo="http://schemas.microsoft.com/office/mac/office/2008/main" xmlns:mc="http://schemas.openxmlformats.org/markup-compatibility/2006" xmlns:mv="urn:schemas-microsoft-com:mac:vml" xmlns:o="urn:schemas-microsoft-com:office:office" xmlns:r="http://schemas.openxmlformats.org/officeDocument/2006/relationships" xmlns:m="http://schemas.openxmlformats.org/officeDocument/2006/math" xmlns:v="urn:schemas-microsoft-com:vml" xmlns:wp14="http://schemas.microsoft.com/office/word/2010/wordprocessingDrawing" xmlns:wp="http://schemas.openxmlformats.org/drawingml/2006/wordprocessingDrawing" xmlns:w10="urn:schemas-microsoft-com:office:word" xmlns:w="http://schemas.openxmlformats.org/wordprocessingml/2006/main" xmlns:w14="http://schemas.microsoft.com/office/word/2010/wordml" xmlns:wpg="http://schemas.microsoft.com/office/word/2010/wordprocessingGroup" xmlns:wpi="http://schemas.microsoft.com/office/word/2010/wordprocessingInk" xmlns:wne="http://schemas.microsoft.com/office/word/2006/wordml" xmlns:wps="http://schemas.microsoft.com/office/word/2010/wordprocessingShape" mc:Ignorable="w14 wp14">
   <w:abstractNum w:abstractNumId="0">
     <w:nsid w:val="FFFFFF88"/>
     <w:multiLevelType w:val="singleLevel"/>
@@ -5607,7 +5661,7 @@
       </w:pPr>
       <w:rPr>
         <w:rFonts w:ascii="Wingdings" w:hAnsi="Wingdings" w:hint="default"/>
-        <w:color w:val="ED7D31" w:themeColor="accent2"/>
+        <w:color w:val="C0504D" w:themeColor="accent2"/>
       </w:rPr>
     </w:lvl>
   </w:abstractNum>
@@ -5621,7 +5675,7 @@
 </file>
 
 <file path=word/glossary/settings.xml><?xml version="1.0" encoding="utf-8"?>
-<w:settings xmlns:mc="http://schemas.openxmlformats.org/markup-compatibility/2006" xmlns:o="urn:schemas-microsoft-com:office:office" xmlns:r="http://schemas.openxmlformats.org/officeDocument/2006/relationships" xmlns:m="http://schemas.openxmlformats.org/officeDocument/2006/math" xmlns:v="urn:schemas-microsoft-com:vml" xmlns:w10="urn:schemas-microsoft-com:office:word" xmlns:w="http://schemas.openxmlformats.org/wordprocessingml/2006/main" xmlns:w14="http://schemas.microsoft.com/office/word/2010/wordml" xmlns:w15="http://schemas.microsoft.com/office/word/2012/wordml" xmlns:sl="http://schemas.openxmlformats.org/schemaLibrary/2006/main" mc:Ignorable="w14 w15">
+<w:settings xmlns:mc="http://schemas.openxmlformats.org/markup-compatibility/2006" xmlns:o="urn:schemas-microsoft-com:office:office" xmlns:r="http://schemas.openxmlformats.org/officeDocument/2006/relationships" xmlns:m="http://schemas.openxmlformats.org/officeDocument/2006/math" xmlns:v="urn:schemas-microsoft-com:vml" xmlns:w10="urn:schemas-microsoft-com:office:word" xmlns:w="http://schemas.openxmlformats.org/wordprocessingml/2006/main" xmlns:w14="http://schemas.microsoft.com/office/word/2010/wordml" xmlns:sl="http://schemas.openxmlformats.org/schemaLibrary/2006/main" mc:Ignorable="w14">
   <w:view w:val="normal"/>
   <w:defaultTabStop w:val="720"/>
   <w:characterSpacingControl w:val="doNotCompress"/>
@@ -5660,7 +5714,7 @@
 </file>
 
 <file path=word/glossary/styles.xml><?xml version="1.0" encoding="utf-8"?>
-<w:styles xmlns:mc="http://schemas.openxmlformats.org/markup-compatibility/2006" xmlns:r="http://schemas.openxmlformats.org/officeDocument/2006/relationships" xmlns:w="http://schemas.openxmlformats.org/wordprocessingml/2006/main" xmlns:w14="http://schemas.microsoft.com/office/word/2010/wordml" xmlns:w15="http://schemas.microsoft.com/office/word/2012/wordml" mc:Ignorable="w14 w15">
+<w:styles xmlns:mc="http://schemas.openxmlformats.org/markup-compatibility/2006" xmlns:r="http://schemas.openxmlformats.org/officeDocument/2006/relationships" xmlns:w="http://schemas.openxmlformats.org/wordprocessingml/2006/main" xmlns:w14="http://schemas.microsoft.com/office/word/2010/wordml" mc:Ignorable="w14">
   <w:docDefaults>
     <w:rPrDefault>
       <w:rPr>
@@ -5672,369 +5726,155 @@
     </w:rPrDefault>
     <w:pPrDefault/>
   </w:docDefaults>
-  <w:latentStyles w:defLockedState="0" w:defUIPriority="99" w:defSemiHidden="0" w:defUnhideWhenUsed="0" w:defQFormat="0" w:count="371">
-    <w:lsdException w:name="Normal" w:uiPriority="0" w:qFormat="1"/>
-    <w:lsdException w:name="heading 1" w:uiPriority="9" w:qFormat="1"/>
-    <w:lsdException w:name="heading 2" w:semiHidden="1" w:uiPriority="1" w:unhideWhenUsed="1" w:qFormat="1"/>
-    <w:lsdException w:name="heading 3" w:semiHidden="1" w:uiPriority="1" w:unhideWhenUsed="1" w:qFormat="1"/>
-    <w:lsdException w:name="heading 4" w:semiHidden="1" w:uiPriority="9" w:unhideWhenUsed="1" w:qFormat="1"/>
-    <w:lsdException w:name="heading 5" w:semiHidden="1" w:uiPriority="9" w:unhideWhenUsed="1" w:qFormat="1"/>
-    <w:lsdException w:name="heading 6" w:semiHidden="1" w:uiPriority="9" w:unhideWhenUsed="1" w:qFormat="1"/>
-    <w:lsdException w:name="heading 7" w:semiHidden="1" w:uiPriority="9" w:unhideWhenUsed="1" w:qFormat="1"/>
-    <w:lsdException w:name="heading 8" w:semiHidden="1" w:uiPriority="9" w:unhideWhenUsed="1" w:qFormat="1"/>
-    <w:lsdException w:name="heading 9" w:semiHidden="1" w:uiPriority="9" w:unhideWhenUsed="1" w:qFormat="1"/>
-    <w:lsdException w:name="index 1" w:semiHidden="1" w:unhideWhenUsed="1"/>
-    <w:lsdException w:name="index 2" w:semiHidden="1" w:unhideWhenUsed="1"/>
-    <w:lsdException w:name="index 3" w:semiHidden="1" w:unhideWhenUsed="1"/>
-    <w:lsdException w:name="index 4" w:semiHidden="1" w:unhideWhenUsed="1"/>
-    <w:lsdException w:name="index 5" w:semiHidden="1" w:unhideWhenUsed="1"/>
-    <w:lsdException w:name="index 6" w:semiHidden="1" w:unhideWhenUsed="1"/>
-    <w:lsdException w:name="index 7" w:semiHidden="1" w:unhideWhenUsed="1"/>
-    <w:lsdException w:name="index 8" w:semiHidden="1" w:unhideWhenUsed="1"/>
-    <w:lsdException w:name="index 9" w:semiHidden="1" w:unhideWhenUsed="1"/>
-    <w:lsdException w:name="toc 1" w:semiHidden="1" w:uiPriority="39" w:unhideWhenUsed="1"/>
-    <w:lsdException w:name="toc 2" w:semiHidden="1" w:uiPriority="39" w:unhideWhenUsed="1"/>
-    <w:lsdException w:name="toc 3" w:semiHidden="1" w:uiPriority="39" w:unhideWhenUsed="1"/>
-    <w:lsdException w:name="toc 4" w:semiHidden="1" w:uiPriority="39" w:unhideWhenUsed="1"/>
-    <w:lsdException w:name="toc 5" w:semiHidden="1" w:uiPriority="39" w:unhideWhenUsed="1"/>
-    <w:lsdException w:name="toc 6" w:semiHidden="1" w:uiPriority="39" w:unhideWhenUsed="1"/>
-    <w:lsdException w:name="toc 7" w:semiHidden="1" w:uiPriority="39" w:unhideWhenUsed="1"/>
-    <w:lsdException w:name="toc 8" w:semiHidden="1" w:uiPriority="39" w:unhideWhenUsed="1"/>
-    <w:lsdException w:name="toc 9" w:semiHidden="1" w:uiPriority="39" w:unhideWhenUsed="1"/>
-    <w:lsdException w:name="Normal Indent" w:semiHidden="1" w:unhideWhenUsed="1"/>
-    <w:lsdException w:name="footnote text" w:semiHidden="1" w:unhideWhenUsed="1"/>
-    <w:lsdException w:name="annotation text" w:semiHidden="1" w:unhideWhenUsed="1"/>
-    <w:lsdException w:name="header" w:semiHidden="1" w:unhideWhenUsed="1"/>
-    <w:lsdException w:name="footer" w:semiHidden="1" w:unhideWhenUsed="1"/>
-    <w:lsdException w:name="index heading" w:semiHidden="1" w:unhideWhenUsed="1"/>
-    <w:lsdException w:name="caption" w:semiHidden="1" w:uiPriority="35" w:unhideWhenUsed="1" w:qFormat="1"/>
-    <w:lsdException w:name="table of figures" w:semiHidden="1" w:unhideWhenUsed="1"/>
-    <w:lsdException w:name="envelope address" w:semiHidden="1" w:unhideWhenUsed="1"/>
-    <w:lsdException w:name="envelope return" w:semiHidden="1" w:unhideWhenUsed="1"/>
-    <w:lsdException w:name="footnote reference" w:semiHidden="1" w:unhideWhenUsed="1"/>
-    <w:lsdException w:name="annotation reference" w:semiHidden="1" w:unhideWhenUsed="1"/>
-    <w:lsdException w:name="line number" w:semiHidden="1" w:unhideWhenUsed="1"/>
-    <w:lsdException w:name="page number" w:semiHidden="1" w:unhideWhenUsed="1"/>
-    <w:lsdException w:name="endnote reference" w:semiHidden="1" w:unhideWhenUsed="1"/>
-    <w:lsdException w:name="endnote text" w:semiHidden="1" w:unhideWhenUsed="1"/>
-    <w:lsdException w:name="table of authorities" w:semiHidden="1" w:unhideWhenUsed="1"/>
-    <w:lsdException w:name="macro" w:semiHidden="1" w:unhideWhenUsed="1"/>
-    <w:lsdException w:name="toa heading" w:semiHidden="1" w:unhideWhenUsed="1"/>
-    <w:lsdException w:name="List" w:semiHidden="1" w:unhideWhenUsed="1"/>
-    <w:lsdException w:name="List Bullet" w:semiHidden="1" w:uiPriority="1" w:unhideWhenUsed="1" w:qFormat="1"/>
-    <w:lsdException w:name="List Number" w:semiHidden="1" w:uiPriority="1" w:unhideWhenUsed="1" w:qFormat="1"/>
-    <w:lsdException w:name="List 2" w:semiHidden="1" w:unhideWhenUsed="1"/>
-    <w:lsdException w:name="List 3" w:semiHidden="1" w:unhideWhenUsed="1"/>
-    <w:lsdException w:name="List 4" w:semiHidden="1" w:unhideWhenUsed="1"/>
-    <w:lsdException w:name="List 5" w:semiHidden="1" w:unhideWhenUsed="1"/>
-    <w:lsdException w:name="List Bullet 2" w:semiHidden="1" w:unhideWhenUsed="1"/>
-    <w:lsdException w:name="List Bullet 3" w:semiHidden="1" w:unhideWhenUsed="1"/>
-    <w:lsdException w:name="List Bullet 4" w:semiHidden="1" w:unhideWhenUsed="1"/>
-    <w:lsdException w:name="List Bullet 5" w:semiHidden="1" w:unhideWhenUsed="1"/>
-    <w:lsdException w:name="List Number 2" w:semiHidden="1" w:unhideWhenUsed="1"/>
-    <w:lsdException w:name="List Number 3" w:semiHidden="1" w:unhideWhenUsed="1"/>
-    <w:lsdException w:name="List Number 4" w:semiHidden="1" w:unhideWhenUsed="1"/>
-    <w:lsdException w:name="List Number 5" w:semiHidden="1" w:unhideWhenUsed="1"/>
-    <w:lsdException w:name="Title" w:uiPriority="10" w:qFormat="1"/>
-    <w:lsdException w:name="Closing" w:semiHidden="1" w:unhideWhenUsed="1"/>
-    <w:lsdException w:name="Signature" w:semiHidden="1" w:unhideWhenUsed="1"/>
-    <w:lsdException w:name="Default Paragraph Font" w:semiHidden="1" w:uiPriority="1" w:unhideWhenUsed="1"/>
-    <w:lsdException w:name="Body Text" w:semiHidden="1" w:unhideWhenUsed="1"/>
-    <w:lsdException w:name="Body Text Indent" w:semiHidden="1" w:unhideWhenUsed="1"/>
-    <w:lsdException w:name="List Continue" w:semiHidden="1" w:unhideWhenUsed="1"/>
-    <w:lsdException w:name="List Continue 2" w:semiHidden="1" w:unhideWhenUsed="1"/>
-    <w:lsdException w:name="List Continue 3" w:semiHidden="1" w:unhideWhenUsed="1"/>
-    <w:lsdException w:name="List Continue 4" w:semiHidden="1" w:unhideWhenUsed="1"/>
-    <w:lsdException w:name="List Continue 5" w:semiHidden="1" w:unhideWhenUsed="1"/>
-    <w:lsdException w:name="Message Header" w:semiHidden="1" w:unhideWhenUsed="1"/>
-    <w:lsdException w:name="Subtitle" w:uiPriority="11" w:qFormat="1"/>
-    <w:lsdException w:name="Salutation" w:semiHidden="1" w:unhideWhenUsed="1"/>
-    <w:lsdException w:name="Date" w:semiHidden="1" w:unhideWhenUsed="1"/>
-    <w:lsdException w:name="Body Text First Indent" w:semiHidden="1" w:unhideWhenUsed="1"/>
-    <w:lsdException w:name="Body Text First Indent 2" w:semiHidden="1" w:unhideWhenUsed="1"/>
-    <w:lsdException w:name="Note Heading" w:semiHidden="1" w:unhideWhenUsed="1"/>
-    <w:lsdException w:name="Body Text 2" w:semiHidden="1" w:unhideWhenUsed="1"/>
-    <w:lsdException w:name="Body Text 3" w:semiHidden="1" w:unhideWhenUsed="1"/>
-    <w:lsdException w:name="Body Text Indent 2" w:semiHidden="1" w:unhideWhenUsed="1"/>
-    <w:lsdException w:name="Body Text Indent 3" w:semiHidden="1" w:unhideWhenUsed="1"/>
-    <w:lsdException w:name="Block Text" w:semiHidden="1" w:unhideWhenUsed="1"/>
-    <w:lsdException w:name="Hyperlink" w:semiHidden="1" w:unhideWhenUsed="1"/>
-    <w:lsdException w:name="FollowedHyperlink" w:semiHidden="1" w:unhideWhenUsed="1"/>
-    <w:lsdException w:name="Strong" w:uiPriority="22" w:qFormat="1"/>
-    <w:lsdException w:name="Emphasis" w:uiPriority="20" w:qFormat="1"/>
-    <w:lsdException w:name="Document Map" w:semiHidden="1" w:unhideWhenUsed="1"/>
-    <w:lsdException w:name="Plain Text" w:semiHidden="1" w:unhideWhenUsed="1"/>
-    <w:lsdException w:name="E-mail Signature" w:semiHidden="1" w:unhideWhenUsed="1"/>
-    <w:lsdException w:name="HTML Top of Form" w:semiHidden="1" w:unhideWhenUsed="1"/>
-    <w:lsdException w:name="HTML Bottom of Form" w:semiHidden="1" w:unhideWhenUsed="1"/>
-    <w:lsdException w:name="Normal (Web)" w:semiHidden="1" w:unhideWhenUsed="1"/>
-    <w:lsdException w:name="HTML Acronym" w:semiHidden="1" w:unhideWhenUsed="1"/>
-    <w:lsdException w:name="HTML Address" w:semiHidden="1" w:unhideWhenUsed="1"/>
-    <w:lsdException w:name="HTML Cite" w:semiHidden="1" w:unhideWhenUsed="1"/>
-    <w:lsdException w:name="HTML Code" w:semiHidden="1" w:unhideWhenUsed="1"/>
-    <w:lsdException w:name="HTML Definition" w:semiHidden="1" w:unhideWhenUsed="1"/>
-    <w:lsdException w:name="HTML Keyboard" w:semiHidden="1" w:unhideWhenUsed="1"/>
-    <w:lsdException w:name="HTML Preformatted" w:semiHidden="1" w:unhideWhenUsed="1"/>
-    <w:lsdException w:name="HTML Sample" w:semiHidden="1" w:unhideWhenUsed="1"/>
-    <w:lsdException w:name="HTML Typewriter" w:semiHidden="1" w:unhideWhenUsed="1"/>
-    <w:lsdException w:name="HTML Variable" w:semiHidden="1" w:unhideWhenUsed="1"/>
-    <w:lsdException w:name="Normal Table" w:semiHidden="1" w:unhideWhenUsed="1"/>
-    <w:lsdException w:name="annotation subject" w:semiHidden="1" w:unhideWhenUsed="1"/>
-    <w:lsdException w:name="No List" w:semiHidden="1" w:unhideWhenUsed="1"/>
-    <w:lsdException w:name="Outline List 1" w:semiHidden="1" w:unhideWhenUsed="1"/>
-    <w:lsdException w:name="Outline List 2" w:semiHidden="1" w:unhideWhenUsed="1"/>
-    <w:lsdException w:name="Outline List 3" w:semiHidden="1" w:unhideWhenUsed="1"/>
-    <w:lsdException w:name="Table Simple 1" w:semiHidden="1" w:unhideWhenUsed="1"/>
-    <w:lsdException w:name="Table Simple 2" w:semiHidden="1" w:unhideWhenUsed="1"/>
-    <w:lsdException w:name="Table Simple 3" w:semiHidden="1" w:unhideWhenUsed="1"/>
-    <w:lsdException w:name="Table Classic 1" w:semiHidden="1" w:unhideWhenUsed="1"/>
-    <w:lsdException w:name="Table Classic 2" w:semiHidden="1" w:unhideWhenUsed="1"/>
-    <w:lsdException w:name="Table Classic 3" w:semiHidden="1" w:unhideWhenUsed="1"/>
-    <w:lsdException w:name="Table Classic 4" w:semiHidden="1" w:unhideWhenUsed="1"/>
-    <w:lsdException w:name="Table Colorful 1" w:semiHidden="1" w:unhideWhenUsed="1"/>
-    <w:lsdException w:name="Table Colorful 2" w:semiHidden="1" w:unhideWhenUsed="1"/>
-    <w:lsdException w:name="Table Colorful 3" w:semiHidden="1" w:unhideWhenUsed="1"/>
-    <w:lsdException w:name="Table Columns 1" w:semiHidden="1" w:unhideWhenUsed="1"/>
-    <w:lsdException w:name="Table Columns 2" w:semiHidden="1" w:unhideWhenUsed="1"/>
-    <w:lsdException w:name="Table Columns 3" w:semiHidden="1" w:unhideWhenUsed="1"/>
-    <w:lsdException w:name="Table Columns 4" w:semiHidden="1" w:unhideWhenUsed="1"/>
-    <w:lsdException w:name="Table Columns 5" w:semiHidden="1" w:unhideWhenUsed="1"/>
-    <w:lsdException w:name="Table Grid 1" w:semiHidden="1" w:unhideWhenUsed="1"/>
-    <w:lsdException w:name="Table Grid 2" w:semiHidden="1" w:unhideWhenUsed="1"/>
-    <w:lsdException w:name="Table Grid 3" w:semiHidden="1" w:unhideWhenUsed="1"/>
-    <w:lsdException w:name="Table Grid 4" w:semiHidden="1" w:unhideWhenUsed="1"/>
-    <w:lsdException w:name="Table Grid 5" w:semiHidden="1" w:unhideWhenUsed="1"/>
-    <w:lsdException w:name="Table Grid 6" w:semiHidden="1" w:unhideWhenUsed="1"/>
-    <w:lsdException w:name="Table Grid 7" w:semiHidden="1" w:unhideWhenUsed="1"/>
-    <w:lsdException w:name="Table Grid 8" w:semiHidden="1" w:unhideWhenUsed="1"/>
-    <w:lsdException w:name="Table List 1" w:semiHidden="1" w:unhideWhenUsed="1"/>
-    <w:lsdException w:name="Table List 2" w:semiHidden="1" w:unhideWhenUsed="1"/>
-    <w:lsdException w:name="Table List 3" w:semiHidden="1" w:unhideWhenUsed="1"/>
-    <w:lsdException w:name="Table List 4" w:semiHidden="1" w:unhideWhenUsed="1"/>
-    <w:lsdException w:name="Table List 5" w:semiHidden="1" w:unhideWhenUsed="1"/>
-    <w:lsdException w:name="Table List 6" w:semiHidden="1" w:unhideWhenUsed="1"/>
-    <w:lsdException w:name="Table List 7" w:semiHidden="1" w:unhideWhenUsed="1"/>
-    <w:lsdException w:name="Table List 8" w:semiHidden="1" w:unhideWhenUsed="1"/>
-    <w:lsdException w:name="Table 3D effects 1" w:semiHidden="1" w:unhideWhenUsed="1"/>
-    <w:lsdException w:name="Table 3D effects 2" w:semiHidden="1" w:unhideWhenUsed="1"/>
-    <w:lsdException w:name="Table 3D effects 3" w:semiHidden="1" w:unhideWhenUsed="1"/>
-    <w:lsdException w:name="Table Contemporary" w:semiHidden="1" w:unhideWhenUsed="1"/>
-    <w:lsdException w:name="Table Elegant" w:semiHidden="1" w:unhideWhenUsed="1"/>
-    <w:lsdException w:name="Table Professional" w:semiHidden="1" w:unhideWhenUsed="1"/>
-    <w:lsdException w:name="Table Subtle 1" w:semiHidden="1" w:unhideWhenUsed="1"/>
-    <w:lsdException w:name="Table Subtle 2" w:semiHidden="1" w:unhideWhenUsed="1"/>
-    <w:lsdException w:name="Table Web 1" w:semiHidden="1" w:unhideWhenUsed="1"/>
-    <w:lsdException w:name="Table Web 2" w:semiHidden="1" w:unhideWhenUsed="1"/>
-    <w:lsdException w:name="Table Web 3" w:semiHidden="1" w:unhideWhenUsed="1"/>
-    <w:lsdException w:name="Balloon Text" w:semiHidden="1" w:unhideWhenUsed="1"/>
-    <w:lsdException w:name="Table Grid" w:uiPriority="59"/>
-    <w:lsdException w:name="Table Theme" w:semiHidden="1" w:unhideWhenUsed="1"/>
-    <w:lsdException w:name="Placeholder Text" w:semiHidden="1"/>
-    <w:lsdException w:name="No Spacing" w:uiPriority="1" w:qFormat="1"/>
-    <w:lsdException w:name="Light Shading" w:uiPriority="60"/>
-    <w:lsdException w:name="Light List" w:uiPriority="61"/>
-    <w:lsdException w:name="Light Grid" w:uiPriority="62"/>
-    <w:lsdException w:name="Medium Shading 1" w:uiPriority="63"/>
-    <w:lsdException w:name="Medium Shading 2" w:uiPriority="64"/>
-    <w:lsdException w:name="Medium List 1" w:uiPriority="65"/>
-    <w:lsdException w:name="Medium List 2" w:uiPriority="66"/>
-    <w:lsdException w:name="Medium Grid 1" w:uiPriority="67"/>
-    <w:lsdException w:name="Medium Grid 2" w:uiPriority="68"/>
-    <w:lsdException w:name="Medium Grid 3" w:uiPriority="69"/>
-    <w:lsdException w:name="Dark List" w:uiPriority="70"/>
-    <w:lsdException w:name="Colorful Shading" w:uiPriority="71"/>
-    <w:lsdException w:name="Colorful List" w:uiPriority="72"/>
-    <w:lsdException w:name="Colorful Grid" w:uiPriority="73"/>
-    <w:lsdException w:name="Light Shading Accent 1" w:uiPriority="60"/>
-    <w:lsdException w:name="Light List Accent 1" w:uiPriority="61"/>
-    <w:lsdException w:name="Light Grid Accent 1" w:uiPriority="62"/>
-    <w:lsdException w:name="Medium Shading 1 Accent 1" w:uiPriority="63"/>
-    <w:lsdException w:name="Medium Shading 2 Accent 1" w:uiPriority="64"/>
-    <w:lsdException w:name="Medium List 1 Accent 1" w:uiPriority="65"/>
-    <w:lsdException w:name="Revision" w:semiHidden="1"/>
-    <w:lsdException w:name="List Paragraph" w:uiPriority="34" w:qFormat="1"/>
-    <w:lsdException w:name="Quote" w:uiPriority="29" w:qFormat="1"/>
-    <w:lsdException w:name="Intense Quote" w:uiPriority="30" w:qFormat="1"/>
-    <w:lsdException w:name="Medium List 2 Accent 1" w:uiPriority="66"/>
-    <w:lsdException w:name="Medium Grid 1 Accent 1" w:uiPriority="67"/>
-    <w:lsdException w:name="Medium Grid 2 Accent 1" w:uiPriority="68"/>
-    <w:lsdException w:name="Medium Grid 3 Accent 1" w:uiPriority="69"/>
-    <w:lsdException w:name="Dark List Accent 1" w:uiPriority="70"/>
-    <w:lsdException w:name="Colorful Shading Accent 1" w:uiPriority="71"/>
-    <w:lsdException w:name="Colorful List Accent 1" w:uiPriority="72"/>
-    <w:lsdException w:name="Colorful Grid Accent 1" w:uiPriority="73"/>
-    <w:lsdException w:name="Light Shading Accent 2" w:uiPriority="60"/>
-    <w:lsdException w:name="Light List Accent 2" w:uiPriority="61"/>
-    <w:lsdException w:name="Light Grid Accent 2" w:uiPriority="62"/>
-    <w:lsdException w:name="Medium Shading 1 Accent 2" w:uiPriority="63"/>
-    <w:lsdException w:name="Medium Shading 2 Accent 2" w:uiPriority="64"/>
-    <w:lsdException w:name="Medium List 1 Accent 2" w:uiPriority="65"/>
-    <w:lsdException w:name="Medium List 2 Accent 2" w:uiPriority="66"/>
-    <w:lsdException w:name="Medium Grid 1 Accent 2" w:uiPriority="67"/>
-    <w:lsdException w:name="Medium Grid 2 Accent 2" w:uiPriority="68"/>
-    <w:lsdException w:name="Medium Grid 3 Accent 2" w:uiPriority="69"/>
-    <w:lsdException w:name="Dark List Accent 2" w:uiPriority="70"/>
-    <w:lsdException w:name="Colorful Shading Accent 2" w:uiPriority="71"/>
-    <w:lsdException w:name="Colorful List Accent 2" w:uiPriority="72"/>
-    <w:lsdException w:name="Colorful Grid Accent 2" w:uiPriority="73"/>
-    <w:lsdException w:name="Light Shading Accent 3" w:uiPriority="60"/>
-    <w:lsdException w:name="Light List Accent 3" w:uiPriority="61"/>
-    <w:lsdException w:name="Light Grid Accent 3" w:uiPriority="62"/>
-    <w:lsdException w:name="Medium Shading 1 Accent 3" w:uiPriority="63"/>
-    <w:lsdException w:name="Medium Shading 2 Accent 3" w:uiPriority="64"/>
-    <w:lsdException w:name="Medium List 1 Accent 3" w:uiPriority="65"/>
-    <w:lsdException w:name="Medium List 2 Accent 3" w:uiPriority="66"/>
-    <w:lsdException w:name="Medium Grid 1 Accent 3" w:uiPriority="67"/>
-    <w:lsdException w:name="Medium Grid 2 Accent 3" w:uiPriority="68"/>
-    <w:lsdException w:name="Medium Grid 3 Accent 3" w:uiPriority="69"/>
-    <w:lsdException w:name="Dark List Accent 3" w:uiPriority="70"/>
-    <w:lsdException w:name="Colorful Shading Accent 3" w:uiPriority="71"/>
-    <w:lsdException w:name="Colorful List Accent 3" w:uiPriority="72"/>
-    <w:lsdException w:name="Colorful Grid Accent 3" w:uiPriority="73"/>
-    <w:lsdException w:name="Light Shading Accent 4" w:uiPriority="60"/>
-    <w:lsdException w:name="Light List Accent 4" w:uiPriority="61"/>
-    <w:lsdException w:name="Light Grid Accent 4" w:uiPriority="62"/>
-    <w:lsdException w:name="Medium Shading 1 Accent 4" w:uiPriority="63"/>
-    <w:lsdException w:name="Medium Shading 2 Accent 4" w:uiPriority="64"/>
-    <w:lsdException w:name="Medium List 1 Accent 4" w:uiPriority="65"/>
-    <w:lsdException w:name="Medium List 2 Accent 4" w:uiPriority="66"/>
-    <w:lsdException w:name="Medium Grid 1 Accent 4" w:uiPriority="67"/>
-    <w:lsdException w:name="Medium Grid 2 Accent 4" w:uiPriority="68"/>
-    <w:lsdException w:name="Medium Grid 3 Accent 4" w:uiPriority="69"/>
-    <w:lsdException w:name="Dark List Accent 4" w:uiPriority="70"/>
-    <w:lsdException w:name="Colorful Shading Accent 4" w:uiPriority="71"/>
-    <w:lsdException w:name="Colorful List Accent 4" w:uiPriority="72"/>
-    <w:lsdException w:name="Colorful Grid Accent 4" w:uiPriority="73"/>
-    <w:lsdException w:name="Light Shading Accent 5" w:uiPriority="60"/>
-    <w:lsdException w:name="Light List Accent 5" w:uiPriority="61"/>
-    <w:lsdException w:name="Light Grid Accent 5" w:uiPriority="62"/>
-    <w:lsdException w:name="Medium Shading 1 Accent 5" w:uiPriority="63"/>
-    <w:lsdException w:name="Medium Shading 2 Accent 5" w:uiPriority="64"/>
-    <w:lsdException w:name="Medium List 1 Accent 5" w:uiPriority="65"/>
-    <w:lsdException w:name="Medium List 2 Accent 5" w:uiPriority="66"/>
-    <w:lsdException w:name="Medium Grid 1 Accent 5" w:uiPriority="67"/>
-    <w:lsdException w:name="Medium Grid 2 Accent 5" w:uiPriority="68"/>
-    <w:lsdException w:name="Medium Grid 3 Accent 5" w:uiPriority="69"/>
-    <w:lsdException w:name="Dark List Accent 5" w:uiPriority="70"/>
-    <w:lsdException w:name="Colorful Shading Accent 5" w:uiPriority="71"/>
-    <w:lsdException w:name="Colorful List Accent 5" w:uiPriority="72"/>
-    <w:lsdException w:name="Colorful Grid Accent 5" w:uiPriority="73"/>
-    <w:lsdException w:name="Light Shading Accent 6" w:uiPriority="60"/>
-    <w:lsdException w:name="Light List Accent 6" w:uiPriority="61"/>
-    <w:lsdException w:name="Light Grid Accent 6" w:uiPriority="62"/>
-    <w:lsdException w:name="Medium Shading 1 Accent 6" w:uiPriority="63"/>
-    <w:lsdException w:name="Medium Shading 2 Accent 6" w:uiPriority="64"/>
-    <w:lsdException w:name="Medium List 1 Accent 6" w:uiPriority="65"/>
-    <w:lsdException w:name="Medium List 2 Accent 6" w:uiPriority="66"/>
-    <w:lsdException w:name="Medium Grid 1 Accent 6" w:uiPriority="67"/>
-    <w:lsdException w:name="Medium Grid 2 Accent 6" w:uiPriority="68"/>
-    <w:lsdException w:name="Medium Grid 3 Accent 6" w:uiPriority="69"/>
-    <w:lsdException w:name="Dark List Accent 6" w:uiPriority="70"/>
-    <w:lsdException w:name="Colorful Shading Accent 6" w:uiPriority="71"/>
-    <w:lsdException w:name="Colorful List Accent 6" w:uiPriority="72"/>
-    <w:lsdException w:name="Colorful Grid Accent 6" w:uiPriority="73"/>
-    <w:lsdException w:name="Subtle Emphasis" w:uiPriority="19" w:qFormat="1"/>
-    <w:lsdException w:name="Intense Emphasis" w:uiPriority="21" w:qFormat="1"/>
-    <w:lsdException w:name="Subtle Reference" w:uiPriority="31" w:qFormat="1"/>
-    <w:lsdException w:name="Intense Reference" w:uiPriority="32" w:qFormat="1"/>
-    <w:lsdException w:name="Book Title" w:uiPriority="33" w:qFormat="1"/>
-    <w:lsdException w:name="Bibliography" w:semiHidden="1" w:uiPriority="37" w:unhideWhenUsed="1"/>
-    <w:lsdException w:name="TOC Heading" w:semiHidden="1" w:uiPriority="39" w:unhideWhenUsed="1" w:qFormat="1"/>
-    <w:lsdException w:name="Grid Table 4" w:uiPriority="49"/>
-    <w:lsdException w:name="Grid Table 5 Dark" w:uiPriority="50"/>
-    <w:lsdException w:name="Grid Table 6 Colorful" w:uiPriority="51"/>
-    <w:lsdException w:name="Grid Table 7 Colorful" w:uiPriority="52"/>
-    <w:lsdException w:name="Grid Table 1 Light Accent 1" w:uiPriority="46"/>
-    <w:lsdException w:name="Grid Table 2 Accent 1" w:uiPriority="47"/>
-    <w:lsdException w:name="Grid Table 3 Accent 1" w:uiPriority="48"/>
-    <w:lsdException w:name="Grid Table 4 Accent 1" w:uiPriority="49"/>
-    <w:lsdException w:name="Grid Table 5 Dark Accent 1" w:uiPriority="50"/>
-    <w:lsdException w:name="Grid Table 6 Colorful Accent 1" w:uiPriority="51"/>
-    <w:lsdException w:name="Grid Table 7 Colorful Accent 1" w:uiPriority="52"/>
-    <w:lsdException w:name="Grid Table 1 Light Accent 2" w:uiPriority="46"/>
-    <w:lsdException w:name="Grid Table 2 Accent 2" w:uiPriority="47"/>
-    <w:lsdException w:name="Grid Table 3 Accent 2" w:uiPriority="48"/>
-    <w:lsdException w:name="Grid Table 4 Accent 2" w:uiPriority="49"/>
-    <w:lsdException w:name="Grid Table 5 Dark Accent 2" w:uiPriority="50"/>
-    <w:lsdException w:name="Grid Table 6 Colorful Accent 2" w:uiPriority="51"/>
-    <w:lsdException w:name="Grid Table 7 Colorful Accent 2" w:uiPriority="52"/>
-    <w:lsdException w:name="Grid Table 1 Light Accent 3" w:uiPriority="46"/>
-    <w:lsdException w:name="Grid Table 2 Accent 3" w:uiPriority="47"/>
-    <w:lsdException w:name="Grid Table 3 Accent 3" w:uiPriority="48"/>
-    <w:lsdException w:name="Grid Table 4 Accent 3" w:uiPriority="49"/>
-    <w:lsdException w:name="Grid Table 5 Dark Accent 3" w:uiPriority="50"/>
-    <w:lsdException w:name="Grid Table 6 Colorful Accent 3" w:uiPriority="51"/>
-    <w:lsdException w:name="Grid Table 7 Colorful Accent 3" w:uiPriority="52"/>
-    <w:lsdException w:name="Grid Table 1 Light Accent 4" w:uiPriority="46"/>
-    <w:lsdException w:name="Grid Table 2 Accent 4" w:uiPriority="47"/>
-    <w:lsdException w:name="Grid Table 3 Accent 4" w:uiPriority="48"/>
-    <w:lsdException w:name="Grid Table 4 Accent 4" w:uiPriority="49"/>
-    <w:lsdException w:name="Grid Table 5 Dark Accent 4" w:uiPriority="50"/>
-    <w:lsdException w:name="Grid Table 6 Colorful Accent 4" w:uiPriority="51"/>
-    <w:lsdException w:name="Grid Table 7 Colorful Accent 4" w:uiPriority="52"/>
-    <w:lsdException w:name="Grid Table 1 Light Accent 5" w:uiPriority="46"/>
-    <w:lsdException w:name="Grid Table 2 Accent 5" w:uiPriority="47"/>
-    <w:lsdException w:name="Grid Table 3 Accent 5" w:uiPriority="48"/>
-    <w:lsdException w:name="Grid Table 4 Accent 5" w:uiPriority="49"/>
-    <w:lsdException w:name="Grid Table 5 Dark Accent 5" w:uiPriority="50"/>
-    <w:lsdException w:name="Grid Table 6 Colorful Accent 5" w:uiPriority="51"/>
-    <w:lsdException w:name="Grid Table 7 Colorful Accent 5" w:uiPriority="52"/>
-    <w:lsdException w:name="Grid Table 1 Light Accent 6" w:uiPriority="46"/>
-    <w:lsdException w:name="Grid Table 2 Accent 6" w:uiPriority="47"/>
-    <w:lsdException w:name="Grid Table 3 Accent 6" w:uiPriority="48"/>
-    <w:lsdException w:name="Grid Table 4 Accent 6" w:uiPriority="49"/>
-    <w:lsdException w:name="Grid Table 5 Dark Accent 6" w:uiPriority="50"/>
-    <w:lsdException w:name="Grid Table 6 Colorful Accent 6" w:uiPriority="51"/>
-    <w:lsdException w:name="Grid Table 7 Colorful Accent 6" w:uiPriority="52"/>
-    <w:lsdException w:name="List Table 1 Light" w:uiPriority="46"/>
-    <w:lsdException w:name="List Table 2" w:uiPriority="47"/>
-    <w:lsdException w:name="List Table 3" w:uiPriority="48"/>
-    <w:lsdException w:name="List Table 4" w:uiPriority="49"/>
-    <w:lsdException w:name="List Table 5 Dark" w:uiPriority="50"/>
-    <w:lsdException w:name="List Table 6 Colorful" w:uiPriority="51"/>
-    <w:lsdException w:name="List Table 7 Colorful" w:uiPriority="52"/>
-    <w:lsdException w:name="List Table 1 Light Accent 1" w:uiPriority="46"/>
-    <w:lsdException w:name="List Table 2 Accent 1" w:uiPriority="47"/>
-    <w:lsdException w:name="List Table 3 Accent 1" w:uiPriority="48"/>
-    <w:lsdException w:name="List Table 4 Accent 1" w:uiPriority="49"/>
-    <w:lsdException w:name="List Table 5 Dark Accent 1" w:uiPriority="50"/>
-    <w:lsdException w:name="List Table 6 Colorful Accent 1" w:uiPriority="51"/>
-    <w:lsdException w:name="List Table 7 Colorful Accent 1" w:uiPriority="52"/>
-    <w:lsdException w:name="List Table 1 Light Accent 2" w:uiPriority="46"/>
-    <w:lsdException w:name="List Table 2 Accent 2" w:uiPriority="47"/>
-    <w:lsdException w:name="List Table 3 Accent 2" w:uiPriority="48"/>
-    <w:lsdException w:name="List Table 4 Accent 2" w:uiPriority="49"/>
-    <w:lsdException w:name="List Table 5 Dark Accent 2" w:uiPriority="50"/>
-    <w:lsdException w:name="List Table 6 Colorful Accent 2" w:uiPriority="51"/>
-    <w:lsdException w:name="List Table 7 Colorful Accent 2" w:uiPriority="52"/>
-    <w:lsdException w:name="List Table 1 Light Accent 3" w:uiPriority="46"/>
-    <w:lsdException w:name="List Table 2 Accent 3" w:uiPriority="47"/>
-    <w:lsdException w:name="List Table 3 Accent 3" w:uiPriority="48"/>
-    <w:lsdException w:name="List Table 4 Accent 3" w:uiPriority="49"/>
-    <w:lsdException w:name="List Table 5 Dark Accent 3" w:uiPriority="50"/>
-    <w:lsdException w:name="List Table 6 Colorful Accent 3" w:uiPriority="51"/>
-    <w:lsdException w:name="List Table 7 Colorful Accent 3" w:uiPriority="52"/>
-    <w:lsdException w:name="List Table 1 Light Accent 4" w:uiPriority="46"/>
-    <w:lsdException w:name="List Table 2 Accent 4" w:uiPriority="47"/>
-    <w:lsdException w:name="List Table 3 Accent 4" w:uiPriority="48"/>
-    <w:lsdException w:name="List Table 4 Accent 4" w:uiPriority="49"/>
-    <w:lsdException w:name="List Table 5 Dark Accent 4" w:uiPriority="50"/>
-    <w:lsdException w:name="List Table 6 Colorful Accent 4" w:uiPriority="51"/>
-    <w:lsdException w:name="List Table 7 Colorful Accent 4" w:uiPriority="52"/>
-    <w:lsdException w:name="List Table 1 Light Accent 5" w:uiPriority="46"/>
-    <w:lsdException w:name="List Table 2 Accent 5" w:uiPriority="47"/>
-    <w:lsdException w:name="List Table 3 Accent 5" w:uiPriority="48"/>
-    <w:lsdException w:name="List Table 4 Accent 5" w:uiPriority="49"/>
-    <w:lsdException w:name="List Table 5 Dark Accent 5" w:uiPriority="50"/>
-    <w:lsdException w:name="List Table 6 Colorful Accent 5" w:uiPriority="51"/>
-    <w:lsdException w:name="List Table 7 Colorful Accent 5" w:uiPriority="52"/>
-    <w:lsdException w:name="List Table 1 Light Accent 6" w:uiPriority="46"/>
-    <w:lsdException w:name="List Table 2 Accent 6" w:uiPriority="47"/>
-    <w:lsdException w:name="List Table 3 Accent 6" w:uiPriority="48"/>
-    <w:lsdException w:name="List Table 4 Accent 6" w:uiPriority="49"/>
-    <w:lsdException w:name="List Table 5 Dark Accent 6" w:uiPriority="50"/>
-    <w:lsdException w:name="List Table 6 Colorful Accent 6" w:uiPriority="51"/>
-    <w:lsdException w:name="List Table 7 Colorful Accent 6" w:uiPriority="52"/>
+  <w:latentStyles w:defLockedState="0" w:defUIPriority="99" w:defSemiHidden="1" w:defUnhideWhenUsed="1" w:defQFormat="0" w:count="276">
+    <w:lsdException w:name="Normal" w:semiHidden="0" w:uiPriority="0" w:unhideWhenUsed="0" w:qFormat="1"/>
+    <w:lsdException w:name="heading 1" w:semiHidden="0" w:uiPriority="9" w:unhideWhenUsed="0" w:qFormat="1"/>
+    <w:lsdException w:name="heading 2" w:uiPriority="1" w:qFormat="1"/>
+    <w:lsdException w:name="heading 3" w:uiPriority="1" w:qFormat="1"/>
+    <w:lsdException w:name="heading 4" w:uiPriority="9" w:qFormat="1"/>
+    <w:lsdException w:name="heading 5" w:uiPriority="9" w:qFormat="1"/>
+    <w:lsdException w:name="heading 6" w:uiPriority="9" w:qFormat="1"/>
+    <w:lsdException w:name="heading 7" w:uiPriority="9" w:qFormat="1"/>
+    <w:lsdException w:name="heading 8" w:uiPriority="9" w:qFormat="1"/>
+    <w:lsdException w:name="heading 9" w:uiPriority="9" w:qFormat="1"/>
+    <w:lsdException w:name="toc 1" w:uiPriority="39"/>
+    <w:lsdException w:name="toc 2" w:uiPriority="39"/>
+    <w:lsdException w:name="toc 3" w:uiPriority="39"/>
+    <w:lsdException w:name="toc 4" w:uiPriority="39"/>
+    <w:lsdException w:name="toc 5" w:uiPriority="39"/>
+    <w:lsdException w:name="toc 6" w:uiPriority="39"/>
+    <w:lsdException w:name="toc 7" w:uiPriority="39"/>
+    <w:lsdException w:name="toc 8" w:uiPriority="39"/>
+    <w:lsdException w:name="toc 9" w:uiPriority="39"/>
+    <w:lsdException w:name="caption" w:uiPriority="35" w:qFormat="1"/>
+    <w:lsdException w:name="List Bullet" w:uiPriority="1" w:qFormat="1"/>
+    <w:lsdException w:name="List Number" w:uiPriority="1" w:qFormat="1"/>
+    <w:lsdException w:name="Title" w:semiHidden="0" w:uiPriority="10" w:unhideWhenUsed="0" w:qFormat="1"/>
+    <w:lsdException w:name="Default Paragraph Font" w:uiPriority="1"/>
+    <w:lsdException w:name="Subtitle" w:semiHidden="0" w:uiPriority="11" w:unhideWhenUsed="0" w:qFormat="1"/>
+    <w:lsdException w:name="Strong" w:semiHidden="0" w:uiPriority="22" w:unhideWhenUsed="0" w:qFormat="1"/>
+    <w:lsdException w:name="Emphasis" w:semiHidden="0" w:uiPriority="20" w:unhideWhenUsed="0" w:qFormat="1"/>
+    <w:lsdException w:name="Table Grid" w:semiHidden="0" w:uiPriority="59" w:unhideWhenUsed="0"/>
+    <w:lsdException w:name="Note Level 1" w:semiHidden="0" w:unhideWhenUsed="0"/>
+    <w:lsdException w:name="Note Level 2" w:semiHidden="0" w:unhideWhenUsed="0"/>
+    <w:lsdException w:name="Note Level 3" w:semiHidden="0" w:unhideWhenUsed="0"/>
+    <w:lsdException w:name="Note Level 4" w:semiHidden="0" w:unhideWhenUsed="0"/>
+    <w:lsdException w:name="Note Level 5" w:semiHidden="0" w:unhideWhenUsed="0"/>
+    <w:lsdException w:name="Note Level 6" w:semiHidden="0" w:unhideWhenUsed="0"/>
+    <w:lsdException w:name="Note Level 7" w:semiHidden="0" w:unhideWhenUsed="0"/>
+    <w:lsdException w:name="Note Level 8" w:semiHidden="0" w:unhideWhenUsed="0"/>
+    <w:lsdException w:name="Note Level 9" w:semiHidden="0" w:unhideWhenUsed="0"/>
+    <w:lsdException w:name="Placeholder Text" w:unhideWhenUsed="0"/>
+    <w:lsdException w:name="No Spacing" w:semiHidden="0" w:uiPriority="1" w:unhideWhenUsed="0" w:qFormat="1"/>
+    <w:lsdException w:name="Light Shading" w:semiHidden="0" w:uiPriority="60" w:unhideWhenUsed="0"/>
+    <w:lsdException w:name="Light List" w:semiHidden="0" w:uiPriority="61" w:unhideWhenUsed="0"/>
+    <w:lsdException w:name="Light Grid" w:semiHidden="0" w:uiPriority="62" w:unhideWhenUsed="0"/>
+    <w:lsdException w:name="Medium Shading 1" w:semiHidden="0" w:uiPriority="63" w:unhideWhenUsed="0"/>
+    <w:lsdException w:name="Medium Shading 2" w:semiHidden="0" w:uiPriority="64" w:unhideWhenUsed="0"/>
+    <w:lsdException w:name="Medium List 1" w:semiHidden="0" w:uiPriority="65" w:unhideWhenUsed="0"/>
+    <w:lsdException w:name="Medium List 2" w:semiHidden="0" w:uiPriority="66" w:unhideWhenUsed="0"/>
+    <w:lsdException w:name="Medium Grid 1" w:semiHidden="0" w:uiPriority="67" w:unhideWhenUsed="0"/>
+    <w:lsdException w:name="Medium Grid 2" w:semiHidden="0" w:uiPriority="68" w:unhideWhenUsed="0"/>
+    <w:lsdException w:name="Medium Grid 3" w:semiHidden="0" w:uiPriority="69" w:unhideWhenUsed="0"/>
+    <w:lsdException w:name="Dark List" w:semiHidden="0" w:uiPriority="70" w:unhideWhenUsed="0"/>
+    <w:lsdException w:name="Colorful Shading" w:semiHidden="0" w:uiPriority="71" w:unhideWhenUsed="0"/>
+    <w:lsdException w:name="Colorful List" w:semiHidden="0" w:uiPriority="72" w:unhideWhenUsed="0"/>
+    <w:lsdException w:name="Colorful Grid" w:semiHidden="0" w:uiPriority="73" w:unhideWhenUsed="0"/>
+    <w:lsdException w:name="Light Shading Accent 1" w:semiHidden="0" w:uiPriority="60" w:unhideWhenUsed="0"/>
+    <w:lsdException w:name="Light List Accent 1" w:semiHidden="0" w:uiPriority="61" w:unhideWhenUsed="0"/>
+    <w:lsdException w:name="Light Grid Accent 1" w:semiHidden="0" w:uiPriority="62" w:unhideWhenUsed="0"/>
+    <w:lsdException w:name="Medium Shading 1 Accent 1" w:semiHidden="0" w:uiPriority="63" w:unhideWhenUsed="0"/>
+    <w:lsdException w:name="Medium Shading 2 Accent 1" w:semiHidden="0" w:uiPriority="64" w:unhideWhenUsed="0"/>
+    <w:lsdException w:name="Medium List 1 Accent 1" w:semiHidden="0" w:uiPriority="65" w:unhideWhenUsed="0"/>
+    <w:lsdException w:name="Revision" w:unhideWhenUsed="0"/>
+    <w:lsdException w:name="List Paragraph" w:semiHidden="0" w:uiPriority="34" w:unhideWhenUsed="0" w:qFormat="1"/>
+    <w:lsdException w:name="Quote" w:semiHidden="0" w:uiPriority="29" w:unhideWhenUsed="0" w:qFormat="1"/>
+    <w:lsdException w:name="Intense Quote" w:semiHidden="0" w:uiPriority="30" w:unhideWhenUsed="0" w:qFormat="1"/>
+    <w:lsdException w:name="Medium List 2 Accent 1" w:semiHidden="0" w:uiPriority="66" w:unhideWhenUsed="0"/>
+    <w:lsdException w:name="Medium Grid 1 Accent 1" w:semiHidden="0" w:uiPriority="67" w:unhideWhenUsed="0"/>
+    <w:lsdException w:name="Medium Grid 2 Accent 1" w:semiHidden="0" w:uiPriority="68" w:unhideWhenUsed="0"/>
+    <w:lsdException w:name="Medium Grid 3 Accent 1" w:semiHidden="0" w:uiPriority="69" w:unhideWhenUsed="0"/>
+    <w:lsdException w:name="Dark List Accent 1" w:semiHidden="0" w:uiPriority="70" w:unhideWhenUsed="0"/>
+    <w:lsdException w:name="Colorful Shading Accent 1" w:semiHidden="0" w:uiPriority="71" w:unhideWhenUsed="0"/>
+    <w:lsdException w:name="Colorful List Accent 1" w:semiHidden="0" w:uiPriority="72" w:unhideWhenUsed="0"/>
+    <w:lsdException w:name="Colorful Grid Accent 1" w:semiHidden="0" w:uiPriority="73" w:unhideWhenUsed="0"/>
+    <w:lsdException w:name="Light Shading Accent 2" w:semiHidden="0" w:uiPriority="60" w:unhideWhenUsed="0"/>
+    <w:lsdException w:name="Light List Accent 2" w:semiHidden="0" w:uiPriority="61" w:unhideWhenUsed="0"/>
+    <w:lsdException w:name="Light Grid Accent 2" w:semiHidden="0" w:uiPriority="62" w:unhideWhenUsed="0"/>
+    <w:lsdException w:name="Medium Shading 1 Accent 2" w:semiHidden="0" w:uiPriority="63" w:unhideWhenUsed="0"/>
+    <w:lsdException w:name="Medium Shading 2 Accent 2" w:semiHidden="0" w:uiPriority="64" w:unhideWhenUsed="0"/>
+    <w:lsdException w:name="Medium List 1 Accent 2" w:semiHidden="0" w:uiPriority="65" w:unhideWhenUsed="0"/>
+    <w:lsdException w:name="Medium List 2 Accent 2" w:semiHidden="0" w:uiPriority="66" w:unhideWhenUsed="0"/>
+    <w:lsdException w:name="Medium Grid 1 Accent 2" w:semiHidden="0" w:uiPriority="67" w:unhideWhenUsed="0"/>
+    <w:lsdException w:name="Medium Grid 2 Accent 2" w:semiHidden="0" w:uiPriority="68" w:unhideWhenUsed="0"/>
+    <w:lsdException w:name="Medium Grid 3 Accent 2" w:semiHidden="0" w:uiPriority="69" w:unhideWhenUsed="0"/>
+    <w:lsdException w:name="Dark List Accent 2" w:semiHidden="0" w:uiPriority="70" w:unhideWhenUsed="0"/>
+    <w:lsdException w:name="Colorful Shading Accent 2" w:semiHidden="0" w:uiPriority="71" w:unhideWhenUsed="0"/>
+    <w:lsdException w:name="Colorful List Accent 2" w:semiHidden="0" w:uiPriority="72" w:unhideWhenUsed="0"/>
+    <w:lsdException w:name="Colorful Grid Accent 2" w:semiHidden="0" w:uiPriority="73" w:unhideWhenUsed="0"/>
+    <w:lsdException w:name="Light Shading Accent 3" w:semiHidden="0" w:uiPriority="60" w:unhideWhenUsed="0"/>
+    <w:lsdException w:name="Light List Accent 3" w:semiHidden="0" w:uiPriority="61" w:unhideWhenUsed="0"/>
+    <w:lsdException w:name="Light Grid Accent 3" w:semiHidden="0" w:uiPriority="62" w:unhideWhenUsed="0"/>
+    <w:lsdException w:name="Medium Shading 1 Accent 3" w:semiHidden="0" w:uiPriority="63" w:unhideWhenUsed="0"/>
+    <w:lsdException w:name="Medium Shading 2 Accent 3" w:semiHidden="0" w:uiPriority="64" w:unhideWhenUsed="0"/>
+    <w:lsdException w:name="Medium List 1 Accent 3" w:semiHidden="0" w:uiPriority="65" w:unhideWhenUsed="0"/>
+    <w:lsdException w:name="Medium List 2 Accent 3" w:semiHidden="0" w:uiPriority="66" w:unhideWhenUsed="0"/>
+    <w:lsdException w:name="Medium Grid 1 Accent 3" w:semiHidden="0" w:uiPriority="67" w:unhideWhenUsed="0"/>
+    <w:lsdException w:name="Medium Grid 2 Accent 3" w:semiHidden="0" w:uiPriority="68" w:unhideWhenUsed="0"/>
+    <w:lsdException w:name="Medium Grid 3 Accent 3" w:semiHidden="0" w:uiPriority="69" w:unhideWhenUsed="0"/>
+    <w:lsdException w:name="Dark List Accent 3" w:semiHidden="0" w:uiPriority="70" w:unhideWhenUsed="0"/>
+    <w:lsdException w:name="Colorful Shading Accent 3" w:semiHidden="0" w:uiPriority="71" w:unhideWhenUsed="0"/>
+    <w:lsdException w:name="Colorful List Accent 3" w:semiHidden="0" w:uiPriority="72" w:unhideWhenUsed="0"/>
+    <w:lsdException w:name="Colorful Grid Accent 3" w:semiHidden="0" w:uiPriority="73" w:unhideWhenUsed="0"/>
+    <w:lsdException w:name="Light Shading Accent 4" w:semiHidden="0" w:uiPriority="60" w:unhideWhenUsed="0"/>
+    <w:lsdException w:name="Light List Accent 4" w:semiHidden="0" w:uiPriority="61" w:unhideWhenUsed="0"/>
+    <w:lsdException w:name="Light Grid Accent 4" w:semiHidden="0" w:uiPriority="62" w:unhideWhenUsed="0"/>
+    <w:lsdException w:name="Medium Shading 1 Accent 4" w:semiHidden="0" w:uiPriority="63" w:unhideWhenUsed="0"/>
+    <w:lsdException w:name="Medium Shading 2 Accent 4" w:semiHidden="0" w:uiPriority="64" w:unhideWhenUsed="0"/>
+    <w:lsdException w:name="Medium List 1 Accent 4" w:semiHidden="0" w:uiPriority="65" w:unhideWhenUsed="0"/>
+    <w:lsdException w:name="Medium List 2 Accent 4" w:semiHidden="0" w:uiPriority="66" w:unhideWhenUsed="0"/>
+    <w:lsdException w:name="Medium Grid 1 Accent 4" w:semiHidden="0" w:uiPriority="67" w:unhideWhenUsed="0"/>
+    <w:lsdException w:name="Medium Grid 2 Accent 4" w:semiHidden="0" w:uiPriority="68" w:unhideWhenUsed="0"/>
+    <w:lsdException w:name="Medium Grid 3 Accent 4" w:semiHidden="0" w:uiPriority="69" w:unhideWhenUsed="0"/>
+    <w:lsdException w:name="Dark List Accent 4" w:semiHidden="0" w:uiPriority="70" w:unhideWhenUsed="0"/>
+    <w:lsdException w:name="Colorful Shading Accent 4" w:semiHidden="0" w:uiPriority="71" w:unhideWhenUsed="0"/>
+    <w:lsdException w:name="Colorful List Accent 4" w:semiHidden="0" w:uiPriority="72" w:unhideWhenUsed="0"/>
+    <w:lsdException w:name="Colorful Grid Accent 4" w:semiHidden="0" w:uiPriority="73" w:unhideWhenUsed="0"/>
+    <w:lsdException w:name="Light Shading Accent 5" w:semiHidden="0" w:uiPriority="60" w:unhideWhenUsed="0"/>
+    <w:lsdException w:name="Light List Accent 5" w:semiHidden="0" w:uiPriority="61" w:unhideWhenUsed="0"/>
+    <w:lsdException w:name="Light Grid Accent 5" w:semiHidden="0" w:uiPriority="62" w:unhideWhenUsed="0"/>
+    <w:lsdException w:name="Medium Shading 1 Accent 5" w:semiHidden="0" w:uiPriority="63" w:unhideWhenUsed="0"/>
+    <w:lsdException w:name="Medium Shading 2 Accent 5" w:semiHidden="0" w:uiPriority="64" w:unhideWhenUsed="0"/>
+    <w:lsdException w:name="Medium List 1 Accent 5" w:semiHidden="0" w:uiPriority="65" w:unhideWhenUsed="0"/>
+    <w:lsdException w:name="Medium List 2 Accent 5" w:semiHidden="0" w:uiPriority="66" w:unhideWhenUsed="0"/>
+    <w:lsdException w:name="Medium Grid 1 Accent 5" w:semiHidden="0" w:uiPriority="67" w:unhideWhenUsed="0"/>
+    <w:lsdException w:name="Medium Grid 2 Accent 5" w:semiHidden="0" w:uiPriority="68" w:unhideWhenUsed="0"/>
+    <w:lsdException w:name="Medium Grid 3 Accent 5" w:semiHidden="0" w:uiPriority="69" w:unhideWhenUsed="0"/>
+    <w:lsdException w:name="Dark List Accent 5" w:semiHidden="0" w:uiPriority="70" w:unhideWhenUsed="0"/>
+    <w:lsdException w:name="Colorful Shading Accent 5" w:semiHidden="0" w:uiPriority="71" w:unhideWhenUsed="0"/>
+    <w:lsdException w:name="Colorful List Accent 5" w:semiHidden="0" w:uiPriority="72" w:unhideWhenUsed="0"/>
+    <w:lsdException w:name="Colorful Grid Accent 5" w:semiHidden="0" w:uiPriority="73" w:unhideWhenUsed="0"/>
+    <w:lsdException w:name="Light Shading Accent 6" w:semiHidden="0" w:uiPriority="60" w:unhideWhenUsed="0"/>
+    <w:lsdException w:name="Light List Accent 6" w:semiHidden="0" w:uiPriority="61" w:unhideWhenUsed="0"/>
+    <w:lsdException w:name="Light Grid Accent 6" w:semiHidden="0" w:uiPriority="62" w:unhideWhenUsed="0"/>
+    <w:lsdException w:name="Medium Shading 1 Accent 6" w:semiHidden="0" w:uiPriority="63" w:unhideWhenUsed="0"/>
+    <w:lsdException w:name="Medium Shading 2 Accent 6" w:semiHidden="0" w:uiPriority="64" w:unhideWhenUsed="0"/>
+    <w:lsdException w:name="Medium List 1 Accent 6" w:semiHidden="0" w:uiPriority="65" w:unhideWhenUsed="0"/>
+    <w:lsdException w:name="Medium List 2 Accent 6" w:semiHidden="0" w:uiPriority="66" w:unhideWhenUsed="0"/>
+    <w:lsdException w:name="Medium Grid 1 Accent 6" w:semiHidden="0" w:uiPriority="67" w:unhideWhenUsed="0"/>
+    <w:lsdException w:name="Medium Grid 2 Accent 6" w:semiHidden="0" w:uiPriority="68" w:unhideWhenUsed="0"/>
+    <w:lsdException w:name="Medium Grid 3 Accent 6" w:semiHidden="0" w:uiPriority="69" w:unhideWhenUsed="0"/>
+    <w:lsdException w:name="Dark List Accent 6" w:semiHidden="0" w:uiPriority="70" w:unhideWhenUsed="0"/>
+    <w:lsdException w:name="Colorful Shading Accent 6" w:semiHidden="0" w:uiPriority="71" w:unhideWhenUsed="0"/>
+    <w:lsdException w:name="Colorful List Accent 6" w:semiHidden="0" w:uiPriority="72" w:unhideWhenUsed="0"/>
+    <w:lsdException w:name="Colorful Grid Accent 6" w:semiHidden="0" w:uiPriority="73" w:unhideWhenUsed="0"/>
+    <w:lsdException w:name="Subtle Emphasis" w:semiHidden="0" w:uiPriority="19" w:unhideWhenUsed="0" w:qFormat="1"/>
+    <w:lsdException w:name="Intense Emphasis" w:semiHidden="0" w:uiPriority="21" w:unhideWhenUsed="0" w:qFormat="1"/>
+    <w:lsdException w:name="Subtle Reference" w:semiHidden="0" w:uiPriority="31" w:unhideWhenUsed="0" w:qFormat="1"/>
+    <w:lsdException w:name="Intense Reference" w:semiHidden="0" w:uiPriority="32" w:unhideWhenUsed="0" w:qFormat="1"/>
+    <w:lsdException w:name="Book Title" w:semiHidden="0" w:uiPriority="33" w:unhideWhenUsed="0" w:qFormat="1"/>
+    <w:lsdException w:name="Bibliography" w:uiPriority="37"/>
+    <w:lsdException w:name="TOC Heading" w:uiPriority="39" w:qFormat="1"/>
   </w:latentStyles>
   <w:style w:type="paragraph" w:default="1" w:styleId="Normal">
     <w:name w:val="Normal"/>
@@ -6085,7 +5925,7 @@
     <w:rPr>
       <w:rFonts w:asciiTheme="majorHAnsi" w:eastAsiaTheme="majorEastAsia" w:hAnsiTheme="majorHAnsi" w:cstheme="majorBidi"/>
       <w:bCs/>
-      <w:color w:val="ED7D31" w:themeColor="accent2"/>
+      <w:color w:val="C0504D" w:themeColor="accent2"/>
       <w:lang w:eastAsia="en-US"/>
     </w:rPr>
   </w:style>
@@ -6156,7 +5996,7 @@
     <w:rPr>
       <w:rFonts w:asciiTheme="majorHAnsi" w:eastAsiaTheme="majorEastAsia" w:hAnsiTheme="majorHAnsi" w:cstheme="majorBidi"/>
       <w:bCs/>
-      <w:color w:val="ED7D31" w:themeColor="accent2"/>
+      <w:color w:val="C0504D" w:themeColor="accent2"/>
       <w:lang w:eastAsia="en-US"/>
     </w:rPr>
   </w:style>
@@ -6199,9 +6039,196 @@
 </w:styles>
 </file>
 
+<file path=word/glossary/stylesWithEffects.xml><?xml version="1.0" encoding="utf-8"?>
+<w:styles xmlns:wpc="http://schemas.microsoft.com/office/word/2010/wordprocessingCanvas" xmlns:mo="http://schemas.microsoft.com/office/mac/office/2008/main" xmlns:mc="http://schemas.openxmlformats.org/markup-compatibility/2006" xmlns:mv="urn:schemas-microsoft-com:mac:vml" xmlns:o="urn:schemas-microsoft-com:office:office" xmlns:r="http://schemas.openxmlformats.org/officeDocument/2006/relationships" xmlns:m="http://schemas.openxmlformats.org/officeDocument/2006/math" xmlns:v="urn:schemas-microsoft-com:vml" xmlns:wp14="http://schemas.microsoft.com/office/word/2010/wordprocessingDrawing" xmlns:wp="http://schemas.openxmlformats.org/drawingml/2006/wordprocessingDrawing" xmlns:w10="urn:schemas-microsoft-com:office:word" xmlns:w="http://schemas.openxmlformats.org/wordprocessingml/2006/main" xmlns:w14="http://schemas.microsoft.com/office/word/2010/wordml" xmlns:wpg="http://schemas.microsoft.com/office/word/2010/wordprocessingGroup" xmlns:wpi="http://schemas.microsoft.com/office/word/2010/wordprocessingInk" xmlns:wne="http://schemas.microsoft.com/office/word/2006/wordml" xmlns:wps="http://schemas.microsoft.com/office/word/2010/wordprocessingShape" mc:Ignorable="w14 wp14">
+  <w:docDefaults>
+    <w:rPrDefault>
+      <w:rPr>
+        <w:rFonts w:asciiTheme="minorHAnsi" w:eastAsiaTheme="minorEastAsia" w:hAnsiTheme="minorHAnsi" w:cstheme="minorBidi"/>
+        <w:sz w:val="24"/>
+        <w:szCs w:val="24"/>
+        <w:lang w:val="en-US" w:eastAsia="ja-JP" w:bidi="ar-SA"/>
+      </w:rPr>
+    </w:rPrDefault>
+    <w:pPrDefault/>
+  </w:docDefaults>
+  <w:latentStyles w:defLockedState="0" w:defUIPriority="99" w:defSemiHidden="1" w:defUnhideWhenUsed="1" w:defQFormat="0" w:count="276">
+    <w:lsdException w:name="Normal" w:semiHidden="0" w:uiPriority="0" w:unhideWhenUsed="0" w:qFormat="1"/>
+    <w:lsdException w:name="heading 1" w:semiHidden="0" w:uiPriority="9" w:unhideWhenUsed="0" w:qFormat="1"/>
+    <w:lsdException w:name="heading 2" w:uiPriority="9" w:qFormat="1"/>
+    <w:lsdException w:name="heading 3" w:uiPriority="9" w:qFormat="1"/>
+    <w:lsdException w:name="heading 4" w:uiPriority="9" w:qFormat="1"/>
+    <w:lsdException w:name="heading 5" w:uiPriority="9" w:qFormat="1"/>
+    <w:lsdException w:name="heading 6" w:uiPriority="9" w:qFormat="1"/>
+    <w:lsdException w:name="heading 7" w:uiPriority="9" w:qFormat="1"/>
+    <w:lsdException w:name="heading 8" w:uiPriority="9" w:qFormat="1"/>
+    <w:lsdException w:name="heading 9" w:uiPriority="9" w:qFormat="1"/>
+    <w:lsdException w:name="toc 1" w:uiPriority="39"/>
+    <w:lsdException w:name="toc 2" w:uiPriority="39"/>
+    <w:lsdException w:name="toc 3" w:uiPriority="39"/>
+    <w:lsdException w:name="toc 4" w:uiPriority="39"/>
+    <w:lsdException w:name="toc 5" w:uiPriority="39"/>
+    <w:lsdException w:name="toc 6" w:uiPriority="39"/>
+    <w:lsdException w:name="toc 7" w:uiPriority="39"/>
+    <w:lsdException w:name="toc 8" w:uiPriority="39"/>
+    <w:lsdException w:name="toc 9" w:uiPriority="39"/>
+    <w:lsdException w:name="caption" w:uiPriority="35" w:qFormat="1"/>
+    <w:lsdException w:name="Title" w:semiHidden="0" w:uiPriority="10" w:unhideWhenUsed="0" w:qFormat="1"/>
+    <w:lsdException w:name="Default Paragraph Font" w:uiPriority="1"/>
+    <w:lsdException w:name="Subtitle" w:semiHidden="0" w:uiPriority="11" w:unhideWhenUsed="0" w:qFormat="1"/>
+    <w:lsdException w:name="Strong" w:semiHidden="0" w:uiPriority="22" w:unhideWhenUsed="0" w:qFormat="1"/>
+    <w:lsdException w:name="Emphasis" w:semiHidden="0" w:uiPriority="20" w:unhideWhenUsed="0" w:qFormat="1"/>
+    <w:lsdException w:name="Table Grid" w:semiHidden="0" w:uiPriority="59" w:unhideWhenUsed="0"/>
+    <w:lsdException w:name="Placeholder Text" w:unhideWhenUsed="0"/>
+    <w:lsdException w:name="No Spacing" w:semiHidden="0" w:uiPriority="1" w:unhideWhenUsed="0" w:qFormat="1"/>
+    <w:lsdException w:name="Light Shading" w:semiHidden="0" w:uiPriority="60" w:unhideWhenUsed="0"/>
+    <w:lsdException w:name="Light List" w:semiHidden="0" w:uiPriority="61" w:unhideWhenUsed="0"/>
+    <w:lsdException w:name="Light Grid" w:semiHidden="0" w:uiPriority="62" w:unhideWhenUsed="0"/>
+    <w:lsdException w:name="Medium Shading 1" w:semiHidden="0" w:uiPriority="63" w:unhideWhenUsed="0"/>
+    <w:lsdException w:name="Medium Shading 2" w:semiHidden="0" w:uiPriority="64" w:unhideWhenUsed="0"/>
+    <w:lsdException w:name="Medium List 1" w:semiHidden="0" w:uiPriority="65" w:unhideWhenUsed="0"/>
+    <w:lsdException w:name="Medium List 2" w:semiHidden="0" w:uiPriority="66" w:unhideWhenUsed="0"/>
+    <w:lsdException w:name="Medium Grid 1" w:semiHidden="0" w:uiPriority="67" w:unhideWhenUsed="0"/>
+    <w:lsdException w:name="Medium Grid 2" w:semiHidden="0" w:uiPriority="68" w:unhideWhenUsed="0"/>
+    <w:lsdException w:name="Medium Grid 3" w:semiHidden="0" w:uiPriority="69" w:unhideWhenUsed="0"/>
+    <w:lsdException w:name="Dark List" w:semiHidden="0" w:uiPriority="70" w:unhideWhenUsed="0"/>
+    <w:lsdException w:name="Colorful Shading" w:semiHidden="0" w:uiPriority="71" w:unhideWhenUsed="0"/>
+    <w:lsdException w:name="Colorful List" w:semiHidden="0" w:uiPriority="72" w:unhideWhenUsed="0"/>
+    <w:lsdException w:name="Colorful Grid" w:semiHidden="0" w:uiPriority="73" w:unhideWhenUsed="0"/>
+    <w:lsdException w:name="Light Shading Accent 1" w:semiHidden="0" w:uiPriority="60" w:unhideWhenUsed="0"/>
+    <w:lsdException w:name="Light List Accent 1" w:semiHidden="0" w:uiPriority="61" w:unhideWhenUsed="0"/>
+    <w:lsdException w:name="Light Grid Accent 1" w:semiHidden="0" w:uiPriority="62" w:unhideWhenUsed="0"/>
+    <w:lsdException w:name="Medium Shading 1 Accent 1" w:semiHidden="0" w:uiPriority="63" w:unhideWhenUsed="0"/>
+    <w:lsdException w:name="Medium Shading 2 Accent 1" w:semiHidden="0" w:uiPriority="64" w:unhideWhenUsed="0"/>
+    <w:lsdException w:name="Medium List 1 Accent 1" w:semiHidden="0" w:uiPriority="65" w:unhideWhenUsed="0"/>
+    <w:lsdException w:name="Revision" w:unhideWhenUsed="0"/>
+    <w:lsdException w:name="List Paragraph" w:semiHidden="0" w:uiPriority="34" w:unhideWhenUsed="0" w:qFormat="1"/>
+    <w:lsdException w:name="Quote" w:semiHidden="0" w:uiPriority="29" w:unhideWhenUsed="0" w:qFormat="1"/>
+    <w:lsdException w:name="Intense Quote" w:semiHidden="0" w:uiPriority="30" w:unhideWhenUsed="0" w:qFormat="1"/>
+    <w:lsdException w:name="Medium List 2 Accent 1" w:semiHidden="0" w:uiPriority="66" w:unhideWhenUsed="0"/>
+    <w:lsdException w:name="Medium Grid 1 Accent 1" w:semiHidden="0" w:uiPriority="67" w:unhideWhenUsed="0"/>
+    <w:lsdException w:name="Medium Grid 2 Accent 1" w:semiHidden="0" w:uiPriority="68" w:unhideWhenUsed="0"/>
+    <w:lsdException w:name="Medium Grid 3 Accent 1" w:semiHidden="0" w:uiPriority="69" w:unhideWhenUsed="0"/>
+    <w:lsdException w:name="Dark List Accent 1" w:semiHidden="0" w:uiPriority="70" w:unhideWhenUsed="0"/>
+    <w:lsdException w:name="Colorful Shading Accent 1" w:semiHidden="0" w:uiPriority="71" w:unhideWhenUsed="0"/>
+    <w:lsdException w:name="Colorful List Accent 1" w:semiHidden="0" w:uiPriority="72" w:unhideWhenUsed="0"/>
+    <w:lsdException w:name="Colorful Grid Accent 1" w:semiHidden="0" w:uiPriority="73" w:unhideWhenUsed="0"/>
+    <w:lsdException w:name="Light Shading Accent 2" w:semiHidden="0" w:uiPriority="60" w:unhideWhenUsed="0"/>
+    <w:lsdException w:name="Light List Accent 2" w:semiHidden="0" w:uiPriority="61" w:unhideWhenUsed="0"/>
+    <w:lsdException w:name="Light Grid Accent 2" w:semiHidden="0" w:uiPriority="62" w:unhideWhenUsed="0"/>
+    <w:lsdException w:name="Medium Shading 1 Accent 2" w:semiHidden="0" w:uiPriority="63" w:unhideWhenUsed="0"/>
+    <w:lsdException w:name="Medium Shading 2 Accent 2" w:semiHidden="0" w:uiPriority="64" w:unhideWhenUsed="0"/>
+    <w:lsdException w:name="Medium List 1 Accent 2" w:semiHidden="0" w:uiPriority="65" w:unhideWhenUsed="0"/>
+    <w:lsdException w:name="Medium List 2 Accent 2" w:semiHidden="0" w:uiPriority="66" w:unhideWhenUsed="0"/>
+    <w:lsdException w:name="Medium Grid 1 Accent 2" w:semiHidden="0" w:uiPriority="67" w:unhideWhenUsed="0"/>
+    <w:lsdException w:name="Medium Grid 2 Accent 2" w:semiHidden="0" w:uiPriority="68" w:unhideWhenUsed="0"/>
+    <w:lsdException w:name="Medium Grid 3 Accent 2" w:semiHidden="0" w:uiPriority="69" w:unhideWhenUsed="0"/>
+    <w:lsdException w:name="Dark List Accent 2" w:semiHidden="0" w:uiPriority="70" w:unhideWhenUsed="0"/>
+    <w:lsdException w:name="Colorful Shading Accent 2" w:semiHidden="0" w:uiPriority="71" w:unhideWhenUsed="0"/>
+    <w:lsdException w:name="Colorful List Accent 2" w:semiHidden="0" w:uiPriority="72" w:unhideWhenUsed="0"/>
+    <w:lsdException w:name="Colorful Grid Accent 2" w:semiHidden="0" w:uiPriority="73" w:unhideWhenUsed="0"/>
+    <w:lsdException w:name="Light Shading Accent 3" w:semiHidden="0" w:uiPriority="60" w:unhideWhenUsed="0"/>
+    <w:lsdException w:name="Light List Accent 3" w:semiHidden="0" w:uiPriority="61" w:unhideWhenUsed="0"/>
+    <w:lsdException w:name="Light Grid Accent 3" w:semiHidden="0" w:uiPriority="62" w:unhideWhenUsed="0"/>
+    <w:lsdException w:name="Medium Shading 1 Accent 3" w:semiHidden="0" w:uiPriority="63" w:unhideWhenUsed="0"/>
+    <w:lsdException w:name="Medium Shading 2 Accent 3" w:semiHidden="0" w:uiPriority="64" w:unhideWhenUsed="0"/>
+    <w:lsdException w:name="Medium List 1 Accent 3" w:semiHidden="0" w:uiPriority="65" w:unhideWhenUsed="0"/>
+    <w:lsdException w:name="Medium List 2 Accent 3" w:semiHidden="0" w:uiPriority="66" w:unhideWhenUsed="0"/>
+    <w:lsdException w:name="Medium Grid 1 Accent 3" w:semiHidden="0" w:uiPriority="67" w:unhideWhenUsed="0"/>
+    <w:lsdException w:name="Medium Grid 2 Accent 3" w:semiHidden="0" w:uiPriority="68" w:unhideWhenUsed="0"/>
+    <w:lsdException w:name="Medium Grid 3 Accent 3" w:semiHidden="0" w:uiPriority="69" w:unhideWhenUsed="0"/>
+    <w:lsdException w:name="Dark List Accent 3" w:semiHidden="0" w:uiPriority="70" w:unhideWhenUsed="0"/>
+    <w:lsdException w:name="Colorful Shading Accent 3" w:semiHidden="0" w:uiPriority="71" w:unhideWhenUsed="0"/>
+    <w:lsdException w:name="Colorful List Accent 3" w:semiHidden="0" w:uiPriority="72" w:unhideWhenUsed="0"/>
+    <w:lsdException w:name="Colorful Grid Accent 3" w:semiHidden="0" w:uiPriority="73" w:unhideWhenUsed="0"/>
+    <w:lsdException w:name="Light Shading Accent 4" w:semiHidden="0" w:uiPriority="60" w:unhideWhenUsed="0"/>
+    <w:lsdException w:name="Light List Accent 4" w:semiHidden="0" w:uiPriority="61" w:unhideWhenUsed="0"/>
+    <w:lsdException w:name="Light Grid Accent 4" w:semiHidden="0" w:uiPriority="62" w:unhideWhenUsed="0"/>
+    <w:lsdException w:name="Medium Shading 1 Accent 4" w:semiHidden="0" w:uiPriority="63" w:unhideWhenUsed="0"/>
+    <w:lsdException w:name="Medium Shading 2 Accent 4" w:semiHidden="0" w:uiPriority="64" w:unhideWhenUsed="0"/>
+    <w:lsdException w:name="Medium List 1 Accent 4" w:semiHidden="0" w:uiPriority="65" w:unhideWhenUsed="0"/>
+    <w:lsdException w:name="Medium List 2 Accent 4" w:semiHidden="0" w:uiPriority="66" w:unhideWhenUsed="0"/>
+    <w:lsdException w:name="Medium Grid 1 Accent 4" w:semiHidden="0" w:uiPriority="67" w:unhideWhenUsed="0"/>
+    <w:lsdException w:name="Medium Grid 2 Accent 4" w:semiHidden="0" w:uiPriority="68" w:unhideWhenUsed="0"/>
+    <w:lsdException w:name="Medium Grid 3 Accent 4" w:semiHidden="0" w:uiPriority="69" w:unhideWhenUsed="0"/>
+    <w:lsdException w:name="Dark List Accent 4" w:semiHidden="0" w:uiPriority="70" w:unhideWhenUsed="0"/>
+    <w:lsdException w:name="Colorful Shading Accent 4" w:semiHidden="0" w:uiPriority="71" w:unhideWhenUsed="0"/>
+    <w:lsdException w:name="Colorful List Accent 4" w:semiHidden="0" w:uiPriority="72" w:unhideWhenUsed="0"/>
+    <w:lsdException w:name="Colorful Grid Accent 4" w:semiHidden="0" w:uiPriority="73" w:unhideWhenUsed="0"/>
+    <w:lsdException w:name="Light Shading Accent 5" w:semiHidden="0" w:uiPriority="60" w:unhideWhenUsed="0"/>
+    <w:lsdException w:name="Light List Accent 5" w:semiHidden="0" w:uiPriority="61" w:unhideWhenUsed="0"/>
+    <w:lsdException w:name="Light Grid Accent 5" w:semiHidden="0" w:uiPriority="62" w:unhideWhenUsed="0"/>
+    <w:lsdException w:name="Medium Shading 1 Accent 5" w:semiHidden="0" w:uiPriority="63" w:unhideWhenUsed="0"/>
+    <w:lsdException w:name="Medium Shading 2 Accent 5" w:semiHidden="0" w:uiPriority="64" w:unhideWhenUsed="0"/>
+    <w:lsdException w:name="Medium List 1 Accent 5" w:semiHidden="0" w:uiPriority="65" w:unhideWhenUsed="0"/>
+    <w:lsdException w:name="Medium List 2 Accent 5" w:semiHidden="0" w:uiPriority="66" w:unhideWhenUsed="0"/>
+    <w:lsdException w:name="Medium Grid 1 Accent 5" w:semiHidden="0" w:uiPriority="67" w:unhideWhenUsed="0"/>
+    <w:lsdException w:name="Medium Grid 2 Accent 5" w:semiHidden="0" w:uiPriority="68" w:unhideWhenUsed="0"/>
+    <w:lsdException w:name="Medium Grid 3 Accent 5" w:semiHidden="0" w:uiPriority="69" w:unhideWhenUsed="0"/>
+    <w:lsdException w:name="Dark List Accent 5" w:semiHidden="0" w:uiPriority="70" w:unhideWhenUsed="0"/>
+    <w:lsdException w:name="Colorful Shading Accent 5" w:semiHidden="0" w:uiPriority="71" w:unhideWhenUsed="0"/>
+    <w:lsdException w:name="Colorful List Accent 5" w:semiHidden="0" w:uiPriority="72" w:unhideWhenUsed="0"/>
+    <w:lsdException w:name="Colorful Grid Accent 5" w:semiHidden="0" w:uiPriority="73" w:unhideWhenUsed="0"/>
+    <w:lsdException w:name="Light Shading Accent 6" w:semiHidden="0" w:uiPriority="60" w:unhideWhenUsed="0"/>
+    <w:lsdException w:name="Light List Accent 6" w:semiHidden="0" w:uiPriority="61" w:unhideWhenUsed="0"/>
+    <w:lsdException w:name="Light Grid Accent 6" w:semiHidden="0" w:uiPriority="62" w:unhideWhenUsed="0"/>
+    <w:lsdException w:name="Medium Shading 1 Accent 6" w:semiHidden="0" w:uiPriority="63" w:unhideWhenUsed="0"/>
+    <w:lsdException w:name="Medium Shading 2 Accent 6" w:semiHidden="0" w:uiPriority="64" w:unhideWhenUsed="0"/>
+    <w:lsdException w:name="Medium List 1 Accent 6" w:semiHidden="0" w:uiPriority="65" w:unhideWhenUsed="0"/>
+    <w:lsdException w:name="Medium List 2 Accent 6" w:semiHidden="0" w:uiPriority="66" w:unhideWhenUsed="0"/>
+    <w:lsdException w:name="Medium Grid 1 Accent 6" w:semiHidden="0" w:uiPriority="67" w:unhideWhenUsed="0"/>
+    <w:lsdException w:name="Medium Grid 2 Accent 6" w:semiHidden="0" w:uiPriority="68" w:unhideWhenUsed="0"/>
+    <w:lsdException w:name="Medium Grid 3 Accent 6" w:semiHidden="0" w:uiPriority="69" w:unhideWhenUsed="0"/>
+    <w:lsdException w:name="Dark List Accent 6" w:semiHidden="0" w:uiPriority="70" w:unhideWhenUsed="0"/>
+    <w:lsdException w:name="Colorful Shading Accent 6" w:semiHidden="0" w:uiPriority="71" w:unhideWhenUsed="0"/>
+    <w:lsdException w:name="Colorful List Accent 6" w:semiHidden="0" w:uiPriority="72" w:unhideWhenUsed="0"/>
+    <w:lsdException w:name="Colorful Grid Accent 6" w:semiHidden="0" w:uiPriority="73" w:unhideWhenUsed="0"/>
+    <w:lsdException w:name="Subtle Emphasis" w:semiHidden="0" w:uiPriority="19" w:unhideWhenUsed="0" w:qFormat="1"/>
+    <w:lsdException w:name="Intense Emphasis" w:semiHidden="0" w:uiPriority="21" w:unhideWhenUsed="0" w:qFormat="1"/>
+    <w:lsdException w:name="Subtle Reference" w:semiHidden="0" w:uiPriority="31" w:unhideWhenUsed="0" w:qFormat="1"/>
+    <w:lsdException w:name="Intense Reference" w:semiHidden="0" w:uiPriority="32" w:unhideWhenUsed="0" w:qFormat="1"/>
+    <w:lsdException w:name="Book Title" w:semiHidden="0" w:uiPriority="33" w:unhideWhenUsed="0" w:qFormat="1"/>
+    <w:lsdException w:name="Bibliography" w:uiPriority="37"/>
+    <w:lsdException w:name="TOC Heading" w:uiPriority="39" w:qFormat="1"/>
+  </w:latentStyles>
+  <w:style w:type="paragraph" w:default="1" w:styleId="Normal">
+    <w:name w:val="Normal"/>
+    <w:qFormat/>
+  </w:style>
+  <w:style w:type="character" w:default="1" w:styleId="DefaultParagraphFont">
+    <w:name w:val="Default Paragraph Font"/>
+    <w:uiPriority w:val="1"/>
+    <w:semiHidden/>
+    <w:unhideWhenUsed/>
+  </w:style>
+  <w:style w:type="table" w:default="1" w:styleId="TableNormal">
+    <w:name w:val="Normal Table"/>
+    <w:uiPriority w:val="99"/>
+    <w:semiHidden/>
+    <w:unhideWhenUsed/>
+    <w:tblPr>
+      <w:tblInd w:w="0" w:type="dxa"/>
+      <w:tblCellMar>
+        <w:top w:w="0" w:type="dxa"/>
+        <w:left w:w="108" w:type="dxa"/>
+        <w:bottom w:w="0" w:type="dxa"/>
+        <w:right w:w="108" w:type="dxa"/>
+      </w:tblCellMar>
+    </w:tblPr>
+  </w:style>
+  <w:style w:type="numbering" w:default="1" w:styleId="NoList">
+    <w:name w:val="No List"/>
+    <w:uiPriority w:val="99"/>
+    <w:semiHidden/>
+    <w:unhideWhenUsed/>
+  </w:style>
+</w:styles>
+</file>
+
 <file path=word/glossary/webSettings.xml><?xml version="1.0" encoding="utf-8"?>
-<w:webSettings xmlns:mc="http://schemas.openxmlformats.org/markup-compatibility/2006" xmlns:r="http://schemas.openxmlformats.org/officeDocument/2006/relationships" xmlns:w="http://schemas.openxmlformats.org/wordprocessingml/2006/main" xmlns:w14="http://schemas.microsoft.com/office/word/2010/wordml" xmlns:w15="http://schemas.microsoft.com/office/word/2012/wordml" mc:Ignorable="w14 w15">
+<w:webSettings xmlns:mc="http://schemas.openxmlformats.org/markup-compatibility/2006" xmlns:r="http://schemas.openxmlformats.org/officeDocument/2006/relationships" xmlns:w="http://schemas.openxmlformats.org/wordprocessingml/2006/main" xmlns:w14="http://schemas.microsoft.com/office/word/2010/wordml" mc:Ignorable="w14">
   <w:allowPNG/>
+  <w:doNotSaveAsSingleFile/>
 </w:webSettings>
 </file>
 
@@ -6463,7 +6490,7 @@
 </file>
 
 <file path=customXml/itemProps1.xml><?xml version="1.0" encoding="utf-8"?>
-<ds:datastoreItem xmlns:ds="http://schemas.openxmlformats.org/officeDocument/2006/customXml" ds:itemID="{075D931E-C1C7-4FEC-9ED2-EF5D15E1F306}">
+<ds:datastoreItem xmlns:ds="http://schemas.openxmlformats.org/officeDocument/2006/customXml" ds:itemID="{26639606-AD38-6049-B2BB-A5733A0E099A}">
   <ds:schemaRefs>
     <ds:schemaRef ds:uri="http://schemas.openxmlformats.org/officeDocument/2006/bibliography"/>
   </ds:schemaRefs>

</xml_diff>

<commit_message>
Working on process book
</commit_message>
<xml_diff>
--- a/docs/process_book.docx
+++ b/docs/process_book.docx
@@ -1,13 +1,13 @@
 
 <file path=word/document.xml><?xml version="1.0" encoding="utf-8"?>
-<w:document xmlns:wpc="http://schemas.microsoft.com/office/word/2010/wordprocessingCanvas" xmlns:mo="http://schemas.microsoft.com/office/mac/office/2008/main" xmlns:mc="http://schemas.openxmlformats.org/markup-compatibility/2006" xmlns:mv="urn:schemas-microsoft-com:mac:vml" xmlns:o="urn:schemas-microsoft-com:office:office" xmlns:r="http://schemas.openxmlformats.org/officeDocument/2006/relationships" xmlns:m="http://schemas.openxmlformats.org/officeDocument/2006/math" xmlns:v="urn:schemas-microsoft-com:vml" xmlns:wp14="http://schemas.microsoft.com/office/word/2010/wordprocessingDrawing" xmlns:wp="http://schemas.openxmlformats.org/drawingml/2006/wordprocessingDrawing" xmlns:w10="urn:schemas-microsoft-com:office:word" xmlns:w="http://schemas.openxmlformats.org/wordprocessingml/2006/main" xmlns:w14="http://schemas.microsoft.com/office/word/2010/wordml" xmlns:wpg="http://schemas.microsoft.com/office/word/2010/wordprocessingGroup" xmlns:wpi="http://schemas.microsoft.com/office/word/2010/wordprocessingInk" xmlns:wne="http://schemas.microsoft.com/office/word/2006/wordml" xmlns:wps="http://schemas.microsoft.com/office/word/2010/wordprocessingShape" mc:Ignorable="w14 wp14">
+<w:document xmlns:ve="http://schemas.openxmlformats.org/markup-compatibility/2006" xmlns:o="urn:schemas-microsoft-com:office:office" xmlns:r="http://schemas.openxmlformats.org/officeDocument/2006/relationships" xmlns:m="http://schemas.openxmlformats.org/officeDocument/2006/math" xmlns:v="urn:schemas-microsoft-com:vml" xmlns:wp="http://schemas.openxmlformats.org/drawingml/2006/wordprocessingDrawing" xmlns:w10="urn:schemas-microsoft-com:office:word" xmlns:w="http://schemas.openxmlformats.org/wordprocessingml/2006/main" xmlns:wne="http://schemas.microsoft.com/office/word/2006/wordml">
   <w:body>
     <w:tbl>
       <w:tblPr>
         <w:tblW w:w="6480" w:type="dxa"/>
         <w:jc w:val="right"/>
         <w:tblLayout w:type="fixed"/>
-        <w:tblLook w:val="04A0" w:firstRow="1" w:lastRow="0" w:firstColumn="1" w:lastColumn="0" w:noHBand="0" w:noVBand="1"/>
+        <w:tblLook w:val="04A0"/>
       </w:tblPr>
       <w:tblGrid>
         <w:gridCol w:w="6480"/>
@@ -32,7 +32,7 @@
                 <w:left w:w="0" w:type="dxa"/>
                 <w:right w:w="0" w:type="dxa"/>
               </w:tblCellMar>
-              <w:tblLook w:val="04A0" w:firstRow="1" w:lastRow="0" w:firstColumn="1" w:lastColumn="0" w:noHBand="0" w:noVBand="1"/>
+              <w:tblLook w:val="04A0"/>
             </w:tblPr>
             <w:tblGrid>
               <w:gridCol w:w="5874"/>
@@ -102,7 +102,7 @@
                       <w:noProof/>
                     </w:rPr>
                     <w:drawing>
-                      <wp:inline distT="0" distB="0" distL="0" distR="0" wp14:anchorId="1706BED2" wp14:editId="78D34CE3">
+                      <wp:inline distT="0" distB="0" distL="0" distR="0">
                         <wp:extent cx="3719146" cy="3719146"/>
                         <wp:effectExtent l="0" t="0" r="0" b="0"/>
                         <wp:docPr id="4" name="Picture 4"/>
@@ -117,10 +117,10 @@
                                 <pic:cNvPicPr/>
                               </pic:nvPicPr>
                               <pic:blipFill>
-                                <a:blip r:embed="rId9">
+                                <a:blip r:embed="rId8">
                                   <a:extLst>
                                     <a:ext uri="{28A0092B-C50C-407E-A947-70E740481C1C}">
-                                      <a14:useLocalDpi xmlns:a14="http://schemas.microsoft.com/office/drawing/2010/main" val="0"/>
+                                      <a14:useLocalDpi xmlns:a14="http://schemas.microsoft.com/office/drawing/2010/main" xmlns:wps="http://schemas.microsoft.com/office/word/2010/wordprocessingShape" xmlns:wpi="http://schemas.microsoft.com/office/word/2010/wordprocessingInk" xmlns:wpg="http://schemas.microsoft.com/office/word/2010/wordprocessingGroup" xmlns:w14="http://schemas.microsoft.com/office/word/2010/wordml" xmlns:w="http://schemas.openxmlformats.org/wordprocessingml/2006/main" xmlns:w10="urn:schemas-microsoft-com:office:word" xmlns:wp14="http://schemas.microsoft.com/office/word/2010/wordprocessingDrawing" xmlns:v="urn:schemas-microsoft-com:vml" xmlns:o="urn:schemas-microsoft-com:office:office" xmlns:mv="urn:schemas-microsoft-com:mac:vml" xmlns:mc="http://schemas.openxmlformats.org/markup-compatibility/2006" xmlns:mo="http://schemas.microsoft.com/office/mac/office/2008/main" xmlns:wpc="http://schemas.microsoft.com/office/word/2010/wordprocessingCanvas" xmlns="" val="0"/>
                                     </a:ext>
                                   </a:extLst>
                                 </a:blip>
@@ -141,7 +141,7 @@
                                 </a:ln>
                                 <a:extLst>
                                   <a:ext uri="{53640926-AAD7-44d8-BBD7-CCE9431645EC}">
-                                    <a14:shadowObscured xmlns:a14="http://schemas.microsoft.com/office/drawing/2010/main"/>
+                                    <a14:shadowObscured xmlns:a14="http://schemas.microsoft.com/office/drawing/2010/main" xmlns:wps="http://schemas.microsoft.com/office/word/2010/wordprocessingShape" xmlns:wpi="http://schemas.microsoft.com/office/word/2010/wordprocessingInk" xmlns:wpg="http://schemas.microsoft.com/office/word/2010/wordprocessingGroup" xmlns:w14="http://schemas.microsoft.com/office/word/2010/wordml" xmlns:w="http://schemas.openxmlformats.org/wordprocessingml/2006/main" xmlns:w10="urn:schemas-microsoft-com:office:word" xmlns:wp14="http://schemas.microsoft.com/office/word/2010/wordprocessingDrawing" xmlns:v="urn:schemas-microsoft-com:vml" xmlns:o="urn:schemas-microsoft-com:office:office" xmlns:mv="urn:schemas-microsoft-com:mac:vml" xmlns:mc="http://schemas.openxmlformats.org/markup-compatibility/2006" xmlns:mo="http://schemas.microsoft.com/office/mac/office/2008/main" xmlns:wpc="http://schemas.microsoft.com/office/word/2010/wordprocessingCanvas" xmlns=""/>
                                   </a:ext>
                                 </a:extLst>
                               </pic:spPr>
@@ -202,7 +202,6 @@
               <w:dataBinding w:prefixMappings="xmlns:ns0='http://purl.org/dc/elements/1.1/' xmlns:ns1='http://schemas.openxmlformats.org/package/2006/metadata/core-properties' " w:xpath="/ns1:coreProperties[1]/ns0:title[1]" w:storeItemID="{6C3C8BC8-F283-45AE-878A-BAB7291924A1}"/>
               <w:text w:multiLine="1"/>
             </w:sdtPr>
-            <w:sdtEndPr/>
             <w:sdtContent>
               <w:p>
                 <w:pPr>
@@ -249,7 +248,6 @@
               <w:dataBinding w:prefixMappings="xmlns:ns0='http://purl.org/dc/elements/1.1/' xmlns:ns1='http://schemas.openxmlformats.org/package/2006/metadata/core-properties' " w:xpath="/ns1:coreProperties[1]/ns0:subject[1]" w:storeItemID="{6C3C8BC8-F283-45AE-878A-BAB7291924A1}"/>
               <w:text w:multiLine="1"/>
             </w:sdtPr>
-            <w:sdtEndPr/>
             <w:sdtContent>
               <w:p>
                 <w:pPr>
@@ -1321,7 +1319,7 @@
     <w:p>
       <w:pPr>
         <w:sectPr>
-          <w:footerReference w:type="default" r:id="rId10"/>
+          <w:footerReference w:type="default" r:id="rId9"/>
           <w:pgSz w:w="12240" w:h="15840" w:code="1"/>
           <w:pgMar w:top="1440" w:right="1440" w:bottom="2160" w:left="1440" w:header="1296" w:footer="1296" w:gutter="0"/>
           <w:pgNumType w:fmt="lowerRoman" w:start="1"/>
@@ -1378,7 +1376,7 @@
           <w:noProof/>
         </w:rPr>
         <w:drawing>
-          <wp:anchor distT="0" distB="0" distL="114300" distR="114300" simplePos="0" relativeHeight="251660288" behindDoc="0" locked="0" layoutInCell="1" allowOverlap="1" wp14:anchorId="5D398F0F" wp14:editId="04321030">
+          <wp:anchor distT="0" distB="0" distL="114300" distR="114300" simplePos="0" relativeHeight="251660288" behindDoc="0" locked="0" layoutInCell="1" allowOverlap="1">
             <wp:simplePos x="0" y="0"/>
             <wp:positionH relativeFrom="column">
               <wp:posOffset>4572000</wp:posOffset>
@@ -1401,10 +1399,10 @@
                     <pic:cNvPicPr/>
                   </pic:nvPicPr>
                   <pic:blipFill>
-                    <a:blip r:embed="rId11">
+                    <a:blip r:embed="rId10">
                       <a:extLst>
                         <a:ext uri="{28A0092B-C50C-407E-A947-70E740481C1C}">
-                          <a14:useLocalDpi xmlns:a14="http://schemas.microsoft.com/office/drawing/2010/main" val="0"/>
+                          <a14:useLocalDpi xmlns:a14="http://schemas.microsoft.com/office/drawing/2010/main" xmlns:wps="http://schemas.microsoft.com/office/word/2010/wordprocessingShape" xmlns:wpi="http://schemas.microsoft.com/office/word/2010/wordprocessingInk" xmlns:wpg="http://schemas.microsoft.com/office/word/2010/wordprocessingGroup" xmlns:w14="http://schemas.microsoft.com/office/word/2010/wordml" xmlns:w="http://schemas.openxmlformats.org/wordprocessingml/2006/main" xmlns:w10="urn:schemas-microsoft-com:office:word" xmlns:wp14="http://schemas.microsoft.com/office/word/2010/wordprocessingDrawing" xmlns:v="urn:schemas-microsoft-com:vml" xmlns:o="urn:schemas-microsoft-com:office:office" xmlns:mv="urn:schemas-microsoft-com:mac:vml" xmlns:mc="http://schemas.openxmlformats.org/markup-compatibility/2006" xmlns:mo="http://schemas.microsoft.com/office/mac/office/2008/main" xmlns:wpc="http://schemas.microsoft.com/office/word/2010/wordprocessingCanvas" xmlns="" val="0"/>
                         </a:ext>
                       </a:extLst>
                     </a:blip>
@@ -1645,7 +1643,7 @@
           <w:numId w:val="11"/>
         </w:numPr>
       </w:pPr>
-      <w:hyperlink r:id="rId12" w:history="1">
+      <w:hyperlink r:id="rId11" w:history="1">
         <w:r>
           <w:rPr>
             <w:rStyle w:val="Hyperlink"/>
@@ -1703,7 +1701,7 @@
           <w:numId w:val="13"/>
         </w:numPr>
       </w:pPr>
-      <w:hyperlink r:id="rId13" w:history="1">
+      <w:hyperlink r:id="rId12" w:history="1">
         <w:r>
           <w:rPr>
             <w:rStyle w:val="Hyperlink"/>
@@ -1749,7 +1747,7 @@
           <w:numId w:val="12"/>
         </w:numPr>
       </w:pPr>
-      <w:hyperlink r:id="rId14" w:history="1">
+      <w:hyperlink r:id="rId13" w:history="1">
         <w:r>
           <w:rPr>
             <w:rStyle w:val="Hyperlink"/>
@@ -1808,7 +1806,7 @@
           <w:ilvl w:val="0"/>
           <w:numId w:val="0"/>
         </w:numPr>
-        <w:ind w:left="720"/>
+        <w:ind w:left="360" w:hanging="360"/>
       </w:pPr>
     </w:p>
     <w:p>
@@ -1857,7 +1855,10 @@
         <w:t>large amounts of snowfall does</w:t>
       </w:r>
       <w:r>
-        <w:t>.  We will want to show at least one other weather variable along with snow so it can be compared.  We also want to investigate</w:t>
+        <w:t xml:space="preserve">.  </w:t>
+      </w:r>
+      <w:r>
+        <w:t>We’ve created dozens of static plots to find that weather patterns other than snow make little difference on ridership, but our visualization will empower the user to explore the different weather conditions and reach the same conclusion (or prove us wrong). Some questions to motivate the user’s exploration of the MBTA system are…</w:t>
       </w:r>
     </w:p>
     <w:p>
@@ -1913,6 +1914,54 @@
     </w:p>
     <w:p>
       <w:pPr>
+        <w:pStyle w:val="ListBullet"/>
+        <w:numPr>
+          <w:ilvl w:val="0"/>
+          <w:numId w:val="12"/>
+        </w:numPr>
+      </w:pPr>
+      <w:r>
+        <w:t>Is the morning rush hour more resilient to snowfall than the evening rush hour?</w:t>
+      </w:r>
+    </w:p>
+    <w:p>
+      <w:pPr>
+        <w:pStyle w:val="ListBullet"/>
+        <w:numPr>
+          <w:ilvl w:val="0"/>
+          <w:numId w:val="12"/>
+        </w:numPr>
+      </w:pPr>
+      <w:r>
+        <w:t>Are stations near downtown Boston and in the Boston suburbs similarly affected by snow?</w:t>
+      </w:r>
+    </w:p>
+    <w:p>
+      <w:pPr>
+        <w:pStyle w:val="ListBullet"/>
+        <w:numPr>
+          <w:ilvl w:val="0"/>
+          <w:numId w:val="12"/>
+        </w:numPr>
+      </w:pPr>
+      <w:r>
+        <w:t>Holding weather conditions fixed, do we see a different changes in ridership between the weekend and weekdays?</w:t>
+      </w:r>
+    </w:p>
+    <w:p>
+      <w:pPr>
+        <w:pStyle w:val="ListBullet"/>
+        <w:numPr>
+          <w:ilvl w:val="0"/>
+          <w:numId w:val="12"/>
+        </w:numPr>
+      </w:pPr>
+      <w:r>
+        <w:t>Does rainfall have any impact on ridership?</w:t>
+      </w:r>
+    </w:p>
+    <w:p>
+      <w:pPr>
         <w:pStyle w:val="Heading1"/>
       </w:pPr>
       <w:bookmarkStart w:id="8" w:name="_Toc290911069"/>
@@ -1988,7 +2037,7 @@
       <w:r>
         <w:t xml:space="preserve"> Boston’s weather data from the </w:t>
       </w:r>
-      <w:hyperlink r:id="rId15" w:history="1">
+      <w:hyperlink r:id="rId14" w:history="1">
         <w:r>
           <w:rPr>
             <w:rStyle w:val="Hyperlink"/>
@@ -2170,7 +2219,7 @@
           <w:noProof/>
         </w:rPr>
         <w:drawing>
-          <wp:inline distT="0" distB="0" distL="0" distR="0" wp14:anchorId="77F39EB4" wp14:editId="3DA032EE">
+          <wp:inline distT="0" distB="0" distL="0" distR="0">
             <wp:extent cx="2459736" cy="1600200"/>
             <wp:effectExtent l="19050" t="19050" r="0" b="0"/>
             <wp:docPr id="2" name="Picture 2"/>
@@ -2185,10 +2234,10 @@
                     <pic:cNvPicPr/>
                   </pic:nvPicPr>
                   <pic:blipFill>
-                    <a:blip r:embed="rId16">
+                    <a:blip r:embed="rId15">
                       <a:extLst>
                         <a:ext uri="{28A0092B-C50C-407E-A947-70E740481C1C}">
-                          <a14:useLocalDpi xmlns:a14="http://schemas.microsoft.com/office/drawing/2010/main" val="0"/>
+                          <a14:useLocalDpi xmlns:a14="http://schemas.microsoft.com/office/drawing/2010/main" xmlns:wps="http://schemas.microsoft.com/office/word/2010/wordprocessingShape" xmlns:wpi="http://schemas.microsoft.com/office/word/2010/wordprocessingInk" xmlns:wpg="http://schemas.microsoft.com/office/word/2010/wordprocessingGroup" xmlns:w14="http://schemas.microsoft.com/office/word/2010/wordml" xmlns:w="http://schemas.openxmlformats.org/wordprocessingml/2006/main" xmlns:w10="urn:schemas-microsoft-com:office:word" xmlns:wp14="http://schemas.microsoft.com/office/word/2010/wordprocessingDrawing" xmlns:v="urn:schemas-microsoft-com:vml" xmlns:o="urn:schemas-microsoft-com:office:office" xmlns:mv="urn:schemas-microsoft-com:mac:vml" xmlns:mc="http://schemas.openxmlformats.org/markup-compatibility/2006" xmlns:mo="http://schemas.microsoft.com/office/mac/office/2008/main" xmlns:wpc="http://schemas.microsoft.com/office/word/2010/wordprocessingCanvas" xmlns="" val="0"/>
                         </a:ext>
                       </a:extLst>
                     </a:blip>
@@ -2224,7 +2273,7 @@
           <w:noProof/>
         </w:rPr>
         <w:drawing>
-          <wp:inline distT="0" distB="0" distL="0" distR="0" wp14:anchorId="601B8756" wp14:editId="45CEB9B0">
+          <wp:inline distT="0" distB="0" distL="0" distR="0">
             <wp:extent cx="2496312" cy="1600200"/>
             <wp:effectExtent l="19050" t="19050" r="0" b="0"/>
             <wp:docPr id="6" name="Picture 6"/>
@@ -2239,10 +2288,10 @@
                     <pic:cNvPicPr/>
                   </pic:nvPicPr>
                   <pic:blipFill>
-                    <a:blip r:embed="rId17">
+                    <a:blip r:embed="rId16">
                       <a:extLst>
                         <a:ext uri="{28A0092B-C50C-407E-A947-70E740481C1C}">
-                          <a14:useLocalDpi xmlns:a14="http://schemas.microsoft.com/office/drawing/2010/main" val="0"/>
+                          <a14:useLocalDpi xmlns:a14="http://schemas.microsoft.com/office/drawing/2010/main" xmlns:wps="http://schemas.microsoft.com/office/word/2010/wordprocessingShape" xmlns:wpi="http://schemas.microsoft.com/office/word/2010/wordprocessingInk" xmlns:wpg="http://schemas.microsoft.com/office/word/2010/wordprocessingGroup" xmlns:w14="http://schemas.microsoft.com/office/word/2010/wordml" xmlns:w="http://schemas.openxmlformats.org/wordprocessingml/2006/main" xmlns:w10="urn:schemas-microsoft-com:office:word" xmlns:wp14="http://schemas.microsoft.com/office/word/2010/wordprocessingDrawing" xmlns:v="urn:schemas-microsoft-com:vml" xmlns:o="urn:schemas-microsoft-com:office:office" xmlns:mv="urn:schemas-microsoft-com:mac:vml" xmlns:mc="http://schemas.openxmlformats.org/markup-compatibility/2006" xmlns:mo="http://schemas.microsoft.com/office/mac/office/2008/main" xmlns:wpc="http://schemas.microsoft.com/office/word/2010/wordprocessingCanvas" xmlns="" val="0"/>
                         </a:ext>
                       </a:extLst>
                     </a:blip>
@@ -2322,7 +2371,7 @@
         </w:rPr>
         <w:lastRenderedPageBreak/>
         <w:drawing>
-          <wp:inline distT="0" distB="0" distL="0" distR="0" wp14:anchorId="057D33B5" wp14:editId="0A311FB4">
+          <wp:inline distT="0" distB="0" distL="0" distR="0">
             <wp:extent cx="2443655" cy="1791161"/>
             <wp:effectExtent l="19050" t="19050" r="0" b="0"/>
             <wp:docPr id="3" name="Picture 3"/>
@@ -2337,10 +2386,10 @@
                     <pic:cNvPicPr/>
                   </pic:nvPicPr>
                   <pic:blipFill>
-                    <a:blip r:embed="rId18">
+                    <a:blip r:embed="rId17">
                       <a:extLst>
                         <a:ext uri="{28A0092B-C50C-407E-A947-70E740481C1C}">
-                          <a14:useLocalDpi xmlns:a14="http://schemas.microsoft.com/office/drawing/2010/main" val="0"/>
+                          <a14:useLocalDpi xmlns:a14="http://schemas.microsoft.com/office/drawing/2010/main" xmlns:wps="http://schemas.microsoft.com/office/word/2010/wordprocessingShape" xmlns:wpi="http://schemas.microsoft.com/office/word/2010/wordprocessingInk" xmlns:wpg="http://schemas.microsoft.com/office/word/2010/wordprocessingGroup" xmlns:w14="http://schemas.microsoft.com/office/word/2010/wordml" xmlns:w="http://schemas.openxmlformats.org/wordprocessingml/2006/main" xmlns:w10="urn:schemas-microsoft-com:office:word" xmlns:wp14="http://schemas.microsoft.com/office/word/2010/wordprocessingDrawing" xmlns:v="urn:schemas-microsoft-com:vml" xmlns:o="urn:schemas-microsoft-com:office:office" xmlns:mv="urn:schemas-microsoft-com:mac:vml" xmlns:mc="http://schemas.openxmlformats.org/markup-compatibility/2006" xmlns:mo="http://schemas.microsoft.com/office/mac/office/2008/main" xmlns:wpc="http://schemas.microsoft.com/office/word/2010/wordprocessingCanvas" xmlns="" val="0"/>
                         </a:ext>
                       </a:extLst>
                     </a:blip>
@@ -2456,7 +2505,7 @@
           <w:noProof/>
         </w:rPr>
         <w:drawing>
-          <wp:inline distT="0" distB="0" distL="0" distR="0" wp14:anchorId="0FA3BDD5" wp14:editId="1485828E">
+          <wp:inline distT="0" distB="0" distL="0" distR="0">
             <wp:extent cx="4706006" cy="2647128"/>
             <wp:effectExtent l="0" t="0" r="0" b="0"/>
             <wp:docPr id="5" name="Picture 1" descr="sketch.jpg"/>
@@ -2471,7 +2520,7 @@
                     <pic:cNvPicPr/>
                   </pic:nvPicPr>
                   <pic:blipFill>
-                    <a:blip r:embed="rId19"/>
+                    <a:blip r:embed="rId18"/>
                     <a:stretch>
                       <a:fillRect/>
                     </a:stretch>
@@ -2534,7 +2583,7 @@
         <w:br/>
       </w:r>
       <w:r>
-        <w:pict w14:anchorId="0326EFBA">
+        <w:pict>
           <v:shapetype id="_x0000_t75" coordsize="21600,21600" o:spt="75" o:preferrelative="t" path="m@4@5l@4@11@9@11@9@5xe" filled="f" stroked="f">
             <v:stroke joinstyle="miter"/>
             <v:formulas>
@@ -2554,8 +2603,8 @@
             <v:path o:extrusionok="f" gradientshapeok="t" o:connecttype="rect"/>
             <o:lock v:ext="edit" aspectratio="t"/>
           </v:shapetype>
-          <v:shape id="_x0000_i1025" type="#_x0000_t75" style="width:206.4pt;height:223.7pt">
-            <v:imagedata r:id="rId20" o:title="20150414_164627"/>
+          <v:shape id="_x0000_i1025" type="#_x0000_t75" style="width:205.95pt;height:223.75pt">
+            <v:imagedata r:id="rId19" o:title="20150414_164627"/>
           </v:shape>
         </w:pict>
       </w:r>
@@ -2586,9 +2635,9 @@
     </w:p>
     <w:p>
       <w:r>
-        <w:pict w14:anchorId="072026CC">
-          <v:shape id="_x0000_i1026" type="#_x0000_t75" style="width:206.4pt;height:153.6pt">
-            <v:imagedata r:id="rId21" o:title="20150414_164632"/>
+        <w:pict>
+          <v:shape id="_x0000_i1026" type="#_x0000_t75" style="width:206.7pt;height:153.3pt">
+            <v:imagedata r:id="rId20" o:title="20150414_164632"/>
           </v:shape>
         </w:pict>
       </w:r>
@@ -2623,7 +2672,6 @@
         <w:t xml:space="preserve">.  We settled on allowing a weekday / weekend selection and one weather variable at a time </w:t>
       </w:r>
     </w:p>
-    <w:p/>
     <w:p/>
     <w:p>
       <w:pPr>
@@ -2640,7 +2688,68 @@
     </w:p>
     <w:p>
       <w:r>
-        <w:t>We have removed the text summary pane and now have four divisions.  A control panel, a map selection panel, a timeline panel, and a station average ridership panel.  We are considering two layouts of these four panels shown in the two sketches below.  We haven’t decided between the two yet.</w:t>
+        <w:t>We have removed the text summary pane</w:t>
+      </w:r>
+      <w:r>
+        <w:t>l</w:t>
+      </w:r>
+      <w:r>
+        <w:t xml:space="preserve"> and now have four divisions.</w:t>
+      </w:r>
+      <w:r>
+        <w:t xml:space="preserve"> Our layout will fit entirely onto the screen so as to be one cohesive and immersive experience. A timeline panel atop the layout will show the general trend in ridership across all MBTA stations and will be used to highlight the days aggregated in the station ridership panel. For example, if the user has selected the comparison of </w:t>
+      </w:r>
+      <w:r>
+        <w:rPr>
+          <w:i/>
+        </w:rPr>
+        <w:t>0-2 inches of snow</w:t>
+      </w:r>
+      <w:r>
+        <w:t xml:space="preserve">, the timeline panel will render vertical bars at the days in our dataset when there was 0-2 inches of snow. This will help inform our user when our aggregation may contain only a handful of days as in the case of snowfall greater than 15 inches. </w:t>
+      </w:r>
+    </w:p>
+    <w:p>
+      <w:pPr>
+        <w:ind w:firstLine="720"/>
+      </w:pPr>
+      <w:r>
+        <w:t>We initially intended on displaying the average ridership of each line</w:t>
+      </w:r>
+      <w:r>
+        <w:t xml:space="preserve"> in the timeline panel</w:t>
+      </w:r>
+      <w:r>
+        <w:t>, but decided against it for a few reasons. While the questions motivating our implementation focused primarily on weather, we wanted the experience to guide the user from a high-level picture of MBTA ridership</w:t>
+      </w:r>
+      <w:r>
+        <w:t xml:space="preserve"> down into the idiosyncratic patterns of ridership for days with interesting weather patterns. A single trend showing average ridership across our dataset conveys the importance of seasonality across the whole dataset instead of focusing on the differences between lines. Boston, being a city largely composed of students, sees a large drop in ridership during the summer months before ridership sharply rises in September. </w:t>
+      </w:r>
+      <w:r>
+        <w:t>Changes like this may not be so obvious on the Blue Line compared to its normal traffic since not many schools like in proximity to it, but this is an important part of the MBTA as a whole.</w:t>
+      </w:r>
+    </w:p>
+    <w:p>
+      <w:pPr>
+        <w:ind w:firstLine="720"/>
+      </w:pPr>
+      <w:r>
+        <w:t xml:space="preserve">Below the timeline panel, we chose to divide the screen equally between the MBTA map selection panel and the change in average ridership panel. </w:t>
+      </w:r>
+      <w:r>
+        <w:t>We debated how to best divide the real estate between the two windows as we wanted to encode information on the map when a click was registered, but the ridership panel was intended to be where the user saw the fruits of exploration so we didn’t want it to be cannibalized by its neighbor. This decision forced us to decide how to intuitively encode information about similarly-affected stations into the map view’s small icons representing each station. Initially, we considered having each icon consist of two concentric circles where the inner circle would fill up the parent circle in an amount proportional to the station’s change in ridership under the user-</w:t>
+      </w:r>
+      <w:r>
+        <w:lastRenderedPageBreak/>
+        <w:t>selected conditions. The icons were just too small given that we only wanted the map to take up half of the screen’s width. We decided a monochrome color scale depicting a station’s change in ridership would be a better way to relate similar stations given the size of the MBTA map panel.</w:t>
+      </w:r>
+    </w:p>
+    <w:p>
+      <w:pPr>
+        <w:ind w:firstLine="720"/>
+      </w:pPr>
+      <w:r>
+        <w:t xml:space="preserve">Lastly, we decided to forego the station summary panel from the initial sketches in favor of a user control panel that would hold the buttons for the additional weather conditions we decided to include. Below are two rough sketches of the layout where the left has the controls above the map panel while the other has the controls at the bottom of the screen. </w:t>
       </w:r>
     </w:p>
     <w:p>
@@ -2648,9 +2757,9 @@
         <w:jc w:val="center"/>
       </w:pPr>
       <w:r>
-        <w:pict w14:anchorId="67121014">
-          <v:shape id="_x0000_i1027" type="#_x0000_t75" style="width:172.8pt;height:117.1pt">
-            <v:imagedata r:id="rId22" o:title="20150414_164550"/>
+        <w:pict>
+          <v:shape id="_x0000_i1027" type="#_x0000_t75" style="width:210.6pt;height:142.45pt">
+            <v:imagedata r:id="rId21" o:title="20150414_164550"/>
           </v:shape>
         </w:pict>
       </w:r>
@@ -2658,9 +2767,9 @@
         <w:t xml:space="preserve">     </w:t>
       </w:r>
       <w:r>
-        <w:pict w14:anchorId="4C002FCD">
-          <v:shape id="_x0000_i1028" type="#_x0000_t75" style="width:193.9pt;height:117.1pt">
-            <v:imagedata r:id="rId23" o:title="20150414_164551"/>
+        <w:pict>
+          <v:shape id="_x0000_i1028" type="#_x0000_t75" style="width:232.25pt;height:140.15pt">
+            <v:imagedata r:id="rId22" o:title="20150414_164551"/>
           </v:shape>
         </w:pict>
       </w:r>
@@ -2700,7 +2809,7 @@
           <w:noProof/>
         </w:rPr>
         <w:drawing>
-          <wp:inline distT="0" distB="0" distL="0" distR="0" wp14:anchorId="57F7B736" wp14:editId="68FEC8E6">
+          <wp:inline distT="0" distB="0" distL="0" distR="0">
             <wp:extent cx="5943600" cy="2954020"/>
             <wp:effectExtent l="0" t="0" r="0" b="0"/>
             <wp:docPr id="7" name="Picture 7"/>
@@ -2715,10 +2824,10 @@
                     <pic:cNvPicPr/>
                   </pic:nvPicPr>
                   <pic:blipFill>
-                    <a:blip r:embed="rId24">
+                    <a:blip r:embed="rId23">
                       <a:extLst>
                         <a:ext uri="{28A0092B-C50C-407E-A947-70E740481C1C}">
-                          <a14:useLocalDpi xmlns:a14="http://schemas.microsoft.com/office/drawing/2010/main" val="0"/>
+                          <a14:useLocalDpi xmlns:a14="http://schemas.microsoft.com/office/drawing/2010/main" xmlns:wps="http://schemas.microsoft.com/office/word/2010/wordprocessingShape" xmlns:wpi="http://schemas.microsoft.com/office/word/2010/wordprocessingInk" xmlns:wpg="http://schemas.microsoft.com/office/word/2010/wordprocessingGroup" xmlns:w14="http://schemas.microsoft.com/office/word/2010/wordml" xmlns:w="http://schemas.openxmlformats.org/wordprocessingml/2006/main" xmlns:w10="urn:schemas-microsoft-com:office:word" xmlns:wp14="http://schemas.microsoft.com/office/word/2010/wordprocessingDrawing" xmlns:v="urn:schemas-microsoft-com:vml" xmlns:o="urn:schemas-microsoft-com:office:office" xmlns:mv="urn:schemas-microsoft-com:mac:vml" xmlns:mc="http://schemas.openxmlformats.org/markup-compatibility/2006" xmlns:mo="http://schemas.microsoft.com/office/mac/office/2008/main" xmlns:wpc="http://schemas.microsoft.com/office/word/2010/wordprocessingCanvas" xmlns="" val="0"/>
                         </a:ext>
                       </a:extLst>
                     </a:blip>
@@ -2751,7 +2860,7 @@
     <w:p/>
     <w:p/>
     <w:p>
-      <w:hyperlink r:id="rId25" w:history="1">
+      <w:hyperlink r:id="rId24" w:history="1">
         <w:r>
           <w:rPr>
             <w:rStyle w:val="Hyperlink"/>
@@ -2777,7 +2886,7 @@
           <w:noProof/>
         </w:rPr>
         <w:drawing>
-          <wp:inline distT="0" distB="0" distL="0" distR="0" wp14:anchorId="0C978326" wp14:editId="6DC5A23C">
+          <wp:inline distT="0" distB="0" distL="0" distR="0">
             <wp:extent cx="3122499" cy="3168869"/>
             <wp:effectExtent l="0" t="0" r="0" b="0"/>
             <wp:docPr id="8" name="Picture 8"/>
@@ -2792,10 +2901,10 @@
                     <pic:cNvPicPr/>
                   </pic:nvPicPr>
                   <pic:blipFill>
-                    <a:blip r:embed="rId26">
+                    <a:blip r:embed="rId25">
                       <a:extLst>
                         <a:ext uri="{28A0092B-C50C-407E-A947-70E740481C1C}">
-                          <a14:useLocalDpi xmlns:a14="http://schemas.microsoft.com/office/drawing/2010/main" val="0"/>
+                          <a14:useLocalDpi xmlns:a14="http://schemas.microsoft.com/office/drawing/2010/main" xmlns:wps="http://schemas.microsoft.com/office/word/2010/wordprocessingShape" xmlns:wpi="http://schemas.microsoft.com/office/word/2010/wordprocessingInk" xmlns:wpg="http://schemas.microsoft.com/office/word/2010/wordprocessingGroup" xmlns:w14="http://schemas.microsoft.com/office/word/2010/wordml" xmlns:w="http://schemas.openxmlformats.org/wordprocessingml/2006/main" xmlns:w10="urn:schemas-microsoft-com:office:word" xmlns:wp14="http://schemas.microsoft.com/office/word/2010/wordprocessingDrawing" xmlns:v="urn:schemas-microsoft-com:vml" xmlns:o="urn:schemas-microsoft-com:office:office" xmlns:mv="urn:schemas-microsoft-com:mac:vml" xmlns:mc="http://schemas.openxmlformats.org/markup-compatibility/2006" xmlns:mo="http://schemas.microsoft.com/office/mac/office/2008/main" xmlns:wpc="http://schemas.microsoft.com/office/word/2010/wordprocessingCanvas" xmlns="" val="0"/>
                         </a:ext>
                       </a:extLst>
                     </a:blip>
@@ -2836,10 +2945,10 @@
       </w:r>
     </w:p>
     <w:sectPr>
-      <w:headerReference w:type="default" r:id="rId27"/>
-      <w:footerReference w:type="default" r:id="rId28"/>
-      <w:headerReference w:type="first" r:id="rId29"/>
-      <w:footerReference w:type="first" r:id="rId30"/>
+      <w:headerReference w:type="default" r:id="rId26"/>
+      <w:footerReference w:type="default" r:id="rId27"/>
+      <w:headerReference w:type="first" r:id="rId28"/>
+      <w:footerReference w:type="first" r:id="rId29"/>
       <w:pgSz w:w="12240" w:h="15840" w:code="1"/>
       <w:pgMar w:top="1440" w:right="1440" w:bottom="2160" w:left="1440" w:header="1296" w:footer="1296" w:gutter="0"/>
       <w:pgNumType w:start="1"/>
@@ -2852,7 +2961,7 @@
 </file>
 
 <file path=word/endnotes.xml><?xml version="1.0" encoding="utf-8"?>
-<w:endnotes xmlns:wpc="http://schemas.microsoft.com/office/word/2010/wordprocessingCanvas" xmlns:mo="http://schemas.microsoft.com/office/mac/office/2008/main" xmlns:mc="http://schemas.openxmlformats.org/markup-compatibility/2006" xmlns:mv="urn:schemas-microsoft-com:mac:vml" xmlns:o="urn:schemas-microsoft-com:office:office" xmlns:r="http://schemas.openxmlformats.org/officeDocument/2006/relationships" xmlns:m="http://schemas.openxmlformats.org/officeDocument/2006/math" xmlns:v="urn:schemas-microsoft-com:vml" xmlns:wp14="http://schemas.microsoft.com/office/word/2010/wordprocessingDrawing" xmlns:wp="http://schemas.openxmlformats.org/drawingml/2006/wordprocessingDrawing" xmlns:w10="urn:schemas-microsoft-com:office:word" xmlns:w="http://schemas.openxmlformats.org/wordprocessingml/2006/main" xmlns:w14="http://schemas.microsoft.com/office/word/2010/wordml" xmlns:wpg="http://schemas.microsoft.com/office/word/2010/wordprocessingGroup" xmlns:wpi="http://schemas.microsoft.com/office/word/2010/wordprocessingInk" xmlns:wne="http://schemas.microsoft.com/office/word/2006/wordml" xmlns:wps="http://schemas.microsoft.com/office/word/2010/wordprocessingShape" mc:Ignorable="w14 wp14">
+<w:endnotes xmlns:ve="http://schemas.openxmlformats.org/markup-compatibility/2006" xmlns:o="urn:schemas-microsoft-com:office:office" xmlns:r="http://schemas.openxmlformats.org/officeDocument/2006/relationships" xmlns:m="http://schemas.openxmlformats.org/officeDocument/2006/math" xmlns:v="urn:schemas-microsoft-com:vml" xmlns:wp="http://schemas.openxmlformats.org/drawingml/2006/wordprocessingDrawing" xmlns:w10="urn:schemas-microsoft-com:office:word" xmlns:w="http://schemas.openxmlformats.org/wordprocessingml/2006/main" xmlns:wne="http://schemas.microsoft.com/office/word/2006/wordml">
   <w:endnote w:type="separator" w:id="-1">
     <w:p>
       <w:pPr>
@@ -2877,11 +2986,11 @@
 </file>
 
 <file path=word/footer1.xml><?xml version="1.0" encoding="utf-8"?>
-<w:ftr xmlns:wpc="http://schemas.microsoft.com/office/word/2010/wordprocessingCanvas" xmlns:mo="http://schemas.microsoft.com/office/mac/office/2008/main" xmlns:mc="http://schemas.openxmlformats.org/markup-compatibility/2006" xmlns:mv="urn:schemas-microsoft-com:mac:vml" xmlns:o="urn:schemas-microsoft-com:office:office" xmlns:r="http://schemas.openxmlformats.org/officeDocument/2006/relationships" xmlns:m="http://schemas.openxmlformats.org/officeDocument/2006/math" xmlns:v="urn:schemas-microsoft-com:vml" xmlns:wp14="http://schemas.microsoft.com/office/word/2010/wordprocessingDrawing" xmlns:wp="http://schemas.openxmlformats.org/drawingml/2006/wordprocessingDrawing" xmlns:w10="urn:schemas-microsoft-com:office:word" xmlns:w="http://schemas.openxmlformats.org/wordprocessingml/2006/main" xmlns:w14="http://schemas.microsoft.com/office/word/2010/wordml" xmlns:wpg="http://schemas.microsoft.com/office/word/2010/wordprocessingGroup" xmlns:wpi="http://schemas.microsoft.com/office/word/2010/wordprocessingInk" xmlns:wne="http://schemas.microsoft.com/office/word/2006/wordml" xmlns:wps="http://schemas.microsoft.com/office/word/2010/wordprocessingShape" mc:Ignorable="w14 wp14">
+<w:ftr xmlns:ve="http://schemas.openxmlformats.org/markup-compatibility/2006" xmlns:o="urn:schemas-microsoft-com:office:office" xmlns:r="http://schemas.openxmlformats.org/officeDocument/2006/relationships" xmlns:m="http://schemas.openxmlformats.org/officeDocument/2006/math" xmlns:v="urn:schemas-microsoft-com:vml" xmlns:wp="http://schemas.openxmlformats.org/drawingml/2006/wordprocessingDrawing" xmlns:w10="urn:schemas-microsoft-com:office:word" xmlns:w="http://schemas.openxmlformats.org/wordprocessingml/2006/main" xmlns:wne="http://schemas.microsoft.com/office/word/2006/wordml">
   <w:tbl>
     <w:tblPr>
       <w:tblW w:w="0" w:type="auto"/>
-      <w:tblLook w:val="04A0" w:firstRow="1" w:lastRow="0" w:firstColumn="1" w:lastColumn="0" w:noHBand="0" w:noVBand="1"/>
+      <w:tblLook w:val="04A0"/>
     </w:tblPr>
     <w:tblGrid>
       <w:gridCol w:w="4788"/>
@@ -2900,7 +3009,6 @@
             <w:dataBinding w:prefixMappings="xmlns:ns0='http://purl.org/dc/elements/1.1/' xmlns:ns1='http://schemas.openxmlformats.org/package/2006/metadata/core-properties' " w:xpath="/ns1:coreProperties[1]/ns0:title[1]" w:storeItemID="{6C3C8BC8-F283-45AE-878A-BAB7291924A1}"/>
             <w:text w:multiLine="1"/>
           </w:sdtPr>
-          <w:sdtEndPr/>
           <w:sdtContent>
             <w:p>
               <w:pPr>
@@ -2957,11 +3065,11 @@
 </file>
 
 <file path=word/footer2.xml><?xml version="1.0" encoding="utf-8"?>
-<w:ftr xmlns:wpc="http://schemas.microsoft.com/office/word/2010/wordprocessingCanvas" xmlns:mo="http://schemas.microsoft.com/office/mac/office/2008/main" xmlns:mc="http://schemas.openxmlformats.org/markup-compatibility/2006" xmlns:mv="urn:schemas-microsoft-com:mac:vml" xmlns:o="urn:schemas-microsoft-com:office:office" xmlns:r="http://schemas.openxmlformats.org/officeDocument/2006/relationships" xmlns:m="http://schemas.openxmlformats.org/officeDocument/2006/math" xmlns:v="urn:schemas-microsoft-com:vml" xmlns:wp14="http://schemas.microsoft.com/office/word/2010/wordprocessingDrawing" xmlns:wp="http://schemas.openxmlformats.org/drawingml/2006/wordprocessingDrawing" xmlns:w10="urn:schemas-microsoft-com:office:word" xmlns:w="http://schemas.openxmlformats.org/wordprocessingml/2006/main" xmlns:w14="http://schemas.microsoft.com/office/word/2010/wordml" xmlns:wpg="http://schemas.microsoft.com/office/word/2010/wordprocessingGroup" xmlns:wpi="http://schemas.microsoft.com/office/word/2010/wordprocessingInk" xmlns:wne="http://schemas.microsoft.com/office/word/2006/wordml" xmlns:wps="http://schemas.microsoft.com/office/word/2010/wordprocessingShape" mc:Ignorable="w14 wp14">
+<w:ftr xmlns:ve="http://schemas.openxmlformats.org/markup-compatibility/2006" xmlns:o="urn:schemas-microsoft-com:office:office" xmlns:r="http://schemas.openxmlformats.org/officeDocument/2006/relationships" xmlns:m="http://schemas.openxmlformats.org/officeDocument/2006/math" xmlns:v="urn:schemas-microsoft-com:vml" xmlns:wp="http://schemas.openxmlformats.org/drawingml/2006/wordprocessingDrawing" xmlns:w10="urn:schemas-microsoft-com:office:word" xmlns:w="http://schemas.openxmlformats.org/wordprocessingml/2006/main" xmlns:wne="http://schemas.microsoft.com/office/word/2006/wordml">
   <w:tbl>
     <w:tblPr>
       <w:tblW w:w="0" w:type="auto"/>
-      <w:tblLook w:val="04A0" w:firstRow="1" w:lastRow="0" w:firstColumn="1" w:lastColumn="0" w:noHBand="0" w:noVBand="1"/>
+      <w:tblLook w:val="04A0"/>
     </w:tblPr>
     <w:tblGrid>
       <w:gridCol w:w="4788"/>
@@ -2980,7 +3088,6 @@
             <w:dataBinding w:prefixMappings="xmlns:ns0='http://purl.org/dc/elements/1.1/' xmlns:ns1='http://schemas.openxmlformats.org/package/2006/metadata/core-properties' " w:xpath="/ns1:coreProperties[1]/ns0:title[1]" w:storeItemID="{6C3C8BC8-F283-45AE-878A-BAB7291924A1}"/>
             <w:text w:multiLine="1"/>
           </w:sdtPr>
-          <w:sdtEndPr/>
           <w:sdtContent>
             <w:p>
               <w:pPr>
@@ -3019,7 +3126,7 @@
             <w:rPr>
               <w:noProof/>
             </w:rPr>
-            <w:t>13</w:t>
+            <w:t>14</w:t>
           </w:r>
           <w:r>
             <w:fldChar w:fldCharType="end"/>
@@ -3037,11 +3144,11 @@
 </file>
 
 <file path=word/footer3.xml><?xml version="1.0" encoding="utf-8"?>
-<w:ftr xmlns:wpc="http://schemas.microsoft.com/office/word/2010/wordprocessingCanvas" xmlns:mo="http://schemas.microsoft.com/office/mac/office/2008/main" xmlns:mc="http://schemas.openxmlformats.org/markup-compatibility/2006" xmlns:mv="urn:schemas-microsoft-com:mac:vml" xmlns:o="urn:schemas-microsoft-com:office:office" xmlns:r="http://schemas.openxmlformats.org/officeDocument/2006/relationships" xmlns:m="http://schemas.openxmlformats.org/officeDocument/2006/math" xmlns:v="urn:schemas-microsoft-com:vml" xmlns:wp14="http://schemas.microsoft.com/office/word/2010/wordprocessingDrawing" xmlns:wp="http://schemas.openxmlformats.org/drawingml/2006/wordprocessingDrawing" xmlns:w10="urn:schemas-microsoft-com:office:word" xmlns:w="http://schemas.openxmlformats.org/wordprocessingml/2006/main" xmlns:w14="http://schemas.microsoft.com/office/word/2010/wordml" xmlns:wpg="http://schemas.microsoft.com/office/word/2010/wordprocessingGroup" xmlns:wpi="http://schemas.microsoft.com/office/word/2010/wordprocessingInk" xmlns:wne="http://schemas.microsoft.com/office/word/2006/wordml" xmlns:wps="http://schemas.microsoft.com/office/word/2010/wordprocessingShape" mc:Ignorable="w14 wp14">
+<w:ftr xmlns:ve="http://schemas.openxmlformats.org/markup-compatibility/2006" xmlns:o="urn:schemas-microsoft-com:office:office" xmlns:r="http://schemas.openxmlformats.org/officeDocument/2006/relationships" xmlns:m="http://schemas.openxmlformats.org/officeDocument/2006/math" xmlns:v="urn:schemas-microsoft-com:vml" xmlns:wp="http://schemas.openxmlformats.org/drawingml/2006/wordprocessingDrawing" xmlns:w10="urn:schemas-microsoft-com:office:word" xmlns:w="http://schemas.openxmlformats.org/wordprocessingml/2006/main" xmlns:wne="http://schemas.microsoft.com/office/word/2006/wordml">
   <w:tbl>
     <w:tblPr>
       <w:tblW w:w="0" w:type="auto"/>
-      <w:tblLook w:val="04A0" w:firstRow="1" w:lastRow="0" w:firstColumn="1" w:lastColumn="0" w:noHBand="0" w:noVBand="1"/>
+      <w:tblLook w:val="04A0"/>
     </w:tblPr>
     <w:tblGrid>
       <w:gridCol w:w="4788"/>
@@ -3060,7 +3167,6 @@
             <w:dataBinding w:prefixMappings="xmlns:ns0='http://purl.org/dc/elements/1.1/' xmlns:ns1='http://schemas.openxmlformats.org/package/2006/metadata/core-properties' " w:xpath="/ns1:coreProperties[1]/ns0:title[1]" w:storeItemID="{6C3C8BC8-F283-45AE-878A-BAB7291924A1}"/>
             <w:text w:multiLine="1"/>
           </w:sdtPr>
-          <w:sdtEndPr/>
           <w:sdtContent>
             <w:p>
               <w:pPr>
@@ -3117,7 +3223,7 @@
 </file>
 
 <file path=word/footnotes.xml><?xml version="1.0" encoding="utf-8"?>
-<w:footnotes xmlns:wpc="http://schemas.microsoft.com/office/word/2010/wordprocessingCanvas" xmlns:mo="http://schemas.microsoft.com/office/mac/office/2008/main" xmlns:mc="http://schemas.openxmlformats.org/markup-compatibility/2006" xmlns:mv="urn:schemas-microsoft-com:mac:vml" xmlns:o="urn:schemas-microsoft-com:office:office" xmlns:r="http://schemas.openxmlformats.org/officeDocument/2006/relationships" xmlns:m="http://schemas.openxmlformats.org/officeDocument/2006/math" xmlns:v="urn:schemas-microsoft-com:vml" xmlns:wp14="http://schemas.microsoft.com/office/word/2010/wordprocessingDrawing" xmlns:wp="http://schemas.openxmlformats.org/drawingml/2006/wordprocessingDrawing" xmlns:w10="urn:schemas-microsoft-com:office:word" xmlns:w="http://schemas.openxmlformats.org/wordprocessingml/2006/main" xmlns:w14="http://schemas.microsoft.com/office/word/2010/wordml" xmlns:wpg="http://schemas.microsoft.com/office/word/2010/wordprocessingGroup" xmlns:wpi="http://schemas.microsoft.com/office/word/2010/wordprocessingInk" xmlns:wne="http://schemas.microsoft.com/office/word/2006/wordml" xmlns:wps="http://schemas.microsoft.com/office/word/2010/wordprocessingShape" mc:Ignorable="w14 wp14">
+<w:footnotes xmlns:ve="http://schemas.openxmlformats.org/markup-compatibility/2006" xmlns:o="urn:schemas-microsoft-com:office:office" xmlns:r="http://schemas.openxmlformats.org/officeDocument/2006/relationships" xmlns:m="http://schemas.openxmlformats.org/officeDocument/2006/math" xmlns:v="urn:schemas-microsoft-com:vml" xmlns:wp="http://schemas.openxmlformats.org/drawingml/2006/wordprocessingDrawing" xmlns:w10="urn:schemas-microsoft-com:office:word" xmlns:w="http://schemas.openxmlformats.org/wordprocessingml/2006/main" xmlns:wne="http://schemas.microsoft.com/office/word/2006/wordml">
   <w:footnote w:type="separator" w:id="-1">
     <w:p>
       <w:pPr>
@@ -3142,7 +3248,7 @@
 </file>
 
 <file path=word/header1.xml><?xml version="1.0" encoding="utf-8"?>
-<w:hdr xmlns:wpc="http://schemas.microsoft.com/office/word/2010/wordprocessingCanvas" xmlns:mo="http://schemas.microsoft.com/office/mac/office/2008/main" xmlns:mc="http://schemas.openxmlformats.org/markup-compatibility/2006" xmlns:mv="urn:schemas-microsoft-com:mac:vml" xmlns:o="urn:schemas-microsoft-com:office:office" xmlns:r="http://schemas.openxmlformats.org/officeDocument/2006/relationships" xmlns:m="http://schemas.openxmlformats.org/officeDocument/2006/math" xmlns:v="urn:schemas-microsoft-com:vml" xmlns:wp14="http://schemas.microsoft.com/office/word/2010/wordprocessingDrawing" xmlns:wp="http://schemas.openxmlformats.org/drawingml/2006/wordprocessingDrawing" xmlns:w10="urn:schemas-microsoft-com:office:word" xmlns:w="http://schemas.openxmlformats.org/wordprocessingml/2006/main" xmlns:w14="http://schemas.microsoft.com/office/word/2010/wordml" xmlns:wpg="http://schemas.microsoft.com/office/word/2010/wordprocessingGroup" xmlns:wpi="http://schemas.microsoft.com/office/word/2010/wordprocessingInk" xmlns:wne="http://schemas.microsoft.com/office/word/2006/wordml" xmlns:wps="http://schemas.microsoft.com/office/word/2010/wordprocessingShape" mc:Ignorable="w14 wp14">
+<w:hdr xmlns:ve="http://schemas.openxmlformats.org/markup-compatibility/2006" xmlns:o="urn:schemas-microsoft-com:office:office" xmlns:r="http://schemas.openxmlformats.org/officeDocument/2006/relationships" xmlns:m="http://schemas.openxmlformats.org/officeDocument/2006/math" xmlns:v="urn:schemas-microsoft-com:vml" xmlns:wp="http://schemas.openxmlformats.org/drawingml/2006/wordprocessingDrawing" xmlns:w10="urn:schemas-microsoft-com:office:word" xmlns:w="http://schemas.openxmlformats.org/wordprocessingml/2006/main" xmlns:wne="http://schemas.microsoft.com/office/word/2006/wordml">
   <w:p>
     <w:pPr>
       <w:pStyle w:val="Header"/>
@@ -3152,7 +3258,7 @@
 </file>
 
 <file path=word/header2.xml><?xml version="1.0" encoding="utf-8"?>
-<w:hdr xmlns:wpc="http://schemas.microsoft.com/office/word/2010/wordprocessingCanvas" xmlns:mo="http://schemas.microsoft.com/office/mac/office/2008/main" xmlns:mc="http://schemas.openxmlformats.org/markup-compatibility/2006" xmlns:mv="urn:schemas-microsoft-com:mac:vml" xmlns:o="urn:schemas-microsoft-com:office:office" xmlns:r="http://schemas.openxmlformats.org/officeDocument/2006/relationships" xmlns:m="http://schemas.openxmlformats.org/officeDocument/2006/math" xmlns:v="urn:schemas-microsoft-com:vml" xmlns:wp14="http://schemas.microsoft.com/office/word/2010/wordprocessingDrawing" xmlns:wp="http://schemas.openxmlformats.org/drawingml/2006/wordprocessingDrawing" xmlns:w10="urn:schemas-microsoft-com:office:word" xmlns:w="http://schemas.openxmlformats.org/wordprocessingml/2006/main" xmlns:w14="http://schemas.microsoft.com/office/word/2010/wordml" xmlns:wpg="http://schemas.microsoft.com/office/word/2010/wordprocessingGroup" xmlns:wpi="http://schemas.microsoft.com/office/word/2010/wordprocessingInk" xmlns:wne="http://schemas.microsoft.com/office/word/2006/wordml" xmlns:wps="http://schemas.microsoft.com/office/word/2010/wordprocessingShape" mc:Ignorable="w14 wp14">
+<w:hdr xmlns:ve="http://schemas.openxmlformats.org/markup-compatibility/2006" xmlns:o="urn:schemas-microsoft-com:office:office" xmlns:r="http://schemas.openxmlformats.org/officeDocument/2006/relationships" xmlns:m="http://schemas.openxmlformats.org/officeDocument/2006/math" xmlns:v="urn:schemas-microsoft-com:vml" xmlns:wp="http://schemas.openxmlformats.org/drawingml/2006/wordprocessingDrawing" xmlns:w10="urn:schemas-microsoft-com:office:word" xmlns:w="http://schemas.openxmlformats.org/wordprocessingml/2006/main" xmlns:wne="http://schemas.microsoft.com/office/word/2006/wordml">
   <w:p>
     <w:pPr>
       <w:pStyle w:val="NoSpacing"/>
@@ -3174,7 +3280,7 @@
 </file>
 
 <file path=word/numbering.xml><?xml version="1.0" encoding="utf-8"?>
-<w:numbering xmlns:wpc="http://schemas.microsoft.com/office/word/2010/wordprocessingCanvas" xmlns:mo="http://schemas.microsoft.com/office/mac/office/2008/main" xmlns:mc="http://schemas.openxmlformats.org/markup-compatibility/2006" xmlns:mv="urn:schemas-microsoft-com:mac:vml" xmlns:o="urn:schemas-microsoft-com:office:office" xmlns:r="http://schemas.openxmlformats.org/officeDocument/2006/relationships" xmlns:m="http://schemas.openxmlformats.org/officeDocument/2006/math" xmlns:v="urn:schemas-microsoft-com:vml" xmlns:wp14="http://schemas.microsoft.com/office/word/2010/wordprocessingDrawing" xmlns:wp="http://schemas.openxmlformats.org/drawingml/2006/wordprocessingDrawing" xmlns:w10="urn:schemas-microsoft-com:office:word" xmlns:w="http://schemas.openxmlformats.org/wordprocessingml/2006/main" xmlns:w14="http://schemas.microsoft.com/office/word/2010/wordml" xmlns:wpg="http://schemas.microsoft.com/office/word/2010/wordprocessingGroup" xmlns:wpi="http://schemas.microsoft.com/office/word/2010/wordprocessingInk" xmlns:wne="http://schemas.microsoft.com/office/word/2006/wordml" xmlns:wps="http://schemas.microsoft.com/office/word/2010/wordprocessingShape" mc:Ignorable="w14 wp14">
+<w:numbering xmlns:ve="http://schemas.openxmlformats.org/markup-compatibility/2006" xmlns:o="urn:schemas-microsoft-com:office:office" xmlns:r="http://schemas.openxmlformats.org/officeDocument/2006/relationships" xmlns:m="http://schemas.openxmlformats.org/officeDocument/2006/math" xmlns:v="urn:schemas-microsoft-com:vml" xmlns:wp="http://schemas.openxmlformats.org/drawingml/2006/wordprocessingDrawing" xmlns:w10="urn:schemas-microsoft-com:office:word" xmlns:w="http://schemas.openxmlformats.org/wordprocessingml/2006/main" xmlns:wne="http://schemas.microsoft.com/office/word/2006/wordml">
   <w:abstractNum w:abstractNumId="0">
     <w:nsid w:val="FFFFFF88"/>
     <w:multiLevelType w:val="singleLevel"/>
@@ -4395,7 +4501,7 @@
 </file>
 
 <file path=word/styles.xml><?xml version="1.0" encoding="utf-8"?>
-<w:styles xmlns:mc="http://schemas.openxmlformats.org/markup-compatibility/2006" xmlns:r="http://schemas.openxmlformats.org/officeDocument/2006/relationships" xmlns:w="http://schemas.openxmlformats.org/wordprocessingml/2006/main" xmlns:w14="http://schemas.microsoft.com/office/word/2010/wordml" mc:Ignorable="w14">
+<w:styles xmlns:r="http://schemas.openxmlformats.org/officeDocument/2006/relationships" xmlns:w="http://schemas.openxmlformats.org/wordprocessingml/2006/main">
   <w:docDefaults>
     <w:rPrDefault>
       <w:rPr>
@@ -4411,7 +4517,7 @@
       </w:pPr>
     </w:pPrDefault>
   </w:docDefaults>
-  <w:latentStyles w:defLockedState="0" w:defUIPriority="99" w:defSemiHidden="1" w:defUnhideWhenUsed="1" w:defQFormat="0" w:count="276">
+  <w:latentStyles w:defLockedState="0" w:defUIPriority="99" w:defSemiHidden="1" w:defUnhideWhenUsed="1" w:defQFormat="0" w:count="267">
     <w:lsdException w:name="Normal" w:semiHidden="0" w:uiPriority="0" w:unhideWhenUsed="0" w:qFormat="1"/>
     <w:lsdException w:name="heading 1" w:semiHidden="0" w:uiPriority="9" w:unhideWhenUsed="0" w:qFormat="1"/>
     <w:lsdException w:name="heading 2" w:semiHidden="0" w:uiPriority="0" w:unhideWhenUsed="0" w:qFormat="1"/>
@@ -4442,15 +4548,6 @@
     <w:lsdException w:name="Strong" w:semiHidden="0" w:unhideWhenUsed="0" w:qFormat="1"/>
     <w:lsdException w:name="Emphasis" w:semiHidden="0" w:unhideWhenUsed="0" w:qFormat="1"/>
     <w:lsdException w:name="Table Grid" w:semiHidden="0" w:uiPriority="59" w:unhideWhenUsed="0"/>
-    <w:lsdException w:name="Note Level 1" w:semiHidden="0" w:unhideWhenUsed="0"/>
-    <w:lsdException w:name="Note Level 2" w:semiHidden="0" w:unhideWhenUsed="0"/>
-    <w:lsdException w:name="Note Level 3" w:semiHidden="0" w:unhideWhenUsed="0"/>
-    <w:lsdException w:name="Note Level 4" w:semiHidden="0" w:unhideWhenUsed="0"/>
-    <w:lsdException w:name="Note Level 5" w:semiHidden="0" w:unhideWhenUsed="0"/>
-    <w:lsdException w:name="Note Level 6" w:semiHidden="0" w:unhideWhenUsed="0"/>
-    <w:lsdException w:name="Note Level 7" w:semiHidden="0" w:unhideWhenUsed="0"/>
-    <w:lsdException w:name="Note Level 8" w:semiHidden="0" w:unhideWhenUsed="0"/>
-    <w:lsdException w:name="Note Level 9" w:semiHidden="0" w:unhideWhenUsed="0"/>
     <w:lsdException w:name="Placeholder Text" w:unhideWhenUsed="0"/>
     <w:lsdException w:name="No Spacing" w:semiHidden="0" w:uiPriority="1" w:unhideWhenUsed="0" w:qFormat="1"/>
     <w:lsdException w:name="Light Shading" w:semiHidden="0" w:uiPriority="60" w:unhideWhenUsed="0"/>
@@ -4764,6 +4861,7 @@
     <w:uiPriority w:val="99"/>
     <w:semiHidden/>
     <w:unhideWhenUsed/>
+    <w:qFormat/>
     <w:tblPr>
       <w:tblInd w:w="0" w:type="dxa"/>
       <w:tblCellMar>
@@ -5477,7 +5575,7 @@
 </file>
 
 <file path=word/glossary/document.xml><?xml version="1.0" encoding="utf-8"?>
-<w:glossaryDocument xmlns:wpc="http://schemas.microsoft.com/office/word/2010/wordprocessingCanvas" xmlns:mo="http://schemas.microsoft.com/office/mac/office/2008/main" xmlns:mc="http://schemas.openxmlformats.org/markup-compatibility/2006" xmlns:mv="urn:schemas-microsoft-com:mac:vml" xmlns:o="urn:schemas-microsoft-com:office:office" xmlns:r="http://schemas.openxmlformats.org/officeDocument/2006/relationships" xmlns:m="http://schemas.openxmlformats.org/officeDocument/2006/math" xmlns:v="urn:schemas-microsoft-com:vml" xmlns:wp14="http://schemas.microsoft.com/office/word/2010/wordprocessingDrawing" xmlns:wp="http://schemas.openxmlformats.org/drawingml/2006/wordprocessingDrawing" xmlns:w10="urn:schemas-microsoft-com:office:word" xmlns:w="http://schemas.openxmlformats.org/wordprocessingml/2006/main" xmlns:w14="http://schemas.microsoft.com/office/word/2010/wordml" xmlns:wpg="http://schemas.microsoft.com/office/word/2010/wordprocessingGroup" xmlns:wpi="http://schemas.microsoft.com/office/word/2010/wordprocessingInk" xmlns:wne="http://schemas.microsoft.com/office/word/2006/wordml" xmlns:wps="http://schemas.microsoft.com/office/word/2010/wordprocessingShape" mc:Ignorable="w14 wp14">
+<w:glossaryDocument xmlns:ve="http://schemas.openxmlformats.org/markup-compatibility/2006" xmlns:o="urn:schemas-microsoft-com:office:office" xmlns:r="http://schemas.openxmlformats.org/officeDocument/2006/relationships" xmlns:m="http://schemas.openxmlformats.org/officeDocument/2006/math" xmlns:v="urn:schemas-microsoft-com:vml" xmlns:wp="http://schemas.openxmlformats.org/drawingml/2006/wordprocessingDrawing" xmlns:w10="urn:schemas-microsoft-com:office:word" xmlns:w="http://schemas.openxmlformats.org/wordprocessingml/2006/main" xmlns:wne="http://schemas.microsoft.com/office/word/2006/wordml">
   <w:docParts>
     <w:docPart>
       <w:docPartPr>
@@ -5536,13 +5634,13 @@
 </file>
 
 <file path=word/glossary/fontTable.xml><?xml version="1.0" encoding="utf-8"?>
-<w:fonts xmlns:mc="http://schemas.openxmlformats.org/markup-compatibility/2006" xmlns:r="http://schemas.openxmlformats.org/officeDocument/2006/relationships" xmlns:w="http://schemas.openxmlformats.org/wordprocessingml/2006/main" xmlns:w14="http://schemas.microsoft.com/office/word/2010/wordml" mc:Ignorable="w14">
+<w:fonts xmlns:r="http://schemas.openxmlformats.org/officeDocument/2006/relationships" xmlns:w="http://schemas.openxmlformats.org/wordprocessingml/2006/main">
   <w:font w:name="Times New Roman">
     <w:panose1 w:val="02020603050405020304"/>
     <w:charset w:val="00"/>
-    <w:family w:val="auto"/>
+    <w:family w:val="roman"/>
     <w:pitch w:val="variable"/>
-    <w:sig w:usb0="00000003" w:usb1="00000000" w:usb2="00000000" w:usb3="00000000" w:csb0="00000001" w:csb1="00000000"/>
+    <w:sig w:usb0="E0002EFF" w:usb1="C0007843" w:usb2="00000009" w:usb3="00000000" w:csb0="000001FF" w:csb1="00000000"/>
   </w:font>
   <w:font w:name="Wingdings">
     <w:panose1 w:val="05000000000000000000"/>
@@ -5552,75 +5650,68 @@
     <w:sig w:usb0="00000000" w:usb1="10000000" w:usb2="00000000" w:usb3="00000000" w:csb0="80000000" w:csb1="00000000"/>
   </w:font>
   <w:font w:name="Symbol">
-    <w:panose1 w:val="00000000000000000000"/>
+    <w:panose1 w:val="05050102010706020507"/>
     <w:charset w:val="02"/>
-    <w:family w:val="auto"/>
+    <w:family w:val="roman"/>
     <w:pitch w:val="variable"/>
     <w:sig w:usb0="00000000" w:usb1="10000000" w:usb2="00000000" w:usb3="00000000" w:csb0="80000000" w:csb1="00000000"/>
   </w:font>
   <w:font w:name="Courier New">
     <w:panose1 w:val="02070309020205020404"/>
     <w:charset w:val="00"/>
-    <w:family w:val="auto"/>
-    <w:pitch w:val="variable"/>
-    <w:sig w:usb0="00000003" w:usb1="00000000" w:usb2="00000000" w:usb3="00000000" w:csb0="00000001" w:csb1="00000000"/>
+    <w:family w:val="modern"/>
+    <w:pitch w:val="fixed"/>
+    <w:sig w:usb0="E0002AFF" w:usb1="C0007843" w:usb2="00000009" w:usb3="00000000" w:csb0="000001FF" w:csb1="00000000"/>
   </w:font>
   <w:font w:name="Calisto MT">
     <w:panose1 w:val="02040603050505030304"/>
     <w:charset w:val="00"/>
-    <w:family w:val="auto"/>
+    <w:family w:val="roman"/>
     <w:pitch w:val="variable"/>
     <w:sig w:usb0="00000003" w:usb1="00000000" w:usb2="00000000" w:usb3="00000000" w:csb0="00000001" w:csb1="00000000"/>
   </w:font>
-  <w:font w:name="ＭＳ 明朝">
-    <w:panose1 w:val="00000000000000000000"/>
+  <w:font w:name="MS Mincho">
+    <w:altName w:val="ＭＳ 明朝"/>
+    <w:panose1 w:val="02020609040205080304"/>
     <w:charset w:val="80"/>
-    <w:family w:val="roman"/>
-    <w:notTrueType/>
+    <w:family w:val="modern"/>
     <w:pitch w:val="fixed"/>
-    <w:sig w:usb0="00000001" w:usb1="08070000" w:usb2="00000010" w:usb3="00000000" w:csb0="00020000" w:csb1="00000000"/>
+    <w:sig w:usb0="E00002FF" w:usb1="6AC7FDFB" w:usb2="08000012" w:usb3="00000000" w:csb0="0002009F" w:csb1="00000000"/>
   </w:font>
   <w:font w:name="Tahoma">
     <w:panose1 w:val="020B0604030504040204"/>
     <w:charset w:val="00"/>
-    <w:family w:val="auto"/>
+    <w:family w:val="swiss"/>
     <w:pitch w:val="variable"/>
-    <w:sig w:usb0="E1002AFF" w:usb1="C000605B" w:usb2="00000029" w:usb3="00000000" w:csb0="000101FF" w:csb1="00000000"/>
+    <w:sig w:usb0="E1002EFF" w:usb1="C000605B" w:usb2="00000029" w:usb3="00000000" w:csb0="000101FF" w:csb1="00000000"/>
   </w:font>
-  <w:font w:name="Arial">
-    <w:panose1 w:val="020B0604020202020204"/>
+  <w:font w:name="Calibri">
+    <w:panose1 w:val="020F0502020204030204"/>
     <w:charset w:val="00"/>
-    <w:family w:val="auto"/>
+    <w:family w:val="swiss"/>
     <w:pitch w:val="variable"/>
-    <w:sig w:usb0="00000003" w:usb1="00000000" w:usb2="00000000" w:usb3="00000000" w:csb0="00000001" w:csb1="00000000"/>
+    <w:sig w:usb0="E00002FF" w:usb1="4000ACFF" w:usb2="00000001" w:usb3="00000000" w:csb0="0000019F" w:csb1="00000000"/>
   </w:font>
   <w:font w:name="Cambria">
     <w:panose1 w:val="02040503050406030204"/>
     <w:charset w:val="00"/>
-    <w:family w:val="auto"/>
+    <w:family w:val="roman"/>
     <w:pitch w:val="variable"/>
-    <w:sig w:usb0="00000003" w:usb1="00000000" w:usb2="00000000" w:usb3="00000000" w:csb0="00000001" w:csb1="00000000"/>
+    <w:sig w:usb0="E00002FF" w:usb1="400004FF" w:usb2="00000000" w:usb3="00000000" w:csb0="0000019F" w:csb1="00000000"/>
   </w:font>
-  <w:font w:name="Calibri">
-    <w:panose1 w:val="020F0502020204030204"/>
-    <w:charset w:val="00"/>
-    <w:family w:val="auto"/>
-    <w:pitch w:val="variable"/>
-    <w:sig w:usb0="00000003" w:usb1="00000000" w:usb2="00000000" w:usb3="00000000" w:csb0="00000001" w:csb1="00000000"/>
-  </w:font>
-  <w:font w:name="ＭＳ ゴシック">
-    <w:panose1 w:val="00000000000000000000"/>
+  <w:font w:name="MS Gothic">
+    <w:altName w:val="ＭＳ ゴシック"/>
+    <w:panose1 w:val="020B0609070205080204"/>
     <w:charset w:val="80"/>
     <w:family w:val="modern"/>
-    <w:notTrueType/>
     <w:pitch w:val="fixed"/>
-    <w:sig w:usb0="00000001" w:usb1="08070000" w:usb2="00000010" w:usb3="00000000" w:csb0="00020000" w:csb1="00000000"/>
+    <w:sig w:usb0="E00002FF" w:usb1="6AC7FDFB" w:usb2="08000012" w:usb3="00000000" w:csb0="0002009F" w:csb1="00000000"/>
   </w:font>
 </w:fonts>
 </file>
 
 <file path=word/glossary/numbering.xml><?xml version="1.0" encoding="utf-8"?>
-<w:numbering xmlns:wpc="http://schemas.microsoft.com/office/word/2010/wordprocessingCanvas" xmlns:mo="http://schemas.microsoft.com/office/mac/office/2008/main" xmlns:mc="http://schemas.openxmlformats.org/markup-compatibility/2006" xmlns:mv="urn:schemas-microsoft-com:mac:vml" xmlns:o="urn:schemas-microsoft-com:office:office" xmlns:r="http://schemas.openxmlformats.org/officeDocument/2006/relationships" xmlns:m="http://schemas.openxmlformats.org/officeDocument/2006/math" xmlns:v="urn:schemas-microsoft-com:vml" xmlns:wp14="http://schemas.microsoft.com/office/word/2010/wordprocessingDrawing" xmlns:wp="http://schemas.openxmlformats.org/drawingml/2006/wordprocessingDrawing" xmlns:w10="urn:schemas-microsoft-com:office:word" xmlns:w="http://schemas.openxmlformats.org/wordprocessingml/2006/main" xmlns:w14="http://schemas.microsoft.com/office/word/2010/wordml" xmlns:wpg="http://schemas.microsoft.com/office/word/2010/wordprocessingGroup" xmlns:wpi="http://schemas.microsoft.com/office/word/2010/wordprocessingInk" xmlns:wne="http://schemas.microsoft.com/office/word/2006/wordml" xmlns:wps="http://schemas.microsoft.com/office/word/2010/wordprocessingShape" mc:Ignorable="w14 wp14">
+<w:numbering xmlns:ve="http://schemas.openxmlformats.org/markup-compatibility/2006" xmlns:o="urn:schemas-microsoft-com:office:office" xmlns:r="http://schemas.openxmlformats.org/officeDocument/2006/relationships" xmlns:m="http://schemas.openxmlformats.org/officeDocument/2006/math" xmlns:v="urn:schemas-microsoft-com:vml" xmlns:wp="http://schemas.openxmlformats.org/drawingml/2006/wordprocessingDrawing" xmlns:w10="urn:schemas-microsoft-com:office:word" xmlns:w="http://schemas.openxmlformats.org/wordprocessingml/2006/main" xmlns:wne="http://schemas.microsoft.com/office/word/2006/wordml">
   <w:abstractNum w:abstractNumId="0">
     <w:nsid w:val="FFFFFF88"/>
     <w:multiLevelType w:val="singleLevel"/>
@@ -5675,19 +5766,19 @@
 </file>
 
 <file path=word/glossary/settings.xml><?xml version="1.0" encoding="utf-8"?>
-<w:settings xmlns:mc="http://schemas.openxmlformats.org/markup-compatibility/2006" xmlns:o="urn:schemas-microsoft-com:office:office" xmlns:r="http://schemas.openxmlformats.org/officeDocument/2006/relationships" xmlns:m="http://schemas.openxmlformats.org/officeDocument/2006/math" xmlns:v="urn:schemas-microsoft-com:vml" xmlns:w10="urn:schemas-microsoft-com:office:word" xmlns:w="http://schemas.openxmlformats.org/wordprocessingml/2006/main" xmlns:w14="http://schemas.microsoft.com/office/word/2010/wordml" xmlns:sl="http://schemas.openxmlformats.org/schemaLibrary/2006/main" mc:Ignorable="w14">
+<w:settings xmlns:o="urn:schemas-microsoft-com:office:office" xmlns:r="http://schemas.openxmlformats.org/officeDocument/2006/relationships" xmlns:m="http://schemas.openxmlformats.org/officeDocument/2006/math" xmlns:v="urn:schemas-microsoft-com:vml" xmlns:w10="urn:schemas-microsoft-com:office:word" xmlns:w="http://schemas.openxmlformats.org/wordprocessingml/2006/main" xmlns:sl="http://schemas.openxmlformats.org/schemaLibrary/2006/main">
   <w:view w:val="normal"/>
   <w:defaultTabStop w:val="720"/>
   <w:characterSpacingControl w:val="doNotCompress"/>
   <w:compat>
     <w:useFELayout/>
-    <w:compatSetting w:name="compatibilityMode" w:uri="http://schemas.microsoft.com/office/word" w:val="12"/>
   </w:compat>
   <w:rsids>
     <w:rsidRoot w:val="00102102"/>
     <w:rsid w:val="00102102"/>
     <w:rsid w:val="00510100"/>
     <w:rsid w:val="005D19F8"/>
+    <w:rsid w:val="00D324EC"/>
     <w:rsid w:val="00EC62B2"/>
     <w:rsid w:val="00F34CAA"/>
     <w:rsid w:val="00F6113A"/>
@@ -5696,7 +5787,7 @@
     <m:mathFont m:val="Cambria Math"/>
     <m:brkBin m:val="before"/>
     <m:brkBinSub m:val="--"/>
-    <m:smallFrac m:val="0"/>
+    <m:smallFrac m:val="off"/>
     <m:dispDef/>
     <m:lMargin m:val="0"/>
     <m:rMargin m:val="0"/>
@@ -5705,7 +5796,7 @@
     <m:intLim m:val="subSup"/>
     <m:naryLim m:val="undOvr"/>
   </m:mathPr>
-  <w:themeFontLang w:val="en-US" w:eastAsia="ja-JP"/>
+  <w:themeFontLang w:val="en-US"/>
   <w:clrSchemeMapping w:bg1="light1" w:t1="dark1" w:bg2="light2" w:t2="dark2" w:accent1="accent1" w:accent2="accent2" w:accent3="accent3" w:accent4="accent4" w:accent5="accent5" w:accent6="accent6" w:hyperlink="hyperlink" w:followedHyperlink="followedHyperlink"/>
   <w:doNotAutoCompressPictures/>
   <w:decimalSymbol w:val="."/>
@@ -5714,7 +5805,7 @@
 </file>
 
 <file path=word/glossary/styles.xml><?xml version="1.0" encoding="utf-8"?>
-<w:styles xmlns:mc="http://schemas.openxmlformats.org/markup-compatibility/2006" xmlns:r="http://schemas.openxmlformats.org/officeDocument/2006/relationships" xmlns:w="http://schemas.openxmlformats.org/wordprocessingml/2006/main" xmlns:w14="http://schemas.microsoft.com/office/word/2010/wordml" mc:Ignorable="w14">
+<w:styles xmlns:r="http://schemas.openxmlformats.org/officeDocument/2006/relationships" xmlns:w="http://schemas.openxmlformats.org/wordprocessingml/2006/main">
   <w:docDefaults>
     <w:rPrDefault>
       <w:rPr>
@@ -5726,7 +5817,7 @@
     </w:rPrDefault>
     <w:pPrDefault/>
   </w:docDefaults>
-  <w:latentStyles w:defLockedState="0" w:defUIPriority="99" w:defSemiHidden="1" w:defUnhideWhenUsed="1" w:defQFormat="0" w:count="276">
+  <w:latentStyles w:defLockedState="0" w:defUIPriority="99" w:defSemiHidden="1" w:defUnhideWhenUsed="1" w:defQFormat="0" w:count="267">
     <w:lsdException w:name="Normal" w:semiHidden="0" w:uiPriority="0" w:unhideWhenUsed="0" w:qFormat="1"/>
     <w:lsdException w:name="heading 1" w:semiHidden="0" w:uiPriority="9" w:unhideWhenUsed="0" w:qFormat="1"/>
     <w:lsdException w:name="heading 2" w:uiPriority="1" w:qFormat="1"/>
@@ -5749,330 +5840,6 @@
     <w:lsdException w:name="caption" w:uiPriority="35" w:qFormat="1"/>
     <w:lsdException w:name="List Bullet" w:uiPriority="1" w:qFormat="1"/>
     <w:lsdException w:name="List Number" w:uiPriority="1" w:qFormat="1"/>
-    <w:lsdException w:name="Title" w:semiHidden="0" w:uiPriority="10" w:unhideWhenUsed="0" w:qFormat="1"/>
-    <w:lsdException w:name="Default Paragraph Font" w:uiPriority="1"/>
-    <w:lsdException w:name="Subtitle" w:semiHidden="0" w:uiPriority="11" w:unhideWhenUsed="0" w:qFormat="1"/>
-    <w:lsdException w:name="Strong" w:semiHidden="0" w:uiPriority="22" w:unhideWhenUsed="0" w:qFormat="1"/>
-    <w:lsdException w:name="Emphasis" w:semiHidden="0" w:uiPriority="20" w:unhideWhenUsed="0" w:qFormat="1"/>
-    <w:lsdException w:name="Table Grid" w:semiHidden="0" w:uiPriority="59" w:unhideWhenUsed="0"/>
-    <w:lsdException w:name="Note Level 1" w:semiHidden="0" w:unhideWhenUsed="0"/>
-    <w:lsdException w:name="Note Level 2" w:semiHidden="0" w:unhideWhenUsed="0"/>
-    <w:lsdException w:name="Note Level 3" w:semiHidden="0" w:unhideWhenUsed="0"/>
-    <w:lsdException w:name="Note Level 4" w:semiHidden="0" w:unhideWhenUsed="0"/>
-    <w:lsdException w:name="Note Level 5" w:semiHidden="0" w:unhideWhenUsed="0"/>
-    <w:lsdException w:name="Note Level 6" w:semiHidden="0" w:unhideWhenUsed="0"/>
-    <w:lsdException w:name="Note Level 7" w:semiHidden="0" w:unhideWhenUsed="0"/>
-    <w:lsdException w:name="Note Level 8" w:semiHidden="0" w:unhideWhenUsed="0"/>
-    <w:lsdException w:name="Note Level 9" w:semiHidden="0" w:unhideWhenUsed="0"/>
-    <w:lsdException w:name="Placeholder Text" w:unhideWhenUsed="0"/>
-    <w:lsdException w:name="No Spacing" w:semiHidden="0" w:uiPriority="1" w:unhideWhenUsed="0" w:qFormat="1"/>
-    <w:lsdException w:name="Light Shading" w:semiHidden="0" w:uiPriority="60" w:unhideWhenUsed="0"/>
-    <w:lsdException w:name="Light List" w:semiHidden="0" w:uiPriority="61" w:unhideWhenUsed="0"/>
-    <w:lsdException w:name="Light Grid" w:semiHidden="0" w:uiPriority="62" w:unhideWhenUsed="0"/>
-    <w:lsdException w:name="Medium Shading 1" w:semiHidden="0" w:uiPriority="63" w:unhideWhenUsed="0"/>
-    <w:lsdException w:name="Medium Shading 2" w:semiHidden="0" w:uiPriority="64" w:unhideWhenUsed="0"/>
-    <w:lsdException w:name="Medium List 1" w:semiHidden="0" w:uiPriority="65" w:unhideWhenUsed="0"/>
-    <w:lsdException w:name="Medium List 2" w:semiHidden="0" w:uiPriority="66" w:unhideWhenUsed="0"/>
-    <w:lsdException w:name="Medium Grid 1" w:semiHidden="0" w:uiPriority="67" w:unhideWhenUsed="0"/>
-    <w:lsdException w:name="Medium Grid 2" w:semiHidden="0" w:uiPriority="68" w:unhideWhenUsed="0"/>
-    <w:lsdException w:name="Medium Grid 3" w:semiHidden="0" w:uiPriority="69" w:unhideWhenUsed="0"/>
-    <w:lsdException w:name="Dark List" w:semiHidden="0" w:uiPriority="70" w:unhideWhenUsed="0"/>
-    <w:lsdException w:name="Colorful Shading" w:semiHidden="0" w:uiPriority="71" w:unhideWhenUsed="0"/>
-    <w:lsdException w:name="Colorful List" w:semiHidden="0" w:uiPriority="72" w:unhideWhenUsed="0"/>
-    <w:lsdException w:name="Colorful Grid" w:semiHidden="0" w:uiPriority="73" w:unhideWhenUsed="0"/>
-    <w:lsdException w:name="Light Shading Accent 1" w:semiHidden="0" w:uiPriority="60" w:unhideWhenUsed="0"/>
-    <w:lsdException w:name="Light List Accent 1" w:semiHidden="0" w:uiPriority="61" w:unhideWhenUsed="0"/>
-    <w:lsdException w:name="Light Grid Accent 1" w:semiHidden="0" w:uiPriority="62" w:unhideWhenUsed="0"/>
-    <w:lsdException w:name="Medium Shading 1 Accent 1" w:semiHidden="0" w:uiPriority="63" w:unhideWhenUsed="0"/>
-    <w:lsdException w:name="Medium Shading 2 Accent 1" w:semiHidden="0" w:uiPriority="64" w:unhideWhenUsed="0"/>
-    <w:lsdException w:name="Medium List 1 Accent 1" w:semiHidden="0" w:uiPriority="65" w:unhideWhenUsed="0"/>
-    <w:lsdException w:name="Revision" w:unhideWhenUsed="0"/>
-    <w:lsdException w:name="List Paragraph" w:semiHidden="0" w:uiPriority="34" w:unhideWhenUsed="0" w:qFormat="1"/>
-    <w:lsdException w:name="Quote" w:semiHidden="0" w:uiPriority="29" w:unhideWhenUsed="0" w:qFormat="1"/>
-    <w:lsdException w:name="Intense Quote" w:semiHidden="0" w:uiPriority="30" w:unhideWhenUsed="0" w:qFormat="1"/>
-    <w:lsdException w:name="Medium List 2 Accent 1" w:semiHidden="0" w:uiPriority="66" w:unhideWhenUsed="0"/>
-    <w:lsdException w:name="Medium Grid 1 Accent 1" w:semiHidden="0" w:uiPriority="67" w:unhideWhenUsed="0"/>
-    <w:lsdException w:name="Medium Grid 2 Accent 1" w:semiHidden="0" w:uiPriority="68" w:unhideWhenUsed="0"/>
-    <w:lsdException w:name="Medium Grid 3 Accent 1" w:semiHidden="0" w:uiPriority="69" w:unhideWhenUsed="0"/>
-    <w:lsdException w:name="Dark List Accent 1" w:semiHidden="0" w:uiPriority="70" w:unhideWhenUsed="0"/>
-    <w:lsdException w:name="Colorful Shading Accent 1" w:semiHidden="0" w:uiPriority="71" w:unhideWhenUsed="0"/>
-    <w:lsdException w:name="Colorful List Accent 1" w:semiHidden="0" w:uiPriority="72" w:unhideWhenUsed="0"/>
-    <w:lsdException w:name="Colorful Grid Accent 1" w:semiHidden="0" w:uiPriority="73" w:unhideWhenUsed="0"/>
-    <w:lsdException w:name="Light Shading Accent 2" w:semiHidden="0" w:uiPriority="60" w:unhideWhenUsed="0"/>
-    <w:lsdException w:name="Light List Accent 2" w:semiHidden="0" w:uiPriority="61" w:unhideWhenUsed="0"/>
-    <w:lsdException w:name="Light Grid Accent 2" w:semiHidden="0" w:uiPriority="62" w:unhideWhenUsed="0"/>
-    <w:lsdException w:name="Medium Shading 1 Accent 2" w:semiHidden="0" w:uiPriority="63" w:unhideWhenUsed="0"/>
-    <w:lsdException w:name="Medium Shading 2 Accent 2" w:semiHidden="0" w:uiPriority="64" w:unhideWhenUsed="0"/>
-    <w:lsdException w:name="Medium List 1 Accent 2" w:semiHidden="0" w:uiPriority="65" w:unhideWhenUsed="0"/>
-    <w:lsdException w:name="Medium List 2 Accent 2" w:semiHidden="0" w:uiPriority="66" w:unhideWhenUsed="0"/>
-    <w:lsdException w:name="Medium Grid 1 Accent 2" w:semiHidden="0" w:uiPriority="67" w:unhideWhenUsed="0"/>
-    <w:lsdException w:name="Medium Grid 2 Accent 2" w:semiHidden="0" w:uiPriority="68" w:unhideWhenUsed="0"/>
-    <w:lsdException w:name="Medium Grid 3 Accent 2" w:semiHidden="0" w:uiPriority="69" w:unhideWhenUsed="0"/>
-    <w:lsdException w:name="Dark List Accent 2" w:semiHidden="0" w:uiPriority="70" w:unhideWhenUsed="0"/>
-    <w:lsdException w:name="Colorful Shading Accent 2" w:semiHidden="0" w:uiPriority="71" w:unhideWhenUsed="0"/>
-    <w:lsdException w:name="Colorful List Accent 2" w:semiHidden="0" w:uiPriority="72" w:unhideWhenUsed="0"/>
-    <w:lsdException w:name="Colorful Grid Accent 2" w:semiHidden="0" w:uiPriority="73" w:unhideWhenUsed="0"/>
-    <w:lsdException w:name="Light Shading Accent 3" w:semiHidden="0" w:uiPriority="60" w:unhideWhenUsed="0"/>
-    <w:lsdException w:name="Light List Accent 3" w:semiHidden="0" w:uiPriority="61" w:unhideWhenUsed="0"/>
-    <w:lsdException w:name="Light Grid Accent 3" w:semiHidden="0" w:uiPriority="62" w:unhideWhenUsed="0"/>
-    <w:lsdException w:name="Medium Shading 1 Accent 3" w:semiHidden="0" w:uiPriority="63" w:unhideWhenUsed="0"/>
-    <w:lsdException w:name="Medium Shading 2 Accent 3" w:semiHidden="0" w:uiPriority="64" w:unhideWhenUsed="0"/>
-    <w:lsdException w:name="Medium List 1 Accent 3" w:semiHidden="0" w:uiPriority="65" w:unhideWhenUsed="0"/>
-    <w:lsdException w:name="Medium List 2 Accent 3" w:semiHidden="0" w:uiPriority="66" w:unhideWhenUsed="0"/>
-    <w:lsdException w:name="Medium Grid 1 Accent 3" w:semiHidden="0" w:uiPriority="67" w:unhideWhenUsed="0"/>
-    <w:lsdException w:name="Medium Grid 2 Accent 3" w:semiHidden="0" w:uiPriority="68" w:unhideWhenUsed="0"/>
-    <w:lsdException w:name="Medium Grid 3 Accent 3" w:semiHidden="0" w:uiPriority="69" w:unhideWhenUsed="0"/>
-    <w:lsdException w:name="Dark List Accent 3" w:semiHidden="0" w:uiPriority="70" w:unhideWhenUsed="0"/>
-    <w:lsdException w:name="Colorful Shading Accent 3" w:semiHidden="0" w:uiPriority="71" w:unhideWhenUsed="0"/>
-    <w:lsdException w:name="Colorful List Accent 3" w:semiHidden="0" w:uiPriority="72" w:unhideWhenUsed="0"/>
-    <w:lsdException w:name="Colorful Grid Accent 3" w:semiHidden="0" w:uiPriority="73" w:unhideWhenUsed="0"/>
-    <w:lsdException w:name="Light Shading Accent 4" w:semiHidden="0" w:uiPriority="60" w:unhideWhenUsed="0"/>
-    <w:lsdException w:name="Light List Accent 4" w:semiHidden="0" w:uiPriority="61" w:unhideWhenUsed="0"/>
-    <w:lsdException w:name="Light Grid Accent 4" w:semiHidden="0" w:uiPriority="62" w:unhideWhenUsed="0"/>
-    <w:lsdException w:name="Medium Shading 1 Accent 4" w:semiHidden="0" w:uiPriority="63" w:unhideWhenUsed="0"/>
-    <w:lsdException w:name="Medium Shading 2 Accent 4" w:semiHidden="0" w:uiPriority="64" w:unhideWhenUsed="0"/>
-    <w:lsdException w:name="Medium List 1 Accent 4" w:semiHidden="0" w:uiPriority="65" w:unhideWhenUsed="0"/>
-    <w:lsdException w:name="Medium List 2 Accent 4" w:semiHidden="0" w:uiPriority="66" w:unhideWhenUsed="0"/>
-    <w:lsdException w:name="Medium Grid 1 Accent 4" w:semiHidden="0" w:uiPriority="67" w:unhideWhenUsed="0"/>
-    <w:lsdException w:name="Medium Grid 2 Accent 4" w:semiHidden="0" w:uiPriority="68" w:unhideWhenUsed="0"/>
-    <w:lsdException w:name="Medium Grid 3 Accent 4" w:semiHidden="0" w:uiPriority="69" w:unhideWhenUsed="0"/>
-    <w:lsdException w:name="Dark List Accent 4" w:semiHidden="0" w:uiPriority="70" w:unhideWhenUsed="0"/>
-    <w:lsdException w:name="Colorful Shading Accent 4" w:semiHidden="0" w:uiPriority="71" w:unhideWhenUsed="0"/>
-    <w:lsdException w:name="Colorful List Accent 4" w:semiHidden="0" w:uiPriority="72" w:unhideWhenUsed="0"/>
-    <w:lsdException w:name="Colorful Grid Accent 4" w:semiHidden="0" w:uiPriority="73" w:unhideWhenUsed="0"/>
-    <w:lsdException w:name="Light Shading Accent 5" w:semiHidden="0" w:uiPriority="60" w:unhideWhenUsed="0"/>
-    <w:lsdException w:name="Light List Accent 5" w:semiHidden="0" w:uiPriority="61" w:unhideWhenUsed="0"/>
-    <w:lsdException w:name="Light Grid Accent 5" w:semiHidden="0" w:uiPriority="62" w:unhideWhenUsed="0"/>
-    <w:lsdException w:name="Medium Shading 1 Accent 5" w:semiHidden="0" w:uiPriority="63" w:unhideWhenUsed="0"/>
-    <w:lsdException w:name="Medium Shading 2 Accent 5" w:semiHidden="0" w:uiPriority="64" w:unhideWhenUsed="0"/>
-    <w:lsdException w:name="Medium List 1 Accent 5" w:semiHidden="0" w:uiPriority="65" w:unhideWhenUsed="0"/>
-    <w:lsdException w:name="Medium List 2 Accent 5" w:semiHidden="0" w:uiPriority="66" w:unhideWhenUsed="0"/>
-    <w:lsdException w:name="Medium Grid 1 Accent 5" w:semiHidden="0" w:uiPriority="67" w:unhideWhenUsed="0"/>
-    <w:lsdException w:name="Medium Grid 2 Accent 5" w:semiHidden="0" w:uiPriority="68" w:unhideWhenUsed="0"/>
-    <w:lsdException w:name="Medium Grid 3 Accent 5" w:semiHidden="0" w:uiPriority="69" w:unhideWhenUsed="0"/>
-    <w:lsdException w:name="Dark List Accent 5" w:semiHidden="0" w:uiPriority="70" w:unhideWhenUsed="0"/>
-    <w:lsdException w:name="Colorful Shading Accent 5" w:semiHidden="0" w:uiPriority="71" w:unhideWhenUsed="0"/>
-    <w:lsdException w:name="Colorful List Accent 5" w:semiHidden="0" w:uiPriority="72" w:unhideWhenUsed="0"/>
-    <w:lsdException w:name="Colorful Grid Accent 5" w:semiHidden="0" w:uiPriority="73" w:unhideWhenUsed="0"/>
-    <w:lsdException w:name="Light Shading Accent 6" w:semiHidden="0" w:uiPriority="60" w:unhideWhenUsed="0"/>
-    <w:lsdException w:name="Light List Accent 6" w:semiHidden="0" w:uiPriority="61" w:unhideWhenUsed="0"/>
-    <w:lsdException w:name="Light Grid Accent 6" w:semiHidden="0" w:uiPriority="62" w:unhideWhenUsed="0"/>
-    <w:lsdException w:name="Medium Shading 1 Accent 6" w:semiHidden="0" w:uiPriority="63" w:unhideWhenUsed="0"/>
-    <w:lsdException w:name="Medium Shading 2 Accent 6" w:semiHidden="0" w:uiPriority="64" w:unhideWhenUsed="0"/>
-    <w:lsdException w:name="Medium List 1 Accent 6" w:semiHidden="0" w:uiPriority="65" w:unhideWhenUsed="0"/>
-    <w:lsdException w:name="Medium List 2 Accent 6" w:semiHidden="0" w:uiPriority="66" w:unhideWhenUsed="0"/>
-    <w:lsdException w:name="Medium Grid 1 Accent 6" w:semiHidden="0" w:uiPriority="67" w:unhideWhenUsed="0"/>
-    <w:lsdException w:name="Medium Grid 2 Accent 6" w:semiHidden="0" w:uiPriority="68" w:unhideWhenUsed="0"/>
-    <w:lsdException w:name="Medium Grid 3 Accent 6" w:semiHidden="0" w:uiPriority="69" w:unhideWhenUsed="0"/>
-    <w:lsdException w:name="Dark List Accent 6" w:semiHidden="0" w:uiPriority="70" w:unhideWhenUsed="0"/>
-    <w:lsdException w:name="Colorful Shading Accent 6" w:semiHidden="0" w:uiPriority="71" w:unhideWhenUsed="0"/>
-    <w:lsdException w:name="Colorful List Accent 6" w:semiHidden="0" w:uiPriority="72" w:unhideWhenUsed="0"/>
-    <w:lsdException w:name="Colorful Grid Accent 6" w:semiHidden="0" w:uiPriority="73" w:unhideWhenUsed="0"/>
-    <w:lsdException w:name="Subtle Emphasis" w:semiHidden="0" w:uiPriority="19" w:unhideWhenUsed="0" w:qFormat="1"/>
-    <w:lsdException w:name="Intense Emphasis" w:semiHidden="0" w:uiPriority="21" w:unhideWhenUsed="0" w:qFormat="1"/>
-    <w:lsdException w:name="Subtle Reference" w:semiHidden="0" w:uiPriority="31" w:unhideWhenUsed="0" w:qFormat="1"/>
-    <w:lsdException w:name="Intense Reference" w:semiHidden="0" w:uiPriority="32" w:unhideWhenUsed="0" w:qFormat="1"/>
-    <w:lsdException w:name="Book Title" w:semiHidden="0" w:uiPriority="33" w:unhideWhenUsed="0" w:qFormat="1"/>
-    <w:lsdException w:name="Bibliography" w:uiPriority="37"/>
-    <w:lsdException w:name="TOC Heading" w:uiPriority="39" w:qFormat="1"/>
-  </w:latentStyles>
-  <w:style w:type="paragraph" w:default="1" w:styleId="Normal">
-    <w:name w:val="Normal"/>
-    <w:qFormat/>
-    <w:rsid w:val="00EC62B2"/>
-  </w:style>
-  <w:style w:type="paragraph" w:styleId="Heading2">
-    <w:name w:val="heading 2"/>
-    <w:basedOn w:val="Normal"/>
-    <w:next w:val="Normal"/>
-    <w:link w:val="Heading2Char"/>
-    <w:uiPriority w:val="1"/>
-    <w:qFormat/>
-    <w:rsid w:val="00EC62B2"/>
-    <w:pPr>
-      <w:keepNext/>
-      <w:keepLines/>
-      <w:pBdr>
-        <w:bottom w:val="single" w:sz="2" w:space="14" w:color="BFBFBF" w:themeColor="background1" w:themeShade="BF"/>
-      </w:pBdr>
-      <w:spacing w:before="120" w:after="240" w:line="276" w:lineRule="auto"/>
-      <w:jc w:val="center"/>
-      <w:outlineLvl w:val="1"/>
-    </w:pPr>
-    <w:rPr>
-      <w:rFonts w:asciiTheme="majorHAnsi" w:eastAsiaTheme="majorEastAsia" w:hAnsiTheme="majorHAnsi" w:cstheme="majorBidi"/>
-      <w:bCs/>
-      <w:color w:val="000000" w:themeColor="text1"/>
-      <w:sz w:val="28"/>
-      <w:szCs w:val="26"/>
-      <w:lang w:eastAsia="en-US"/>
-    </w:rPr>
-  </w:style>
-  <w:style w:type="paragraph" w:styleId="Heading3">
-    <w:name w:val="heading 3"/>
-    <w:basedOn w:val="Normal"/>
-    <w:next w:val="Normal"/>
-    <w:link w:val="Heading3Char"/>
-    <w:uiPriority w:val="1"/>
-    <w:qFormat/>
-    <w:rsid w:val="00EC62B2"/>
-    <w:pPr>
-      <w:keepNext/>
-      <w:keepLines/>
-      <w:spacing w:before="280" w:line="276" w:lineRule="auto"/>
-      <w:outlineLvl w:val="2"/>
-    </w:pPr>
-    <w:rPr>
-      <w:rFonts w:asciiTheme="majorHAnsi" w:eastAsiaTheme="majorEastAsia" w:hAnsiTheme="majorHAnsi" w:cstheme="majorBidi"/>
-      <w:bCs/>
-      <w:color w:val="C0504D" w:themeColor="accent2"/>
-      <w:lang w:eastAsia="en-US"/>
-    </w:rPr>
-  </w:style>
-  <w:style w:type="character" w:default="1" w:styleId="DefaultParagraphFont">
-    <w:name w:val="Default Paragraph Font"/>
-    <w:uiPriority w:val="1"/>
-    <w:semiHidden/>
-    <w:unhideWhenUsed/>
-  </w:style>
-  <w:style w:type="table" w:default="1" w:styleId="TableNormal">
-    <w:name w:val="Normal Table"/>
-    <w:uiPriority w:val="99"/>
-    <w:semiHidden/>
-    <w:unhideWhenUsed/>
-    <w:tblPr>
-      <w:tblInd w:w="0" w:type="dxa"/>
-      <w:tblCellMar>
-        <w:top w:w="0" w:type="dxa"/>
-        <w:left w:w="108" w:type="dxa"/>
-        <w:bottom w:w="0" w:type="dxa"/>
-        <w:right w:w="108" w:type="dxa"/>
-      </w:tblCellMar>
-    </w:tblPr>
-  </w:style>
-  <w:style w:type="numbering" w:default="1" w:styleId="NoList">
-    <w:name w:val="No List"/>
-    <w:uiPriority w:val="99"/>
-    <w:semiHidden/>
-    <w:unhideWhenUsed/>
-  </w:style>
-  <w:style w:type="paragraph" w:customStyle="1" w:styleId="BBC896AE050E80409A08C6360CA17D8C">
-    <w:name w:val="BBC896AE050E80409A08C6360CA17D8C"/>
-    <w:rsid w:val="00EC62B2"/>
-  </w:style>
-  <w:style w:type="paragraph" w:customStyle="1" w:styleId="390321B2C7B3354B8A3893E061826863">
-    <w:name w:val="390321B2C7B3354B8A3893E061826863"/>
-    <w:rsid w:val="00EC62B2"/>
-  </w:style>
-  <w:style w:type="paragraph" w:customStyle="1" w:styleId="303A2E84F7A7FC42A2AFA925A858DE10">
-    <w:name w:val="303A2E84F7A7FC42A2AFA925A858DE10"/>
-    <w:rsid w:val="00EC62B2"/>
-  </w:style>
-  <w:style w:type="character" w:customStyle="1" w:styleId="Heading2Char">
-    <w:name w:val="Heading 2 Char"/>
-    <w:basedOn w:val="DefaultParagraphFont"/>
-    <w:link w:val="Heading2"/>
-    <w:uiPriority w:val="1"/>
-    <w:rsid w:val="00EC62B2"/>
-    <w:rPr>
-      <w:rFonts w:asciiTheme="majorHAnsi" w:eastAsiaTheme="majorEastAsia" w:hAnsiTheme="majorHAnsi" w:cstheme="majorBidi"/>
-      <w:bCs/>
-      <w:color w:val="000000" w:themeColor="text1"/>
-      <w:sz w:val="28"/>
-      <w:szCs w:val="26"/>
-      <w:lang w:eastAsia="en-US"/>
-    </w:rPr>
-  </w:style>
-  <w:style w:type="paragraph" w:customStyle="1" w:styleId="82C2A893A7F4A34E8F86C2B880BC3E76">
-    <w:name w:val="82C2A893A7F4A34E8F86C2B880BC3E76"/>
-    <w:rsid w:val="00EC62B2"/>
-  </w:style>
-  <w:style w:type="character" w:customStyle="1" w:styleId="Heading3Char">
-    <w:name w:val="Heading 3 Char"/>
-    <w:basedOn w:val="DefaultParagraphFont"/>
-    <w:link w:val="Heading3"/>
-    <w:uiPriority w:val="1"/>
-    <w:rsid w:val="00EC62B2"/>
-    <w:rPr>
-      <w:rFonts w:asciiTheme="majorHAnsi" w:eastAsiaTheme="majorEastAsia" w:hAnsiTheme="majorHAnsi" w:cstheme="majorBidi"/>
-      <w:bCs/>
-      <w:color w:val="C0504D" w:themeColor="accent2"/>
-      <w:lang w:eastAsia="en-US"/>
-    </w:rPr>
-  </w:style>
-  <w:style w:type="paragraph" w:styleId="ListBullet">
-    <w:name w:val="List Bullet"/>
-    <w:basedOn w:val="Normal"/>
-    <w:uiPriority w:val="1"/>
-    <w:qFormat/>
-    <w:rsid w:val="00EC62B2"/>
-    <w:pPr>
-      <w:numPr>
-        <w:numId w:val="1"/>
-      </w:numPr>
-      <w:spacing w:after="240" w:line="276" w:lineRule="auto"/>
-    </w:pPr>
-    <w:rPr>
-      <w:lang w:eastAsia="en-US"/>
-    </w:rPr>
-  </w:style>
-  <w:style w:type="paragraph" w:styleId="ListNumber">
-    <w:name w:val="List Number"/>
-    <w:basedOn w:val="Normal"/>
-    <w:uiPriority w:val="1"/>
-    <w:qFormat/>
-    <w:rsid w:val="00EC62B2"/>
-    <w:pPr>
-      <w:numPr>
-        <w:numId w:val="2"/>
-      </w:numPr>
-      <w:spacing w:after="240" w:line="276" w:lineRule="auto"/>
-    </w:pPr>
-    <w:rPr>
-      <w:lang w:eastAsia="en-US"/>
-    </w:rPr>
-  </w:style>
-  <w:style w:type="paragraph" w:customStyle="1" w:styleId="E00EAE0A22D2E140B8E62CC422FA615C">
-    <w:name w:val="E00EAE0A22D2E140B8E62CC422FA615C"/>
-    <w:rsid w:val="00EC62B2"/>
-  </w:style>
-</w:styles>
-</file>
-
-<file path=word/glossary/stylesWithEffects.xml><?xml version="1.0" encoding="utf-8"?>
-<w:styles xmlns:wpc="http://schemas.microsoft.com/office/word/2010/wordprocessingCanvas" xmlns:mo="http://schemas.microsoft.com/office/mac/office/2008/main" xmlns:mc="http://schemas.openxmlformats.org/markup-compatibility/2006" xmlns:mv="urn:schemas-microsoft-com:mac:vml" xmlns:o="urn:schemas-microsoft-com:office:office" xmlns:r="http://schemas.openxmlformats.org/officeDocument/2006/relationships" xmlns:m="http://schemas.openxmlformats.org/officeDocument/2006/math" xmlns:v="urn:schemas-microsoft-com:vml" xmlns:wp14="http://schemas.microsoft.com/office/word/2010/wordprocessingDrawing" xmlns:wp="http://schemas.openxmlformats.org/drawingml/2006/wordprocessingDrawing" xmlns:w10="urn:schemas-microsoft-com:office:word" xmlns:w="http://schemas.openxmlformats.org/wordprocessingml/2006/main" xmlns:w14="http://schemas.microsoft.com/office/word/2010/wordml" xmlns:wpg="http://schemas.microsoft.com/office/word/2010/wordprocessingGroup" xmlns:wpi="http://schemas.microsoft.com/office/word/2010/wordprocessingInk" xmlns:wne="http://schemas.microsoft.com/office/word/2006/wordml" xmlns:wps="http://schemas.microsoft.com/office/word/2010/wordprocessingShape" mc:Ignorable="w14 wp14">
-  <w:docDefaults>
-    <w:rPrDefault>
-      <w:rPr>
-        <w:rFonts w:asciiTheme="minorHAnsi" w:eastAsiaTheme="minorEastAsia" w:hAnsiTheme="minorHAnsi" w:cstheme="minorBidi"/>
-        <w:sz w:val="24"/>
-        <w:szCs w:val="24"/>
-        <w:lang w:val="en-US" w:eastAsia="ja-JP" w:bidi="ar-SA"/>
-      </w:rPr>
-    </w:rPrDefault>
-    <w:pPrDefault/>
-  </w:docDefaults>
-  <w:latentStyles w:defLockedState="0" w:defUIPriority="99" w:defSemiHidden="1" w:defUnhideWhenUsed="1" w:defQFormat="0" w:count="276">
-    <w:lsdException w:name="Normal" w:semiHidden="0" w:uiPriority="0" w:unhideWhenUsed="0" w:qFormat="1"/>
-    <w:lsdException w:name="heading 1" w:semiHidden="0" w:uiPriority="9" w:unhideWhenUsed="0" w:qFormat="1"/>
-    <w:lsdException w:name="heading 2" w:uiPriority="9" w:qFormat="1"/>
-    <w:lsdException w:name="heading 3" w:uiPriority="9" w:qFormat="1"/>
-    <w:lsdException w:name="heading 4" w:uiPriority="9" w:qFormat="1"/>
-    <w:lsdException w:name="heading 5" w:uiPriority="9" w:qFormat="1"/>
-    <w:lsdException w:name="heading 6" w:uiPriority="9" w:qFormat="1"/>
-    <w:lsdException w:name="heading 7" w:uiPriority="9" w:qFormat="1"/>
-    <w:lsdException w:name="heading 8" w:uiPriority="9" w:qFormat="1"/>
-    <w:lsdException w:name="heading 9" w:uiPriority="9" w:qFormat="1"/>
-    <w:lsdException w:name="toc 1" w:uiPriority="39"/>
-    <w:lsdException w:name="toc 2" w:uiPriority="39"/>
-    <w:lsdException w:name="toc 3" w:uiPriority="39"/>
-    <w:lsdException w:name="toc 4" w:uiPriority="39"/>
-    <w:lsdException w:name="toc 5" w:uiPriority="39"/>
-    <w:lsdException w:name="toc 6" w:uiPriority="39"/>
-    <w:lsdException w:name="toc 7" w:uiPriority="39"/>
-    <w:lsdException w:name="toc 8" w:uiPriority="39"/>
-    <w:lsdException w:name="toc 9" w:uiPriority="39"/>
-    <w:lsdException w:name="caption" w:uiPriority="35" w:qFormat="1"/>
     <w:lsdException w:name="Title" w:semiHidden="0" w:uiPriority="10" w:unhideWhenUsed="0" w:qFormat="1"/>
     <w:lsdException w:name="Default Paragraph Font" w:uiPriority="1"/>
     <w:lsdException w:name="Subtitle" w:semiHidden="0" w:uiPriority="11" w:unhideWhenUsed="0" w:qFormat="1"/>
@@ -6194,6 +5961,55 @@
   <w:style w:type="paragraph" w:default="1" w:styleId="Normal">
     <w:name w:val="Normal"/>
     <w:qFormat/>
+    <w:rsid w:val="00EC62B2"/>
+  </w:style>
+  <w:style w:type="paragraph" w:styleId="Heading2">
+    <w:name w:val="heading 2"/>
+    <w:basedOn w:val="Normal"/>
+    <w:next w:val="Normal"/>
+    <w:link w:val="Heading2Char"/>
+    <w:uiPriority w:val="1"/>
+    <w:qFormat/>
+    <w:rsid w:val="00EC62B2"/>
+    <w:pPr>
+      <w:keepNext/>
+      <w:keepLines/>
+      <w:pBdr>
+        <w:bottom w:val="single" w:sz="2" w:space="14" w:color="BFBFBF" w:themeColor="background1" w:themeShade="BF"/>
+      </w:pBdr>
+      <w:spacing w:before="120" w:after="240" w:line="276" w:lineRule="auto"/>
+      <w:jc w:val="center"/>
+      <w:outlineLvl w:val="1"/>
+    </w:pPr>
+    <w:rPr>
+      <w:rFonts w:asciiTheme="majorHAnsi" w:eastAsiaTheme="majorEastAsia" w:hAnsiTheme="majorHAnsi" w:cstheme="majorBidi"/>
+      <w:bCs/>
+      <w:color w:val="000000" w:themeColor="text1"/>
+      <w:sz w:val="28"/>
+      <w:szCs w:val="26"/>
+      <w:lang w:eastAsia="en-US"/>
+    </w:rPr>
+  </w:style>
+  <w:style w:type="paragraph" w:styleId="Heading3">
+    <w:name w:val="heading 3"/>
+    <w:basedOn w:val="Normal"/>
+    <w:next w:val="Normal"/>
+    <w:link w:val="Heading3Char"/>
+    <w:uiPriority w:val="1"/>
+    <w:qFormat/>
+    <w:rsid w:val="00EC62B2"/>
+    <w:pPr>
+      <w:keepNext/>
+      <w:keepLines/>
+      <w:spacing w:before="280" w:line="276" w:lineRule="auto"/>
+      <w:outlineLvl w:val="2"/>
+    </w:pPr>
+    <w:rPr>
+      <w:rFonts w:asciiTheme="majorHAnsi" w:eastAsiaTheme="majorEastAsia" w:hAnsiTheme="majorHAnsi" w:cstheme="majorBidi"/>
+      <w:bCs/>
+      <w:color w:val="C0504D" w:themeColor="accent2"/>
+      <w:lang w:eastAsia="en-US"/>
+    </w:rPr>
   </w:style>
   <w:style w:type="character" w:default="1" w:styleId="DefaultParagraphFont">
     <w:name w:val="Default Paragraph Font"/>
@@ -6206,6 +6022,7 @@
     <w:uiPriority w:val="99"/>
     <w:semiHidden/>
     <w:unhideWhenUsed/>
+    <w:qFormat/>
     <w:tblPr>
       <w:tblInd w:w="0" w:type="dxa"/>
       <w:tblCellMar>
@@ -6222,11 +6039,91 @@
     <w:semiHidden/>
     <w:unhideWhenUsed/>
   </w:style>
+  <w:style w:type="paragraph" w:customStyle="1" w:styleId="BBC896AE050E80409A08C6360CA17D8C">
+    <w:name w:val="BBC896AE050E80409A08C6360CA17D8C"/>
+    <w:rsid w:val="00EC62B2"/>
+  </w:style>
+  <w:style w:type="paragraph" w:customStyle="1" w:styleId="390321B2C7B3354B8A3893E061826863">
+    <w:name w:val="390321B2C7B3354B8A3893E061826863"/>
+    <w:rsid w:val="00EC62B2"/>
+  </w:style>
+  <w:style w:type="paragraph" w:customStyle="1" w:styleId="303A2E84F7A7FC42A2AFA925A858DE10">
+    <w:name w:val="303A2E84F7A7FC42A2AFA925A858DE10"/>
+    <w:rsid w:val="00EC62B2"/>
+  </w:style>
+  <w:style w:type="character" w:customStyle="1" w:styleId="Heading2Char">
+    <w:name w:val="Heading 2 Char"/>
+    <w:basedOn w:val="DefaultParagraphFont"/>
+    <w:link w:val="Heading2"/>
+    <w:uiPriority w:val="1"/>
+    <w:rsid w:val="00EC62B2"/>
+    <w:rPr>
+      <w:rFonts w:asciiTheme="majorHAnsi" w:eastAsiaTheme="majorEastAsia" w:hAnsiTheme="majorHAnsi" w:cstheme="majorBidi"/>
+      <w:bCs/>
+      <w:color w:val="000000" w:themeColor="text1"/>
+      <w:sz w:val="28"/>
+      <w:szCs w:val="26"/>
+      <w:lang w:eastAsia="en-US"/>
+    </w:rPr>
+  </w:style>
+  <w:style w:type="paragraph" w:customStyle="1" w:styleId="82C2A893A7F4A34E8F86C2B880BC3E76">
+    <w:name w:val="82C2A893A7F4A34E8F86C2B880BC3E76"/>
+    <w:rsid w:val="00EC62B2"/>
+  </w:style>
+  <w:style w:type="character" w:customStyle="1" w:styleId="Heading3Char">
+    <w:name w:val="Heading 3 Char"/>
+    <w:basedOn w:val="DefaultParagraphFont"/>
+    <w:link w:val="Heading3"/>
+    <w:uiPriority w:val="1"/>
+    <w:rsid w:val="00EC62B2"/>
+    <w:rPr>
+      <w:rFonts w:asciiTheme="majorHAnsi" w:eastAsiaTheme="majorEastAsia" w:hAnsiTheme="majorHAnsi" w:cstheme="majorBidi"/>
+      <w:bCs/>
+      <w:color w:val="C0504D" w:themeColor="accent2"/>
+      <w:lang w:eastAsia="en-US"/>
+    </w:rPr>
+  </w:style>
+  <w:style w:type="paragraph" w:styleId="ListBullet">
+    <w:name w:val="List Bullet"/>
+    <w:basedOn w:val="Normal"/>
+    <w:uiPriority w:val="1"/>
+    <w:qFormat/>
+    <w:rsid w:val="00EC62B2"/>
+    <w:pPr>
+      <w:numPr>
+        <w:numId w:val="1"/>
+      </w:numPr>
+      <w:spacing w:after="240" w:line="276" w:lineRule="auto"/>
+    </w:pPr>
+    <w:rPr>
+      <w:lang w:eastAsia="en-US"/>
+    </w:rPr>
+  </w:style>
+  <w:style w:type="paragraph" w:styleId="ListNumber">
+    <w:name w:val="List Number"/>
+    <w:basedOn w:val="Normal"/>
+    <w:uiPriority w:val="1"/>
+    <w:qFormat/>
+    <w:rsid w:val="00EC62B2"/>
+    <w:pPr>
+      <w:numPr>
+        <w:numId w:val="2"/>
+      </w:numPr>
+      <w:spacing w:after="240" w:line="276" w:lineRule="auto"/>
+    </w:pPr>
+    <w:rPr>
+      <w:lang w:eastAsia="en-US"/>
+    </w:rPr>
+  </w:style>
+  <w:style w:type="paragraph" w:customStyle="1" w:styleId="E00EAE0A22D2E140B8E62CC422FA615C">
+    <w:name w:val="E00EAE0A22D2E140B8E62CC422FA615C"/>
+    <w:rsid w:val="00EC62B2"/>
+  </w:style>
 </w:styles>
 </file>
 
 <file path=word/glossary/webSettings.xml><?xml version="1.0" encoding="utf-8"?>
-<w:webSettings xmlns:mc="http://schemas.openxmlformats.org/markup-compatibility/2006" xmlns:r="http://schemas.openxmlformats.org/officeDocument/2006/relationships" xmlns:w="http://schemas.openxmlformats.org/wordprocessingml/2006/main" xmlns:w14="http://schemas.microsoft.com/office/word/2010/wordml" mc:Ignorable="w14">
+<w:webSettings xmlns:r="http://schemas.openxmlformats.org/officeDocument/2006/relationships" xmlns:w="http://schemas.openxmlformats.org/wordprocessingml/2006/main">
   <w:allowPNG/>
   <w:doNotSaveAsSingleFile/>
 </w:webSettings>
@@ -6490,7 +6387,7 @@
 </file>
 
 <file path=customXml/itemProps1.xml><?xml version="1.0" encoding="utf-8"?>
-<ds:datastoreItem xmlns:ds="http://schemas.openxmlformats.org/officeDocument/2006/customXml" ds:itemID="{26639606-AD38-6049-B2BB-A5733A0E099A}">
+<ds:datastoreItem xmlns:ds="http://schemas.openxmlformats.org/officeDocument/2006/customXml" ds:itemID="{19824DA1-E6A6-4271-8931-97D89BA5E4BD}">
   <ds:schemaRefs>
     <ds:schemaRef ds:uri="http://schemas.openxmlformats.org/officeDocument/2006/bibliography"/>
   </ds:schemaRefs>

</xml_diff>

<commit_message>
Adding to implementation section of process book
</commit_message>
<xml_diff>
--- a/docs/process_book.docx
+++ b/docs/process_book.docx
@@ -1609,16 +1609,8 @@
         <w:rPr>
           <w:b/>
         </w:rPr>
-        <w:t xml:space="preserve">MBTA </w:t>
-      </w:r>
-      <w:proofErr w:type="spellStart"/>
-      <w:r>
-        <w:rPr>
-          <w:b/>
-        </w:rPr>
-        <w:t>Viz</w:t>
-      </w:r>
-      <w:proofErr w:type="spellEnd"/>
+        <w:t>MBTA Viz</w:t>
+      </w:r>
     </w:p>
     <w:p>
       <w:pPr>
@@ -2081,23 +2073,7 @@
     </w:p>
     <w:p>
       <w:r>
-        <w:t xml:space="preserve">We plan to process this data in an </w:t>
-      </w:r>
-      <w:proofErr w:type="spellStart"/>
-      <w:r>
-        <w:t>iPython</w:t>
-      </w:r>
-      <w:proofErr w:type="spellEnd"/>
-      <w:r>
-        <w:t xml:space="preserve"> shell using the Pandas module. It provides functions to group our data set by station ID and average the entries over the 15-minute intervals to derive an accurate time series representation of each station. The output will then be made into a </w:t>
-      </w:r>
-      <w:proofErr w:type="spellStart"/>
-      <w:r>
-        <w:t>json</w:t>
-      </w:r>
-      <w:proofErr w:type="spellEnd"/>
-      <w:r>
-        <w:t xml:space="preserve"> file that also contains information for each station such as the station name, line, geographic coordinates, etc.</w:t>
+        <w:t>We plan to process this data in an iPython shell using the Pandas module. It provides functions to group our data set by station ID and average the entries over the 15-minute intervals to derive an accurate time series representation of each station. The output will then be made into a json file that also contains information for each station such as the station name, line, geographic coordinates, etc.</w:t>
       </w:r>
     </w:p>
     <w:p>
@@ -2122,15 +2098,7 @@
       </w:r>
       <w:r>
         <w:lastRenderedPageBreak/>
-        <w:t>be removed. Using the ‘</w:t>
-      </w:r>
-      <w:proofErr w:type="spellStart"/>
-      <w:r>
-        <w:t>snowfalli</w:t>
-      </w:r>
-      <w:proofErr w:type="spellEnd"/>
-      <w:r>
-        <w:t>’ feature that gives the amount of snowfall for a particular day</w:t>
+        <w:t>be removed. Using the ‘snowfalli’ feature that gives the amount of snowfall for a particular day</w:t>
       </w:r>
       <w:r>
         <w:t xml:space="preserve"> in inches</w:t>
@@ -2788,11 +2756,14 @@
     </w:p>
     <w:p>
       <w:r>
-        <w:t>Section will be updated when we reach this stage of the process</w:t>
+        <w:t>Below we step through the various portions of our implementation and explain the technical choices and evolution of the particular modules.</w:t>
       </w:r>
     </w:p>
     <w:p/>
     <w:p>
+      <w:pPr>
+        <w:pStyle w:val="Heading2"/>
+      </w:pPr>
       <w:r>
         <w:t xml:space="preserve">Website Mockup </w:t>
       </w:r>
@@ -2852,15 +2823,172 @@
       </w:r>
     </w:p>
     <w:p/>
+    <w:p>
+      <w:pPr>
+        <w:ind w:firstLine="720"/>
+      </w:pPr>
+      <w:r>
+        <w:t xml:space="preserve">The landing page of our website contains all of our work, allowing the user a free-flowing experience of traversing our site through scrolling, alone. We decided against using separate pages to contain the MBTA timeline panel and the per station ridership plot because we felt that it wouldn’t present motivating interest, ridership on days with poor weather conditions, in the context of normal MBTA travel patterns.  </w:t>
+      </w:r>
+    </w:p>
+    <w:p>
+      <w:pPr>
+        <w:pStyle w:val="Heading2"/>
+      </w:pPr>
+    </w:p>
+    <w:p>
+      <w:pPr>
+        <w:pStyle w:val="Heading2"/>
+      </w:pPr>
+      <w:r>
+        <w:t>MBTA Timeline View</w:t>
+      </w:r>
+    </w:p>
+    <w:p>
+      <w:r>
+        <w:tab/>
+      </w:r>
+      <w:r>
+        <w:rPr>
+          <w:noProof/>
+        </w:rPr>
+        <w:drawing>
+          <wp:inline distT="0" distB="0" distL="0" distR="0">
+            <wp:extent cx="5943600" cy="779145"/>
+            <wp:effectExtent l="19050" t="0" r="0" b="0"/>
+            <wp:docPr id="9" name="Picture 8" descr="timeline.PNG"/>
+            <wp:cNvGraphicFramePr>
+              <a:graphicFrameLocks xmlns:a="http://schemas.openxmlformats.org/drawingml/2006/main" noChangeAspect="1"/>
+            </wp:cNvGraphicFramePr>
+            <a:graphic xmlns:a="http://schemas.openxmlformats.org/drawingml/2006/main">
+              <a:graphicData uri="http://schemas.openxmlformats.org/drawingml/2006/picture">
+                <pic:pic xmlns:pic="http://schemas.openxmlformats.org/drawingml/2006/picture">
+                  <pic:nvPicPr>
+                    <pic:cNvPr id="0" name="timeline.PNG"/>
+                    <pic:cNvPicPr/>
+                  </pic:nvPicPr>
+                  <pic:blipFill>
+                    <a:blip r:embed="rId24"/>
+                    <a:stretch>
+                      <a:fillRect/>
+                    </a:stretch>
+                  </pic:blipFill>
+                  <pic:spPr>
+                    <a:xfrm>
+                      <a:off x="0" y="0"/>
+                      <a:ext cx="5943600" cy="779145"/>
+                    </a:xfrm>
+                    <a:prstGeom prst="rect">
+                      <a:avLst/>
+                    </a:prstGeom>
+                  </pic:spPr>
+                </pic:pic>
+              </a:graphicData>
+            </a:graphic>
+          </wp:inline>
+        </w:drawing>
+      </w:r>
+    </w:p>
+    <w:p>
+      <w:pPr>
+        <w:ind w:firstLine="720"/>
+      </w:pPr>
+      <w:r>
+        <w:t xml:space="preserve">In our initial sketches, we didn’t include the MBTA timeline view. After the first meeting with our TF Benjy, he suggested that we implement a way to show the users how many days we used to compute time series for varying amounts of snow. The entire dataset contains about 100 days on which it snowed, but 75% of those days only had 0-4 inches of snow. Upon allowing the user to select between weekdays and weekends, some scenarios like </w:t>
+      </w:r>
+      <w:r>
+        <w:rPr>
+          <w:i/>
+        </w:rPr>
+        <w:t>weekday ridership for trace amounts of snow</w:t>
+      </w:r>
+      <w:r>
+        <w:t xml:space="preserve"> had dozens of day’s worth of data while </w:t>
+      </w:r>
+      <w:r>
+        <w:rPr>
+          <w:i/>
+        </w:rPr>
+        <w:t>weekend ridership for 8-15 inches of snow</w:t>
+      </w:r>
+      <w:r>
+        <w:t xml:space="preserve"> only included one day’s worth of data. Upon selected a weather condition, the timeline renders vertical bands at the days which were used to construct the ridership plot. Even though we could do little to remedy these gaps in the data, we felt it was important for the user to realize the inherent variability of data presented on only a handful of data points. </w:t>
+      </w:r>
+    </w:p>
+    <w:p>
+      <w:pPr>
+        <w:ind w:firstLine="720"/>
+      </w:pPr>
+      <w:r>
+        <w:t>In addition to clarifying our other plots, this timeline is an important storytelling element to our implementation.</w:t>
+      </w:r>
+      <w:r>
+        <w:t xml:space="preserve"> The line represents the aggregated entries across all MBTA lines after smoothing via moving average. Below is a picture of the timeline without any smoothing. The large difference between weekday and weekend ridership causes the extreme periodicity. We first used a moving average window of 7 days to smooth the series then performed a second iteration of smoothing to achieve a plot to our liking.</w:t>
+      </w:r>
+    </w:p>
+    <w:p>
+      <w:pPr>
+        <w:jc w:val="center"/>
+      </w:pPr>
+      <w:r>
+        <w:rPr>
+          <w:noProof/>
+        </w:rPr>
+        <w:drawing>
+          <wp:inline distT="0" distB="0" distL="0" distR="0">
+            <wp:extent cx="6087725" cy="1691149"/>
+            <wp:effectExtent l="19050" t="0" r="8275" b="0"/>
+            <wp:docPr id="10" name="Picture 9" descr="timeline_no_smooth.PNG"/>
+            <wp:cNvGraphicFramePr>
+              <a:graphicFrameLocks xmlns:a="http://schemas.openxmlformats.org/drawingml/2006/main" noChangeAspect="1"/>
+            </wp:cNvGraphicFramePr>
+            <a:graphic xmlns:a="http://schemas.openxmlformats.org/drawingml/2006/main">
+              <a:graphicData uri="http://schemas.openxmlformats.org/drawingml/2006/picture">
+                <pic:pic xmlns:pic="http://schemas.openxmlformats.org/drawingml/2006/picture">
+                  <pic:nvPicPr>
+                    <pic:cNvPr id="0" name="timeline_no_smooth.PNG"/>
+                    <pic:cNvPicPr/>
+                  </pic:nvPicPr>
+                  <pic:blipFill>
+                    <a:blip r:embed="rId25"/>
+                    <a:stretch>
+                      <a:fillRect/>
+                    </a:stretch>
+                  </pic:blipFill>
+                  <pic:spPr>
+                    <a:xfrm>
+                      <a:off x="0" y="0"/>
+                      <a:ext cx="6091190" cy="1692112"/>
+                    </a:xfrm>
+                    <a:prstGeom prst="rect">
+                      <a:avLst/>
+                    </a:prstGeom>
+                  </pic:spPr>
+                </pic:pic>
+              </a:graphicData>
+            </a:graphic>
+          </wp:inline>
+        </w:drawing>
+      </w:r>
+    </w:p>
+    <w:p>
+      <w:r>
+        <w:lastRenderedPageBreak/>
+        <w:tab/>
+        <w:t>The smoothed timeline gently exposes the user to the idea of visualizing the MBTA. Several valleys correspond to familiar time periods when fewer people are using the MBTA; the large dip surrounding the New Year corresponds to the holiday season when many people are on vacation</w:t>
+      </w:r>
+      <w:r>
+        <w:t xml:space="preserve"> and there is a lull between June and September corresponding to colleges being out of session. While this plot doesn’t directly look at answer any of our questions regarding ridership under weather conditions, its place atop our visualization helps paint a cohesive picture of ridership before looking at the subset of ridership on days with certain weather conditions.</w:t>
+      </w:r>
+    </w:p>
     <w:p/>
     <w:p/>
     <w:p/>
     <w:p/>
     <w:p/>
     <w:p/>
-    <w:p/>
-    <w:p>
-      <w:hyperlink r:id="rId24" w:history="1">
+    <w:p>
+      <w:hyperlink r:id="rId26" w:history="1">
         <w:r>
           <w:rPr>
             <w:rStyle w:val="Hyperlink"/>
@@ -2885,6 +3013,7 @@
         <w:rPr>
           <w:noProof/>
         </w:rPr>
+        <w:lastRenderedPageBreak/>
         <w:drawing>
           <wp:inline distT="0" distB="0" distL="0" distR="0">
             <wp:extent cx="3122499" cy="3168869"/>
@@ -2901,7 +3030,7 @@
                     <pic:cNvPicPr/>
                   </pic:nvPicPr>
                   <pic:blipFill>
-                    <a:blip r:embed="rId25">
+                    <a:blip r:embed="rId27">
                       <a:extLst>
                         <a:ext uri="{28A0092B-C50C-407E-A947-70E740481C1C}">
                           <a14:useLocalDpi xmlns:a14="http://schemas.microsoft.com/office/drawing/2010/main" xmlns:wps="http://schemas.microsoft.com/office/word/2010/wordprocessingShape" xmlns:wpi="http://schemas.microsoft.com/office/word/2010/wordprocessingInk" xmlns:wpg="http://schemas.microsoft.com/office/word/2010/wordprocessingGroup" xmlns:w14="http://schemas.microsoft.com/office/word/2010/wordml" xmlns:w="http://schemas.openxmlformats.org/wordprocessingml/2006/main" xmlns:w10="urn:schemas-microsoft-com:office:word" xmlns:wp14="http://schemas.microsoft.com/office/word/2010/wordprocessingDrawing" xmlns:v="urn:schemas-microsoft-com:vml" xmlns:o="urn:schemas-microsoft-com:office:office" xmlns:mv="urn:schemas-microsoft-com:mac:vml" xmlns:mc="http://schemas.openxmlformats.org/markup-compatibility/2006" xmlns:mo="http://schemas.microsoft.com/office/mac/office/2008/main" xmlns:wpc="http://schemas.microsoft.com/office/word/2010/wordprocessingCanvas" xmlns="" val="0"/>
@@ -2945,10 +3074,10 @@
       </w:r>
     </w:p>
     <w:sectPr>
-      <w:headerReference w:type="default" r:id="rId26"/>
-      <w:footerReference w:type="default" r:id="rId27"/>
-      <w:headerReference w:type="first" r:id="rId28"/>
-      <w:footerReference w:type="first" r:id="rId29"/>
+      <w:headerReference w:type="default" r:id="rId28"/>
+      <w:footerReference w:type="default" r:id="rId29"/>
+      <w:headerReference w:type="first" r:id="rId30"/>
+      <w:footerReference w:type="first" r:id="rId31"/>
       <w:pgSz w:w="12240" w:h="15840" w:code="1"/>
       <w:pgMar w:top="1440" w:right="1440" w:bottom="2160" w:left="1440" w:header="1296" w:footer="1296" w:gutter="0"/>
       <w:pgNumType w:start="1"/>
@@ -6387,7 +6516,7 @@
 </file>
 
 <file path=customXml/itemProps1.xml><?xml version="1.0" encoding="utf-8"?>
-<ds:datastoreItem xmlns:ds="http://schemas.openxmlformats.org/officeDocument/2006/customXml" ds:itemID="{19824DA1-E6A6-4271-8931-97D89BA5E4BD}">
+<ds:datastoreItem xmlns:ds="http://schemas.openxmlformats.org/officeDocument/2006/customXml" ds:itemID="{A6F15EAB-AE0B-4647-9460-760531EB8FCD}">
   <ds:schemaRefs>
     <ds:schemaRef ds:uri="http://schemas.openxmlformats.org/officeDocument/2006/bibliography"/>
   </ds:schemaRefs>

</xml_diff>

<commit_message>
Finished implementation section of process book. Still need to do evaluation section
</commit_message>
<xml_diff>
--- a/docs/process_book.docx
+++ b/docs/process_book.docx
@@ -1609,8 +1609,16 @@
         <w:rPr>
           <w:b/>
         </w:rPr>
-        <w:t>MBTA Viz</w:t>
-      </w:r>
+        <w:t xml:space="preserve">MBTA </w:t>
+      </w:r>
+      <w:proofErr w:type="spellStart"/>
+      <w:r>
+        <w:rPr>
+          <w:b/>
+        </w:rPr>
+        <w:t>Viz</w:t>
+      </w:r>
+      <w:proofErr w:type="spellEnd"/>
     </w:p>
     <w:p>
       <w:pPr>
@@ -1850,7 +1858,7 @@
         <w:t xml:space="preserve">.  </w:t>
       </w:r>
       <w:r>
-        <w:t>We’ve created dozens of static plots to find that weather patterns other than snow make little difference on ridership, but our visualization will empower the user to explore the different weather conditions and reach the same conclusion (or prove us wrong). Some questions to motivate the user’s exploration of the MBTA system are…</w:t>
+        <w:t>We created dozens of static plots to find that weather patterns other than snow make little difference on ridership, but our visualization will empower the user to explore the different weather conditions and reach the same conclusion (or prove us wrong). Some questions to motivate the user’s exploration of the MBTA system are…</w:t>
       </w:r>
     </w:p>
     <w:p>
@@ -2073,7 +2081,23 @@
     </w:p>
     <w:p>
       <w:r>
-        <w:t>We plan to process this data in an iPython shell using the Pandas module. It provides functions to group our data set by station ID and average the entries over the 15-minute intervals to derive an accurate time series representation of each station. The output will then be made into a json file that also contains information for each station such as the station name, line, geographic coordinates, etc.</w:t>
+        <w:t xml:space="preserve">We plan to process this data in an </w:t>
+      </w:r>
+      <w:proofErr w:type="spellStart"/>
+      <w:r>
+        <w:t>iPython</w:t>
+      </w:r>
+      <w:proofErr w:type="spellEnd"/>
+      <w:r>
+        <w:t xml:space="preserve"> shell using the Pandas module. It provides functions to group our data set by station ID and average the entries over the 15-minute intervals to derive an accurate time series representation of each station. The output will then be made into a </w:t>
+      </w:r>
+      <w:proofErr w:type="spellStart"/>
+      <w:r>
+        <w:t>json</w:t>
+      </w:r>
+      <w:proofErr w:type="spellEnd"/>
+      <w:r>
+        <w:t xml:space="preserve"> file that also contains information for each station such as the station name, line, geographic coordinates, etc.</w:t>
       </w:r>
     </w:p>
     <w:p>
@@ -2098,7 +2122,15 @@
       </w:r>
       <w:r>
         <w:lastRenderedPageBreak/>
-        <w:t>be removed. Using the ‘snowfalli’ feature that gives the amount of snowfall for a particular day</w:t>
+        <w:t>be removed. Using the ‘</w:t>
+      </w:r>
+      <w:proofErr w:type="spellStart"/>
+      <w:r>
+        <w:t>snowfalli</w:t>
+      </w:r>
+      <w:proofErr w:type="spellEnd"/>
+      <w:r>
+        <w:t>’ feature that gives the amount of snowfall for a particular day</w:t>
       </w:r>
       <w:r>
         <w:t xml:space="preserve"> in inches</w:t>
@@ -2289,6 +2321,9 @@
       </w:r>
     </w:p>
     <w:p>
+      <w:pPr>
+        <w:ind w:firstLine="720"/>
+      </w:pPr>
       <w:r>
         <w:t xml:space="preserve">Some initial plots suggested that certain types of weather events, particularly snowfall, result </w:t>
       </w:r>
@@ -2311,8 +2346,10 @@
         <w:t xml:space="preserve"> and continued to use the MBTA. We thought that both patrons and MBTA personnel could benefit from visuals that allow them to explore how resilient particular stations are to snowfall. </w:t>
       </w:r>
     </w:p>
-    <w:p/>
-    <w:p>
+    <w:p>
+      <w:pPr>
+        <w:ind w:firstLine="720"/>
+      </w:pPr>
       <w:r>
         <w:t>Since our data only included two year's worth of ridership, we only had about 100 days where it snowed. About 75% of those da</w:t>
       </w:r>
@@ -2368,7 +2405,7 @@
                   <pic:spPr>
                     <a:xfrm>
                       <a:off x="0" y="0"/>
-                      <a:ext cx="2446776" cy="1793449"/>
+                      <a:ext cx="2439014" cy="1790086"/>
                     </a:xfrm>
                     <a:prstGeom prst="rect">
                       <a:avLst/>
@@ -2418,14 +2455,9 @@
     </w:p>
     <w:p>
       <w:pPr>
-        <w:rPr>
-          <w:b/>
-        </w:rPr>
-      </w:pPr>
-      <w:r>
-        <w:rPr>
-          <w:b/>
-        </w:rPr>
+        <w:pStyle w:val="Heading3"/>
+      </w:pPr>
+      <w:r>
         <w:t>Initial Design</w:t>
       </w:r>
     </w:p>
@@ -2454,20 +2486,22 @@
     </w:p>
     <w:p>
       <w:pPr>
+        <w:pStyle w:val="Heading3"/>
         <w:rPr>
-          <w:b/>
           <w:noProof/>
         </w:rPr>
       </w:pPr>
       <w:r>
         <w:rPr>
-          <w:b/>
           <w:noProof/>
         </w:rPr>
         <w:t>Initial Sketch</w:t>
       </w:r>
     </w:p>
     <w:p>
+      <w:pPr>
+        <w:jc w:val="center"/>
+      </w:pPr>
       <w:r>
         <w:rPr>
           <w:noProof/>
@@ -2511,33 +2545,33 @@
     </w:p>
     <w:p>
       <w:r>
+        <w:t>After developing a prototype and incorporating feedback from the design studio, we decided to add the following features to our implementation.</w:t>
+      </w:r>
+    </w:p>
+    <w:p>
+      <w:r>
+        <w:rPr>
+          <w:rStyle w:val="Heading3Char"/>
+        </w:rPr>
         <w:lastRenderedPageBreak/>
-        <w:t xml:space="preserve">After prototyping our design and examining it critically, including </w:t>
-      </w:r>
-      <w:r>
-        <w:t xml:space="preserve">in </w:t>
-      </w:r>
-      <w:r>
-        <w:t>the peer</w:t>
-      </w:r>
-      <w:r>
-        <w:t xml:space="preserve"> review design studio, the idea</w:t>
-      </w:r>
-      <w:r>
-        <w:t xml:space="preserve"> has evolved.</w:t>
-      </w:r>
-    </w:p>
-    <w:p>
-      <w:r>
-        <w:rPr>
-          <w:b/>
-        </w:rPr>
         <w:t>Add the ability to view the sub selection in time</w:t>
       </w:r>
       <w:r>
         <w:br/>
-        <w:t>After discussing the design with our TF, Benjy</w:t>
-      </w:r>
+      </w:r>
+      <w:proofErr w:type="gramStart"/>
+      <w:r>
+        <w:t>After</w:t>
+      </w:r>
+      <w:proofErr w:type="gramEnd"/>
+      <w:r>
+        <w:t xml:space="preserve"> discussing the design with our TF, </w:t>
+      </w:r>
+      <w:proofErr w:type="spellStart"/>
+      <w:r>
+        <w:t>Benjy</w:t>
+      </w:r>
+      <w:proofErr w:type="spellEnd"/>
       <w:r>
         <w:t xml:space="preserve">, it became clear that a </w:t>
       </w:r>
@@ -2550,6 +2584,11 @@
       <w:r>
         <w:br/>
       </w:r>
+    </w:p>
+    <w:p>
+      <w:pPr>
+        <w:jc w:val="center"/>
+      </w:pPr>
       <w:r>
         <w:pict>
           <v:shapetype id="_x0000_t75" coordsize="21600,21600" o:spt="75" o:preferrelative="t" path="m@4@5l@4@11@9@11@9@5xe" filled="f" stroked="f">
@@ -2571,7 +2610,7 @@
             <v:path o:extrusionok="f" gradientshapeok="t" o:connecttype="rect"/>
             <o:lock v:ext="edit" aspectratio="t"/>
           </v:shapetype>
-          <v:shape id="_x0000_i1025" type="#_x0000_t75" style="width:205.95pt;height:223.75pt">
+          <v:shape id="_x0000_i1029" type="#_x0000_t75" style="width:205.95pt;height:223.75pt">
             <v:imagedata r:id="rId19" o:title="20150414_164627"/>
           </v:shape>
         </w:pict>
@@ -2581,7 +2620,7 @@
     <w:p>
       <w:r>
         <w:rPr>
-          <w:b/>
+          <w:rStyle w:val="Heading3Char"/>
         </w:rPr>
         <w:t>Add day of week controls</w:t>
       </w:r>
@@ -2591,20 +2630,31 @@
         </w:rPr>
         <w:br/>
       </w:r>
-      <w:r>
-        <w:t>We think the user should be able to have more co</w:t>
-      </w:r>
-      <w:r>
-        <w:t>ntrol then in the initial design</w:t>
+      <w:proofErr w:type="gramStart"/>
+      <w:r>
+        <w:t>We</w:t>
+      </w:r>
+      <w:proofErr w:type="gramEnd"/>
+      <w:r>
+        <w:t xml:space="preserve"> think the user should be able to have more co</w:t>
+      </w:r>
+      <w:r>
+        <w:t>ntrol tha</w:t>
+      </w:r>
+      <w:r>
+        <w:t>n in the initial design</w:t>
       </w:r>
       <w:r>
         <w:t>.  We considered allowing the full range of selections (show in the sketch below)</w:t>
       </w:r>
     </w:p>
     <w:p>
+      <w:pPr>
+        <w:jc w:val="center"/>
+      </w:pPr>
       <w:r>
         <w:pict>
-          <v:shape id="_x0000_i1026" type="#_x0000_t75" style="width:206.7pt;height:153.3pt">
+          <v:shape id="_x0000_i1025" type="#_x0000_t75" style="width:206.7pt;height:153.3pt">
             <v:imagedata r:id="rId20" o:title="20150414_164632"/>
           </v:shape>
         </w:pict>
@@ -2613,45 +2663,51 @@
     <w:p>
       <w:r>
         <w:lastRenderedPageBreak/>
-        <w:t xml:space="preserve">However this prevents effective pre-processing of data and given our audience we </w:t>
-      </w:r>
-      <w:r>
-        <w:t>should favor clear</w:t>
-      </w:r>
-      <w:r>
-        <w:t xml:space="preserve"> t</w:t>
-      </w:r>
-      <w:r>
-        <w:t>argeted</w:t>
-      </w:r>
-      <w:r>
-        <w:t xml:space="preserve"> information</w:t>
-      </w:r>
-      <w:r>
-        <w:t xml:space="preserve"> over unlimited exploration</w:t>
-      </w:r>
-      <w:r>
-        <w:t>.  Due to the size of the data we want to pre-process the data bins</w:t>
+        <w:t>However</w:t>
+      </w:r>
+      <w:r>
+        <w:t>, allowing so many user-options requires additional pre-processing and would detract from a focused user experience.</w:t>
+      </w:r>
+      <w:r>
+        <w:t xml:space="preserve"> </w:t>
+      </w:r>
+      <w:r>
+        <w:t>We want to give the user enough freedom to make novel discoveries, but don’t want to include so many options that</w:t>
+      </w:r>
+      <w:r>
+        <w:t xml:space="preserve"> the big conclusions lose their magnitude. </w:t>
+      </w:r>
+      <w:r>
+        <w:t xml:space="preserve">Due to the size of the data </w:t>
+      </w:r>
+      <w:r>
+        <w:t>we pre-processed</w:t>
+      </w:r>
+      <w:r>
+        <w:t xml:space="preserve"> the data bins</w:t>
       </w:r>
       <w:r>
         <w:t xml:space="preserve"> to provide timely interaction</w:t>
       </w:r>
       <w:r>
-        <w:t xml:space="preserve">.  We settled on allowing a weekday / weekend selection and one weather variable at a time </w:t>
-      </w:r>
-    </w:p>
-    <w:p/>
-    <w:p>
-      <w:pPr>
-        <w:rPr>
-          <w:b/>
-        </w:rPr>
-      </w:pPr>
-      <w:r>
-        <w:rPr>
-          <w:b/>
-        </w:rPr>
-        <w:t>New Sketch:</w:t>
+        <w:t>.  W</w:t>
+      </w:r>
+      <w:r>
+        <w:t>e settled on allowing a weekday/</w:t>
+      </w:r>
+      <w:r>
+        <w:t>weekend selection and</w:t>
+      </w:r>
+      <w:r>
+        <w:t xml:space="preserve"> one weather variable at a time.</w:t>
+      </w:r>
+    </w:p>
+    <w:p>
+      <w:pPr>
+        <w:pStyle w:val="Heading3"/>
+      </w:pPr>
+      <w:r>
+        <w:t>New Sketch</w:t>
       </w:r>
     </w:p>
     <w:p>
@@ -2662,7 +2718,13 @@
         <w:t>l</w:t>
       </w:r>
       <w:r>
-        <w:t xml:space="preserve"> and now have four divisions.</w:t>
+        <w:t xml:space="preserve"> and now have four </w:t>
+      </w:r>
+      <w:r>
+        <w:t>panels</w:t>
+      </w:r>
+      <w:r>
+        <w:t>.</w:t>
       </w:r>
       <w:r>
         <w:t xml:space="preserve"> Our layout will fit entirely onto the screen so as to be one cohesive and immersive experience. A timeline panel atop the layout will show the general trend in ridership across all MBTA stations and will be used to highlight the days aggregated in the station ridership panel. For example, if the user has selected the comparison of </w:t>
@@ -2717,7 +2779,13 @@
         <w:ind w:firstLine="720"/>
       </w:pPr>
       <w:r>
-        <w:t xml:space="preserve">Lastly, we decided to forego the station summary panel from the initial sketches in favor of a user control panel that would hold the buttons for the additional weather conditions we decided to include. Below are two rough sketches of the layout where the left has the controls above the map panel while the other has the controls at the bottom of the screen. </w:t>
+        <w:t xml:space="preserve">Lastly, we decided to forego the station summary panel from the initial sketches in favor of a user control panel that would hold the buttons for the additional weather conditions we decided to include. Below are two rough sketches of the layout where the </w:t>
+      </w:r>
+      <w:r>
+        <w:t>first</w:t>
+      </w:r>
+      <w:r>
+        <w:t xml:space="preserve"> has the controls above the map panel while the other has the controls at the bottom of the screen. </w:t>
       </w:r>
     </w:p>
     <w:p>
@@ -2726,7 +2794,7 @@
       </w:pPr>
       <w:r>
         <w:pict>
-          <v:shape id="_x0000_i1027" type="#_x0000_t75" style="width:210.6pt;height:142.45pt">
+          <v:shape id="_x0000_i1026" type="#_x0000_t75" style="width:284.9pt;height:192.75pt">
             <v:imagedata r:id="rId21" o:title="20150414_164550"/>
           </v:shape>
         </w:pict>
@@ -2734,9 +2802,14 @@
       <w:r>
         <w:t xml:space="preserve">     </w:t>
       </w:r>
+    </w:p>
+    <w:p>
+      <w:pPr>
+        <w:jc w:val="center"/>
+      </w:pPr>
       <w:r>
         <w:pict>
-          <v:shape id="_x0000_i1028" type="#_x0000_t75" style="width:232.25pt;height:140.15pt">
+          <v:shape id="_x0000_i1027" type="#_x0000_t75" style="width:283.35pt;height:171.1pt">
             <v:imagedata r:id="rId22" o:title="20150414_164551"/>
           </v:shape>
         </w:pict>
@@ -2759,7 +2832,6 @@
         <w:t>Below we step through the various portions of our implementation and explain the technical choices and evolution of the particular modules.</w:t>
       </w:r>
     </w:p>
-    <w:p/>
     <w:p>
       <w:pPr>
         <w:pStyle w:val="Heading2"/>
@@ -2828,7 +2900,145 @@
         <w:ind w:firstLine="720"/>
       </w:pPr>
       <w:r>
-        <w:t xml:space="preserve">The landing page of our website contains all of our work, allowing the user a free-flowing experience of traversing our site through scrolling, alone. We decided against using separate pages to contain the MBTA timeline panel and the per station ridership plot because we felt that it wouldn’t present motivating interest, ridership on days with poor weather conditions, in the context of normal MBTA travel patterns.  </w:t>
+        <w:t xml:space="preserve">The landing page of our website contains all of our work, allowing the user a free-flowing experience of traversing our site through scrolling, alone. We decided against using separate pages </w:t>
+      </w:r>
+      <w:r>
+        <w:t>for</w:t>
+      </w:r>
+      <w:r>
+        <w:t xml:space="preserve"> the MBTA timeline panel and the </w:t>
+      </w:r>
+      <w:r>
+        <w:t>mean ridership panel</w:t>
+      </w:r>
+      <w:r>
+        <w:t xml:space="preserve"> because we felt that it wouldn’t present </w:t>
+      </w:r>
+      <w:r>
+        <w:t>the issue motivating our visualization</w:t>
+      </w:r>
+      <w:r>
+        <w:t xml:space="preserve">, ridership on days with poor weather conditions, in the context of normal MBTA travel patterns. </w:t>
+      </w:r>
+      <w:r>
+        <w:t>In the final implementation, the visual panels and user-control panels all fit within the same window without the need to scroll down the page. Overall, we believed this decision would result in a cleaner user experience.</w:t>
+      </w:r>
+    </w:p>
+    <w:p>
+      <w:pPr>
+        <w:pStyle w:val="Heading2"/>
+      </w:pPr>
+    </w:p>
+    <w:p>
+      <w:pPr>
+        <w:pStyle w:val="Heading2"/>
+      </w:pPr>
+      <w:r>
+        <w:t xml:space="preserve">Control Panel </w:t>
+      </w:r>
+    </w:p>
+    <w:p>
+      <w:pPr>
+        <w:jc w:val="center"/>
+      </w:pPr>
+      <w:r>
+        <w:rPr>
+          <w:noProof/>
+        </w:rPr>
+        <w:drawing>
+          <wp:inline distT="0" distB="0" distL="0" distR="0">
+            <wp:extent cx="5601482" cy="1714739"/>
+            <wp:effectExtent l="19050" t="0" r="0" b="0"/>
+            <wp:docPr id="19" name="Picture 18" descr="control_panel.PNG"/>
+            <wp:cNvGraphicFramePr>
+              <a:graphicFrameLocks xmlns:a="http://schemas.openxmlformats.org/drawingml/2006/main" noChangeAspect="1"/>
+            </wp:cNvGraphicFramePr>
+            <a:graphic xmlns:a="http://schemas.openxmlformats.org/drawingml/2006/main">
+              <a:graphicData uri="http://schemas.openxmlformats.org/drawingml/2006/picture">
+                <pic:pic xmlns:pic="http://schemas.openxmlformats.org/drawingml/2006/picture">
+                  <pic:nvPicPr>
+                    <pic:cNvPr id="0" name="control_panel.PNG"/>
+                    <pic:cNvPicPr/>
+                  </pic:nvPicPr>
+                  <pic:blipFill>
+                    <a:blip r:embed="rId24"/>
+                    <a:stretch>
+                      <a:fillRect/>
+                    </a:stretch>
+                  </pic:blipFill>
+                  <pic:spPr>
+                    <a:xfrm>
+                      <a:off x="0" y="0"/>
+                      <a:ext cx="5601482" cy="1714739"/>
+                    </a:xfrm>
+                    <a:prstGeom prst="rect">
+                      <a:avLst/>
+                    </a:prstGeom>
+                  </pic:spPr>
+                </pic:pic>
+              </a:graphicData>
+            </a:graphic>
+          </wp:inline>
+        </w:drawing>
+      </w:r>
+    </w:p>
+    <w:p>
+      <w:r>
+        <w:tab/>
+        <w:t>We initially designed our project to depict the way ridership changes as a function of snowfall. Earlier work suggested that weather patterns like rain and temperature and negligible effects on how willing people were to ride the T. As we continued to refine our implementation, we decided to include the capability to explore changes by weekend or weekday along with the added option of rainfall. Even though early work suggested that rain didn’t affect ridership, we felt that it was important to give users the capability to come to the same conclusion on their own. Seeing negligible effects for varying amounts of rainfall makes the severe differences in ridership due to snowfall that much more impressive.</w:t>
+      </w:r>
+    </w:p>
+    <w:p>
+      <w:r>
+        <w:tab/>
+        <w:t xml:space="preserve">Changes in this control panel precipitate linked responses in the timeline, map selection, and ridership panels. See their respective panels below for explanations of how each panel responds to user events. </w:t>
+      </w:r>
+    </w:p>
+    <w:p>
+      <w:r>
+        <w:rPr>
+          <w:b/>
+        </w:rPr>
+        <w:t>Note</w:t>
+      </w:r>
+      <w:r>
+        <w:rPr>
+          <w:b/>
+        </w:rPr>
+        <w:t>s</w:t>
+      </w:r>
+      <w:r>
+        <w:t xml:space="preserve">: </w:t>
+      </w:r>
+    </w:p>
+    <w:p>
+      <w:pPr>
+        <w:pStyle w:val="ListParagraph"/>
+        <w:numPr>
+          <w:ilvl w:val="0"/>
+          <w:numId w:val="14"/>
+        </w:numPr>
+      </w:pPr>
+      <w:r>
+        <w:t>T</w:t>
+      </w:r>
+      <w:r>
+        <w:t>he user cannot select to view ridership for both snowfall and rainfall at the same time; at least one slider must be set to ‘None’.</w:t>
+      </w:r>
+      <w:r>
+        <w:t xml:space="preserve"> </w:t>
+      </w:r>
+    </w:p>
+    <w:p>
+      <w:pPr>
+        <w:pStyle w:val="ListParagraph"/>
+        <w:numPr>
+          <w:ilvl w:val="0"/>
+          <w:numId w:val="14"/>
+        </w:numPr>
+      </w:pPr>
+      <w:r>
+        <w:t>The comparison for ridership on days with no snow and days with user-selected amounts of snow are adjusted for seasonality. The time series for days without snow is computed from days in October-April without any snow since those are the months with snowfall in our data. Summer ridership is significantly different than Fall/Winter ridership so we wanted to make sure our implementation accurately represented the changes due to weather alone.</w:t>
       </w:r>
     </w:p>
     <w:p>
@@ -2868,7 +3078,7 @@
                     <pic:cNvPicPr/>
                   </pic:nvPicPr>
                   <pic:blipFill>
-                    <a:blip r:embed="rId24"/>
+                    <a:blip r:embed="rId25"/>
                     <a:stretch>
                       <a:fillRect/>
                     </a:stretch>
@@ -2894,7 +3104,21 @@
         <w:ind w:firstLine="720"/>
       </w:pPr>
       <w:r>
-        <w:t xml:space="preserve">In our initial sketches, we didn’t include the MBTA timeline view. After the first meeting with our TF Benjy, he suggested that we implement a way to show the users how many days we used to compute time series for varying amounts of snow. The entire dataset contains about 100 days on which it snowed, but 75% of those days only had 0-4 inches of snow. Upon allowing the user to select between weekdays and weekends, some scenarios like </w:t>
+        <w:t xml:space="preserve">In our initial sketches, we didn’t include the MBTA timeline view. After the first meeting with our TF </w:t>
+      </w:r>
+      <w:proofErr w:type="spellStart"/>
+      <w:r>
+        <w:t>Benjy</w:t>
+      </w:r>
+      <w:proofErr w:type="spellEnd"/>
+      <w:r>
+        <w:t xml:space="preserve">, he suggested that we implement a way to show the users how many days we used </w:t>
+      </w:r>
+      <w:r>
+        <w:t>to generate our plots</w:t>
+      </w:r>
+      <w:r>
+        <w:t xml:space="preserve">. The entire dataset contains about 100 days on which it snowed, but 75% of those days only had 0-4 inches of snow. Upon allowing the user to select between weekdays and weekends, some scenarios like </w:t>
       </w:r>
       <w:r>
         <w:rPr>
@@ -2912,7 +3136,19 @@
         <w:t>weekend ridership for 8-15 inches of snow</w:t>
       </w:r>
       <w:r>
-        <w:t xml:space="preserve"> only included one day’s worth of data. Upon selected a weather condition, the timeline renders vertical bands at the days which were used to construct the ridership plot. Even though we could do little to remedy these gaps in the data, we felt it was important for the user to realize the inherent variability of data presented on only a handful of data points. </w:t>
+        <w:t xml:space="preserve"> only included one day’s worth of data. </w:t>
+      </w:r>
+      <w:r>
+        <w:t>When the user selects</w:t>
+      </w:r>
+      <w:r>
+        <w:t xml:space="preserve"> a weather condition, the timeline renders vertical bands at the days which were used to construct the ridership plot. Even though we could do little to remedy </w:t>
+      </w:r>
+      <w:r>
+        <w:t>underflow</w:t>
+      </w:r>
+      <w:r>
+        <w:t xml:space="preserve"> in the data, we felt it was important for the user to realize the inherent variability of data presented on only a handful of data points. </w:t>
       </w:r>
     </w:p>
     <w:p>
@@ -2923,7 +3159,13 @@
         <w:t>In addition to clarifying our other plots, this timeline is an important storytelling element to our implementation.</w:t>
       </w:r>
       <w:r>
-        <w:t xml:space="preserve"> The line represents the aggregated entries across all MBTA lines after smoothing via moving average. Below is a picture of the timeline without any smoothing. The large difference between weekday and weekend ridership causes the extreme periodicity. We first used a moving average window of 7 days to smooth the series then performed a second iteration of smoothing to achieve a plot to our liking.</w:t>
+        <w:t xml:space="preserve"> The line represents the aggregated entries across all MBTA lines after smoothing via moving average. Below is a picture of the timeline without any smoothing. The large difference between weekday and weekend ridership causes the extreme periodicity. We first used a moving average window of 7 days to smooth the series then performed a second iteration of smoothing</w:t>
+      </w:r>
+      <w:r>
+        <w:t xml:space="preserve"> over 7 days</w:t>
+      </w:r>
+      <w:r>
+        <w:t xml:space="preserve"> to achieve a plot to our liking.</w:t>
       </w:r>
     </w:p>
     <w:p>
@@ -2950,7 +3192,7 @@
                     <pic:cNvPicPr/>
                   </pic:nvPicPr>
                   <pic:blipFill>
-                    <a:blip r:embed="rId25"/>
+                    <a:blip r:embed="rId26"/>
                     <a:stretch>
                       <a:fillRect/>
                     </a:stretch>
@@ -2978,47 +3220,116 @@
         <w:t>The smoothed timeline gently exposes the user to the idea of visualizing the MBTA. Several valleys correspond to familiar time periods when fewer people are using the MBTA; the large dip surrounding the New Year corresponds to the holiday season when many people are on vacation</w:t>
       </w:r>
       <w:r>
-        <w:t xml:space="preserve"> and there is a lull between June and September corresponding to colleges being out of session. While this plot doesn’t directly look at answer any of our questions regarding ridership under weather conditions, its place atop our visualization helps paint a cohesive picture of ridership before looking at the subset of ridership on days with certain weather conditions.</w:t>
-      </w:r>
-    </w:p>
-    <w:p/>
-    <w:p/>
-    <w:p/>
-    <w:p/>
-    <w:p/>
-    <w:p/>
-    <w:p>
-      <w:hyperlink r:id="rId26" w:history="1">
-        <w:r>
-          <w:rPr>
-            <w:rStyle w:val="Hyperlink"/>
-          </w:rPr>
-          <w:t>test_subwayMap_simple.html</w:t>
-        </w:r>
-      </w:hyperlink>
-    </w:p>
-    <w:p>
-      <w:r>
-        <w:t>Initial map with rollover selection</w:t>
+        <w:t xml:space="preserve"> and there is a lull between June and September corresponding to colleges being out of session. </w:t>
+      </w:r>
+      <w:r>
+        <w:t xml:space="preserve">The start of the school year in September sees a significant increase in ridership above what we see in the summer months. </w:t>
+      </w:r>
+      <w:r>
+        <w:t xml:space="preserve">While this plot doesn’t look </w:t>
+      </w:r>
+      <w:r>
+        <w:t xml:space="preserve">to directly </w:t>
+      </w:r>
+      <w:r>
+        <w:t>answer any of our questions regarding ridership under weather conditions, its place atop our visualization helps paint a cohesive picture of ridership before looking at the subset of ridership on days with certain weather conditions.</w:t>
+      </w:r>
+    </w:p>
+    <w:p>
+      <w:pPr>
+        <w:pStyle w:val="Heading2"/>
+      </w:pPr>
+      <w:r>
+        <w:t>Map Selection Panel</w:t>
+      </w:r>
+    </w:p>
+    <w:p>
+      <w:pPr>
+        <w:ind w:firstLine="720"/>
+      </w:pPr>
+      <w:r>
+        <w:t>Below is an i</w:t>
+      </w:r>
+      <w:r>
+        <w:t>nitial map with rollover selection</w:t>
       </w:r>
       <w:r>
         <w:t>, rolled over downtown crossing</w:t>
       </w:r>
       <w:r>
-        <w:t>.  After feedback we will add rollover context with click selection</w:t>
-      </w:r>
-    </w:p>
-    <w:p>
+        <w:t xml:space="preserve">.  </w:t>
+      </w:r>
+      <w:r>
+        <w:t xml:space="preserve">We chose to use the standard MBTA map layout due to its familiarity. Another less intuitive option would have been to </w:t>
+      </w:r>
+      <w:r>
+        <w:t xml:space="preserve">allow selections via a Google Maps rendering of the stations, but since people are used to thinking of the MBTA in terms of the map, this was the obvious choice. </w:t>
+      </w:r>
+      <w:r>
+        <w:t xml:space="preserve">Early implementations had a few bugs when scaling the station locations in images of the MBTA map to </w:t>
+      </w:r>
+      <w:proofErr w:type="spellStart"/>
+      <w:r>
+        <w:t>svg</w:t>
+      </w:r>
+      <w:proofErr w:type="spellEnd"/>
+      <w:r>
+        <w:t xml:space="preserve"> elements in our panel. </w:t>
+      </w:r>
+    </w:p>
+    <w:p>
+      <w:pPr>
+        <w:keepNext/>
+      </w:pPr>
       <w:r>
         <w:rPr>
           <w:noProof/>
         </w:rPr>
-        <w:lastRenderedPageBreak/>
         <w:drawing>
           <wp:inline distT="0" distB="0" distL="0" distR="0">
-            <wp:extent cx="3122499" cy="3168869"/>
-            <wp:effectExtent l="0" t="0" r="0" b="0"/>
-            <wp:docPr id="8" name="Picture 8"/>
+            <wp:extent cx="2828726" cy="2743200"/>
+            <wp:effectExtent l="19050" t="0" r="0" b="0"/>
+            <wp:docPr id="16" name="Picture 15" descr="badBlueLine.png"/>
+            <wp:cNvGraphicFramePr>
+              <a:graphicFrameLocks xmlns:a="http://schemas.openxmlformats.org/drawingml/2006/main" noChangeAspect="1"/>
+            </wp:cNvGraphicFramePr>
+            <a:graphic xmlns:a="http://schemas.openxmlformats.org/drawingml/2006/main">
+              <a:graphicData uri="http://schemas.openxmlformats.org/drawingml/2006/picture">
+                <pic:pic xmlns:pic="http://schemas.openxmlformats.org/drawingml/2006/picture">
+                  <pic:nvPicPr>
+                    <pic:cNvPr id="0" name="badBlueLine.png"/>
+                    <pic:cNvPicPr/>
+                  </pic:nvPicPr>
+                  <pic:blipFill>
+                    <a:blip r:embed="rId27"/>
+                    <a:stretch>
+                      <a:fillRect/>
+                    </a:stretch>
+                  </pic:blipFill>
+                  <pic:spPr>
+                    <a:xfrm>
+                      <a:off x="0" y="0"/>
+                      <a:ext cx="2829801" cy="2744243"/>
+                    </a:xfrm>
+                    <a:prstGeom prst="rect">
+                      <a:avLst/>
+                    </a:prstGeom>
+                  </pic:spPr>
+                </pic:pic>
+              </a:graphicData>
+            </a:graphic>
+          </wp:inline>
+        </w:drawing>
+      </w:r>
+      <w:r>
+        <w:rPr>
+          <w:noProof/>
+        </w:rPr>
+        <w:drawing>
+          <wp:inline distT="0" distB="0" distL="0" distR="0">
+            <wp:extent cx="2704485" cy="2737989"/>
+            <wp:effectExtent l="19050" t="0" r="615" b="0"/>
+            <wp:docPr id="17" name="Picture 8"/>
             <wp:cNvGraphicFramePr>
               <a:graphicFrameLocks xmlns:a="http://schemas.openxmlformats.org/drawingml/2006/main" noChangeAspect="1"/>
             </wp:cNvGraphicFramePr>
@@ -3030,7 +3341,7 @@
                     <pic:cNvPicPr/>
                   </pic:nvPicPr>
                   <pic:blipFill>
-                    <a:blip r:embed="rId27">
+                    <a:blip r:embed="rId28">
                       <a:extLst>
                         <a:ext uri="{28A0092B-C50C-407E-A947-70E740481C1C}">
                           <a14:useLocalDpi xmlns:a14="http://schemas.microsoft.com/office/drawing/2010/main" xmlns:wps="http://schemas.microsoft.com/office/word/2010/wordprocessingShape" xmlns:wpi="http://schemas.microsoft.com/office/word/2010/wordprocessingInk" xmlns:wpg="http://schemas.microsoft.com/office/word/2010/wordprocessingGroup" xmlns:w14="http://schemas.microsoft.com/office/word/2010/wordml" xmlns:w="http://schemas.openxmlformats.org/wordprocessingml/2006/main" xmlns:w10="urn:schemas-microsoft-com:office:word" xmlns:wp14="http://schemas.microsoft.com/office/word/2010/wordprocessingDrawing" xmlns:v="urn:schemas-microsoft-com:vml" xmlns:o="urn:schemas-microsoft-com:office:office" xmlns:mv="urn:schemas-microsoft-com:mac:vml" xmlns:mc="http://schemas.openxmlformats.org/markup-compatibility/2006" xmlns:mo="http://schemas.microsoft.com/office/mac/office/2008/main" xmlns:wpc="http://schemas.microsoft.com/office/word/2010/wordprocessingCanvas" xmlns="" val="0"/>
@@ -3044,7 +3355,7 @@
                   <pic:spPr>
                     <a:xfrm>
                       <a:off x="0" y="0"/>
-                      <a:ext cx="3127962" cy="3174413"/>
+                      <a:ext cx="2704048" cy="2737546"/>
                     </a:xfrm>
                     <a:prstGeom prst="rect">
                       <a:avLst/>
@@ -3059,6 +3370,320 @@
     </w:p>
     <w:p>
       <w:pPr>
+        <w:pStyle w:val="Caption"/>
+        <w:ind w:left="720" w:firstLine="720"/>
+        <w:jc w:val="left"/>
+      </w:pPr>
+      <w:r>
+        <w:t>Bugs with Scaling of Lines</w:t>
+      </w:r>
+      <w:r>
+        <w:tab/>
+      </w:r>
+      <w:r>
+        <w:tab/>
+      </w:r>
+      <w:r>
+        <w:tab/>
+      </w:r>
+      <w:r>
+        <w:tab/>
+        <w:t>Proper Scaling and Rendering</w:t>
+      </w:r>
+    </w:p>
+    <w:p>
+      <w:pPr>
+        <w:ind w:firstLine="720"/>
+      </w:pPr>
+      <w:r>
+        <w:t>The initial implementation allowed users to change stations simply by rolling over an icon and displaying the station name atop the panel. Selecting a station</w:t>
+      </w:r>
+      <w:r>
+        <w:t xml:space="preserve"> changed</w:t>
+      </w:r>
+      <w:r>
+        <w:t xml:space="preserve"> the ridership panel to display the mean</w:t>
+      </w:r>
+      <w:r>
+        <w:t xml:space="preserve"> entries</w:t>
+      </w:r>
+      <w:r>
+        <w:t xml:space="preserve"> time series for the user selection. </w:t>
+      </w:r>
+      <w:r>
+        <w:t xml:space="preserve">Later </w:t>
+      </w:r>
+      <w:r>
+        <w:lastRenderedPageBreak/>
+        <w:t>implementations opted for click selection instead of roll-over selection, and included the option to select an entire line instead of just one station.</w:t>
+      </w:r>
+      <w:r>
+        <w:t xml:space="preserve"> The darkened areas below show the areas that register mouse-over events for each station and each line.</w:t>
+      </w:r>
+    </w:p>
+    <w:p>
+      <w:pPr>
+        <w:keepNext/>
+      </w:pPr>
+      <w:r>
+        <w:rPr>
+          <w:noProof/>
+        </w:rPr>
+        <w:drawing>
+          <wp:inline distT="0" distB="0" distL="0" distR="0">
+            <wp:extent cx="2860619" cy="2812026"/>
+            <wp:effectExtent l="19050" t="0" r="0" b="0"/>
+            <wp:docPr id="13" name="Picture 12" descr="stationHitBoxes.png"/>
+            <wp:cNvGraphicFramePr>
+              <a:graphicFrameLocks xmlns:a="http://schemas.openxmlformats.org/drawingml/2006/main" noChangeAspect="1"/>
+            </wp:cNvGraphicFramePr>
+            <a:graphic xmlns:a="http://schemas.openxmlformats.org/drawingml/2006/main">
+              <a:graphicData uri="http://schemas.openxmlformats.org/drawingml/2006/picture">
+                <pic:pic xmlns:pic="http://schemas.openxmlformats.org/drawingml/2006/picture">
+                  <pic:nvPicPr>
+                    <pic:cNvPr id="0" name="stationHitBoxes.png"/>
+                    <pic:cNvPicPr/>
+                  </pic:nvPicPr>
+                  <pic:blipFill>
+                    <a:blip r:embed="rId29"/>
+                    <a:stretch>
+                      <a:fillRect/>
+                    </a:stretch>
+                  </pic:blipFill>
+                  <pic:spPr>
+                    <a:xfrm>
+                      <a:off x="0" y="0"/>
+                      <a:ext cx="2865175" cy="2816504"/>
+                    </a:xfrm>
+                    <a:prstGeom prst="rect">
+                      <a:avLst/>
+                    </a:prstGeom>
+                  </pic:spPr>
+                </pic:pic>
+              </a:graphicData>
+            </a:graphic>
+          </wp:inline>
+        </w:drawing>
+      </w:r>
+      <w:r>
+        <w:rPr>
+          <w:noProof/>
+        </w:rPr>
+        <w:drawing>
+          <wp:inline distT="0" distB="0" distL="0" distR="0">
+            <wp:extent cx="2620095" cy="2861187"/>
+            <wp:effectExtent l="19050" t="0" r="8805" b="0"/>
+            <wp:docPr id="15" name="Picture 13" descr="stationLineHitBoxes.png"/>
+            <wp:cNvGraphicFramePr>
+              <a:graphicFrameLocks xmlns:a="http://schemas.openxmlformats.org/drawingml/2006/main" noChangeAspect="1"/>
+            </wp:cNvGraphicFramePr>
+            <a:graphic xmlns:a="http://schemas.openxmlformats.org/drawingml/2006/main">
+              <a:graphicData uri="http://schemas.openxmlformats.org/drawingml/2006/picture">
+                <pic:pic xmlns:pic="http://schemas.openxmlformats.org/drawingml/2006/picture">
+                  <pic:nvPicPr>
+                    <pic:cNvPr id="0" name="stationLineHitBoxes.png"/>
+                    <pic:cNvPicPr/>
+                  </pic:nvPicPr>
+                  <pic:blipFill>
+                    <a:blip r:embed="rId30"/>
+                    <a:stretch>
+                      <a:fillRect/>
+                    </a:stretch>
+                  </pic:blipFill>
+                  <pic:spPr>
+                    <a:xfrm>
+                      <a:off x="0" y="0"/>
+                      <a:ext cx="2628343" cy="2870194"/>
+                    </a:xfrm>
+                    <a:prstGeom prst="rect">
+                      <a:avLst/>
+                    </a:prstGeom>
+                  </pic:spPr>
+                </pic:pic>
+              </a:graphicData>
+            </a:graphic>
+          </wp:inline>
+        </w:drawing>
+      </w:r>
+    </w:p>
+    <w:p>
+      <w:pPr>
+        <w:pStyle w:val="Caption"/>
+        <w:ind w:left="720" w:firstLine="720"/>
+        <w:jc w:val="left"/>
+      </w:pPr>
+      <w:r>
+        <w:t>Mouse-over area for stations</w:t>
+      </w:r>
+      <w:r>
+        <w:tab/>
+      </w:r>
+      <w:r>
+        <w:tab/>
+      </w:r>
+      <w:r>
+        <w:tab/>
+      </w:r>
+      <w:r>
+        <w:tab/>
+        <w:t>Mouse-over area for lines</w:t>
+      </w:r>
+    </w:p>
+    <w:p>
+      <w:r>
+        <w:tab/>
+        <w:t xml:space="preserve">In order to make a cohesive final product, we decided to link this map selection panel to change according to user-selected weather conditions and convey information about stations that lose a similar proportion of ridership. The mean ridership panel does a great job of showing how one particular station is affected in for a given weather condition, but it’s difficult to select two stations and interpret similarity. Humans aren’t adept at interpreting the area under curves, computing the proportion between two areas, </w:t>
+      </w:r>
+      <w:r>
+        <w:t>and then</w:t>
+      </w:r>
+      <w:r>
+        <w:t xml:space="preserve"> trying to relate that to another station’s curves. Therefore, we chose to encode information about the percent-change in ridership at a station into the map selection panel. </w:t>
+      </w:r>
+    </w:p>
+    <w:p>
+      <w:pPr>
+        <w:ind w:firstLine="720"/>
+      </w:pPr>
+      <w:r>
+        <w:t xml:space="preserve">Initially we envisioned having each icon representing </w:t>
+      </w:r>
+      <w:r>
+        <w:t xml:space="preserve">consisting of two concentric circles where the proportion of the inner area to the outer is equal to the proportion of ridership at the station given the user-selected weather scenario. However, the size of the icons made concentric circles and their areas a poor choice to convey meaningful information. </w:t>
+      </w:r>
+    </w:p>
+    <w:p>
+      <w:pPr>
+        <w:ind w:firstLine="720"/>
+      </w:pPr>
+      <w:r>
+        <w:t xml:space="preserve">We opted in favor of using a monochromatic scale where darker gradients denote a greater loss in ridership and white denotes no change. </w:t>
+      </w:r>
+    </w:p>
+    <w:p>
+      <w:pPr>
+        <w:jc w:val="center"/>
+      </w:pPr>
+      <w:r>
+        <w:rPr>
+          <w:noProof/>
+        </w:rPr>
+        <w:lastRenderedPageBreak/>
+        <w:drawing>
+          <wp:inline distT="0" distB="0" distL="0" distR="0">
+            <wp:extent cx="3137105" cy="3481985"/>
+            <wp:effectExtent l="19050" t="0" r="6145" b="0"/>
+            <wp:docPr id="18" name="Picture 17" descr="initial_rainColormap.png"/>
+            <wp:cNvGraphicFramePr>
+              <a:graphicFrameLocks xmlns:a="http://schemas.openxmlformats.org/drawingml/2006/main" noChangeAspect="1"/>
+            </wp:cNvGraphicFramePr>
+            <a:graphic xmlns:a="http://schemas.openxmlformats.org/drawingml/2006/main">
+              <a:graphicData uri="http://schemas.openxmlformats.org/drawingml/2006/picture">
+                <pic:pic xmlns:pic="http://schemas.openxmlformats.org/drawingml/2006/picture">
+                  <pic:nvPicPr>
+                    <pic:cNvPr id="0" name="initial_rainColormap.png"/>
+                    <pic:cNvPicPr/>
+                  </pic:nvPicPr>
+                  <pic:blipFill>
+                    <a:blip r:embed="rId31"/>
+                    <a:stretch>
+                      <a:fillRect/>
+                    </a:stretch>
+                  </pic:blipFill>
+                  <pic:spPr>
+                    <a:xfrm>
+                      <a:off x="0" y="0"/>
+                      <a:ext cx="3139857" cy="3485039"/>
+                    </a:xfrm>
+                    <a:prstGeom prst="rect">
+                      <a:avLst/>
+                    </a:prstGeom>
+                  </pic:spPr>
+                </pic:pic>
+              </a:graphicData>
+            </a:graphic>
+          </wp:inline>
+        </w:drawing>
+      </w:r>
+    </w:p>
+    <w:p>
+      <w:r>
+        <w:tab/>
+        <w:t xml:space="preserve">With information encoded this way, our map selection view is no longer just a navigational tool for the user. Now, changes in selected weather conditions trigger changes in the timeline panel (which days satisfy the weather conditions), the map selection panel (which stations lose a similar proportion of ridership), and the </w:t>
+      </w:r>
+      <w:r>
+        <w:t xml:space="preserve">mean </w:t>
+      </w:r>
+      <w:r>
+        <w:t>ridership</w:t>
+      </w:r>
+      <w:r>
+        <w:t xml:space="preserve"> panel (comparison curve showing ridership for days with user-selected weather). This was a major factor in making our implementation an immersive experience that gave the user </w:t>
+      </w:r>
+      <w:r>
+        <w:t>multiple</w:t>
+      </w:r>
+      <w:r>
+        <w:t xml:space="preserve"> layers of information in order to </w:t>
+      </w:r>
+      <w:r>
+        <w:t xml:space="preserve">build </w:t>
+      </w:r>
+      <w:r>
+        <w:t>conclusions.</w:t>
+      </w:r>
+    </w:p>
+    <w:p>
+      <w:pPr>
+        <w:pStyle w:val="Heading2"/>
+      </w:pPr>
+      <w:r>
+        <w:lastRenderedPageBreak/>
+        <w:t>Mean Ridership Panel</w:t>
+      </w:r>
+    </w:p>
+    <w:p>
+      <w:r>
+        <w:pict>
+          <v:shape id="_x0000_i1028" type="#_x0000_t75" style="width:440.5pt;height:179.6pt">
+            <v:imagedata r:id="rId32" o:title="ridership"/>
+          </v:shape>
+        </w:pict>
+      </w:r>
+    </w:p>
+    <w:p>
+      <w:pPr>
+        <w:ind w:firstLine="720"/>
+      </w:pPr>
+      <w:r>
+        <w:t>The mean ridership panel is the central focus of our implementation</w:t>
+      </w:r>
+      <w:r>
+        <w:t xml:space="preserve">, showing the average entries aggregated over fifteen minute intervals. </w:t>
+      </w:r>
+      <w:r>
+        <w:t xml:space="preserve">We set forth with the goal of seeing how an individual station’s ridership changes as a function of different weather conditions. This panel reflects changes to both the station of interest and the conditions of interest. Having weather options ‘Rain’ and ‘Snow’ set to ‘None’ displays the mean ridership pattern at the station on days without special weather </w:t>
+      </w:r>
+      <w:r>
+        <w:t>patterns</w:t>
+      </w:r>
+      <w:r>
+        <w:t xml:space="preserve"> to influence rider demand. While changing between the various levels of weather severity, the user </w:t>
+      </w:r>
+      <w:r>
+        <w:t xml:space="preserve">explores at what point people decide the weather is too bad to continue their normal routines. </w:t>
+      </w:r>
+    </w:p>
+    <w:p>
+      <w:pPr>
+        <w:ind w:firstLine="720"/>
+      </w:pPr>
+      <w:r>
+        <w:t>This was the least-changed element of our implementation from inception to final product. Time series plots are relatively common and easy to interpret, so we dedicated our time to creating the clean look of the panel and to fleshing out interactive options built around this panel so that the user can explore a wider-variety weather conditions.</w:t>
+      </w:r>
+    </w:p>
+    <w:p>
+      <w:pPr>
         <w:pStyle w:val="Heading1"/>
       </w:pPr>
       <w:bookmarkStart w:id="14" w:name="_Toc290911075"/>
@@ -3074,10 +3699,10 @@
       </w:r>
     </w:p>
     <w:sectPr>
-      <w:headerReference w:type="default" r:id="rId28"/>
-      <w:footerReference w:type="default" r:id="rId29"/>
-      <w:headerReference w:type="first" r:id="rId30"/>
-      <w:footerReference w:type="first" r:id="rId31"/>
+      <w:headerReference w:type="default" r:id="rId33"/>
+      <w:footerReference w:type="default" r:id="rId34"/>
+      <w:headerReference w:type="first" r:id="rId35"/>
+      <w:footerReference w:type="first" r:id="rId36"/>
       <w:pgSz w:w="12240" w:h="15840" w:code="1"/>
       <w:pgMar w:top="1440" w:right="1440" w:bottom="2160" w:left="1440" w:header="1296" w:footer="1296" w:gutter="0"/>
       <w:pgNumType w:start="1"/>
@@ -3255,7 +3880,7 @@
             <w:rPr>
               <w:noProof/>
             </w:rPr>
-            <w:t>14</w:t>
+            <w:t>19</w:t>
           </w:r>
           <w:r>
             <w:fldChar w:fldCharType="end"/>
@@ -3568,6 +4193,118 @@
     </w:lvl>
   </w:abstractNum>
   <w:abstractNum w:abstractNumId="3">
+    <w:nsid w:val="2AC90CE0"/>
+    <w:multiLevelType w:val="hybridMultilevel"/>
+    <w:tmpl w:val="0E924720"/>
+    <w:lvl w:ilvl="0" w:tplc="89C61814">
+      <w:numFmt w:val="bullet"/>
+      <w:lvlText w:val="-"/>
+      <w:lvlJc w:val="left"/>
+      <w:pPr>
+        <w:ind w:left="720" w:hanging="360"/>
+      </w:pPr>
+      <w:rPr>
+        <w:rFonts w:ascii="Calisto MT" w:eastAsiaTheme="minorEastAsia" w:hAnsi="Calisto MT" w:cstheme="minorBidi" w:hint="default"/>
+      </w:rPr>
+    </w:lvl>
+    <w:lvl w:ilvl="1" w:tplc="04090003" w:tentative="1">
+      <w:start w:val="1"/>
+      <w:numFmt w:val="bullet"/>
+      <w:lvlText w:val="o"/>
+      <w:lvlJc w:val="left"/>
+      <w:pPr>
+        <w:ind w:left="1440" w:hanging="360"/>
+      </w:pPr>
+      <w:rPr>
+        <w:rFonts w:ascii="Courier New" w:hAnsi="Courier New" w:cs="Courier New" w:hint="default"/>
+      </w:rPr>
+    </w:lvl>
+    <w:lvl w:ilvl="2" w:tplc="04090005" w:tentative="1">
+      <w:start w:val="1"/>
+      <w:numFmt w:val="bullet"/>
+      <w:lvlText w:val=""/>
+      <w:lvlJc w:val="left"/>
+      <w:pPr>
+        <w:ind w:left="2160" w:hanging="360"/>
+      </w:pPr>
+      <w:rPr>
+        <w:rFonts w:ascii="Wingdings" w:hAnsi="Wingdings" w:hint="default"/>
+      </w:rPr>
+    </w:lvl>
+    <w:lvl w:ilvl="3" w:tplc="04090001" w:tentative="1">
+      <w:start w:val="1"/>
+      <w:numFmt w:val="bullet"/>
+      <w:lvlText w:val=""/>
+      <w:lvlJc w:val="left"/>
+      <w:pPr>
+        <w:ind w:left="2880" w:hanging="360"/>
+      </w:pPr>
+      <w:rPr>
+        <w:rFonts w:ascii="Symbol" w:hAnsi="Symbol" w:hint="default"/>
+      </w:rPr>
+    </w:lvl>
+    <w:lvl w:ilvl="4" w:tplc="04090003" w:tentative="1">
+      <w:start w:val="1"/>
+      <w:numFmt w:val="bullet"/>
+      <w:lvlText w:val="o"/>
+      <w:lvlJc w:val="left"/>
+      <w:pPr>
+        <w:ind w:left="3600" w:hanging="360"/>
+      </w:pPr>
+      <w:rPr>
+        <w:rFonts w:ascii="Courier New" w:hAnsi="Courier New" w:cs="Courier New" w:hint="default"/>
+      </w:rPr>
+    </w:lvl>
+    <w:lvl w:ilvl="5" w:tplc="04090005" w:tentative="1">
+      <w:start w:val="1"/>
+      <w:numFmt w:val="bullet"/>
+      <w:lvlText w:val=""/>
+      <w:lvlJc w:val="left"/>
+      <w:pPr>
+        <w:ind w:left="4320" w:hanging="360"/>
+      </w:pPr>
+      <w:rPr>
+        <w:rFonts w:ascii="Wingdings" w:hAnsi="Wingdings" w:hint="default"/>
+      </w:rPr>
+    </w:lvl>
+    <w:lvl w:ilvl="6" w:tplc="04090001" w:tentative="1">
+      <w:start w:val="1"/>
+      <w:numFmt w:val="bullet"/>
+      <w:lvlText w:val=""/>
+      <w:lvlJc w:val="left"/>
+      <w:pPr>
+        <w:ind w:left="5040" w:hanging="360"/>
+      </w:pPr>
+      <w:rPr>
+        <w:rFonts w:ascii="Symbol" w:hAnsi="Symbol" w:hint="default"/>
+      </w:rPr>
+    </w:lvl>
+    <w:lvl w:ilvl="7" w:tplc="04090003" w:tentative="1">
+      <w:start w:val="1"/>
+      <w:numFmt w:val="bullet"/>
+      <w:lvlText w:val="o"/>
+      <w:lvlJc w:val="left"/>
+      <w:pPr>
+        <w:ind w:left="5760" w:hanging="360"/>
+      </w:pPr>
+      <w:rPr>
+        <w:rFonts w:ascii="Courier New" w:hAnsi="Courier New" w:cs="Courier New" w:hint="default"/>
+      </w:rPr>
+    </w:lvl>
+    <w:lvl w:ilvl="8" w:tplc="04090005" w:tentative="1">
+      <w:start w:val="1"/>
+      <w:numFmt w:val="bullet"/>
+      <w:lvlText w:val=""/>
+      <w:lvlJc w:val="left"/>
+      <w:pPr>
+        <w:ind w:left="6480" w:hanging="360"/>
+      </w:pPr>
+      <w:rPr>
+        <w:rFonts w:ascii="Wingdings" w:hAnsi="Wingdings" w:hint="default"/>
+      </w:rPr>
+    </w:lvl>
+  </w:abstractNum>
+  <w:abstractNum w:abstractNumId="4">
     <w:nsid w:val="2C4C0DBA"/>
     <w:multiLevelType w:val="hybridMultilevel"/>
     <w:tmpl w:val="77B4B9D6"/>
@@ -3680,7 +4417,7 @@
       </w:rPr>
     </w:lvl>
   </w:abstractNum>
-  <w:abstractNum w:abstractNumId="4">
+  <w:abstractNum w:abstractNumId="5">
     <w:nsid w:val="2FC97CFD"/>
     <w:multiLevelType w:val="hybridMultilevel"/>
     <w:tmpl w:val="DC2E8A60"/>
@@ -3793,7 +4530,7 @@
       </w:rPr>
     </w:lvl>
   </w:abstractNum>
-  <w:abstractNum w:abstractNumId="5">
+  <w:abstractNum w:abstractNumId="6">
     <w:nsid w:val="41A6447F"/>
     <w:multiLevelType w:val="hybridMultilevel"/>
     <w:tmpl w:val="1FD6DC6A"/>
@@ -3906,7 +4643,7 @@
       </w:rPr>
     </w:lvl>
   </w:abstractNum>
-  <w:abstractNum w:abstractNumId="6">
+  <w:abstractNum w:abstractNumId="7">
     <w:nsid w:val="4DD0731E"/>
     <w:multiLevelType w:val="hybridMultilevel"/>
     <w:tmpl w:val="47DADA6A"/>
@@ -4019,7 +4756,7 @@
       </w:rPr>
     </w:lvl>
   </w:abstractNum>
-  <w:abstractNum w:abstractNumId="7">
+  <w:abstractNum w:abstractNumId="8">
     <w:nsid w:val="55236DB2"/>
     <w:multiLevelType w:val="hybridMultilevel"/>
     <w:tmpl w:val="21AAB9FA"/>
@@ -4132,7 +4869,7 @@
       </w:rPr>
     </w:lvl>
   </w:abstractNum>
-  <w:abstractNum w:abstractNumId="8">
+  <w:abstractNum w:abstractNumId="9">
     <w:nsid w:val="56AE0C8F"/>
     <w:multiLevelType w:val="hybridMultilevel"/>
     <w:tmpl w:val="F2925AF6"/>
@@ -4245,7 +4982,7 @@
       </w:rPr>
     </w:lvl>
   </w:abstractNum>
-  <w:abstractNum w:abstractNumId="9">
+  <w:abstractNum w:abstractNumId="10">
     <w:nsid w:val="577036C0"/>
     <w:multiLevelType w:val="hybridMultilevel"/>
     <w:tmpl w:val="377A9744"/>
@@ -4358,7 +5095,7 @@
       </w:rPr>
     </w:lvl>
   </w:abstractNum>
-  <w:abstractNum w:abstractNumId="10">
+  <w:abstractNum w:abstractNumId="11">
     <w:nsid w:val="618C09BB"/>
     <w:multiLevelType w:val="hybridMultilevel"/>
     <w:tmpl w:val="F4B442FA"/>
@@ -4471,7 +5208,7 @@
       </w:rPr>
     </w:lvl>
   </w:abstractNum>
-  <w:abstractNum w:abstractNumId="11">
+  <w:abstractNum w:abstractNumId="12">
     <w:nsid w:val="7AB65854"/>
     <w:multiLevelType w:val="hybridMultilevel"/>
     <w:tmpl w:val="C94E4678"/>
@@ -4597,34 +5334,37 @@
     <w:abstractNumId w:val="0"/>
   </w:num>
   <w:num w:numId="4">
+    <w:abstractNumId w:val="6"/>
+  </w:num>
+  <w:num w:numId="5">
+    <w:abstractNumId w:val="11"/>
+  </w:num>
+  <w:num w:numId="6">
+    <w:abstractNumId w:val="12"/>
+  </w:num>
+  <w:num w:numId="7">
+    <w:abstractNumId w:val="7"/>
+  </w:num>
+  <w:num w:numId="8">
+    <w:abstractNumId w:val="10"/>
+  </w:num>
+  <w:num w:numId="9">
+    <w:abstractNumId w:val="4"/>
+  </w:num>
+  <w:num w:numId="10">
     <w:abstractNumId w:val="5"/>
   </w:num>
-  <w:num w:numId="5">
-    <w:abstractNumId w:val="10"/>
-  </w:num>
-  <w:num w:numId="6">
-    <w:abstractNumId w:val="11"/>
-  </w:num>
-  <w:num w:numId="7">
-    <w:abstractNumId w:val="6"/>
-  </w:num>
-  <w:num w:numId="8">
+  <w:num w:numId="11">
     <w:abstractNumId w:val="9"/>
-  </w:num>
-  <w:num w:numId="9">
-    <w:abstractNumId w:val="3"/>
-  </w:num>
-  <w:num w:numId="10">
-    <w:abstractNumId w:val="4"/>
-  </w:num>
-  <w:num w:numId="11">
-    <w:abstractNumId w:val="8"/>
   </w:num>
   <w:num w:numId="12">
     <w:abstractNumId w:val="2"/>
   </w:num>
   <w:num w:numId="13">
-    <w:abstractNumId w:val="7"/>
+    <w:abstractNumId w:val="8"/>
+  </w:num>
+  <w:num w:numId="14">
+    <w:abstractNumId w:val="3"/>
   </w:num>
 </w:numbering>
 </file>
@@ -4982,7 +5722,6 @@
   <w:style w:type="character" w:default="1" w:styleId="DefaultParagraphFont">
     <w:name w:val="Default Paragraph Font"/>
     <w:uiPriority w:val="1"/>
-    <w:semiHidden/>
     <w:unhideWhenUsed/>
   </w:style>
   <w:style w:type="table" w:default="1" w:styleId="TableNormal">
@@ -6516,7 +7255,7 @@
 </file>
 
 <file path=customXml/itemProps1.xml><?xml version="1.0" encoding="utf-8"?>
-<ds:datastoreItem xmlns:ds="http://schemas.openxmlformats.org/officeDocument/2006/customXml" ds:itemID="{A6F15EAB-AE0B-4647-9460-760531EB8FCD}">
+<ds:datastoreItem xmlns:ds="http://schemas.openxmlformats.org/officeDocument/2006/customXml" ds:itemID="{41A0B37D-0F6B-49C7-A164-5F5389E1C206}">
   <ds:schemaRefs>
     <ds:schemaRef ds:uri="http://schemas.openxmlformats.org/officeDocument/2006/bibliography"/>
   </ds:schemaRefs>

</xml_diff>

<commit_message>
Finished the evaluation section of the process book. Added a few lines to the screencast script. Process book almost completed. Just have to add a paragraph about comparing stations
</commit_message>
<xml_diff>
--- a/docs/process_book.docx
+++ b/docs/process_book.docx
@@ -120,7 +120,7 @@
                                 <a:blip r:embed="rId8">
                                   <a:extLst>
                                     <a:ext uri="{28A0092B-C50C-407E-A947-70E740481C1C}">
-                                      <a14:useLocalDpi xmlns:a14="http://schemas.microsoft.com/office/drawing/2010/main" xmlns:wps="http://schemas.microsoft.com/office/word/2010/wordprocessingShape" xmlns:wpi="http://schemas.microsoft.com/office/word/2010/wordprocessingInk" xmlns:wpg="http://schemas.microsoft.com/office/word/2010/wordprocessingGroup" xmlns:w14="http://schemas.microsoft.com/office/word/2010/wordml" xmlns:w="http://schemas.openxmlformats.org/wordprocessingml/2006/main" xmlns:w10="urn:schemas-microsoft-com:office:word" xmlns:wp14="http://schemas.microsoft.com/office/word/2010/wordprocessingDrawing" xmlns:v="urn:schemas-microsoft-com:vml" xmlns:o="urn:schemas-microsoft-com:office:office" xmlns:mv="urn:schemas-microsoft-com:mac:vml" xmlns:mc="http://schemas.openxmlformats.org/markup-compatibility/2006" xmlns:mo="http://schemas.microsoft.com/office/mac/office/2008/main" xmlns:wpc="http://schemas.microsoft.com/office/word/2010/wordprocessingCanvas" xmlns="" val="0"/>
+                                      <a14:useLocalDpi xmlns="" xmlns:wpc="http://schemas.microsoft.com/office/word/2010/wordprocessingCanvas" xmlns:mo="http://schemas.microsoft.com/office/mac/office/2008/main" xmlns:mc="http://schemas.openxmlformats.org/markup-compatibility/2006" xmlns:mv="urn:schemas-microsoft-com:mac:vml" xmlns:o="urn:schemas-microsoft-com:office:office" xmlns:v="urn:schemas-microsoft-com:vml" xmlns:wp14="http://schemas.microsoft.com/office/word/2010/wordprocessingDrawing" xmlns:w10="urn:schemas-microsoft-com:office:word" xmlns:w="http://schemas.openxmlformats.org/wordprocessingml/2006/main" xmlns:w14="http://schemas.microsoft.com/office/word/2010/wordml" xmlns:wpg="http://schemas.microsoft.com/office/word/2010/wordprocessingGroup" xmlns:wpi="http://schemas.microsoft.com/office/word/2010/wordprocessingInk" xmlns:wps="http://schemas.microsoft.com/office/word/2010/wordprocessingShape" xmlns:a14="http://schemas.microsoft.com/office/drawing/2010/main" val="0"/>
                                     </a:ext>
                                   </a:extLst>
                                 </a:blip>
@@ -141,7 +141,7 @@
                                 </a:ln>
                                 <a:extLst>
                                   <a:ext uri="{53640926-AAD7-44d8-BBD7-CCE9431645EC}">
-                                    <a14:shadowObscured xmlns:a14="http://schemas.microsoft.com/office/drawing/2010/main" xmlns:wps="http://schemas.microsoft.com/office/word/2010/wordprocessingShape" xmlns:wpi="http://schemas.microsoft.com/office/word/2010/wordprocessingInk" xmlns:wpg="http://schemas.microsoft.com/office/word/2010/wordprocessingGroup" xmlns:w14="http://schemas.microsoft.com/office/word/2010/wordml" xmlns:w="http://schemas.openxmlformats.org/wordprocessingml/2006/main" xmlns:w10="urn:schemas-microsoft-com:office:word" xmlns:wp14="http://schemas.microsoft.com/office/word/2010/wordprocessingDrawing" xmlns:v="urn:schemas-microsoft-com:vml" xmlns:o="urn:schemas-microsoft-com:office:office" xmlns:mv="urn:schemas-microsoft-com:mac:vml" xmlns:mc="http://schemas.openxmlformats.org/markup-compatibility/2006" xmlns:mo="http://schemas.microsoft.com/office/mac/office/2008/main" xmlns:wpc="http://schemas.microsoft.com/office/word/2010/wordprocessingCanvas" xmlns=""/>
+                                    <a14:shadowObscured xmlns="" xmlns:wpc="http://schemas.microsoft.com/office/word/2010/wordprocessingCanvas" xmlns:mo="http://schemas.microsoft.com/office/mac/office/2008/main" xmlns:mc="http://schemas.openxmlformats.org/markup-compatibility/2006" xmlns:mv="urn:schemas-microsoft-com:mac:vml" xmlns:o="urn:schemas-microsoft-com:office:office" xmlns:v="urn:schemas-microsoft-com:vml" xmlns:wp14="http://schemas.microsoft.com/office/word/2010/wordprocessingDrawing" xmlns:w10="urn:schemas-microsoft-com:office:word" xmlns:w="http://schemas.openxmlformats.org/wordprocessingml/2006/main" xmlns:w14="http://schemas.microsoft.com/office/word/2010/wordml" xmlns:wpg="http://schemas.microsoft.com/office/word/2010/wordprocessingGroup" xmlns:wpi="http://schemas.microsoft.com/office/word/2010/wordprocessingInk" xmlns:wps="http://schemas.microsoft.com/office/word/2010/wordprocessingShape" xmlns:a14="http://schemas.microsoft.com/office/drawing/2010/main"/>
                                   </a:ext>
                                 </a:extLst>
                               </pic:spPr>
@@ -1402,7 +1402,7 @@
                     <a:blip r:embed="rId10">
                       <a:extLst>
                         <a:ext uri="{28A0092B-C50C-407E-A947-70E740481C1C}">
-                          <a14:useLocalDpi xmlns:a14="http://schemas.microsoft.com/office/drawing/2010/main" xmlns:wps="http://schemas.microsoft.com/office/word/2010/wordprocessingShape" xmlns:wpi="http://schemas.microsoft.com/office/word/2010/wordprocessingInk" xmlns:wpg="http://schemas.microsoft.com/office/word/2010/wordprocessingGroup" xmlns:w14="http://schemas.microsoft.com/office/word/2010/wordml" xmlns:w="http://schemas.openxmlformats.org/wordprocessingml/2006/main" xmlns:w10="urn:schemas-microsoft-com:office:word" xmlns:wp14="http://schemas.microsoft.com/office/word/2010/wordprocessingDrawing" xmlns:v="urn:schemas-microsoft-com:vml" xmlns:o="urn:schemas-microsoft-com:office:office" xmlns:mv="urn:schemas-microsoft-com:mac:vml" xmlns:mc="http://schemas.openxmlformats.org/markup-compatibility/2006" xmlns:mo="http://schemas.microsoft.com/office/mac/office/2008/main" xmlns:wpc="http://schemas.microsoft.com/office/word/2010/wordprocessingCanvas" xmlns="" val="0"/>
+                          <a14:useLocalDpi xmlns="" xmlns:wpc="http://schemas.microsoft.com/office/word/2010/wordprocessingCanvas" xmlns:mo="http://schemas.microsoft.com/office/mac/office/2008/main" xmlns:mc="http://schemas.openxmlformats.org/markup-compatibility/2006" xmlns:mv="urn:schemas-microsoft-com:mac:vml" xmlns:o="urn:schemas-microsoft-com:office:office" xmlns:v="urn:schemas-microsoft-com:vml" xmlns:wp14="http://schemas.microsoft.com/office/word/2010/wordprocessingDrawing" xmlns:w10="urn:schemas-microsoft-com:office:word" xmlns:w="http://schemas.openxmlformats.org/wordprocessingml/2006/main" xmlns:w14="http://schemas.microsoft.com/office/word/2010/wordml" xmlns:wpg="http://schemas.microsoft.com/office/word/2010/wordprocessingGroup" xmlns:wpi="http://schemas.microsoft.com/office/word/2010/wordprocessingInk" xmlns:wps="http://schemas.microsoft.com/office/word/2010/wordprocessingShape" xmlns:a14="http://schemas.microsoft.com/office/drawing/2010/main" val="0"/>
                         </a:ext>
                       </a:extLst>
                     </a:blip>
@@ -2237,7 +2237,7 @@
                     <a:blip r:embed="rId15">
                       <a:extLst>
                         <a:ext uri="{28A0092B-C50C-407E-A947-70E740481C1C}">
-                          <a14:useLocalDpi xmlns:a14="http://schemas.microsoft.com/office/drawing/2010/main" xmlns:wps="http://schemas.microsoft.com/office/word/2010/wordprocessingShape" xmlns:wpi="http://schemas.microsoft.com/office/word/2010/wordprocessingInk" xmlns:wpg="http://schemas.microsoft.com/office/word/2010/wordprocessingGroup" xmlns:w14="http://schemas.microsoft.com/office/word/2010/wordml" xmlns:w="http://schemas.openxmlformats.org/wordprocessingml/2006/main" xmlns:w10="urn:schemas-microsoft-com:office:word" xmlns:wp14="http://schemas.microsoft.com/office/word/2010/wordprocessingDrawing" xmlns:v="urn:schemas-microsoft-com:vml" xmlns:o="urn:schemas-microsoft-com:office:office" xmlns:mv="urn:schemas-microsoft-com:mac:vml" xmlns:mc="http://schemas.openxmlformats.org/markup-compatibility/2006" xmlns:mo="http://schemas.microsoft.com/office/mac/office/2008/main" xmlns:wpc="http://schemas.microsoft.com/office/word/2010/wordprocessingCanvas" xmlns="" val="0"/>
+                          <a14:useLocalDpi xmlns="" xmlns:wpc="http://schemas.microsoft.com/office/word/2010/wordprocessingCanvas" xmlns:mo="http://schemas.microsoft.com/office/mac/office/2008/main" xmlns:mc="http://schemas.openxmlformats.org/markup-compatibility/2006" xmlns:mv="urn:schemas-microsoft-com:mac:vml" xmlns:o="urn:schemas-microsoft-com:office:office" xmlns:v="urn:schemas-microsoft-com:vml" xmlns:wp14="http://schemas.microsoft.com/office/word/2010/wordprocessingDrawing" xmlns:w10="urn:schemas-microsoft-com:office:word" xmlns:w="http://schemas.openxmlformats.org/wordprocessingml/2006/main" xmlns:w14="http://schemas.microsoft.com/office/word/2010/wordml" xmlns:wpg="http://schemas.microsoft.com/office/word/2010/wordprocessingGroup" xmlns:wpi="http://schemas.microsoft.com/office/word/2010/wordprocessingInk" xmlns:wps="http://schemas.microsoft.com/office/word/2010/wordprocessingShape" xmlns:a14="http://schemas.microsoft.com/office/drawing/2010/main" val="0"/>
                         </a:ext>
                       </a:extLst>
                     </a:blip>
@@ -2291,7 +2291,7 @@
                     <a:blip r:embed="rId16">
                       <a:extLst>
                         <a:ext uri="{28A0092B-C50C-407E-A947-70E740481C1C}">
-                          <a14:useLocalDpi xmlns:a14="http://schemas.microsoft.com/office/drawing/2010/main" xmlns:wps="http://schemas.microsoft.com/office/word/2010/wordprocessingShape" xmlns:wpi="http://schemas.microsoft.com/office/word/2010/wordprocessingInk" xmlns:wpg="http://schemas.microsoft.com/office/word/2010/wordprocessingGroup" xmlns:w14="http://schemas.microsoft.com/office/word/2010/wordml" xmlns:w="http://schemas.openxmlformats.org/wordprocessingml/2006/main" xmlns:w10="urn:schemas-microsoft-com:office:word" xmlns:wp14="http://schemas.microsoft.com/office/word/2010/wordprocessingDrawing" xmlns:v="urn:schemas-microsoft-com:vml" xmlns:o="urn:schemas-microsoft-com:office:office" xmlns:mv="urn:schemas-microsoft-com:mac:vml" xmlns:mc="http://schemas.openxmlformats.org/markup-compatibility/2006" xmlns:mo="http://schemas.microsoft.com/office/mac/office/2008/main" xmlns:wpc="http://schemas.microsoft.com/office/word/2010/wordprocessingCanvas" xmlns="" val="0"/>
+                          <a14:useLocalDpi xmlns="" xmlns:wpc="http://schemas.microsoft.com/office/word/2010/wordprocessingCanvas" xmlns:mo="http://schemas.microsoft.com/office/mac/office/2008/main" xmlns:mc="http://schemas.openxmlformats.org/markup-compatibility/2006" xmlns:mv="urn:schemas-microsoft-com:mac:vml" xmlns:o="urn:schemas-microsoft-com:office:office" xmlns:v="urn:schemas-microsoft-com:vml" xmlns:wp14="http://schemas.microsoft.com/office/word/2010/wordprocessingDrawing" xmlns:w10="urn:schemas-microsoft-com:office:word" xmlns:w="http://schemas.openxmlformats.org/wordprocessingml/2006/main" xmlns:w14="http://schemas.microsoft.com/office/word/2010/wordml" xmlns:wpg="http://schemas.microsoft.com/office/word/2010/wordprocessingGroup" xmlns:wpi="http://schemas.microsoft.com/office/word/2010/wordprocessingInk" xmlns:wps="http://schemas.microsoft.com/office/word/2010/wordprocessingShape" xmlns:a14="http://schemas.microsoft.com/office/drawing/2010/main" val="0"/>
                         </a:ext>
                       </a:extLst>
                     </a:blip>
@@ -2394,7 +2394,7 @@
                     <a:blip r:embed="rId17">
                       <a:extLst>
                         <a:ext uri="{28A0092B-C50C-407E-A947-70E740481C1C}">
-                          <a14:useLocalDpi xmlns:a14="http://schemas.microsoft.com/office/drawing/2010/main" xmlns:wps="http://schemas.microsoft.com/office/word/2010/wordprocessingShape" xmlns:wpi="http://schemas.microsoft.com/office/word/2010/wordprocessingInk" xmlns:wpg="http://schemas.microsoft.com/office/word/2010/wordprocessingGroup" xmlns:w14="http://schemas.microsoft.com/office/word/2010/wordml" xmlns:w="http://schemas.openxmlformats.org/wordprocessingml/2006/main" xmlns:w10="urn:schemas-microsoft-com:office:word" xmlns:wp14="http://schemas.microsoft.com/office/word/2010/wordprocessingDrawing" xmlns:v="urn:schemas-microsoft-com:vml" xmlns:o="urn:schemas-microsoft-com:office:office" xmlns:mv="urn:schemas-microsoft-com:mac:vml" xmlns:mc="http://schemas.openxmlformats.org/markup-compatibility/2006" xmlns:mo="http://schemas.microsoft.com/office/mac/office/2008/main" xmlns:wpc="http://schemas.microsoft.com/office/word/2010/wordprocessingCanvas" xmlns="" val="0"/>
+                          <a14:useLocalDpi xmlns="" xmlns:wpc="http://schemas.microsoft.com/office/word/2010/wordprocessingCanvas" xmlns:mo="http://schemas.microsoft.com/office/mac/office/2008/main" xmlns:mc="http://schemas.openxmlformats.org/markup-compatibility/2006" xmlns:mv="urn:schemas-microsoft-com:mac:vml" xmlns:o="urn:schemas-microsoft-com:office:office" xmlns:v="urn:schemas-microsoft-com:vml" xmlns:wp14="http://schemas.microsoft.com/office/word/2010/wordprocessingDrawing" xmlns:w10="urn:schemas-microsoft-com:office:word" xmlns:w="http://schemas.openxmlformats.org/wordprocessingml/2006/main" xmlns:w14="http://schemas.microsoft.com/office/word/2010/wordml" xmlns:wpg="http://schemas.microsoft.com/office/word/2010/wordprocessingGroup" xmlns:wpi="http://schemas.microsoft.com/office/word/2010/wordprocessingInk" xmlns:wps="http://schemas.microsoft.com/office/word/2010/wordprocessingShape" xmlns:a14="http://schemas.microsoft.com/office/drawing/2010/main" val="0"/>
                         </a:ext>
                       </a:extLst>
                     </a:blip>
@@ -2610,7 +2610,7 @@
             <v:path o:extrusionok="f" gradientshapeok="t" o:connecttype="rect"/>
             <o:lock v:ext="edit" aspectratio="t"/>
           </v:shapetype>
-          <v:shape id="_x0000_i1029" type="#_x0000_t75" style="width:205.95pt;height:223.75pt">
+          <v:shape id="_x0000_i1025" type="#_x0000_t75" style="width:205.95pt;height:223.75pt">
             <v:imagedata r:id="rId19" o:title="20150414_164627"/>
           </v:shape>
         </w:pict>
@@ -2654,7 +2654,7 @@
       </w:pPr>
       <w:r>
         <w:pict>
-          <v:shape id="_x0000_i1025" type="#_x0000_t75" style="width:206.7pt;height:153.3pt">
+          <v:shape id="_x0000_i1026" type="#_x0000_t75" style="width:206.7pt;height:153.3pt">
             <v:imagedata r:id="rId20" o:title="20150414_164632"/>
           </v:shape>
         </w:pict>
@@ -2794,7 +2794,7 @@
       </w:pPr>
       <w:r>
         <w:pict>
-          <v:shape id="_x0000_i1026" type="#_x0000_t75" style="width:284.9pt;height:192.75pt">
+          <v:shape id="_x0000_i1027" type="#_x0000_t75" style="width:284.9pt;height:192.75pt">
             <v:imagedata r:id="rId21" o:title="20150414_164550"/>
           </v:shape>
         </w:pict>
@@ -2809,7 +2809,7 @@
       </w:pPr>
       <w:r>
         <w:pict>
-          <v:shape id="_x0000_i1027" type="#_x0000_t75" style="width:283.35pt;height:171.1pt">
+          <v:shape id="_x0000_i1028" type="#_x0000_t75" style="width:283.35pt;height:171.1pt">
             <v:imagedata r:id="rId22" o:title="20150414_164551"/>
           </v:shape>
         </w:pict>
@@ -2870,7 +2870,7 @@
                     <a:blip r:embed="rId23">
                       <a:extLst>
                         <a:ext uri="{28A0092B-C50C-407E-A947-70E740481C1C}">
-                          <a14:useLocalDpi xmlns:a14="http://schemas.microsoft.com/office/drawing/2010/main" xmlns:wps="http://schemas.microsoft.com/office/word/2010/wordprocessingShape" xmlns:wpi="http://schemas.microsoft.com/office/word/2010/wordprocessingInk" xmlns:wpg="http://schemas.microsoft.com/office/word/2010/wordprocessingGroup" xmlns:w14="http://schemas.microsoft.com/office/word/2010/wordml" xmlns:w="http://schemas.openxmlformats.org/wordprocessingml/2006/main" xmlns:w10="urn:schemas-microsoft-com:office:word" xmlns:wp14="http://schemas.microsoft.com/office/word/2010/wordprocessingDrawing" xmlns:v="urn:schemas-microsoft-com:vml" xmlns:o="urn:schemas-microsoft-com:office:office" xmlns:mv="urn:schemas-microsoft-com:mac:vml" xmlns:mc="http://schemas.openxmlformats.org/markup-compatibility/2006" xmlns:mo="http://schemas.microsoft.com/office/mac/office/2008/main" xmlns:wpc="http://schemas.microsoft.com/office/word/2010/wordprocessingCanvas" xmlns="" val="0"/>
+                          <a14:useLocalDpi xmlns="" xmlns:wpc="http://schemas.microsoft.com/office/word/2010/wordprocessingCanvas" xmlns:mo="http://schemas.microsoft.com/office/mac/office/2008/main" xmlns:mc="http://schemas.openxmlformats.org/markup-compatibility/2006" xmlns:mv="urn:schemas-microsoft-com:mac:vml" xmlns:o="urn:schemas-microsoft-com:office:office" xmlns:v="urn:schemas-microsoft-com:vml" xmlns:wp14="http://schemas.microsoft.com/office/word/2010/wordprocessingDrawing" xmlns:w10="urn:schemas-microsoft-com:office:word" xmlns:w="http://schemas.openxmlformats.org/wordprocessingml/2006/main" xmlns:w14="http://schemas.microsoft.com/office/word/2010/wordml" xmlns:wpg="http://schemas.microsoft.com/office/word/2010/wordprocessingGroup" xmlns:wpi="http://schemas.microsoft.com/office/word/2010/wordprocessingInk" xmlns:wps="http://schemas.microsoft.com/office/word/2010/wordprocessingShape" xmlns:a14="http://schemas.microsoft.com/office/drawing/2010/main" val="0"/>
                         </a:ext>
                       </a:extLst>
                     </a:blip>
@@ -2900,7 +2900,19 @@
         <w:ind w:firstLine="720"/>
       </w:pPr>
       <w:r>
-        <w:t xml:space="preserve">The landing page of our website contains all of our work, allowing the user a free-flowing experience of traversing our site through scrolling, alone. We decided against using separate pages </w:t>
+        <w:t>The landing page of our website contains all of our work</w:t>
+      </w:r>
+      <w:r>
+        <w:t xml:space="preserve"> on one page</w:t>
+      </w:r>
+      <w:r>
+        <w:t xml:space="preserve">, allowing the user a free-flowing experience of traversing our </w:t>
+      </w:r>
+      <w:r>
+        <w:t>visualization</w:t>
+      </w:r>
+      <w:r>
+        <w:t xml:space="preserve"> through scrolling, alone. We decided against using separate pages </w:t>
       </w:r>
       <w:r>
         <w:t>for</w:t>
@@ -2947,9 +2959,9 @@
         </w:rPr>
         <w:drawing>
           <wp:inline distT="0" distB="0" distL="0" distR="0">
-            <wp:extent cx="5601482" cy="1714739"/>
+            <wp:extent cx="5582429" cy="1657581"/>
             <wp:effectExtent l="19050" t="0" r="0" b="0"/>
-            <wp:docPr id="19" name="Picture 18" descr="control_panel.PNG"/>
+            <wp:docPr id="8" name="Picture 7" descr="control_panel.PNG"/>
             <wp:cNvGraphicFramePr>
               <a:graphicFrameLocks xmlns:a="http://schemas.openxmlformats.org/drawingml/2006/main" noChangeAspect="1"/>
             </wp:cNvGraphicFramePr>
@@ -2969,7 +2981,7 @@
                   <pic:spPr>
                     <a:xfrm>
                       <a:off x="0" y="0"/>
-                      <a:ext cx="5601482" cy="1714739"/>
+                      <a:ext cx="5582429" cy="1657581"/>
                     </a:xfrm>
                     <a:prstGeom prst="rect">
                       <a:avLst/>
@@ -3148,7 +3160,13 @@
         <w:t>underflow</w:t>
       </w:r>
       <w:r>
-        <w:t xml:space="preserve"> in the data, we felt it was important for the user to realize the inherent variability of data presented on only a handful of data points. </w:t>
+        <w:t xml:space="preserve"> in the</w:t>
+      </w:r>
+      <w:r>
+        <w:t xml:space="preserve"> snowfall</w:t>
+      </w:r>
+      <w:r>
+        <w:t xml:space="preserve"> data, we felt it was important for the user to realize the inherent variability of data presented on only a handful of data points. </w:t>
       </w:r>
     </w:p>
     <w:p>
@@ -3344,7 +3362,7 @@
                     <a:blip r:embed="rId28">
                       <a:extLst>
                         <a:ext uri="{28A0092B-C50C-407E-A947-70E740481C1C}">
-                          <a14:useLocalDpi xmlns:a14="http://schemas.microsoft.com/office/drawing/2010/main" xmlns:wps="http://schemas.microsoft.com/office/word/2010/wordprocessingShape" xmlns:wpi="http://schemas.microsoft.com/office/word/2010/wordprocessingInk" xmlns:wpg="http://schemas.microsoft.com/office/word/2010/wordprocessingGroup" xmlns:w14="http://schemas.microsoft.com/office/word/2010/wordml" xmlns:w="http://schemas.openxmlformats.org/wordprocessingml/2006/main" xmlns:w10="urn:schemas-microsoft-com:office:word" xmlns:wp14="http://schemas.microsoft.com/office/word/2010/wordprocessingDrawing" xmlns:v="urn:schemas-microsoft-com:vml" xmlns:o="urn:schemas-microsoft-com:office:office" xmlns:mv="urn:schemas-microsoft-com:mac:vml" xmlns:mc="http://schemas.openxmlformats.org/markup-compatibility/2006" xmlns:mo="http://schemas.microsoft.com/office/mac/office/2008/main" xmlns:wpc="http://schemas.microsoft.com/office/word/2010/wordprocessingCanvas" xmlns="" val="0"/>
+                          <a14:useLocalDpi xmlns="" xmlns:wpc="http://schemas.microsoft.com/office/word/2010/wordprocessingCanvas" xmlns:mo="http://schemas.microsoft.com/office/mac/office/2008/main" xmlns:mc="http://schemas.openxmlformats.org/markup-compatibility/2006" xmlns:mv="urn:schemas-microsoft-com:mac:vml" xmlns:o="urn:schemas-microsoft-com:office:office" xmlns:v="urn:schemas-microsoft-com:vml" xmlns:wp14="http://schemas.microsoft.com/office/word/2010/wordprocessingDrawing" xmlns:w10="urn:schemas-microsoft-com:office:word" xmlns:w="http://schemas.openxmlformats.org/wordprocessingml/2006/main" xmlns:w14="http://schemas.microsoft.com/office/word/2010/wordml" xmlns:wpg="http://schemas.microsoft.com/office/word/2010/wordprocessingGroup" xmlns:wpi="http://schemas.microsoft.com/office/word/2010/wordprocessingInk" xmlns:wps="http://schemas.microsoft.com/office/word/2010/wordprocessingShape" xmlns:a14="http://schemas.microsoft.com/office/drawing/2010/main" val="0"/>
                         </a:ext>
                       </a:extLst>
                     </a:blip>
@@ -3645,7 +3663,7 @@
     <w:p>
       <w:r>
         <w:pict>
-          <v:shape id="_x0000_i1028" type="#_x0000_t75" style="width:440.5pt;height:179.6pt">
+          <v:shape id="_x0000_i1029" type="#_x0000_t75" style="width:440.5pt;height:179.6pt">
             <v:imagedata r:id="rId32" o:title="ridership"/>
           </v:shape>
         </w:pict>
@@ -3694,15 +3712,665 @@
       <w:bookmarkEnd w:id="14"/>
     </w:p>
     <w:p>
-      <w:r>
-        <w:t>Section will be updated when we reach this stage of the process</w:t>
+      <w:pPr>
+        <w:pStyle w:val="Heading3"/>
+      </w:pPr>
+      <w:r>
+        <w:t>After how much snow does ridership start to decrease?</w:t>
+      </w:r>
+    </w:p>
+    <w:p>
+      <w:r>
+        <w:t>Using our visualization tool, we found that people did not ride the T less when snowfall ranged from trace amounts to 4 inches</w:t>
+      </w:r>
+      <w:r>
+        <w:t>. Below is Harvard ridership for trace</w:t>
+      </w:r>
+      <w:r>
+        <w:t>, 0-2 inches, 2-4 inches, and 4-8 inches</w:t>
+      </w:r>
+      <w:r>
+        <w:t xml:space="preserve"> of snow compared to normal ridership on weekdays.</w:t>
+      </w:r>
+      <w:r>
+        <w:t xml:space="preserve"> The control panel made it very easy to toggle between the different levels of severity while still having the ridership plot in the same window.</w:t>
+      </w:r>
+    </w:p>
+    <w:p>
+      <w:pPr>
+        <w:keepNext/>
+      </w:pPr>
+      <w:r>
+        <w:rPr>
+          <w:noProof/>
+        </w:rPr>
+        <w:drawing>
+          <wp:inline distT="0" distB="0" distL="0" distR="0">
+            <wp:extent cx="2774352" cy="973394"/>
+            <wp:effectExtent l="19050" t="0" r="6948" b="0"/>
+            <wp:docPr id="11" name="Picture 10" descr="harvard_trace.PNG"/>
+            <wp:cNvGraphicFramePr>
+              <a:graphicFrameLocks xmlns:a="http://schemas.openxmlformats.org/drawingml/2006/main" noChangeAspect="1"/>
+            </wp:cNvGraphicFramePr>
+            <a:graphic xmlns:a="http://schemas.openxmlformats.org/drawingml/2006/main">
+              <a:graphicData uri="http://schemas.openxmlformats.org/drawingml/2006/picture">
+                <pic:pic xmlns:pic="http://schemas.openxmlformats.org/drawingml/2006/picture">
+                  <pic:nvPicPr>
+                    <pic:cNvPr id="0" name="harvard_trace.PNG"/>
+                    <pic:cNvPicPr/>
+                  </pic:nvPicPr>
+                  <pic:blipFill>
+                    <a:blip r:embed="rId33"/>
+                    <a:stretch>
+                      <a:fillRect/>
+                    </a:stretch>
+                  </pic:blipFill>
+                  <pic:spPr>
+                    <a:xfrm>
+                      <a:off x="0" y="0"/>
+                      <a:ext cx="2774851" cy="973569"/>
+                    </a:xfrm>
+                    <a:prstGeom prst="rect">
+                      <a:avLst/>
+                    </a:prstGeom>
+                  </pic:spPr>
+                </pic:pic>
+              </a:graphicData>
+            </a:graphic>
+          </wp:inline>
+        </w:drawing>
+      </w:r>
+      <w:r>
+        <w:t xml:space="preserve"> </w:t>
+      </w:r>
+      <w:r>
+        <w:rPr>
+          <w:noProof/>
+        </w:rPr>
+        <w:drawing>
+          <wp:inline distT="0" distB="0" distL="0" distR="0">
+            <wp:extent cx="2768891" cy="953729"/>
+            <wp:effectExtent l="19050" t="0" r="0" b="0"/>
+            <wp:docPr id="12" name="Picture 11" descr="harvard_02.PNG"/>
+            <wp:cNvGraphicFramePr>
+              <a:graphicFrameLocks xmlns:a="http://schemas.openxmlformats.org/drawingml/2006/main" noChangeAspect="1"/>
+            </wp:cNvGraphicFramePr>
+            <a:graphic xmlns:a="http://schemas.openxmlformats.org/drawingml/2006/main">
+              <a:graphicData uri="http://schemas.openxmlformats.org/drawingml/2006/picture">
+                <pic:pic xmlns:pic="http://schemas.openxmlformats.org/drawingml/2006/picture">
+                  <pic:nvPicPr>
+                    <pic:cNvPr id="0" name="harvard_02.PNG"/>
+                    <pic:cNvPicPr/>
+                  </pic:nvPicPr>
+                  <pic:blipFill>
+                    <a:blip r:embed="rId34"/>
+                    <a:stretch>
+                      <a:fillRect/>
+                    </a:stretch>
+                  </pic:blipFill>
+                  <pic:spPr>
+                    <a:xfrm>
+                      <a:off x="0" y="0"/>
+                      <a:ext cx="2771775" cy="954722"/>
+                    </a:xfrm>
+                    <a:prstGeom prst="rect">
+                      <a:avLst/>
+                    </a:prstGeom>
+                  </pic:spPr>
+                </pic:pic>
+              </a:graphicData>
+            </a:graphic>
+          </wp:inline>
+        </w:drawing>
+      </w:r>
+    </w:p>
+    <w:p>
+      <w:pPr>
+        <w:pStyle w:val="Caption"/>
+        <w:jc w:val="left"/>
+      </w:pPr>
+      <w:r>
+        <w:t xml:space="preserve"> </w:t>
+      </w:r>
+      <w:r>
+        <w:tab/>
+      </w:r>
+      <w:r>
+        <w:tab/>
+      </w:r>
+      <w:r>
+        <w:tab/>
+        <w:t>Trace Amounts</w:t>
+      </w:r>
+      <w:r>
+        <w:tab/>
+      </w:r>
+      <w:r>
+        <w:tab/>
+      </w:r>
+      <w:r>
+        <w:tab/>
+      </w:r>
+      <w:r>
+        <w:tab/>
+      </w:r>
+      <w:r>
+        <w:tab/>
+        <w:t>0-2 inches</w:t>
+      </w:r>
+    </w:p>
+    <w:p>
+      <w:pPr>
+        <w:keepNext/>
+      </w:pPr>
+      <w:r>
+        <w:rPr>
+          <w:noProof/>
+        </w:rPr>
+        <w:drawing>
+          <wp:inline distT="0" distB="0" distL="0" distR="0">
+            <wp:extent cx="2781975" cy="973394"/>
+            <wp:effectExtent l="19050" t="0" r="0" b="0"/>
+            <wp:docPr id="14" name="Picture 13" descr="harvard_24.PNG"/>
+            <wp:cNvGraphicFramePr>
+              <a:graphicFrameLocks xmlns:a="http://schemas.openxmlformats.org/drawingml/2006/main" noChangeAspect="1"/>
+            </wp:cNvGraphicFramePr>
+            <a:graphic xmlns:a="http://schemas.openxmlformats.org/drawingml/2006/main">
+              <a:graphicData uri="http://schemas.openxmlformats.org/drawingml/2006/picture">
+                <pic:pic xmlns:pic="http://schemas.openxmlformats.org/drawingml/2006/picture">
+                  <pic:nvPicPr>
+                    <pic:cNvPr id="0" name="harvard_24.PNG"/>
+                    <pic:cNvPicPr/>
+                  </pic:nvPicPr>
+                  <pic:blipFill>
+                    <a:blip r:embed="rId35"/>
+                    <a:stretch>
+                      <a:fillRect/>
+                    </a:stretch>
+                  </pic:blipFill>
+                  <pic:spPr>
+                    <a:xfrm>
+                      <a:off x="0" y="0"/>
+                      <a:ext cx="2781975" cy="973394"/>
+                    </a:xfrm>
+                    <a:prstGeom prst="rect">
+                      <a:avLst/>
+                    </a:prstGeom>
+                  </pic:spPr>
+                </pic:pic>
+              </a:graphicData>
+            </a:graphic>
+          </wp:inline>
+        </w:drawing>
+      </w:r>
+      <w:r>
+        <w:rPr>
+          <w:noProof/>
+        </w:rPr>
+        <w:drawing>
+          <wp:inline distT="0" distB="0" distL="0" distR="0">
+            <wp:extent cx="2783144" cy="985994"/>
+            <wp:effectExtent l="19050" t="0" r="0" b="0"/>
+            <wp:docPr id="21" name="Picture 19" descr="harvard_48.PNG"/>
+            <wp:cNvGraphicFramePr>
+              <a:graphicFrameLocks xmlns:a="http://schemas.openxmlformats.org/drawingml/2006/main" noChangeAspect="1"/>
+            </wp:cNvGraphicFramePr>
+            <a:graphic xmlns:a="http://schemas.openxmlformats.org/drawingml/2006/main">
+              <a:graphicData uri="http://schemas.openxmlformats.org/drawingml/2006/picture">
+                <pic:pic xmlns:pic="http://schemas.openxmlformats.org/drawingml/2006/picture">
+                  <pic:nvPicPr>
+                    <pic:cNvPr id="0" name="harvard_48.PNG"/>
+                    <pic:cNvPicPr/>
+                  </pic:nvPicPr>
+                  <pic:blipFill>
+                    <a:blip r:embed="rId36"/>
+                    <a:stretch>
+                      <a:fillRect/>
+                    </a:stretch>
+                  </pic:blipFill>
+                  <pic:spPr>
+                    <a:xfrm>
+                      <a:off x="0" y="0"/>
+                      <a:ext cx="2785203" cy="986724"/>
+                    </a:xfrm>
+                    <a:prstGeom prst="rect">
+                      <a:avLst/>
+                    </a:prstGeom>
+                  </pic:spPr>
+                </pic:pic>
+              </a:graphicData>
+            </a:graphic>
+          </wp:inline>
+        </w:drawing>
+      </w:r>
+    </w:p>
+    <w:p>
+      <w:pPr>
+        <w:pStyle w:val="Caption"/>
+        <w:ind w:left="1440" w:firstLine="720"/>
+        <w:jc w:val="left"/>
+      </w:pPr>
+      <w:r>
+        <w:t>2-4 inches</w:t>
+      </w:r>
+      <w:r>
+        <w:tab/>
+      </w:r>
+      <w:r>
+        <w:tab/>
+      </w:r>
+      <w:r>
+        <w:tab/>
+      </w:r>
+      <w:r>
+        <w:tab/>
+      </w:r>
+      <w:r>
+        <w:tab/>
+      </w:r>
+      <w:r>
+        <w:tab/>
+        <w:t>4-8 inches</w:t>
+      </w:r>
+    </w:p>
+    <w:p>
+      <w:r>
+        <w:t xml:space="preserve">We saw this pattern at stations across the MBTA map, and the drop in ridership was even more significant for snowfall greater than 8 inches. This confirms intuitions about ridership from earlier research, and we were able to make more resounding conclusions because the tool made it easier to generate the plots for any station than </w:t>
+      </w:r>
+      <w:r>
+        <w:t xml:space="preserve">it was when </w:t>
+      </w:r>
+      <w:r>
+        <w:t xml:space="preserve">using python scripts. </w:t>
+      </w:r>
+    </w:p>
+    <w:p>
+      <w:r>
+        <w:t xml:space="preserve">Our tool also allowed us to explore the effects on weekend ridership, </w:t>
+      </w:r>
+      <w:r>
+        <w:t>a subset of our data</w:t>
+      </w:r>
+      <w:r>
+        <w:t xml:space="preserve"> that was </w:t>
+      </w:r>
+      <w:r>
+        <w:t xml:space="preserve">previously </w:t>
+      </w:r>
+      <w:r>
+        <w:t>unexplored, and we were able to see that ridership noticeably decreased for much lower amounts of snow. Below is the weekend ridership at Harvard for trace amounts of snow.</w:t>
+      </w:r>
+      <w:r>
+        <w:t xml:space="preserve"> For weekday ridership, we weren’t able to see a difference this significant until 4 inches of snowfall. It appears that the routine of the riders is a lot less compulsory than the weekday commute, and riders are much more willing to forego their travel if there </w:t>
+      </w:r>
+      <w:r>
+        <w:lastRenderedPageBreak/>
+        <w:t>are even little amounts of snowfall. However, not all stations were so sensitive to weekend snow.</w:t>
+      </w:r>
+    </w:p>
+    <w:p>
+      <w:pPr>
+        <w:keepNext/>
+        <w:jc w:val="center"/>
+      </w:pPr>
+      <w:r>
+        <w:rPr>
+          <w:noProof/>
+        </w:rPr>
+        <w:drawing>
+          <wp:inline distT="0" distB="0" distL="0" distR="0">
+            <wp:extent cx="4356305" cy="1491662"/>
+            <wp:effectExtent l="19050" t="0" r="6145" b="0"/>
+            <wp:docPr id="22" name="Picture 21" descr="harvard_weekend_trace.PNG"/>
+            <wp:cNvGraphicFramePr>
+              <a:graphicFrameLocks xmlns:a="http://schemas.openxmlformats.org/drawingml/2006/main" noChangeAspect="1"/>
+            </wp:cNvGraphicFramePr>
+            <a:graphic xmlns:a="http://schemas.openxmlformats.org/drawingml/2006/main">
+              <a:graphicData uri="http://schemas.openxmlformats.org/drawingml/2006/picture">
+                <pic:pic xmlns:pic="http://schemas.openxmlformats.org/drawingml/2006/picture">
+                  <pic:nvPicPr>
+                    <pic:cNvPr id="0" name="harvard_weekend_trace.PNG"/>
+                    <pic:cNvPicPr/>
+                  </pic:nvPicPr>
+                  <pic:blipFill>
+                    <a:blip r:embed="rId37"/>
+                    <a:stretch>
+                      <a:fillRect/>
+                    </a:stretch>
+                  </pic:blipFill>
+                  <pic:spPr>
+                    <a:xfrm>
+                      <a:off x="0" y="0"/>
+                      <a:ext cx="4359460" cy="1492742"/>
+                    </a:xfrm>
+                    <a:prstGeom prst="rect">
+                      <a:avLst/>
+                    </a:prstGeom>
+                  </pic:spPr>
+                </pic:pic>
+              </a:graphicData>
+            </a:graphic>
+          </wp:inline>
+        </w:drawing>
+      </w:r>
+    </w:p>
+    <w:p>
+      <w:pPr>
+        <w:pStyle w:val="Caption"/>
+      </w:pPr>
+      <w:r>
+        <w:t>Harvard Weekend Ridership, Trace Amounts of Snow</w:t>
+      </w:r>
+    </w:p>
+    <w:p>
+      <w:pPr>
+        <w:pStyle w:val="Heading3"/>
+      </w:pPr>
+      <w:r>
+        <w:t>Do stations further away from the city lose a greater portion of their ridership when it snows compared to stations near downtown Boston?</w:t>
+      </w:r>
+    </w:p>
+    <w:p>
+      <w:r>
+        <w:t>TODO when the shading is enabled on the map view</w:t>
+      </w:r>
+    </w:p>
+    <w:p>
+      <w:pPr>
+        <w:pStyle w:val="Heading3"/>
+      </w:pPr>
+      <w:r>
+        <w:t>Do different amounts of rain have any effect on ridership?</w:t>
+      </w:r>
+    </w:p>
+    <w:p>
+      <w:pPr>
+        <w:keepNext/>
+      </w:pPr>
+      <w:r>
+        <w:t>Previous work suggested that rain ridership didn’t change significantly when it rained. However, it was difficult to definitively say that rain had no effect when we couldn’t efficiently observe ridership at all stations in our dataset. Using our visualization, we can now say with much more certainty that patrons don’t change their normal ridership patterns when it’s raining. Below you can see that ridership at Harvard and Downtown Crossing doesn’t significantly change for drizzle and more substantial rainfall.</w:t>
+      </w:r>
+      <w:r>
+        <w:rPr>
+          <w:noProof/>
+        </w:rPr>
+        <w:t xml:space="preserve"> </w:t>
+      </w:r>
+      <w:r>
+        <w:rPr>
+          <w:noProof/>
+        </w:rPr>
+        <w:drawing>
+          <wp:inline distT="0" distB="0" distL="0" distR="0">
+            <wp:extent cx="2892042" cy="993058"/>
+            <wp:effectExtent l="19050" t="0" r="3558" b="0"/>
+            <wp:docPr id="25" name="Picture 22" descr="harvard_drizzle.PNG"/>
+            <wp:cNvGraphicFramePr>
+              <a:graphicFrameLocks xmlns:a="http://schemas.openxmlformats.org/drawingml/2006/main" noChangeAspect="1"/>
+            </wp:cNvGraphicFramePr>
+            <a:graphic xmlns:a="http://schemas.openxmlformats.org/drawingml/2006/main">
+              <a:graphicData uri="http://schemas.openxmlformats.org/drawingml/2006/picture">
+                <pic:pic xmlns:pic="http://schemas.openxmlformats.org/drawingml/2006/picture">
+                  <pic:nvPicPr>
+                    <pic:cNvPr id="0" name="harvard_drizzle.PNG"/>
+                    <pic:cNvPicPr/>
+                  </pic:nvPicPr>
+                  <pic:blipFill>
+                    <a:blip r:embed="rId38"/>
+                    <a:stretch>
+                      <a:fillRect/>
+                    </a:stretch>
+                  </pic:blipFill>
+                  <pic:spPr>
+                    <a:xfrm>
+                      <a:off x="0" y="0"/>
+                      <a:ext cx="2908136" cy="998584"/>
+                    </a:xfrm>
+                    <a:prstGeom prst="rect">
+                      <a:avLst/>
+                    </a:prstGeom>
+                  </pic:spPr>
+                </pic:pic>
+              </a:graphicData>
+            </a:graphic>
+          </wp:inline>
+        </w:drawing>
+      </w:r>
+      <w:r>
+        <w:rPr>
+          <w:noProof/>
+        </w:rPr>
+        <w:drawing>
+          <wp:inline distT="0" distB="0" distL="0" distR="0">
+            <wp:extent cx="2928489" cy="993058"/>
+            <wp:effectExtent l="19050" t="0" r="5211" b="0"/>
+            <wp:docPr id="27" name="Picture 23" descr="harvard_rain.PNG"/>
+            <wp:cNvGraphicFramePr>
+              <a:graphicFrameLocks xmlns:a="http://schemas.openxmlformats.org/drawingml/2006/main" noChangeAspect="1"/>
+            </wp:cNvGraphicFramePr>
+            <a:graphic xmlns:a="http://schemas.openxmlformats.org/drawingml/2006/main">
+              <a:graphicData uri="http://schemas.openxmlformats.org/drawingml/2006/picture">
+                <pic:pic xmlns:pic="http://schemas.openxmlformats.org/drawingml/2006/picture">
+                  <pic:nvPicPr>
+                    <pic:cNvPr id="0" name="harvard_rain.PNG"/>
+                    <pic:cNvPicPr/>
+                  </pic:nvPicPr>
+                  <pic:blipFill>
+                    <a:blip r:embed="rId39"/>
+                    <a:stretch>
+                      <a:fillRect/>
+                    </a:stretch>
+                  </pic:blipFill>
+                  <pic:spPr>
+                    <a:xfrm>
+                      <a:off x="0" y="0"/>
+                      <a:ext cx="2930612" cy="993778"/>
+                    </a:xfrm>
+                    <a:prstGeom prst="rect">
+                      <a:avLst/>
+                    </a:prstGeom>
+                  </pic:spPr>
+                </pic:pic>
+              </a:graphicData>
+            </a:graphic>
+          </wp:inline>
+        </w:drawing>
+      </w:r>
+    </w:p>
+    <w:p>
+      <w:pPr>
+        <w:pStyle w:val="Caption"/>
+        <w:ind w:left="720" w:firstLine="720"/>
+        <w:jc w:val="left"/>
+      </w:pPr>
+      <w:r>
+        <w:t>Harvard Drizzle</w:t>
+      </w:r>
+      <w:r>
+        <w:tab/>
+      </w:r>
+      <w:r>
+        <w:tab/>
+      </w:r>
+      <w:r>
+        <w:tab/>
+      </w:r>
+      <w:r>
+        <w:tab/>
+      </w:r>
+      <w:r>
+        <w:tab/>
+      </w:r>
+      <w:r>
+        <w:tab/>
+        <w:t>Harvard Rain</w:t>
+      </w:r>
+    </w:p>
+    <w:p/>
+    <w:p/>
+    <w:p>
+      <w:r>
+        <w:rPr>
+          <w:noProof/>
+        </w:rPr>
+        <w:lastRenderedPageBreak/>
+        <w:drawing>
+          <wp:inline distT="0" distB="0" distL="0" distR="0">
+            <wp:extent cx="3016442" cy="1042219"/>
+            <wp:effectExtent l="19050" t="0" r="0" b="0"/>
+            <wp:docPr id="35" name="Picture 27" descr="dt_drizzle.PNG"/>
+            <wp:cNvGraphicFramePr>
+              <a:graphicFrameLocks xmlns:a="http://schemas.openxmlformats.org/drawingml/2006/main" noChangeAspect="1"/>
+            </wp:cNvGraphicFramePr>
+            <a:graphic xmlns:a="http://schemas.openxmlformats.org/drawingml/2006/main">
+              <a:graphicData uri="http://schemas.openxmlformats.org/drawingml/2006/picture">
+                <pic:pic xmlns:pic="http://schemas.openxmlformats.org/drawingml/2006/picture">
+                  <pic:nvPicPr>
+                    <pic:cNvPr id="0" name="dt_drizzle.PNG"/>
+                    <pic:cNvPicPr/>
+                  </pic:nvPicPr>
+                  <pic:blipFill>
+                    <a:blip r:embed="rId40"/>
+                    <a:stretch>
+                      <a:fillRect/>
+                    </a:stretch>
+                  </pic:blipFill>
+                  <pic:spPr>
+                    <a:xfrm>
+                      <a:off x="0" y="0"/>
+                      <a:ext cx="3020643" cy="1043670"/>
+                    </a:xfrm>
+                    <a:prstGeom prst="rect">
+                      <a:avLst/>
+                    </a:prstGeom>
+                  </pic:spPr>
+                </pic:pic>
+              </a:graphicData>
+            </a:graphic>
+          </wp:inline>
+        </w:drawing>
+      </w:r>
+      <w:r>
+        <w:rPr>
+          <w:noProof/>
+        </w:rPr>
+        <w:drawing>
+          <wp:inline distT="0" distB="0" distL="0" distR="0">
+            <wp:extent cx="2797728" cy="1042219"/>
+            <wp:effectExtent l="19050" t="0" r="2622" b="0"/>
+            <wp:docPr id="36" name="Picture 28" descr="dt_rain.PNG"/>
+            <wp:cNvGraphicFramePr>
+              <a:graphicFrameLocks xmlns:a="http://schemas.openxmlformats.org/drawingml/2006/main" noChangeAspect="1"/>
+            </wp:cNvGraphicFramePr>
+            <a:graphic xmlns:a="http://schemas.openxmlformats.org/drawingml/2006/main">
+              <a:graphicData uri="http://schemas.openxmlformats.org/drawingml/2006/picture">
+                <pic:pic xmlns:pic="http://schemas.openxmlformats.org/drawingml/2006/picture">
+                  <pic:nvPicPr>
+                    <pic:cNvPr id="0" name="dt_rain.PNG"/>
+                    <pic:cNvPicPr/>
+                  </pic:nvPicPr>
+                  <pic:blipFill>
+                    <a:blip r:embed="rId41"/>
+                    <a:stretch>
+                      <a:fillRect/>
+                    </a:stretch>
+                  </pic:blipFill>
+                  <pic:spPr>
+                    <a:xfrm>
+                      <a:off x="0" y="0"/>
+                      <a:ext cx="2797728" cy="1042219"/>
+                    </a:xfrm>
+                    <a:prstGeom prst="rect">
+                      <a:avLst/>
+                    </a:prstGeom>
+                  </pic:spPr>
+                </pic:pic>
+              </a:graphicData>
+            </a:graphic>
+          </wp:inline>
+        </w:drawing>
+      </w:r>
+    </w:p>
+    <w:p>
+      <w:pPr>
+        <w:pStyle w:val="Caption"/>
+        <w:ind w:left="720" w:firstLine="720"/>
+        <w:jc w:val="left"/>
+      </w:pPr>
+      <w:r>
+        <w:t>Downtown Crossing, Drizzle</w:t>
+      </w:r>
+      <w:r>
+        <w:tab/>
+      </w:r>
+      <w:r>
+        <w:tab/>
+      </w:r>
+      <w:r>
+        <w:tab/>
+      </w:r>
+      <w:r>
+        <w:tab/>
+      </w:r>
+      <w:r>
+        <w:tab/>
+        <w:t>Downtown Crossing, Rain</w:t>
+      </w:r>
+    </w:p>
+    <w:p/>
+    <w:p>
+      <w:pPr>
+        <w:pStyle w:val="Heading3"/>
+      </w:pPr>
+      <w:r>
+        <w:t>Comments on the Visualization</w:t>
+      </w:r>
+    </w:p>
+    <w:p>
+      <w:r>
+        <w:tab/>
+        <w:t>Our completed visualization</w:t>
+      </w:r>
+      <w:r>
+        <w:t xml:space="preserve"> has a clean user interface, loads quickly, and seamlessly transitions as the user changes between weather conditions and weekday type. We’re very happy that we built upon our initial sketches and included the timeline view and the option to toggle between rain/snow and weekend/weekday.</w:t>
+      </w:r>
+      <w:r>
+        <w:t xml:space="preserve"> The timeline view presents an intuitive high-level view of ridership while putting the user-selection and the data into a proper context to make confident conclusions.</w:t>
+      </w:r>
+    </w:p>
+    <w:p>
+      <w:r>
+        <w:tab/>
+        <w:t>Without even considering the effects of weather, the curious user can observe the normal ridership patterns of stations that reflect the common ideas of urban transportation. Statements like ‘stations further away from the city center are most often entered by commuters in the morning’ and ‘weekend ridership peaks in the middle of the afternoon’ are not earth-shattering conclusions. Having the data reflect our basic intuition about public transportation provides the user with a good introduction to visualizing the MBTA before diving into the weather data.</w:t>
+      </w:r>
+    </w:p>
+    <w:p>
+      <w:r>
+        <w:tab/>
+        <w:t>We believe that we were able to present a lot of information through a clean visual tool without the need to scroll or change the page. If we were to further develop the tool, we might consider</w:t>
+      </w:r>
+      <w:r>
+        <w:t xml:space="preserve"> allowing the selection of two stations while representing both plots stacked on top of one another. It wouldn’t make sense to combine the ridership plots into one plot since each station comparison already generates two lines, and we wouldn’t want to confuse the user with too many lines. </w:t>
+      </w:r>
+      <w:r>
+        <w:t>One station may have entries that are two orders of magnitude higher than another, making comparisons between the stations difficult to display without scaling first.</w:t>
+      </w:r>
+    </w:p>
+    <w:p/>
+    <w:p/>
+    <w:p/>
+    <w:p/>
+    <w:p/>
+    <w:p>
+      <w:r>
+        <w:t xml:space="preserve"> </w:t>
       </w:r>
     </w:p>
     <w:sectPr>
-      <w:headerReference w:type="default" r:id="rId33"/>
-      <w:footerReference w:type="default" r:id="rId34"/>
-      <w:headerReference w:type="first" r:id="rId35"/>
-      <w:footerReference w:type="first" r:id="rId36"/>
+      <w:headerReference w:type="default" r:id="rId42"/>
+      <w:footerReference w:type="default" r:id="rId43"/>
+      <w:headerReference w:type="first" r:id="rId44"/>
+      <w:footerReference w:type="first" r:id="rId45"/>
       <w:pgSz w:w="12240" w:h="15840" w:code="1"/>
       <w:pgMar w:top="1440" w:right="1440" w:bottom="2160" w:left="1440" w:header="1296" w:footer="1296" w:gutter="0"/>
       <w:pgNumType w:start="1"/>
@@ -3880,7 +4548,7 @@
             <w:rPr>
               <w:noProof/>
             </w:rPr>
-            <w:t>19</w:t>
+            <w:t>21</w:t>
           </w:r>
           <w:r>
             <w:fldChar w:fldCharType="end"/>
@@ -5722,6 +6390,7 @@
   <w:style w:type="character" w:default="1" w:styleId="DefaultParagraphFont">
     <w:name w:val="Default Paragraph Font"/>
     <w:uiPriority w:val="1"/>
+    <w:semiHidden/>
     <w:unhideWhenUsed/>
   </w:style>
   <w:style w:type="table" w:default="1" w:styleId="TableNormal">
@@ -6538,20 +7207,13 @@
     <w:pitch w:val="variable"/>
     <w:sig w:usb0="00000003" w:usb1="00000000" w:usb2="00000000" w:usb3="00000000" w:csb0="00000001" w:csb1="00000000"/>
   </w:font>
-  <w:font w:name="MS Mincho">
-    <w:altName w:val="ＭＳ 明朝"/>
-    <w:panose1 w:val="02020609040205080304"/>
-    <w:charset w:val="80"/>
-    <w:family w:val="modern"/>
-    <w:pitch w:val="fixed"/>
-    <w:sig w:usb0="E00002FF" w:usb1="6AC7FDFB" w:usb2="08000012" w:usb3="00000000" w:csb0="0002009F" w:csb1="00000000"/>
-  </w:font>
   <w:font w:name="Tahoma">
     <w:panose1 w:val="020B0604030504040204"/>
     <w:charset w:val="00"/>
     <w:family w:val="swiss"/>
+    <w:notTrueType/>
     <w:pitch w:val="variable"/>
-    <w:sig w:usb0="E1002EFF" w:usb1="C000605B" w:usb2="00000029" w:usb3="00000000" w:csb0="000101FF" w:csb1="00000000"/>
+    <w:sig w:usb0="00000003" w:usb1="00000000" w:usb2="00000000" w:usb3="00000000" w:csb0="00000001" w:csb1="00000000"/>
   </w:font>
   <w:font w:name="Calibri">
     <w:panose1 w:val="020F0502020204030204"/>
@@ -6566,14 +7228,6 @@
     <w:family w:val="roman"/>
     <w:pitch w:val="variable"/>
     <w:sig w:usb0="E00002FF" w:usb1="400004FF" w:usb2="00000000" w:usb3="00000000" w:csb0="0000019F" w:csb1="00000000"/>
-  </w:font>
-  <w:font w:name="MS Gothic">
-    <w:altName w:val="ＭＳ ゴシック"/>
-    <w:panose1 w:val="020B0609070205080204"/>
-    <w:charset w:val="80"/>
-    <w:family w:val="modern"/>
-    <w:pitch w:val="fixed"/>
-    <w:sig w:usb0="E00002FF" w:usb1="6AC7FDFB" w:usb2="08000012" w:usb3="00000000" w:csb0="0002009F" w:csb1="00000000"/>
   </w:font>
 </w:fonts>
 </file>
@@ -6647,6 +7301,7 @@
     <w:rsid w:val="00510100"/>
     <w:rsid w:val="005D19F8"/>
     <w:rsid w:val="00D324EC"/>
+    <w:rsid w:val="00D5210C"/>
     <w:rsid w:val="00EC62B2"/>
     <w:rsid w:val="00F34CAA"/>
     <w:rsid w:val="00F6113A"/>
@@ -7255,7 +7910,7 @@
 </file>
 
 <file path=customXml/itemProps1.xml><?xml version="1.0" encoding="utf-8"?>
-<ds:datastoreItem xmlns:ds="http://schemas.openxmlformats.org/officeDocument/2006/customXml" ds:itemID="{41A0B37D-0F6B-49C7-A164-5F5389E1C206}">
+<ds:datastoreItem xmlns:ds="http://schemas.openxmlformats.org/officeDocument/2006/customXml" ds:itemID="{139AC29A-D5CF-406B-8A5E-DBC28F859D91}">
   <ds:schemaRefs>
     <ds:schemaRef ds:uri="http://schemas.openxmlformats.org/officeDocument/2006/bibliography"/>
   </ds:schemaRefs>

</xml_diff>

<commit_message>
Added evaluation section on weekend ridership for snowfall. Still have to include images from final implementation
</commit_message>
<xml_diff>
--- a/docs/process_book.docx
+++ b/docs/process_book.docx
@@ -4072,7 +4072,105 @@
     </w:p>
     <w:p>
       <w:r>
-        <w:t>TODO when the shading is enabled on the map view</w:t>
+        <w:t>TODO INCLUDE SCREENSHOT</w:t>
+      </w:r>
+    </w:p>
+    <w:p>
+      <w:r>
+        <w:t>Looking at the map selection view for varying levels of snowfall, it’s difficult to see any pattern of similarly affected stations. Those stations</w:t>
+      </w:r>
+      <w:r>
+        <w:t>’ icons</w:t>
+      </w:r>
+      <w:r>
+        <w:t xml:space="preserve"> furthest from the city on the red, orange, and blue lines</w:t>
+      </w:r>
+      <w:r>
+        <w:t xml:space="preserve"> are no more or less shaded than those closer to the city, suggesting that the loss in ridership at those stations are proportionally similar. If geographic location had any effect on how much ridership stations lost as a result of snow, one would expect to see drastically different shadings in the map selection view. One station with interesting ridership patterns for snowfall was Suffolk Downs. Even marginal amounts of snow led to significant decreases in entries at this station.</w:t>
+      </w:r>
+    </w:p>
+    <w:p>
+      <w:pPr>
+        <w:pStyle w:val="Heading3"/>
+      </w:pPr>
+      <w:r>
+        <w:t>Do stations lose more ridership on weekends when it snows than they do during the week?</w:t>
+      </w:r>
+    </w:p>
+    <w:p>
+      <w:pPr>
+        <w:rPr>
+          <w:b/>
+        </w:rPr>
+      </w:pPr>
+      <w:r>
+        <w:t>TODO INCLUDE SCREENSHOT</w:t>
+      </w:r>
+    </w:p>
+    <w:p>
+      <w:pPr>
+        <w:rPr>
+          <w:b/>
+        </w:rPr>
+      </w:pPr>
+      <w:r>
+        <w:rPr>
+          <w:b/>
+        </w:rPr>
+        <w:br w:type="page"/>
+      </w:r>
+    </w:p>
+    <w:p>
+      <w:r>
+        <w:lastRenderedPageBreak/>
+        <w:t xml:space="preserve">An earlier paragraph explained that most stations’ riderships were resilient to weekday snowfall for amounts less than 4 inches. Weekends, however, saw significant decreases in ridership even for trace amounts of snowfall at some stations. For 0-2 inches of snow, most stations saw about </w:t>
+      </w:r>
+      <w:r>
+        <w:rPr>
+          <w:highlight w:val="yellow"/>
+        </w:rPr>
+        <w:t xml:space="preserve">INSERT PERCENTAGE OF RIDERSHIP </w:t>
+      </w:r>
+      <w:proofErr w:type="gramStart"/>
+      <w:r>
+        <w:rPr>
+          <w:highlight w:val="yellow"/>
+        </w:rPr>
+        <w:t>LOST</w:t>
+      </w:r>
+      <w:r>
+        <w:t xml:space="preserve"> ,</w:t>
+      </w:r>
+      <w:proofErr w:type="gramEnd"/>
+      <w:r>
+        <w:t xml:space="preserve"> and the decreases are even greater for larger amounts of snowfall. </w:t>
+      </w:r>
+      <w:r>
+        <w:t>The pattern</w:t>
+      </w:r>
+      <w:r>
+        <w:t xml:space="preserve"> suggests that patrons are much more willing to forego travel on the weekends even for mildly inconvenient amounts of snow. </w:t>
+      </w:r>
+      <w:r>
+        <w:t>This makes sense since w</w:t>
+      </w:r>
+      <w:r>
+        <w:t>eekend routines</w:t>
+      </w:r>
+      <w:r>
+        <w:t xml:space="preserve"> </w:t>
+      </w:r>
+      <w:r>
+        <w:t>like visiting the museum</w:t>
+      </w:r>
+      <w:r>
+        <w:t xml:space="preserve"> or running errands</w:t>
+      </w:r>
+      <w:r>
+        <w:t xml:space="preserve"> are generally less compulsory than </w:t>
+      </w:r>
+      <w:r>
+        <w:t xml:space="preserve">the weekday commute to work that most people follow. </w:t>
       </w:r>
     </w:p>
     <w:p>
@@ -4213,7 +4311,6 @@
         <w:rPr>
           <w:noProof/>
         </w:rPr>
-        <w:lastRenderedPageBreak/>
         <w:drawing>
           <wp:inline distT="0" distB="0" distL="0" distR="0">
             <wp:extent cx="3016442" cy="1042219"/>
@@ -4323,6 +4420,7 @@
         <w:pStyle w:val="Heading3"/>
       </w:pPr>
       <w:r>
+        <w:lastRenderedPageBreak/>
         <w:t>Comments on the Visualization</w:t>
       </w:r>
     </w:p>
@@ -4548,7 +4646,7 @@
             <w:rPr>
               <w:noProof/>
             </w:rPr>
-            <w:t>19</w:t>
+            <w:t>21</w:t>
           </w:r>
           <w:r>
             <w:fldChar w:fldCharType="end"/>
@@ -7211,9 +7309,8 @@
     <w:panose1 w:val="020B0604030504040204"/>
     <w:charset w:val="00"/>
     <w:family w:val="swiss"/>
-    <w:notTrueType/>
     <w:pitch w:val="variable"/>
-    <w:sig w:usb0="00000003" w:usb1="00000000" w:usb2="00000000" w:usb3="00000000" w:csb0="00000001" w:csb1="00000000"/>
+    <w:sig w:usb0="E1002EFF" w:usb1="C000605B" w:usb2="00000029" w:usb3="00000000" w:csb0="000101FF" w:csb1="00000000"/>
   </w:font>
   <w:font w:name="Calibri">
     <w:panose1 w:val="020F0502020204030204"/>
@@ -7910,7 +8007,7 @@
 </file>
 
 <file path=customXml/itemProps1.xml><?xml version="1.0" encoding="utf-8"?>
-<ds:datastoreItem xmlns:ds="http://schemas.openxmlformats.org/officeDocument/2006/customXml" ds:itemID="{091686BF-2BF9-4B59-9745-B46ECD5EE6DD}">
+<ds:datastoreItem xmlns:ds="http://schemas.openxmlformats.org/officeDocument/2006/customXml" ds:itemID="{7960081A-AC34-4A18-86B7-4D05344D43F5}">
   <ds:schemaRefs>
     <ds:schemaRef ds:uri="http://schemas.openxmlformats.org/officeDocument/2006/bibliography"/>
   </ds:schemaRefs>

</xml_diff>

<commit_message>
Almost done with process book, one more pic to add
</commit_message>
<xml_diff>
--- a/docs/process_book.docx
+++ b/docs/process_book.docx
@@ -1609,16 +1609,8 @@
         <w:rPr>
           <w:b/>
         </w:rPr>
-        <w:t xml:space="preserve">MBTA </w:t>
-      </w:r>
-      <w:proofErr w:type="spellStart"/>
-      <w:r>
-        <w:rPr>
-          <w:b/>
-        </w:rPr>
-        <w:t>Viz</w:t>
-      </w:r>
-      <w:proofErr w:type="spellEnd"/>
+        <w:t>MBTA Viz</w:t>
+      </w:r>
     </w:p>
     <w:p>
       <w:pPr>
@@ -2081,23 +2073,7 @@
     </w:p>
     <w:p>
       <w:r>
-        <w:t xml:space="preserve">We plan to process this data in an </w:t>
-      </w:r>
-      <w:proofErr w:type="spellStart"/>
-      <w:r>
-        <w:t>iPython</w:t>
-      </w:r>
-      <w:proofErr w:type="spellEnd"/>
-      <w:r>
-        <w:t xml:space="preserve"> shell using the Pandas module. It provides functions to group our data set by station ID and average the entries over the 15-minute intervals to derive an accurate time series representation of each station. The output will then be made into a </w:t>
-      </w:r>
-      <w:proofErr w:type="spellStart"/>
-      <w:r>
-        <w:t>json</w:t>
-      </w:r>
-      <w:proofErr w:type="spellEnd"/>
-      <w:r>
-        <w:t xml:space="preserve"> file that also contains information for each station such as the station name, line, geographic coordinates, etc.</w:t>
+        <w:t>We plan to process this data in an iPython shell using the Pandas module. It provides functions to group our data set by station ID and average the entries over the 15-minute intervals to derive an accurate time series representation of each station. The output will then be made into a json file that also contains information for each station such as the station name, line, geographic coordinates, etc.</w:t>
       </w:r>
     </w:p>
     <w:p>
@@ -2122,15 +2098,7 @@
       </w:r>
       <w:r>
         <w:lastRenderedPageBreak/>
-        <w:t>be removed. Using the ‘</w:t>
-      </w:r>
-      <w:proofErr w:type="spellStart"/>
-      <w:r>
-        <w:t>snowfalli</w:t>
-      </w:r>
-      <w:proofErr w:type="spellEnd"/>
-      <w:r>
-        <w:t>’ feature that gives the amount of snowfall for a particular day</w:t>
+        <w:t>be removed. Using the ‘snowfalli’ feature that gives the amount of snowfall for a particular day</w:t>
       </w:r>
       <w:r>
         <w:t xml:space="preserve"> in inches</w:t>
@@ -2559,19 +2527,9 @@
       <w:r>
         <w:br/>
       </w:r>
-      <w:proofErr w:type="gramStart"/>
-      <w:r>
-        <w:t>After</w:t>
-      </w:r>
-      <w:proofErr w:type="gramEnd"/>
-      <w:r>
-        <w:t xml:space="preserve"> discussing the design with our TF, </w:t>
-      </w:r>
-      <w:proofErr w:type="spellStart"/>
-      <w:r>
-        <w:t>Benjy</w:t>
-      </w:r>
-      <w:proofErr w:type="spellEnd"/>
+      <w:r>
+        <w:t>After discussing the design with our TF, Benjy</w:t>
+      </w:r>
       <w:r>
         <w:t xml:space="preserve">, it became clear that a </w:t>
       </w:r>
@@ -2630,13 +2588,8 @@
         </w:rPr>
         <w:br/>
       </w:r>
-      <w:proofErr w:type="gramStart"/>
-      <w:r>
-        <w:t>We</w:t>
-      </w:r>
-      <w:proofErr w:type="gramEnd"/>
-      <w:r>
-        <w:t xml:space="preserve"> think the user should be able to have more co</w:t>
+      <w:r>
+        <w:t>We think the user should be able to have more co</w:t>
       </w:r>
       <w:r>
         <w:t>ntrol tha</w:t>
@@ -3076,8 +3029,8 @@
         </w:rPr>
         <w:drawing>
           <wp:inline distT="0" distB="0" distL="0" distR="0">
-            <wp:extent cx="5418189" cy="742685"/>
-            <wp:effectExtent l="19050" t="0" r="0" b="0"/>
+            <wp:extent cx="6243111" cy="806246"/>
+            <wp:effectExtent l="19050" t="0" r="5289" b="0"/>
             <wp:docPr id="37" name="Picture 36" descr="timeline.PNG"/>
             <wp:cNvGraphicFramePr>
               <a:graphicFrameLocks xmlns:a="http://schemas.openxmlformats.org/drawingml/2006/main" noChangeAspect="1"/>
@@ -3098,7 +3051,7 @@
                   <pic:spPr>
                     <a:xfrm>
                       <a:off x="0" y="0"/>
-                      <a:ext cx="5422114" cy="743223"/>
+                      <a:ext cx="6262160" cy="808706"/>
                     </a:xfrm>
                     <a:prstGeom prst="rect">
                       <a:avLst/>
@@ -3116,15 +3069,7 @@
         <w:ind w:firstLine="720"/>
       </w:pPr>
       <w:r>
-        <w:t xml:space="preserve">In our initial sketches, we didn’t include the MBTA timeline view. After the first meeting with our TF </w:t>
-      </w:r>
-      <w:proofErr w:type="spellStart"/>
-      <w:r>
-        <w:t>Benjy</w:t>
-      </w:r>
-      <w:proofErr w:type="spellEnd"/>
-      <w:r>
-        <w:t xml:space="preserve">, he suggested that we implement a way to show the users how many days we used </w:t>
+        <w:t xml:space="preserve">In our initial sketches, we didn’t include the MBTA timeline view. After the first meeting with our TF Benjy, he suggested that we implement a way to show the users how many days we used </w:t>
       </w:r>
       <w:r>
         <w:t>to generate our plots</w:t>
@@ -3284,15 +3229,7 @@
         <w:t xml:space="preserve">allow selections via a Google Maps rendering of the stations, but since people are used to thinking of the MBTA in terms of the map, this was the obvious choice. </w:t>
       </w:r>
       <w:r>
-        <w:t xml:space="preserve">Early implementations had a few bugs when scaling the station locations in images of the MBTA map to </w:t>
-      </w:r>
-      <w:proofErr w:type="spellStart"/>
-      <w:r>
-        <w:t>svg</w:t>
-      </w:r>
-      <w:proofErr w:type="spellEnd"/>
-      <w:r>
-        <w:t xml:space="preserve"> elements in our panel. </w:t>
+        <w:t xml:space="preserve">Early implementations had a few bugs when scaling the station locations in images of the MBTA map to svg elements in our panel. </w:t>
       </w:r>
     </w:p>
     <w:p>
@@ -3345,8 +3282,8 @@
         </w:rPr>
         <w:drawing>
           <wp:inline distT="0" distB="0" distL="0" distR="0">
-            <wp:extent cx="2704485" cy="2737989"/>
-            <wp:effectExtent l="19050" t="0" r="615" b="0"/>
+            <wp:extent cx="3019639" cy="2632505"/>
+            <wp:effectExtent l="19050" t="0" r="9311" b="0"/>
             <wp:docPr id="17" name="Picture 8"/>
             <wp:cNvGraphicFramePr>
               <a:graphicFrameLocks xmlns:a="http://schemas.openxmlformats.org/drawingml/2006/main" noChangeAspect="1"/>
@@ -3359,13 +3296,7 @@
                     <pic:cNvPicPr/>
                   </pic:nvPicPr>
                   <pic:blipFill>
-                    <a:blip r:embed="rId28">
-                      <a:extLst>
-                        <a:ext uri="{28A0092B-C50C-407E-A947-70E740481C1C}">
-                          <a14:useLocalDpi xmlns="" xmlns:wpc="http://schemas.microsoft.com/office/word/2010/wordprocessingCanvas" xmlns:mo="http://schemas.microsoft.com/office/mac/office/2008/main" xmlns:mc="http://schemas.openxmlformats.org/markup-compatibility/2006" xmlns:mv="urn:schemas-microsoft-com:mac:vml" xmlns:o="urn:schemas-microsoft-com:office:office" xmlns:v="urn:schemas-microsoft-com:vml" xmlns:wp14="http://schemas.microsoft.com/office/word/2010/wordprocessingDrawing" xmlns:w10="urn:schemas-microsoft-com:office:word" xmlns:w="http://schemas.openxmlformats.org/wordprocessingml/2006/main" xmlns:w14="http://schemas.microsoft.com/office/word/2010/wordml" xmlns:wpg="http://schemas.microsoft.com/office/word/2010/wordprocessingGroup" xmlns:wpi="http://schemas.microsoft.com/office/word/2010/wordprocessingInk" xmlns:wps="http://schemas.microsoft.com/office/word/2010/wordprocessingShape" xmlns:a14="http://schemas.microsoft.com/office/drawing/2010/main" val="0"/>
-                        </a:ext>
-                      </a:extLst>
-                    </a:blip>
+                    <a:blip r:embed="rId28"/>
                     <a:stretch>
                       <a:fillRect/>
                     </a:stretch>
@@ -3373,7 +3304,7 @@
                   <pic:spPr>
                     <a:xfrm>
                       <a:off x="0" y="0"/>
-                      <a:ext cx="2704048" cy="2737546"/>
+                      <a:ext cx="3019860" cy="2632698"/>
                     </a:xfrm>
                     <a:prstGeom prst="rect">
                       <a:avLst/>
@@ -3589,8 +3520,8 @@
         <w:lastRenderedPageBreak/>
         <w:drawing>
           <wp:inline distT="0" distB="0" distL="0" distR="0">
-            <wp:extent cx="3137105" cy="3481985"/>
-            <wp:effectExtent l="19050" t="0" r="6145" b="0"/>
+            <wp:extent cx="3510731" cy="3077307"/>
+            <wp:effectExtent l="19050" t="0" r="0" b="0"/>
             <wp:docPr id="18" name="Picture 17" descr="initial_rainColormap.png"/>
             <wp:cNvGraphicFramePr>
               <a:graphicFrameLocks xmlns:a="http://schemas.openxmlformats.org/drawingml/2006/main" noChangeAspect="1"/>
@@ -3611,7 +3542,7 @@
                   <pic:spPr>
                     <a:xfrm>
                       <a:off x="0" y="0"/>
-                      <a:ext cx="3139857" cy="3485039"/>
+                      <a:ext cx="3509694" cy="3076398"/>
                     </a:xfrm>
                     <a:prstGeom prst="rect">
                       <a:avLst/>
@@ -3656,7 +3587,6 @@
         <w:pStyle w:val="Heading2"/>
       </w:pPr>
       <w:r>
-        <w:lastRenderedPageBreak/>
         <w:t>Mean Ridership Panel</w:t>
       </w:r>
     </w:p>
@@ -3674,6 +3604,7 @@
         <w:ind w:firstLine="720"/>
       </w:pPr>
       <w:r>
+        <w:lastRenderedPageBreak/>
         <w:t>The mean ridership panel is the central focus of our implementation</w:t>
       </w:r>
       <w:r>
@@ -4001,11 +3932,13 @@
         <w:t>unexplored, and we were able to see that ridership noticeably decreased for much lower amounts of snow. Below is the weekend ridership at Harvard for trace amounts of snow.</w:t>
       </w:r>
       <w:r>
-        <w:t xml:space="preserve"> For weekday ridership, we weren’t able to see a difference this significant until 4 inches of snowfall. It appears that the routine of the riders is a lot less compulsory than the weekday commute, and riders are much more willing to forego their travel if there </w:t>
-      </w:r>
-      <w:r>
-        <w:lastRenderedPageBreak/>
-        <w:t>are even little amounts of snowfall. However, not all stations were so sensitive to weekend snow.</w:t>
+        <w:t xml:space="preserve"> </w:t>
+      </w:r>
+      <w:r>
+        <w:t>Recall that weekday ridership didn’t experience losses like this</w:t>
+      </w:r>
+      <w:r>
+        <w:t xml:space="preserve"> until 4 inches of snowfall. It appears that the routine of the riders is a lot less compulsory than the weekday commute, and riders are much more willing to forego their travel if there are even little amounts of snowfall. However, not all stations were so sensitive to weekend snow.</w:t>
       </w:r>
     </w:p>
     <w:p>
@@ -4017,6 +3950,7 @@
         <w:rPr>
           <w:noProof/>
         </w:rPr>
+        <w:lastRenderedPageBreak/>
         <w:drawing>
           <wp:inline distT="0" distB="0" distL="0" distR="0">
             <wp:extent cx="4356305" cy="1491662"/>
@@ -4071,8 +4005,54 @@
       </w:r>
     </w:p>
     <w:p>
-      <w:r>
-        <w:t>TODO INCLUDE SCREENSHOT</w:t>
+      <w:pPr>
+        <w:keepNext/>
+        <w:jc w:val="center"/>
+      </w:pPr>
+      <w:r>
+        <w:drawing>
+          <wp:inline distT="0" distB="0" distL="0" distR="0">
+            <wp:extent cx="5130254" cy="4090220"/>
+            <wp:effectExtent l="19050" t="0" r="0" b="0"/>
+            <wp:docPr id="40" name="Picture 38" descr="map_view.PNG"/>
+            <wp:cNvGraphicFramePr>
+              <a:graphicFrameLocks xmlns:a="http://schemas.openxmlformats.org/drawingml/2006/main" noChangeAspect="1"/>
+            </wp:cNvGraphicFramePr>
+            <a:graphic xmlns:a="http://schemas.openxmlformats.org/drawingml/2006/main">
+              <a:graphicData uri="http://schemas.openxmlformats.org/drawingml/2006/picture">
+                <pic:pic xmlns:pic="http://schemas.openxmlformats.org/drawingml/2006/picture">
+                  <pic:nvPicPr>
+                    <pic:cNvPr id="0" name="map_view.PNG"/>
+                    <pic:cNvPicPr/>
+                  </pic:nvPicPr>
+                  <pic:blipFill>
+                    <a:blip r:embed="rId38"/>
+                    <a:stretch>
+                      <a:fillRect/>
+                    </a:stretch>
+                  </pic:blipFill>
+                  <pic:spPr>
+                    <a:xfrm>
+                      <a:off x="0" y="0"/>
+                      <a:ext cx="5135218" cy="4094178"/>
+                    </a:xfrm>
+                    <a:prstGeom prst="rect">
+                      <a:avLst/>
+                    </a:prstGeom>
+                  </pic:spPr>
+                </pic:pic>
+              </a:graphicData>
+            </a:graphic>
+          </wp:inline>
+        </w:drawing>
+      </w:r>
+    </w:p>
+    <w:p>
+      <w:pPr>
+        <w:pStyle w:val="Caption"/>
+      </w:pPr>
+      <w:r>
+        <w:t>Ridership across the MBTA, 4-8 inches of snow</w:t>
       </w:r>
     </w:p>
     <w:p>
@@ -4086,7 +4066,11 @@
         <w:t xml:space="preserve"> furthest from the city on the red, orange, and blue lines</w:t>
       </w:r>
       <w:r>
-        <w:t xml:space="preserve"> are no more or less shaded than those closer to the city, suggesting that the loss in ridership at those stations are proportionally similar. If geographic location had any effect on how much ridership stations lost as a result of snow, one would expect to see drastically different shadings in the map selection view. One station with interesting ridership patterns for snowfall was Suffolk Downs. Even marginal amounts of snow led to significant decreases in entries at this station.</w:t>
+        <w:t xml:space="preserve"> are no more or less shaded than those closer to the city, suggesting </w:t>
+      </w:r>
+      <w:r>
+        <w:lastRenderedPageBreak/>
+        <w:t>that the loss in ridership at those stations are proportionally similar. If geographic location had any effect on how much ridership stations lost as a result of snow, one would expect to see drastically different shadings in the map selection view. One station with interesting ridership patterns for snowfall was Suffolk Downs. Even marginal amounts of snow led to significant decreases in entries at this station.</w:t>
       </w:r>
     </w:p>
     <w:p>
@@ -4094,7 +4078,22 @@
         <w:pStyle w:val="Heading3"/>
       </w:pPr>
       <w:r>
-        <w:t>Do stations lose more ridership on weekends when it snows than they do during the week?</w:t>
+        <w:t xml:space="preserve">Do </w:t>
+      </w:r>
+      <w:r>
+        <w:t xml:space="preserve">stations lose more </w:t>
+      </w:r>
+      <w:r>
+        <w:t xml:space="preserve">ridership on weekends </w:t>
+      </w:r>
+      <w:r>
+        <w:t xml:space="preserve">than weekdays </w:t>
+      </w:r>
+      <w:r>
+        <w:t xml:space="preserve">when it </w:t>
+      </w:r>
+      <w:r>
+        <w:t>snows?</w:t>
       </w:r>
     </w:p>
     <w:p>
@@ -4104,46 +4103,24 @@
         </w:rPr>
       </w:pPr>
       <w:r>
-        <w:t>TODO INCLUDE SCREENSHOT</w:t>
-      </w:r>
-    </w:p>
-    <w:p>
-      <w:pPr>
         <w:rPr>
           <w:b/>
         </w:rPr>
-      </w:pPr>
-      <w:r>
-        <w:rPr>
-          <w:b/>
-        </w:rPr>
-        <w:br w:type="page"/>
-      </w:r>
-    </w:p>
-    <w:p>
-      <w:r>
-        <w:lastRenderedPageBreak/>
+        <w:t>TODO ADD PHOTO</w:t>
+      </w:r>
+    </w:p>
+    <w:p>
+      <w:r>
         <w:t xml:space="preserve">An earlier paragraph explained that most stations’ riderships were resilient to weekday snowfall for amounts less than 4 inches. Weekends, however, saw significant decreases in ridership even for trace amounts of snowfall at some stations. For 0-2 inches of snow, most stations saw about </w:t>
       </w:r>
       <w:r>
         <w:rPr>
           <w:highlight w:val="yellow"/>
         </w:rPr>
-        <w:t xml:space="preserve">INSERT PERCENTAGE OF RIDERSHIP </w:t>
-      </w:r>
-      <w:proofErr w:type="gramStart"/>
-      <w:r>
-        <w:rPr>
-          <w:highlight w:val="yellow"/>
-        </w:rPr>
-        <w:t>LOST</w:t>
-      </w:r>
-      <w:r>
-        <w:t xml:space="preserve"> ,</w:t>
-      </w:r>
-      <w:proofErr w:type="gramEnd"/>
-      <w:r>
-        <w:t xml:space="preserve"> and the decreases are even greater for larger amounts of snowfall. </w:t>
+        <w:t>INSERT PERCENTAGE OF RIDERSHIP LOST</w:t>
+      </w:r>
+      <w:r>
+        <w:t xml:space="preserve"> , and the decreases are even greater for larger amounts of snowfall. </w:t>
       </w:r>
       <w:r>
         <w:t>The pattern</w:t>
@@ -4214,7 +4191,7 @@
                     <pic:cNvPicPr/>
                   </pic:nvPicPr>
                   <pic:blipFill>
-                    <a:blip r:embed="rId38"/>
+                    <a:blip r:embed="rId39"/>
                     <a:stretch>
                       <a:fillRect/>
                     </a:stretch>
@@ -4254,7 +4231,7 @@
                     <pic:cNvPicPr/>
                   </pic:nvPicPr>
                   <pic:blipFill>
-                    <a:blip r:embed="rId39"/>
+                    <a:blip r:embed="rId40"/>
                     <a:stretch>
                       <a:fillRect/>
                     </a:stretch>
@@ -4311,6 +4288,7 @@
         <w:rPr>
           <w:noProof/>
         </w:rPr>
+        <w:lastRenderedPageBreak/>
         <w:drawing>
           <wp:inline distT="0" distB="0" distL="0" distR="0">
             <wp:extent cx="3016442" cy="1042219"/>
@@ -4327,7 +4305,7 @@
                     <pic:cNvPicPr/>
                   </pic:nvPicPr>
                   <pic:blipFill>
-                    <a:blip r:embed="rId40"/>
+                    <a:blip r:embed="rId41"/>
                     <a:stretch>
                       <a:fillRect/>
                     </a:stretch>
@@ -4367,7 +4345,7 @@
                     <pic:cNvPicPr/>
                   </pic:nvPicPr>
                   <pic:blipFill>
-                    <a:blip r:embed="rId41"/>
+                    <a:blip r:embed="rId42"/>
                     <a:stretch>
                       <a:fillRect/>
                     </a:stretch>
@@ -4420,7 +4398,92 @@
         <w:pStyle w:val="Heading3"/>
       </w:pPr>
       <w:r>
-        <w:lastRenderedPageBreak/>
+        <w:t>Visualizing the 2013 February Nor’easter</w:t>
+      </w:r>
+    </w:p>
+    <w:p>
+      <w:r>
+        <w:t xml:space="preserve">Setting the user controls to ‘weekend’, ‘8-15 inches of snow’, we see that </w:t>
+      </w:r>
+      <w:r>
+        <w:t xml:space="preserve">only </w:t>
+      </w:r>
+      <w:r>
+        <w:t xml:space="preserve">one day is in the selection. That lone day is Saturday February 9, 2013 which fell in the middle of a severe nor’easter snow storm. The MBTA stopped service </w:t>
+      </w:r>
+      <w:r>
+        <w:t>the day before</w:t>
+      </w:r>
+      <w:r>
+        <w:rPr>
+          <w:rStyle w:val="FootnoteReference"/>
+        </w:rPr>
+        <w:footnoteReference w:id="1"/>
+      </w:r>
+      <w:r>
+        <w:t xml:space="preserve"> so the blue line representing ridership on Saturday must be MBTA personnel entering at a rate of one or two people per 15 minute interval. All stations either have no ridership or ridership that stops sometime before noon.</w:t>
+      </w:r>
+    </w:p>
+    <w:p>
+      <w:pPr>
+        <w:keepNext/>
+      </w:pPr>
+      <w:r>
+        <w:rPr>
+          <w:noProof/>
+        </w:rPr>
+        <w:drawing>
+          <wp:inline distT="0" distB="0" distL="0" distR="0">
+            <wp:extent cx="5553851" cy="2838846"/>
+            <wp:effectExtent l="19050" t="0" r="8749" b="0"/>
+            <wp:docPr id="38" name="Picture 37" descr="beachmont_noreaster.PNG"/>
+            <wp:cNvGraphicFramePr>
+              <a:graphicFrameLocks xmlns:a="http://schemas.openxmlformats.org/drawingml/2006/main" noChangeAspect="1"/>
+            </wp:cNvGraphicFramePr>
+            <a:graphic xmlns:a="http://schemas.openxmlformats.org/drawingml/2006/main">
+              <a:graphicData uri="http://schemas.openxmlformats.org/drawingml/2006/picture">
+                <pic:pic xmlns:pic="http://schemas.openxmlformats.org/drawingml/2006/picture">
+                  <pic:nvPicPr>
+                    <pic:cNvPr id="0" name="beachmont_noreaster.PNG"/>
+                    <pic:cNvPicPr/>
+                  </pic:nvPicPr>
+                  <pic:blipFill>
+                    <a:blip r:embed="rId43"/>
+                    <a:stretch>
+                      <a:fillRect/>
+                    </a:stretch>
+                  </pic:blipFill>
+                  <pic:spPr>
+                    <a:xfrm>
+                      <a:off x="0" y="0"/>
+                      <a:ext cx="5553851" cy="2838846"/>
+                    </a:xfrm>
+                    <a:prstGeom prst="rect">
+                      <a:avLst/>
+                    </a:prstGeom>
+                  </pic:spPr>
+                </pic:pic>
+              </a:graphicData>
+            </a:graphic>
+          </wp:inline>
+        </w:drawing>
+      </w:r>
+    </w:p>
+    <w:p>
+      <w:pPr>
+        <w:pStyle w:val="Caption"/>
+        <w:ind w:left="2160" w:firstLine="720"/>
+        <w:jc w:val="left"/>
+      </w:pPr>
+      <w:r>
+        <w:t>Beachmont Ridership During 2013 Nor'easter</w:t>
+      </w:r>
+    </w:p>
+    <w:p>
+      <w:pPr>
+        <w:pStyle w:val="Heading3"/>
+      </w:pPr>
+      <w:r>
         <w:t>Comments on the Visualization</w:t>
       </w:r>
     </w:p>
@@ -4430,7 +4493,11 @@
         <w:t>Our completed visualization</w:t>
       </w:r>
       <w:r>
-        <w:t xml:space="preserve"> has a clean user interface, loads quickly, and seamlessly transitions as the user changes between weather conditions and weekday type. We’re very happy that we built upon our initial sketches and included the timeline view and the option to toggle between rain/snow and weekend/weekday.</w:t>
+        <w:t xml:space="preserve"> has a clean user interface, loads quickly, and seamlessly transitions as the user changes between weather conditions and weekday type. We’re very </w:t>
+      </w:r>
+      <w:r>
+        <w:lastRenderedPageBreak/>
+        <w:t>happy that we built upon our initial sketches and included the timeline view and the option to toggle between rain/snow and weekend/weekday.</w:t>
       </w:r>
       <w:r>
         <w:t xml:space="preserve"> The timeline view presents an intuitive high-level view of ridership while putting the user-selection and the data into a proper context to make confident conclusions.</w:t>
@@ -4465,10 +4532,10 @@
       </w:r>
     </w:p>
     <w:sectPr>
-      <w:headerReference w:type="default" r:id="rId42"/>
-      <w:footerReference w:type="default" r:id="rId43"/>
-      <w:headerReference w:type="first" r:id="rId44"/>
-      <w:footerReference w:type="first" r:id="rId45"/>
+      <w:headerReference w:type="default" r:id="rId44"/>
+      <w:footerReference w:type="default" r:id="rId45"/>
+      <w:headerReference w:type="first" r:id="rId46"/>
+      <w:footerReference w:type="first" r:id="rId47"/>
       <w:pgSz w:w="12240" w:h="15840" w:code="1"/>
       <w:pgMar w:top="1440" w:right="1440" w:bottom="2160" w:left="1440" w:header="1296" w:footer="1296" w:gutter="0"/>
       <w:pgNumType w:start="1"/>
@@ -4646,7 +4713,7 @@
             <w:rPr>
               <w:noProof/>
             </w:rPr>
-            <w:t>21</w:t>
+            <w:t>19</w:t>
           </w:r>
           <w:r>
             <w:fldChar w:fldCharType="end"/>
@@ -4761,6 +4828,25 @@
       </w:pPr>
       <w:r>
         <w:continuationSeparator/>
+      </w:r>
+    </w:p>
+  </w:footnote>
+  <w:footnote w:id="1">
+    <w:p>
+      <w:pPr>
+        <w:pStyle w:val="FootnoteText"/>
+      </w:pPr>
+      <w:r>
+        <w:rPr>
+          <w:rStyle w:val="FootnoteReference"/>
+        </w:rPr>
+        <w:footnoteRef/>
+      </w:r>
+      <w:r>
+        <w:t xml:space="preserve"> </w:t>
+      </w:r>
+      <w:r>
+        <w:t>http://boston.cbslocal.com/2013/02/09/behemoth-storm-barrels-through-new-england/</w:t>
       </w:r>
     </w:p>
   </w:footnote>
@@ -7020,6 +7106,45 @@
       <w:u w:val="single"/>
     </w:rPr>
   </w:style>
+  <w:style w:type="paragraph" w:styleId="FootnoteText">
+    <w:name w:val="footnote text"/>
+    <w:basedOn w:val="Normal"/>
+    <w:link w:val="FootnoteTextChar"/>
+    <w:uiPriority w:val="99"/>
+    <w:semiHidden/>
+    <w:unhideWhenUsed/>
+    <w:rsid w:val="00474B23"/>
+    <w:pPr>
+      <w:spacing w:after="0" w:line="240" w:lineRule="auto"/>
+    </w:pPr>
+    <w:rPr>
+      <w:sz w:val="20"/>
+      <w:szCs w:val="20"/>
+    </w:rPr>
+  </w:style>
+  <w:style w:type="character" w:customStyle="1" w:styleId="FootnoteTextChar">
+    <w:name w:val="Footnote Text Char"/>
+    <w:basedOn w:val="DefaultParagraphFont"/>
+    <w:link w:val="FootnoteText"/>
+    <w:uiPriority w:val="99"/>
+    <w:semiHidden/>
+    <w:rsid w:val="00474B23"/>
+    <w:rPr>
+      <w:sz w:val="20"/>
+      <w:szCs w:val="20"/>
+    </w:rPr>
+  </w:style>
+  <w:style w:type="character" w:styleId="FootnoteReference">
+    <w:name w:val="footnote reference"/>
+    <w:basedOn w:val="DefaultParagraphFont"/>
+    <w:uiPriority w:val="99"/>
+    <w:semiHidden/>
+    <w:unhideWhenUsed/>
+    <w:rsid w:val="00474B23"/>
+    <w:rPr>
+      <w:vertAlign w:val="superscript"/>
+    </w:rPr>
+  </w:style>
 </w:styles>
 </file>
 
@@ -7745,7 +7870,6 @@
 <file path=word/glossary/webSettings.xml><?xml version="1.0" encoding="utf-8"?>
 <w:webSettings xmlns:r="http://schemas.openxmlformats.org/officeDocument/2006/relationships" xmlns:w="http://schemas.openxmlformats.org/wordprocessingml/2006/main">
   <w:allowPNG/>
-  <w:doNotSaveAsSingleFile/>
 </w:webSettings>
 </file>
 
@@ -8007,7 +8131,7 @@
 </file>
 
 <file path=customXml/itemProps1.xml><?xml version="1.0" encoding="utf-8"?>
-<ds:datastoreItem xmlns:ds="http://schemas.openxmlformats.org/officeDocument/2006/customXml" ds:itemID="{7960081A-AC34-4A18-86B7-4D05344D43F5}">
+<ds:datastoreItem xmlns:ds="http://schemas.openxmlformats.org/officeDocument/2006/customXml" ds:itemID="{9F0E6C48-79E0-4DC8-BEC4-0A23B8DB1E38}">
   <ds:schemaRefs>
     <ds:schemaRef ds:uri="http://schemas.openxmlformats.org/officeDocument/2006/bibliography"/>
   </ds:schemaRefs>

</xml_diff>

<commit_message>
Made a correction to intended audience
</commit_message>
<xml_diff>
--- a/docs/process_book.docx
+++ b/docs/process_book.docx
@@ -120,7 +120,7 @@
                                 <a:blip r:embed="rId8">
                                   <a:extLst>
                                     <a:ext uri="{28A0092B-C50C-407E-A947-70E740481C1C}">
-                                      <a14:useLocalDpi xmlns="" xmlns:wpc="http://schemas.microsoft.com/office/word/2010/wordprocessingCanvas" xmlns:mo="http://schemas.microsoft.com/office/mac/office/2008/main" xmlns:mc="http://schemas.openxmlformats.org/markup-compatibility/2006" xmlns:mv="urn:schemas-microsoft-com:mac:vml" xmlns:o="urn:schemas-microsoft-com:office:office" xmlns:v="urn:schemas-microsoft-com:vml" xmlns:wp14="http://schemas.microsoft.com/office/word/2010/wordprocessingDrawing" xmlns:w10="urn:schemas-microsoft-com:office:word" xmlns:w="http://schemas.openxmlformats.org/wordprocessingml/2006/main" xmlns:w14="http://schemas.microsoft.com/office/word/2010/wordml" xmlns:wpg="http://schemas.microsoft.com/office/word/2010/wordprocessingGroup" xmlns:wpi="http://schemas.microsoft.com/office/word/2010/wordprocessingInk" xmlns:wps="http://schemas.microsoft.com/office/word/2010/wordprocessingShape" xmlns:a14="http://schemas.microsoft.com/office/drawing/2010/main" val="0"/>
+                                      <a14:useLocalDpi xmlns:a14="http://schemas.microsoft.com/office/drawing/2010/main" xmlns:wps="http://schemas.microsoft.com/office/word/2010/wordprocessingShape" xmlns:wpi="http://schemas.microsoft.com/office/word/2010/wordprocessingInk" xmlns:wpg="http://schemas.microsoft.com/office/word/2010/wordprocessingGroup" xmlns:w14="http://schemas.microsoft.com/office/word/2010/wordml" xmlns:w="http://schemas.openxmlformats.org/wordprocessingml/2006/main" xmlns:w10="urn:schemas-microsoft-com:office:word" xmlns:wp14="http://schemas.microsoft.com/office/word/2010/wordprocessingDrawing" xmlns:v="urn:schemas-microsoft-com:vml" xmlns:o="urn:schemas-microsoft-com:office:office" xmlns:mv="urn:schemas-microsoft-com:mac:vml" xmlns:mc="http://schemas.openxmlformats.org/markup-compatibility/2006" xmlns:mo="http://schemas.microsoft.com/office/mac/office/2008/main" xmlns:wpc="http://schemas.microsoft.com/office/word/2010/wordprocessingCanvas" xmlns="" val="0"/>
                                     </a:ext>
                                   </a:extLst>
                                 </a:blip>
@@ -141,7 +141,7 @@
                                 </a:ln>
                                 <a:extLst>
                                   <a:ext uri="{53640926-AAD7-44d8-BBD7-CCE9431645EC}">
-                                    <a14:shadowObscured xmlns="" xmlns:wpc="http://schemas.microsoft.com/office/word/2010/wordprocessingCanvas" xmlns:mo="http://schemas.microsoft.com/office/mac/office/2008/main" xmlns:mc="http://schemas.openxmlformats.org/markup-compatibility/2006" xmlns:mv="urn:schemas-microsoft-com:mac:vml" xmlns:o="urn:schemas-microsoft-com:office:office" xmlns:v="urn:schemas-microsoft-com:vml" xmlns:wp14="http://schemas.microsoft.com/office/word/2010/wordprocessingDrawing" xmlns:w10="urn:schemas-microsoft-com:office:word" xmlns:w="http://schemas.openxmlformats.org/wordprocessingml/2006/main" xmlns:w14="http://schemas.microsoft.com/office/word/2010/wordml" xmlns:wpg="http://schemas.microsoft.com/office/word/2010/wordprocessingGroup" xmlns:wpi="http://schemas.microsoft.com/office/word/2010/wordprocessingInk" xmlns:wps="http://schemas.microsoft.com/office/word/2010/wordprocessingShape" xmlns:a14="http://schemas.microsoft.com/office/drawing/2010/main"/>
+                                    <a14:shadowObscured xmlns:a14="http://schemas.microsoft.com/office/drawing/2010/main" xmlns:wps="http://schemas.microsoft.com/office/word/2010/wordprocessingShape" xmlns:wpi="http://schemas.microsoft.com/office/word/2010/wordprocessingInk" xmlns:wpg="http://schemas.microsoft.com/office/word/2010/wordprocessingGroup" xmlns:w14="http://schemas.microsoft.com/office/word/2010/wordml" xmlns:w="http://schemas.openxmlformats.org/wordprocessingml/2006/main" xmlns:w10="urn:schemas-microsoft-com:office:word" xmlns:wp14="http://schemas.microsoft.com/office/word/2010/wordprocessingDrawing" xmlns:v="urn:schemas-microsoft-com:vml" xmlns:o="urn:schemas-microsoft-com:office:office" xmlns:mv="urn:schemas-microsoft-com:mac:vml" xmlns:mc="http://schemas.openxmlformats.org/markup-compatibility/2006" xmlns:mo="http://schemas.microsoft.com/office/mac/office/2008/main" xmlns:wpc="http://schemas.microsoft.com/office/word/2010/wordprocessingCanvas" xmlns=""/>
                                   </a:ext>
                                 </a:extLst>
                               </pic:spPr>
@@ -1402,7 +1402,7 @@
                     <a:blip r:embed="rId10">
                       <a:extLst>
                         <a:ext uri="{28A0092B-C50C-407E-A947-70E740481C1C}">
-                          <a14:useLocalDpi xmlns="" xmlns:wpc="http://schemas.microsoft.com/office/word/2010/wordprocessingCanvas" xmlns:mo="http://schemas.microsoft.com/office/mac/office/2008/main" xmlns:mc="http://schemas.openxmlformats.org/markup-compatibility/2006" xmlns:mv="urn:schemas-microsoft-com:mac:vml" xmlns:o="urn:schemas-microsoft-com:office:office" xmlns:v="urn:schemas-microsoft-com:vml" xmlns:wp14="http://schemas.microsoft.com/office/word/2010/wordprocessingDrawing" xmlns:w10="urn:schemas-microsoft-com:office:word" xmlns:w="http://schemas.openxmlformats.org/wordprocessingml/2006/main" xmlns:w14="http://schemas.microsoft.com/office/word/2010/wordml" xmlns:wpg="http://schemas.microsoft.com/office/word/2010/wordprocessingGroup" xmlns:wpi="http://schemas.microsoft.com/office/word/2010/wordprocessingInk" xmlns:wps="http://schemas.microsoft.com/office/word/2010/wordprocessingShape" xmlns:a14="http://schemas.microsoft.com/office/drawing/2010/main" val="0"/>
+                          <a14:useLocalDpi xmlns:a14="http://schemas.microsoft.com/office/drawing/2010/main" xmlns:wps="http://schemas.microsoft.com/office/word/2010/wordprocessingShape" xmlns:wpi="http://schemas.microsoft.com/office/word/2010/wordprocessingInk" xmlns:wpg="http://schemas.microsoft.com/office/word/2010/wordprocessingGroup" xmlns:w14="http://schemas.microsoft.com/office/word/2010/wordml" xmlns:w="http://schemas.openxmlformats.org/wordprocessingml/2006/main" xmlns:w10="urn:schemas-microsoft-com:office:word" xmlns:wp14="http://schemas.microsoft.com/office/word/2010/wordprocessingDrawing" xmlns:v="urn:schemas-microsoft-com:vml" xmlns:o="urn:schemas-microsoft-com:office:office" xmlns:mv="urn:schemas-microsoft-com:mac:vml" xmlns:mc="http://schemas.openxmlformats.org/markup-compatibility/2006" xmlns:mo="http://schemas.microsoft.com/office/mac/office/2008/main" xmlns:wpc="http://schemas.microsoft.com/office/word/2010/wordprocessingCanvas" xmlns="" val="0"/>
                         </a:ext>
                       </a:extLst>
                     </a:blip>
@@ -1792,11 +1792,27 @@
         <w:pStyle w:val="ListBullet"/>
         <w:numPr>
           <w:ilvl w:val="0"/>
-          <w:numId w:val="12"/>
+          <w:numId w:val="0"/>
         </w:numPr>
-      </w:pPr>
-      <w:r>
-        <w:t>Initial Question:  How does weather affect ridership on the MBTA?</w:t>
+        <w:ind w:left="360" w:firstLine="360"/>
+      </w:pPr>
+      <w:r>
+        <w:t>Our intended audience who we anticipate using the visualization is mostly MBTA personnel. The tool is meant to explore the general question,</w:t>
+      </w:r>
+      <w:r>
+        <w:t xml:space="preserve"> </w:t>
+      </w:r>
+      <w:r>
+        <w:t>“how</w:t>
+      </w:r>
+      <w:r>
+        <w:t xml:space="preserve"> does weather affect ridership on the MBTA</w:t>
+      </w:r>
+      <w:r>
+        <w:t>?”</w:t>
+      </w:r>
+      <w:r>
+        <w:br/>
       </w:r>
     </w:p>
     <w:p>
@@ -1806,20 +1822,9 @@
           <w:ilvl w:val="0"/>
           <w:numId w:val="0"/>
         </w:numPr>
-        <w:ind w:left="360" w:hanging="360"/>
-      </w:pPr>
-    </w:p>
-    <w:p>
-      <w:pPr>
-        <w:pStyle w:val="ListBullet"/>
-        <w:numPr>
-          <w:ilvl w:val="0"/>
-          <w:numId w:val="0"/>
-        </w:numPr>
-        <w:ind w:left="360" w:hanging="360"/>
-      </w:pPr>
-      <w:r>
-        <w:br/>
+        <w:ind w:left="360" w:firstLine="360"/>
+      </w:pPr>
+      <w:r>
         <w:t xml:space="preserve">After </w:t>
       </w:r>
       <w:r>
@@ -1829,30 +1834,28 @@
         <w:t xml:space="preserve"> (section below)</w:t>
       </w:r>
       <w:r>
-        <w:t xml:space="preserve"> the questions changed:</w:t>
-      </w:r>
-    </w:p>
-    <w:p>
-      <w:pPr>
-        <w:pStyle w:val="ListBullet"/>
-        <w:numPr>
-          <w:ilvl w:val="0"/>
-          <w:numId w:val="0"/>
-        </w:numPr>
-        <w:ind w:left="360" w:hanging="360"/>
-      </w:pPr>
-      <w:r>
-        <w:tab/>
-      </w:r>
-      <w:r>
-        <w:tab/>
-        <w:t xml:space="preserve">Many weather variables do not have much correlation with ridership but </w:t>
-      </w:r>
-      <w:r>
-        <w:t xml:space="preserve">a </w:t>
-      </w:r>
-      <w:r>
-        <w:t>large amounts of snowfall does</w:t>
+        <w:t>,</w:t>
+      </w:r>
+      <w:r>
+        <w:t xml:space="preserve"> </w:t>
+      </w:r>
+      <w:r>
+        <w:t xml:space="preserve">we were able to list a more focused set of questions around which we built our visualization. </w:t>
+      </w:r>
+      <w:r>
+        <w:t>Many weather variables do not have much</w:t>
+      </w:r>
+      <w:r>
+        <w:t xml:space="preserve"> correlation with ridership but</w:t>
+      </w:r>
+      <w:r>
+        <w:t xml:space="preserve"> </w:t>
+      </w:r>
+      <w:r>
+        <w:t xml:space="preserve">large amounts of snowfall </w:t>
+      </w:r>
+      <w:r>
+        <w:t>do</w:t>
       </w:r>
       <w:r>
         <w:t xml:space="preserve">.  </w:t>
@@ -1910,18 +1913,6 @@
       </w:r>
       <w:r>
         <w:t>?</w:t>
-      </w:r>
-    </w:p>
-    <w:p>
-      <w:pPr>
-        <w:pStyle w:val="ListBullet"/>
-        <w:numPr>
-          <w:ilvl w:val="0"/>
-          <w:numId w:val="12"/>
-        </w:numPr>
-      </w:pPr>
-      <w:r>
-        <w:t>Is the morning rush hour more resilient to snowfall than the evening rush hour?</w:t>
       </w:r>
     </w:p>
     <w:p>
@@ -2237,7 +2228,7 @@
                     <a:blip r:embed="rId15">
                       <a:extLst>
                         <a:ext uri="{28A0092B-C50C-407E-A947-70E740481C1C}">
-                          <a14:useLocalDpi xmlns="" xmlns:wpc="http://schemas.microsoft.com/office/word/2010/wordprocessingCanvas" xmlns:mo="http://schemas.microsoft.com/office/mac/office/2008/main" xmlns:mc="http://schemas.openxmlformats.org/markup-compatibility/2006" xmlns:mv="urn:schemas-microsoft-com:mac:vml" xmlns:o="urn:schemas-microsoft-com:office:office" xmlns:v="urn:schemas-microsoft-com:vml" xmlns:wp14="http://schemas.microsoft.com/office/word/2010/wordprocessingDrawing" xmlns:w10="urn:schemas-microsoft-com:office:word" xmlns:w="http://schemas.openxmlformats.org/wordprocessingml/2006/main" xmlns:w14="http://schemas.microsoft.com/office/word/2010/wordml" xmlns:wpg="http://schemas.microsoft.com/office/word/2010/wordprocessingGroup" xmlns:wpi="http://schemas.microsoft.com/office/word/2010/wordprocessingInk" xmlns:wps="http://schemas.microsoft.com/office/word/2010/wordprocessingShape" xmlns:a14="http://schemas.microsoft.com/office/drawing/2010/main" val="0"/>
+                          <a14:useLocalDpi xmlns:a14="http://schemas.microsoft.com/office/drawing/2010/main" xmlns:wps="http://schemas.microsoft.com/office/word/2010/wordprocessingShape" xmlns:wpi="http://schemas.microsoft.com/office/word/2010/wordprocessingInk" xmlns:wpg="http://schemas.microsoft.com/office/word/2010/wordprocessingGroup" xmlns:w14="http://schemas.microsoft.com/office/word/2010/wordml" xmlns:w="http://schemas.openxmlformats.org/wordprocessingml/2006/main" xmlns:w10="urn:schemas-microsoft-com:office:word" xmlns:wp14="http://schemas.microsoft.com/office/word/2010/wordprocessingDrawing" xmlns:v="urn:schemas-microsoft-com:vml" xmlns:o="urn:schemas-microsoft-com:office:office" xmlns:mv="urn:schemas-microsoft-com:mac:vml" xmlns:mc="http://schemas.openxmlformats.org/markup-compatibility/2006" xmlns:mo="http://schemas.microsoft.com/office/mac/office/2008/main" xmlns:wpc="http://schemas.microsoft.com/office/word/2010/wordprocessingCanvas" xmlns="" val="0"/>
                         </a:ext>
                       </a:extLst>
                     </a:blip>
@@ -2291,7 +2282,7 @@
                     <a:blip r:embed="rId16">
                       <a:extLst>
                         <a:ext uri="{28A0092B-C50C-407E-A947-70E740481C1C}">
-                          <a14:useLocalDpi xmlns="" xmlns:wpc="http://schemas.microsoft.com/office/word/2010/wordprocessingCanvas" xmlns:mo="http://schemas.microsoft.com/office/mac/office/2008/main" xmlns:mc="http://schemas.openxmlformats.org/markup-compatibility/2006" xmlns:mv="urn:schemas-microsoft-com:mac:vml" xmlns:o="urn:schemas-microsoft-com:office:office" xmlns:v="urn:schemas-microsoft-com:vml" xmlns:wp14="http://schemas.microsoft.com/office/word/2010/wordprocessingDrawing" xmlns:w10="urn:schemas-microsoft-com:office:word" xmlns:w="http://schemas.openxmlformats.org/wordprocessingml/2006/main" xmlns:w14="http://schemas.microsoft.com/office/word/2010/wordml" xmlns:wpg="http://schemas.microsoft.com/office/word/2010/wordprocessingGroup" xmlns:wpi="http://schemas.microsoft.com/office/word/2010/wordprocessingInk" xmlns:wps="http://schemas.microsoft.com/office/word/2010/wordprocessingShape" xmlns:a14="http://schemas.microsoft.com/office/drawing/2010/main" val="0"/>
+                          <a14:useLocalDpi xmlns:a14="http://schemas.microsoft.com/office/drawing/2010/main" xmlns:wps="http://schemas.microsoft.com/office/word/2010/wordprocessingShape" xmlns:wpi="http://schemas.microsoft.com/office/word/2010/wordprocessingInk" xmlns:wpg="http://schemas.microsoft.com/office/word/2010/wordprocessingGroup" xmlns:w14="http://schemas.microsoft.com/office/word/2010/wordml" xmlns:w="http://schemas.openxmlformats.org/wordprocessingml/2006/main" xmlns:w10="urn:schemas-microsoft-com:office:word" xmlns:wp14="http://schemas.microsoft.com/office/word/2010/wordprocessingDrawing" xmlns:v="urn:schemas-microsoft-com:vml" xmlns:o="urn:schemas-microsoft-com:office:office" xmlns:mv="urn:schemas-microsoft-com:mac:vml" xmlns:mc="http://schemas.openxmlformats.org/markup-compatibility/2006" xmlns:mo="http://schemas.microsoft.com/office/mac/office/2008/main" xmlns:wpc="http://schemas.microsoft.com/office/word/2010/wordprocessingCanvas" xmlns="" val="0"/>
                         </a:ext>
                       </a:extLst>
                     </a:blip>
@@ -2394,7 +2385,7 @@
                     <a:blip r:embed="rId17">
                       <a:extLst>
                         <a:ext uri="{28A0092B-C50C-407E-A947-70E740481C1C}">
-                          <a14:useLocalDpi xmlns="" xmlns:wpc="http://schemas.microsoft.com/office/word/2010/wordprocessingCanvas" xmlns:mo="http://schemas.microsoft.com/office/mac/office/2008/main" xmlns:mc="http://schemas.openxmlformats.org/markup-compatibility/2006" xmlns:mv="urn:schemas-microsoft-com:mac:vml" xmlns:o="urn:schemas-microsoft-com:office:office" xmlns:v="urn:schemas-microsoft-com:vml" xmlns:wp14="http://schemas.microsoft.com/office/word/2010/wordprocessingDrawing" xmlns:w10="urn:schemas-microsoft-com:office:word" xmlns:w="http://schemas.openxmlformats.org/wordprocessingml/2006/main" xmlns:w14="http://schemas.microsoft.com/office/word/2010/wordml" xmlns:wpg="http://schemas.microsoft.com/office/word/2010/wordprocessingGroup" xmlns:wpi="http://schemas.microsoft.com/office/word/2010/wordprocessingInk" xmlns:wps="http://schemas.microsoft.com/office/word/2010/wordprocessingShape" xmlns:a14="http://schemas.microsoft.com/office/drawing/2010/main" val="0"/>
+                          <a14:useLocalDpi xmlns:a14="http://schemas.microsoft.com/office/drawing/2010/main" xmlns:wps="http://schemas.microsoft.com/office/word/2010/wordprocessingShape" xmlns:wpi="http://schemas.microsoft.com/office/word/2010/wordprocessingInk" xmlns:wpg="http://schemas.microsoft.com/office/word/2010/wordprocessingGroup" xmlns:w14="http://schemas.microsoft.com/office/word/2010/wordml" xmlns:w="http://schemas.openxmlformats.org/wordprocessingml/2006/main" xmlns:w10="urn:schemas-microsoft-com:office:word" xmlns:wp14="http://schemas.microsoft.com/office/word/2010/wordprocessingDrawing" xmlns:v="urn:schemas-microsoft-com:vml" xmlns:o="urn:schemas-microsoft-com:office:office" xmlns:mv="urn:schemas-microsoft-com:mac:vml" xmlns:mc="http://schemas.openxmlformats.org/markup-compatibility/2006" xmlns:mo="http://schemas.microsoft.com/office/mac/office/2008/main" xmlns:wpc="http://schemas.microsoft.com/office/word/2010/wordprocessingCanvas" xmlns="" val="0"/>
                         </a:ext>
                       </a:extLst>
                     </a:blip>
@@ -2870,7 +2861,7 @@
                     <a:blip r:embed="rId23">
                       <a:extLst>
                         <a:ext uri="{28A0092B-C50C-407E-A947-70E740481C1C}">
-                          <a14:useLocalDpi xmlns="" xmlns:wpc="http://schemas.microsoft.com/office/word/2010/wordprocessingCanvas" xmlns:mo="http://schemas.microsoft.com/office/mac/office/2008/main" xmlns:mc="http://schemas.openxmlformats.org/markup-compatibility/2006" xmlns:mv="urn:schemas-microsoft-com:mac:vml" xmlns:o="urn:schemas-microsoft-com:office:office" xmlns:v="urn:schemas-microsoft-com:vml" xmlns:wp14="http://schemas.microsoft.com/office/word/2010/wordprocessingDrawing" xmlns:w10="urn:schemas-microsoft-com:office:word" xmlns:w="http://schemas.openxmlformats.org/wordprocessingml/2006/main" xmlns:w14="http://schemas.microsoft.com/office/word/2010/wordml" xmlns:wpg="http://schemas.microsoft.com/office/word/2010/wordprocessingGroup" xmlns:wpi="http://schemas.microsoft.com/office/word/2010/wordprocessingInk" xmlns:wps="http://schemas.microsoft.com/office/word/2010/wordprocessingShape" xmlns:a14="http://schemas.microsoft.com/office/drawing/2010/main" val="0"/>
+                          <a14:useLocalDpi xmlns:a14="http://schemas.microsoft.com/office/drawing/2010/main" xmlns:wps="http://schemas.microsoft.com/office/word/2010/wordprocessingShape" xmlns:wpi="http://schemas.microsoft.com/office/word/2010/wordprocessingInk" xmlns:wpg="http://schemas.microsoft.com/office/word/2010/wordprocessingGroup" xmlns:w14="http://schemas.microsoft.com/office/word/2010/wordml" xmlns:w="http://schemas.openxmlformats.org/wordprocessingml/2006/main" xmlns:w10="urn:schemas-microsoft-com:office:word" xmlns:wp14="http://schemas.microsoft.com/office/word/2010/wordprocessingDrawing" xmlns:v="urn:schemas-microsoft-com:vml" xmlns:o="urn:schemas-microsoft-com:office:office" xmlns:mv="urn:schemas-microsoft-com:mac:vml" xmlns:mc="http://schemas.openxmlformats.org/markup-compatibility/2006" xmlns:mo="http://schemas.microsoft.com/office/mac/office/2008/main" xmlns:wpc="http://schemas.microsoft.com/office/word/2010/wordprocessingCanvas" xmlns="" val="0"/>
                         </a:ext>
                       </a:extLst>
                     </a:blip>
@@ -4076,6 +4067,9 @@
         <w:jc w:val="center"/>
       </w:pPr>
       <w:r>
+        <w:rPr>
+          <w:noProof/>
+        </w:rPr>
         <w:drawing>
           <wp:inline distT="0" distB="0" distL="0" distR="0">
             <wp:extent cx="5130254" cy="4090220"/>
@@ -4716,7 +4710,7 @@
             <w:rPr>
               <w:noProof/>
             </w:rPr>
-            <w:t>22</w:t>
+            <w:t>3</w:t>
           </w:r>
           <w:r>
             <w:fldChar w:fldCharType="end"/>
@@ -7525,6 +7519,7 @@
     <w:rsid w:val="00102102"/>
     <w:rsid w:val="00510100"/>
     <w:rsid w:val="005D19F8"/>
+    <w:rsid w:val="007511AA"/>
     <w:rsid w:val="00D324EC"/>
     <w:rsid w:val="00D5210C"/>
     <w:rsid w:val="00EC62B2"/>
@@ -8134,7 +8129,7 @@
 </file>
 
 <file path=customXml/itemProps1.xml><?xml version="1.0" encoding="utf-8"?>
-<ds:datastoreItem xmlns:ds="http://schemas.openxmlformats.org/officeDocument/2006/customXml" ds:itemID="{6F7BF2DF-3EDD-41E2-81A6-A94D1166D1E9}">
+<ds:datastoreItem xmlns:ds="http://schemas.openxmlformats.org/officeDocument/2006/customXml" ds:itemID="{39CC2D91-3336-4C7B-87FB-571357505FD2}">
   <ds:schemaRefs>
     <ds:schemaRef ds:uri="http://schemas.openxmlformats.org/officeDocument/2006/bibliography"/>
   </ds:schemaRefs>

</xml_diff>

<commit_message>
Processed data to be in terms of entries per hour
</commit_message>
<xml_diff>
--- a/docs/process_book.docx
+++ b/docs/process_book.docx
@@ -120,7 +120,7 @@
                                 <a:blip r:embed="rId8">
                                   <a:extLst>
                                     <a:ext uri="{28A0092B-C50C-407E-A947-70E740481C1C}">
-                                      <a14:useLocalDpi xmlns:a14="http://schemas.microsoft.com/office/drawing/2010/main" xmlns:wps="http://schemas.microsoft.com/office/word/2010/wordprocessingShape" xmlns:wpi="http://schemas.microsoft.com/office/word/2010/wordprocessingInk" xmlns:wpg="http://schemas.microsoft.com/office/word/2010/wordprocessingGroup" xmlns:w14="http://schemas.microsoft.com/office/word/2010/wordml" xmlns:w="http://schemas.openxmlformats.org/wordprocessingml/2006/main" xmlns:w10="urn:schemas-microsoft-com:office:word" xmlns:wp14="http://schemas.microsoft.com/office/word/2010/wordprocessingDrawing" xmlns:v="urn:schemas-microsoft-com:vml" xmlns:o="urn:schemas-microsoft-com:office:office" xmlns:mv="urn:schemas-microsoft-com:mac:vml" xmlns:mc="http://schemas.openxmlformats.org/markup-compatibility/2006" xmlns:mo="http://schemas.microsoft.com/office/mac/office/2008/main" xmlns:wpc="http://schemas.microsoft.com/office/word/2010/wordprocessingCanvas" xmlns="" val="0"/>
+                                      <a14:useLocalDpi xmlns="" xmlns:wpc="http://schemas.microsoft.com/office/word/2010/wordprocessingCanvas" xmlns:mo="http://schemas.microsoft.com/office/mac/office/2008/main" xmlns:mc="http://schemas.openxmlformats.org/markup-compatibility/2006" xmlns:mv="urn:schemas-microsoft-com:mac:vml" xmlns:o="urn:schemas-microsoft-com:office:office" xmlns:v="urn:schemas-microsoft-com:vml" xmlns:wp14="http://schemas.microsoft.com/office/word/2010/wordprocessingDrawing" xmlns:w10="urn:schemas-microsoft-com:office:word" xmlns:w="http://schemas.openxmlformats.org/wordprocessingml/2006/main" xmlns:w14="http://schemas.microsoft.com/office/word/2010/wordml" xmlns:wpg="http://schemas.microsoft.com/office/word/2010/wordprocessingGroup" xmlns:wpi="http://schemas.microsoft.com/office/word/2010/wordprocessingInk" xmlns:wps="http://schemas.microsoft.com/office/word/2010/wordprocessingShape" xmlns:a14="http://schemas.microsoft.com/office/drawing/2010/main" val="0"/>
                                     </a:ext>
                                   </a:extLst>
                                 </a:blip>
@@ -141,7 +141,7 @@
                                 </a:ln>
                                 <a:extLst>
                                   <a:ext uri="{53640926-AAD7-44d8-BBD7-CCE9431645EC}">
-                                    <a14:shadowObscured xmlns:a14="http://schemas.microsoft.com/office/drawing/2010/main" xmlns:wps="http://schemas.microsoft.com/office/word/2010/wordprocessingShape" xmlns:wpi="http://schemas.microsoft.com/office/word/2010/wordprocessingInk" xmlns:wpg="http://schemas.microsoft.com/office/word/2010/wordprocessingGroup" xmlns:w14="http://schemas.microsoft.com/office/word/2010/wordml" xmlns:w="http://schemas.openxmlformats.org/wordprocessingml/2006/main" xmlns:w10="urn:schemas-microsoft-com:office:word" xmlns:wp14="http://schemas.microsoft.com/office/word/2010/wordprocessingDrawing" xmlns:v="urn:schemas-microsoft-com:vml" xmlns:o="urn:schemas-microsoft-com:office:office" xmlns:mv="urn:schemas-microsoft-com:mac:vml" xmlns:mc="http://schemas.openxmlformats.org/markup-compatibility/2006" xmlns:mo="http://schemas.microsoft.com/office/mac/office/2008/main" xmlns:wpc="http://schemas.microsoft.com/office/word/2010/wordprocessingCanvas" xmlns=""/>
+                                    <a14:shadowObscured xmlns="" xmlns:wpc="http://schemas.microsoft.com/office/word/2010/wordprocessingCanvas" xmlns:mo="http://schemas.microsoft.com/office/mac/office/2008/main" xmlns:mc="http://schemas.openxmlformats.org/markup-compatibility/2006" xmlns:mv="urn:schemas-microsoft-com:mac:vml" xmlns:o="urn:schemas-microsoft-com:office:office" xmlns:v="urn:schemas-microsoft-com:vml" xmlns:wp14="http://schemas.microsoft.com/office/word/2010/wordprocessingDrawing" xmlns:w10="urn:schemas-microsoft-com:office:word" xmlns:w="http://schemas.openxmlformats.org/wordprocessingml/2006/main" xmlns:w14="http://schemas.microsoft.com/office/word/2010/wordml" xmlns:wpg="http://schemas.microsoft.com/office/word/2010/wordprocessingGroup" xmlns:wpi="http://schemas.microsoft.com/office/word/2010/wordprocessingInk" xmlns:wps="http://schemas.microsoft.com/office/word/2010/wordprocessingShape" xmlns:a14="http://schemas.microsoft.com/office/drawing/2010/main"/>
                                   </a:ext>
                                 </a:extLst>
                               </pic:spPr>
@@ -1402,7 +1402,7 @@
                     <a:blip r:embed="rId10">
                       <a:extLst>
                         <a:ext uri="{28A0092B-C50C-407E-A947-70E740481C1C}">
-                          <a14:useLocalDpi xmlns:a14="http://schemas.microsoft.com/office/drawing/2010/main" xmlns:wps="http://schemas.microsoft.com/office/word/2010/wordprocessingShape" xmlns:wpi="http://schemas.microsoft.com/office/word/2010/wordprocessingInk" xmlns:wpg="http://schemas.microsoft.com/office/word/2010/wordprocessingGroup" xmlns:w14="http://schemas.microsoft.com/office/word/2010/wordml" xmlns:w="http://schemas.openxmlformats.org/wordprocessingml/2006/main" xmlns:w10="urn:schemas-microsoft-com:office:word" xmlns:wp14="http://schemas.microsoft.com/office/word/2010/wordprocessingDrawing" xmlns:v="urn:schemas-microsoft-com:vml" xmlns:o="urn:schemas-microsoft-com:office:office" xmlns:mv="urn:schemas-microsoft-com:mac:vml" xmlns:mc="http://schemas.openxmlformats.org/markup-compatibility/2006" xmlns:mo="http://schemas.microsoft.com/office/mac/office/2008/main" xmlns:wpc="http://schemas.microsoft.com/office/word/2010/wordprocessingCanvas" xmlns="" val="0"/>
+                          <a14:useLocalDpi xmlns="" xmlns:wpc="http://schemas.microsoft.com/office/word/2010/wordprocessingCanvas" xmlns:mo="http://schemas.microsoft.com/office/mac/office/2008/main" xmlns:mc="http://schemas.openxmlformats.org/markup-compatibility/2006" xmlns:mv="urn:schemas-microsoft-com:mac:vml" xmlns:o="urn:schemas-microsoft-com:office:office" xmlns:v="urn:schemas-microsoft-com:vml" xmlns:wp14="http://schemas.microsoft.com/office/word/2010/wordprocessingDrawing" xmlns:w10="urn:schemas-microsoft-com:office:word" xmlns:w="http://schemas.openxmlformats.org/wordprocessingml/2006/main" xmlns:w14="http://schemas.microsoft.com/office/word/2010/wordml" xmlns:wpg="http://schemas.microsoft.com/office/word/2010/wordprocessingGroup" xmlns:wpi="http://schemas.microsoft.com/office/word/2010/wordprocessingInk" xmlns:wps="http://schemas.microsoft.com/office/word/2010/wordprocessingShape" xmlns:a14="http://schemas.microsoft.com/office/drawing/2010/main" val="0"/>
                         </a:ext>
                       </a:extLst>
                     </a:blip>
@@ -1565,10 +1565,22 @@
         <w:t>h to interpret in our forecast model</w:t>
       </w:r>
       <w:r>
-        <w:t xml:space="preserve">, </w:t>
-      </w:r>
-      <w:r>
-        <w:t>they are represented by a coefficient.  However this is not engaging and does not communicate the relationship effectively outside of a narrow technical audience</w:t>
+        <w:t xml:space="preserve"> because</w:t>
+      </w:r>
+      <w:r>
+        <w:t xml:space="preserve"> </w:t>
+      </w:r>
+      <w:r>
+        <w:t>they are represented by</w:t>
+      </w:r>
+      <w:r>
+        <w:t xml:space="preserve"> coefficient</w:t>
+      </w:r>
+      <w:r>
+        <w:t>s</w:t>
+      </w:r>
+      <w:r>
+        <w:t>.  However this is not engaging and does not communicate the relationship effectively outside of a narrow technical audience</w:t>
       </w:r>
       <w:r>
         <w:t xml:space="preserve">. </w:t>
@@ -1577,13 +1589,13 @@
         <w:t>Our</w:t>
       </w:r>
       <w:r>
-        <w:t xml:space="preserve"> goal </w:t>
-      </w:r>
-      <w:r>
-        <w:t xml:space="preserve">with this project </w:t>
-      </w:r>
-      <w:r>
-        <w:t>is to create an interface that allows for a more intuitive exploration of how varying amounts of snowfall affect ridership for any MBTA rail station.</w:t>
+        <w:t xml:space="preserve"> goal is to create an interface that allows for a more intuitive exploration of how varying amounts of snowfall</w:t>
+      </w:r>
+      <w:r>
+        <w:t xml:space="preserve"> and other weather conditions</w:t>
+      </w:r>
+      <w:r>
+        <w:t xml:space="preserve"> affect ridership for any MBTA rail station.</w:t>
       </w:r>
     </w:p>
     <w:p>
@@ -1609,16 +1621,8 @@
         <w:rPr>
           <w:b/>
         </w:rPr>
-        <w:t xml:space="preserve">MBTA </w:t>
-      </w:r>
-      <w:proofErr w:type="spellStart"/>
-      <w:r>
-        <w:rPr>
-          <w:b/>
-        </w:rPr>
-        <w:t>Viz</w:t>
-      </w:r>
-      <w:proofErr w:type="spellEnd"/>
+        <w:t>MBTA Viz</w:t>
+      </w:r>
     </w:p>
     <w:p>
       <w:pPr>
@@ -1797,7 +1801,19 @@
         <w:ind w:left="360" w:firstLine="360"/>
       </w:pPr>
       <w:r>
-        <w:t>Our intended audience who we anticipate using the visualization is mostly MBTA personnel. The tool is meant to explore the general question,</w:t>
+        <w:t xml:space="preserve">Our intended audience </w:t>
+      </w:r>
+      <w:r>
+        <w:t xml:space="preserve">is </w:t>
+      </w:r>
+      <w:r>
+        <w:t xml:space="preserve">MBTA personnel. The tool is meant to </w:t>
+      </w:r>
+      <w:r>
+        <w:t xml:space="preserve">help them </w:t>
+      </w:r>
+      <w:r>
+        <w:t>explore the general question,</w:t>
       </w:r>
       <w:r>
         <w:t xml:space="preserve"> </w:t>
@@ -1812,7 +1828,7 @@
         <w:t>?”</w:t>
       </w:r>
       <w:r>
-        <w:br/>
+        <w:t xml:space="preserve"> By understanding how ridership changes with weather conditions, the MBTA can better assign personnel by having an idea of how many people will be entering each station at any given time.</w:t>
       </w:r>
     </w:p>
     <w:p>
@@ -2072,23 +2088,7 @@
     </w:p>
     <w:p>
       <w:r>
-        <w:t xml:space="preserve">We plan to process this data in an </w:t>
-      </w:r>
-      <w:proofErr w:type="spellStart"/>
-      <w:r>
-        <w:t>iPython</w:t>
-      </w:r>
-      <w:proofErr w:type="spellEnd"/>
-      <w:r>
-        <w:t xml:space="preserve"> shell using the Pandas module. It provides functions to group our data set by station ID and average the entries over the 15-minute intervals to derive an accurate time series representation of each station. The output will then be made into a </w:t>
-      </w:r>
-      <w:proofErr w:type="spellStart"/>
-      <w:r>
-        <w:t>json</w:t>
-      </w:r>
-      <w:proofErr w:type="spellEnd"/>
-      <w:r>
-        <w:t xml:space="preserve"> file that also contains information for each station such as the station name, line, geographic coordinates, etc.</w:t>
+        <w:t>We plan to process this data in an iPython shell using the Pandas module. It provides functions to group our data set by station ID and average the entries over the 15-minute intervals to derive an accurate time series representation of each station. The output will then be made into a json file that also contains information for each station such as the station name, line, geographic coordinates, etc.</w:t>
       </w:r>
     </w:p>
     <w:p>
@@ -2113,15 +2113,7 @@
       </w:r>
       <w:r>
         <w:lastRenderedPageBreak/>
-        <w:t>be removed. Using the ‘</w:t>
-      </w:r>
-      <w:proofErr w:type="spellStart"/>
-      <w:r>
-        <w:t>snowfalli</w:t>
-      </w:r>
-      <w:proofErr w:type="spellEnd"/>
-      <w:r>
-        <w:t>’ feature that gives the amount of snowfall for a particular day</w:t>
+        <w:t>be removed. Using the ‘snowfalli’ feature that gives the amount of snowfall for a particular day</w:t>
       </w:r>
       <w:r>
         <w:t xml:space="preserve"> in inches</w:t>
@@ -2228,7 +2220,7 @@
                     <a:blip r:embed="rId15">
                       <a:extLst>
                         <a:ext uri="{28A0092B-C50C-407E-A947-70E740481C1C}">
-                          <a14:useLocalDpi xmlns:a14="http://schemas.microsoft.com/office/drawing/2010/main" xmlns:wps="http://schemas.microsoft.com/office/word/2010/wordprocessingShape" xmlns:wpi="http://schemas.microsoft.com/office/word/2010/wordprocessingInk" xmlns:wpg="http://schemas.microsoft.com/office/word/2010/wordprocessingGroup" xmlns:w14="http://schemas.microsoft.com/office/word/2010/wordml" xmlns:w="http://schemas.openxmlformats.org/wordprocessingml/2006/main" xmlns:w10="urn:schemas-microsoft-com:office:word" xmlns:wp14="http://schemas.microsoft.com/office/word/2010/wordprocessingDrawing" xmlns:v="urn:schemas-microsoft-com:vml" xmlns:o="urn:schemas-microsoft-com:office:office" xmlns:mv="urn:schemas-microsoft-com:mac:vml" xmlns:mc="http://schemas.openxmlformats.org/markup-compatibility/2006" xmlns:mo="http://schemas.microsoft.com/office/mac/office/2008/main" xmlns:wpc="http://schemas.microsoft.com/office/word/2010/wordprocessingCanvas" xmlns="" val="0"/>
+                          <a14:useLocalDpi xmlns="" xmlns:wpc="http://schemas.microsoft.com/office/word/2010/wordprocessingCanvas" xmlns:mo="http://schemas.microsoft.com/office/mac/office/2008/main" xmlns:mc="http://schemas.openxmlformats.org/markup-compatibility/2006" xmlns:mv="urn:schemas-microsoft-com:mac:vml" xmlns:o="urn:schemas-microsoft-com:office:office" xmlns:v="urn:schemas-microsoft-com:vml" xmlns:wp14="http://schemas.microsoft.com/office/word/2010/wordprocessingDrawing" xmlns:w10="urn:schemas-microsoft-com:office:word" xmlns:w="http://schemas.openxmlformats.org/wordprocessingml/2006/main" xmlns:w14="http://schemas.microsoft.com/office/word/2010/wordml" xmlns:wpg="http://schemas.microsoft.com/office/word/2010/wordprocessingGroup" xmlns:wpi="http://schemas.microsoft.com/office/word/2010/wordprocessingInk" xmlns:wps="http://schemas.microsoft.com/office/word/2010/wordprocessingShape" xmlns:a14="http://schemas.microsoft.com/office/drawing/2010/main" val="0"/>
                         </a:ext>
                       </a:extLst>
                     </a:blip>
@@ -2282,7 +2274,7 @@
                     <a:blip r:embed="rId16">
                       <a:extLst>
                         <a:ext uri="{28A0092B-C50C-407E-A947-70E740481C1C}">
-                          <a14:useLocalDpi xmlns:a14="http://schemas.microsoft.com/office/drawing/2010/main" xmlns:wps="http://schemas.microsoft.com/office/word/2010/wordprocessingShape" xmlns:wpi="http://schemas.microsoft.com/office/word/2010/wordprocessingInk" xmlns:wpg="http://schemas.microsoft.com/office/word/2010/wordprocessingGroup" xmlns:w14="http://schemas.microsoft.com/office/word/2010/wordml" xmlns:w="http://schemas.openxmlformats.org/wordprocessingml/2006/main" xmlns:w10="urn:schemas-microsoft-com:office:word" xmlns:wp14="http://schemas.microsoft.com/office/word/2010/wordprocessingDrawing" xmlns:v="urn:schemas-microsoft-com:vml" xmlns:o="urn:schemas-microsoft-com:office:office" xmlns:mv="urn:schemas-microsoft-com:mac:vml" xmlns:mc="http://schemas.openxmlformats.org/markup-compatibility/2006" xmlns:mo="http://schemas.microsoft.com/office/mac/office/2008/main" xmlns:wpc="http://schemas.microsoft.com/office/word/2010/wordprocessingCanvas" xmlns="" val="0"/>
+                          <a14:useLocalDpi xmlns="" xmlns:wpc="http://schemas.microsoft.com/office/word/2010/wordprocessingCanvas" xmlns:mo="http://schemas.microsoft.com/office/mac/office/2008/main" xmlns:mc="http://schemas.openxmlformats.org/markup-compatibility/2006" xmlns:mv="urn:schemas-microsoft-com:mac:vml" xmlns:o="urn:schemas-microsoft-com:office:office" xmlns:v="urn:schemas-microsoft-com:vml" xmlns:wp14="http://schemas.microsoft.com/office/word/2010/wordprocessingDrawing" xmlns:w10="urn:schemas-microsoft-com:office:word" xmlns:w="http://schemas.openxmlformats.org/wordprocessingml/2006/main" xmlns:w14="http://schemas.microsoft.com/office/word/2010/wordml" xmlns:wpg="http://schemas.microsoft.com/office/word/2010/wordprocessingGroup" xmlns:wpi="http://schemas.microsoft.com/office/word/2010/wordprocessingInk" xmlns:wps="http://schemas.microsoft.com/office/word/2010/wordprocessingShape" xmlns:a14="http://schemas.microsoft.com/office/drawing/2010/main" val="0"/>
                         </a:ext>
                       </a:extLst>
                     </a:blip>
@@ -2368,8 +2360,8 @@
         <w:lastRenderedPageBreak/>
         <w:drawing>
           <wp:inline distT="0" distB="0" distL="0" distR="0">
-            <wp:extent cx="2443655" cy="1791161"/>
-            <wp:effectExtent l="19050" t="19050" r="0" b="0"/>
+            <wp:extent cx="2867704" cy="2104718"/>
+            <wp:effectExtent l="19050" t="19050" r="27896" b="9832"/>
             <wp:docPr id="3" name="Picture 3"/>
             <wp:cNvGraphicFramePr>
               <a:graphicFrameLocks xmlns:a="http://schemas.openxmlformats.org/drawingml/2006/main" noChangeAspect="1"/>
@@ -2385,7 +2377,7 @@
                     <a:blip r:embed="rId17">
                       <a:extLst>
                         <a:ext uri="{28A0092B-C50C-407E-A947-70E740481C1C}">
-                          <a14:useLocalDpi xmlns:a14="http://schemas.microsoft.com/office/drawing/2010/main" xmlns:wps="http://schemas.microsoft.com/office/word/2010/wordprocessingShape" xmlns:wpi="http://schemas.microsoft.com/office/word/2010/wordprocessingInk" xmlns:wpg="http://schemas.microsoft.com/office/word/2010/wordprocessingGroup" xmlns:w14="http://schemas.microsoft.com/office/word/2010/wordml" xmlns:w="http://schemas.openxmlformats.org/wordprocessingml/2006/main" xmlns:w10="urn:schemas-microsoft-com:office:word" xmlns:wp14="http://schemas.microsoft.com/office/word/2010/wordprocessingDrawing" xmlns:v="urn:schemas-microsoft-com:vml" xmlns:o="urn:schemas-microsoft-com:office:office" xmlns:mv="urn:schemas-microsoft-com:mac:vml" xmlns:mc="http://schemas.openxmlformats.org/markup-compatibility/2006" xmlns:mo="http://schemas.microsoft.com/office/mac/office/2008/main" xmlns:wpc="http://schemas.microsoft.com/office/word/2010/wordprocessingCanvas" xmlns="" val="0"/>
+                          <a14:useLocalDpi xmlns="" xmlns:wpc="http://schemas.microsoft.com/office/word/2010/wordprocessingCanvas" xmlns:mo="http://schemas.microsoft.com/office/mac/office/2008/main" xmlns:mc="http://schemas.openxmlformats.org/markup-compatibility/2006" xmlns:mv="urn:schemas-microsoft-com:mac:vml" xmlns:o="urn:schemas-microsoft-com:office:office" xmlns:v="urn:schemas-microsoft-com:vml" xmlns:wp14="http://schemas.microsoft.com/office/word/2010/wordprocessingDrawing" xmlns:w10="urn:schemas-microsoft-com:office:word" xmlns:w="http://schemas.openxmlformats.org/wordprocessingml/2006/main" xmlns:w14="http://schemas.microsoft.com/office/word/2010/wordml" xmlns:wpg="http://schemas.microsoft.com/office/word/2010/wordprocessingGroup" xmlns:wpi="http://schemas.microsoft.com/office/word/2010/wordprocessingInk" xmlns:wps="http://schemas.microsoft.com/office/word/2010/wordprocessingShape" xmlns:a14="http://schemas.microsoft.com/office/drawing/2010/main" val="0"/>
                         </a:ext>
                       </a:extLst>
                     </a:blip>
@@ -2396,7 +2388,7 @@
                   <pic:spPr>
                     <a:xfrm>
                       <a:off x="0" y="0"/>
-                      <a:ext cx="2439014" cy="1790086"/>
+                      <a:ext cx="2867704" cy="2104718"/>
                     </a:xfrm>
                     <a:prstGeom prst="rect">
                       <a:avLst/>
@@ -2550,19 +2542,9 @@
       <w:r>
         <w:br/>
       </w:r>
-      <w:proofErr w:type="gramStart"/>
-      <w:r>
-        <w:t>After</w:t>
-      </w:r>
-      <w:proofErr w:type="gramEnd"/>
-      <w:r>
-        <w:t xml:space="preserve"> discussing the design with our TF, </w:t>
-      </w:r>
-      <w:proofErr w:type="spellStart"/>
-      <w:r>
-        <w:t>Benjy</w:t>
-      </w:r>
-      <w:proofErr w:type="spellEnd"/>
+      <w:r>
+        <w:t>After discussing the design with our TF, Benjy</w:t>
+      </w:r>
       <w:r>
         <w:t xml:space="preserve">, it became clear that a </w:t>
       </w:r>
@@ -2621,13 +2603,8 @@
         </w:rPr>
         <w:br/>
       </w:r>
-      <w:proofErr w:type="gramStart"/>
-      <w:r>
-        <w:t>We</w:t>
-      </w:r>
-      <w:proofErr w:type="gramEnd"/>
-      <w:r>
-        <w:t xml:space="preserve"> think the user should be able to have more co</w:t>
+      <w:r>
+        <w:t>We think the user should be able to have more co</w:t>
       </w:r>
       <w:r>
         <w:t>ntrol tha</w:t>
@@ -2669,7 +2646,13 @@
         <w:t xml:space="preserve"> the big conclusions lose their magnitude. </w:t>
       </w:r>
       <w:r>
-        <w:t xml:space="preserve">Due to the size of the data </w:t>
+        <w:t>Due to the size of the data</w:t>
+      </w:r>
+      <w:r>
+        <w:t>,</w:t>
+      </w:r>
+      <w:r>
+        <w:t xml:space="preserve"> </w:t>
       </w:r>
       <w:r>
         <w:t>we pre-processed</w:t>
@@ -2727,7 +2710,13 @@
         <w:t>0-2 inches of snow</w:t>
       </w:r>
       <w:r>
-        <w:t xml:space="preserve">, the timeline panel will render vertical bars at the days in our dataset when there was 0-2 inches of snow. This will help inform our user when our aggregation may contain only a handful of days as in the case of snowfall greater than 15 inches. </w:t>
+        <w:t xml:space="preserve">, the timeline panel will render vertical bars at the days in our dataset when there was 0-2 inches of snow. This will help inform our user when our aggregation may contain </w:t>
+      </w:r>
+      <w:r>
+        <w:t>one or two days</w:t>
+      </w:r>
+      <w:r>
+        <w:t xml:space="preserve"> as in the case of snowfall greater than 15 inches. </w:t>
       </w:r>
     </w:p>
     <w:p>
@@ -2735,19 +2724,49 @@
         <w:ind w:firstLine="720"/>
       </w:pPr>
       <w:r>
-        <w:t>We initially intended on displaying the average ridership of each line</w:t>
+        <w:t xml:space="preserve">We initially </w:t>
+      </w:r>
+      <w:r>
+        <w:t>planned</w:t>
+      </w:r>
+      <w:r>
+        <w:t xml:space="preserve"> on displaying the average ridership </w:t>
+      </w:r>
+      <w:r>
+        <w:rPr>
+          <w:i/>
+        </w:rPr>
+        <w:t>of each line</w:t>
       </w:r>
       <w:r>
         <w:t xml:space="preserve"> in the timeline panel</w:t>
       </w:r>
       <w:r>
+        <w:t xml:space="preserve"> atop the visualization</w:t>
+      </w:r>
+      <w:r>
         <w:t>, but decided against it for a few reasons. While the questions motivating our implementation focused primarily on weather, we wanted the experience to guide the user from a high-level picture of MBTA ridership</w:t>
       </w:r>
       <w:r>
-        <w:t xml:space="preserve"> down into the idiosyncratic patterns of ridership for days with interesting weather patterns. A single trend showing average ridership across our dataset conveys the importance of seasonality across the whole dataset instead of focusing on the differences between lines. Boston, being a city largely composed of students, sees a large drop in ridership during the summer months before ridership sharply rises in September. </w:t>
-      </w:r>
-      <w:r>
-        <w:t>Changes like this may not be so obvious on the Blue Line compared to its normal traffic since not many schools like in proximity to it, but this is an important part of the MBTA as a whole.</w:t>
+        <w:t xml:space="preserve"> down into the idiosyncratic patterns of ridership for days with interesting weather patterns. A single trend showing average ridership across our dataset conveys the importance of seasonality across the whole dataset instead of focusing on the differences between lines. Boston, being a city largely composed of students, sees a large drop in ridership during the summer months before ridership sharply rises in September</w:t>
+      </w:r>
+      <w:r>
+        <w:t xml:space="preserve"> when students return to campus</w:t>
+      </w:r>
+      <w:r>
+        <w:t xml:space="preserve">. </w:t>
+      </w:r>
+      <w:r>
+        <w:t xml:space="preserve">Changes like this may not be so obvious on the Blue Line compared to its normal traffic since not many schools like in proximity to it, but </w:t>
+      </w:r>
+      <w:r>
+        <w:t xml:space="preserve">these nuances are </w:t>
+      </w:r>
+      <w:r>
+        <w:t xml:space="preserve">an important part of the MBTA </w:t>
+      </w:r>
+      <w:r>
+        <w:t>system.</w:t>
       </w:r>
     </w:p>
     <w:p>
@@ -2861,7 +2880,7 @@
                     <a:blip r:embed="rId23">
                       <a:extLst>
                         <a:ext uri="{28A0092B-C50C-407E-A947-70E740481C1C}">
-                          <a14:useLocalDpi xmlns:a14="http://schemas.microsoft.com/office/drawing/2010/main" xmlns:wps="http://schemas.microsoft.com/office/word/2010/wordprocessingShape" xmlns:wpi="http://schemas.microsoft.com/office/word/2010/wordprocessingInk" xmlns:wpg="http://schemas.microsoft.com/office/word/2010/wordprocessingGroup" xmlns:w14="http://schemas.microsoft.com/office/word/2010/wordml" xmlns:w="http://schemas.openxmlformats.org/wordprocessingml/2006/main" xmlns:w10="urn:schemas-microsoft-com:office:word" xmlns:wp14="http://schemas.microsoft.com/office/word/2010/wordprocessingDrawing" xmlns:v="urn:schemas-microsoft-com:vml" xmlns:o="urn:schemas-microsoft-com:office:office" xmlns:mv="urn:schemas-microsoft-com:mac:vml" xmlns:mc="http://schemas.openxmlformats.org/markup-compatibility/2006" xmlns:mo="http://schemas.microsoft.com/office/mac/office/2008/main" xmlns:wpc="http://schemas.microsoft.com/office/word/2010/wordprocessingCanvas" xmlns="" val="0"/>
+                          <a14:useLocalDpi xmlns="" xmlns:wpc="http://schemas.microsoft.com/office/word/2010/wordprocessingCanvas" xmlns:mo="http://schemas.microsoft.com/office/mac/office/2008/main" xmlns:mc="http://schemas.openxmlformats.org/markup-compatibility/2006" xmlns:mv="urn:schemas-microsoft-com:mac:vml" xmlns:o="urn:schemas-microsoft-com:office:office" xmlns:v="urn:schemas-microsoft-com:vml" xmlns:wp14="http://schemas.microsoft.com/office/word/2010/wordprocessingDrawing" xmlns:w10="urn:schemas-microsoft-com:office:word" xmlns:w="http://schemas.openxmlformats.org/wordprocessingml/2006/main" xmlns:w14="http://schemas.microsoft.com/office/word/2010/wordml" xmlns:wpg="http://schemas.microsoft.com/office/word/2010/wordprocessingGroup" xmlns:wpi="http://schemas.microsoft.com/office/word/2010/wordprocessingInk" xmlns:wps="http://schemas.microsoft.com/office/word/2010/wordprocessingShape" xmlns:a14="http://schemas.microsoft.com/office/drawing/2010/main" val="0"/>
                         </a:ext>
                       </a:extLst>
                     </a:blip>
@@ -3107,15 +3126,7 @@
         <w:ind w:firstLine="720"/>
       </w:pPr>
       <w:r>
-        <w:t xml:space="preserve">In our initial sketches, we didn’t include the MBTA timeline view. After the first meeting with our TF </w:t>
-      </w:r>
-      <w:proofErr w:type="spellStart"/>
-      <w:r>
-        <w:t>Benjy</w:t>
-      </w:r>
-      <w:proofErr w:type="spellEnd"/>
-      <w:r>
-        <w:t xml:space="preserve">, he suggested that we implement a way to show the users how many days we used </w:t>
+        <w:t xml:space="preserve">In our initial sketches, we didn’t include the MBTA timeline view. After the first meeting with our TF Benjy, he suggested that we implement a way to show the users how many days we used </w:t>
       </w:r>
       <w:r>
         <w:t>to generate our plots</w:t>
@@ -3275,15 +3286,7 @@
         <w:t xml:space="preserve">allow selections via a Google Maps rendering of the stations, but since people are used to thinking of the MBTA in terms of the map, this was the obvious choice. </w:t>
       </w:r>
       <w:r>
-        <w:t xml:space="preserve">Early implementations had a few bugs when scaling the station locations in images of the MBTA map to </w:t>
-      </w:r>
-      <w:proofErr w:type="spellStart"/>
-      <w:r>
-        <w:t>svg</w:t>
-      </w:r>
-      <w:proofErr w:type="spellEnd"/>
-      <w:r>
-        <w:t xml:space="preserve"> elements in our panel. </w:t>
+        <w:t xml:space="preserve">Early implementations had a few bugs when scaling the station locations in images of the MBTA map to svg elements in our panel. </w:t>
       </w:r>
     </w:p>
     <w:p>
@@ -4462,21 +4465,8 @@
         <w:ind w:left="2160" w:firstLine="720"/>
         <w:jc w:val="left"/>
       </w:pPr>
-      <w:proofErr w:type="spellStart"/>
-      <w:r>
-        <w:t>Beachmont</w:t>
-      </w:r>
-      <w:proofErr w:type="spellEnd"/>
-      <w:r>
-        <w:t xml:space="preserve"> Ridership </w:t>
-      </w:r>
-      <w:proofErr w:type="gramStart"/>
-      <w:r>
-        <w:t>During</w:t>
-      </w:r>
-      <w:proofErr w:type="gramEnd"/>
-      <w:r>
-        <w:t xml:space="preserve"> 2013 Nor'easter</w:t>
+      <w:r>
+        <w:t>Beachmont Ridership During 2013 Nor'easter</w:t>
       </w:r>
     </w:p>
     <w:p>
@@ -4710,7 +4700,7 @@
             <w:rPr>
               <w:noProof/>
             </w:rPr>
-            <w:t>3</w:t>
+            <w:t>10</w:t>
           </w:r>
           <w:r>
             <w:fldChar w:fldCharType="end"/>
@@ -7517,6 +7507,7 @@
   <w:rsids>
     <w:rsidRoot w:val="00102102"/>
     <w:rsid w:val="00102102"/>
+    <w:rsid w:val="0045070D"/>
     <w:rsid w:val="00510100"/>
     <w:rsid w:val="005D19F8"/>
     <w:rsid w:val="007511AA"/>
@@ -8129,7 +8120,7 @@
 </file>
 
 <file path=customXml/itemProps1.xml><?xml version="1.0" encoding="utf-8"?>
-<ds:datastoreItem xmlns:ds="http://schemas.openxmlformats.org/officeDocument/2006/customXml" ds:itemID="{39CC2D91-3336-4C7B-87FB-571357505FD2}">
+<ds:datastoreItem xmlns:ds="http://schemas.openxmlformats.org/officeDocument/2006/customXml" ds:itemID="{974F0A4D-D64A-4599-80F0-BCCF89E016AB}">
   <ds:schemaRefs>
     <ds:schemaRef ds:uri="http://schemas.openxmlformats.org/officeDocument/2006/bibliography"/>
   </ds:schemaRefs>

</xml_diff>

<commit_message>
Testing change to 'about' section in index
</commit_message>
<xml_diff>
--- a/docs/process_book.docx
+++ b/docs/process_book.docx
@@ -120,7 +120,7 @@
                                 <a:blip r:embed="rId8">
                                   <a:extLst>
                                     <a:ext uri="{28A0092B-C50C-407E-A947-70E740481C1C}">
-                                      <a14:useLocalDpi xmlns="" xmlns:wpc="http://schemas.microsoft.com/office/word/2010/wordprocessingCanvas" xmlns:mo="http://schemas.microsoft.com/office/mac/office/2008/main" xmlns:mc="http://schemas.openxmlformats.org/markup-compatibility/2006" xmlns:mv="urn:schemas-microsoft-com:mac:vml" xmlns:o="urn:schemas-microsoft-com:office:office" xmlns:v="urn:schemas-microsoft-com:vml" xmlns:wp14="http://schemas.microsoft.com/office/word/2010/wordprocessingDrawing" xmlns:w10="urn:schemas-microsoft-com:office:word" xmlns:w="http://schemas.openxmlformats.org/wordprocessingml/2006/main" xmlns:w14="http://schemas.microsoft.com/office/word/2010/wordml" xmlns:wpg="http://schemas.microsoft.com/office/word/2010/wordprocessingGroup" xmlns:wpi="http://schemas.microsoft.com/office/word/2010/wordprocessingInk" xmlns:wps="http://schemas.microsoft.com/office/word/2010/wordprocessingShape" xmlns:a14="http://schemas.microsoft.com/office/drawing/2010/main" val="0"/>
+                                      <a14:useLocalDpi xmlns:a14="http://schemas.microsoft.com/office/drawing/2010/main" xmlns:wps="http://schemas.microsoft.com/office/word/2010/wordprocessingShape" xmlns:wpi="http://schemas.microsoft.com/office/word/2010/wordprocessingInk" xmlns:wpg="http://schemas.microsoft.com/office/word/2010/wordprocessingGroup" xmlns:w14="http://schemas.microsoft.com/office/word/2010/wordml" xmlns:w="http://schemas.openxmlformats.org/wordprocessingml/2006/main" xmlns:w10="urn:schemas-microsoft-com:office:word" xmlns:wp14="http://schemas.microsoft.com/office/word/2010/wordprocessingDrawing" xmlns:v="urn:schemas-microsoft-com:vml" xmlns:o="urn:schemas-microsoft-com:office:office" xmlns:mv="urn:schemas-microsoft-com:mac:vml" xmlns:mc="http://schemas.openxmlformats.org/markup-compatibility/2006" xmlns:mo="http://schemas.microsoft.com/office/mac/office/2008/main" xmlns:wpc="http://schemas.microsoft.com/office/word/2010/wordprocessingCanvas" xmlns="" val="0"/>
                                     </a:ext>
                                   </a:extLst>
                                 </a:blip>
@@ -141,7 +141,7 @@
                                 </a:ln>
                                 <a:extLst>
                                   <a:ext uri="{53640926-AAD7-44d8-BBD7-CCE9431645EC}">
-                                    <a14:shadowObscured xmlns="" xmlns:wpc="http://schemas.microsoft.com/office/word/2010/wordprocessingCanvas" xmlns:mo="http://schemas.microsoft.com/office/mac/office/2008/main" xmlns:mc="http://schemas.openxmlformats.org/markup-compatibility/2006" xmlns:mv="urn:schemas-microsoft-com:mac:vml" xmlns:o="urn:schemas-microsoft-com:office:office" xmlns:v="urn:schemas-microsoft-com:vml" xmlns:wp14="http://schemas.microsoft.com/office/word/2010/wordprocessingDrawing" xmlns:w10="urn:schemas-microsoft-com:office:word" xmlns:w="http://schemas.openxmlformats.org/wordprocessingml/2006/main" xmlns:w14="http://schemas.microsoft.com/office/word/2010/wordml" xmlns:wpg="http://schemas.microsoft.com/office/word/2010/wordprocessingGroup" xmlns:wpi="http://schemas.microsoft.com/office/word/2010/wordprocessingInk" xmlns:wps="http://schemas.microsoft.com/office/word/2010/wordprocessingShape" xmlns:a14="http://schemas.microsoft.com/office/drawing/2010/main"/>
+                                    <a14:shadowObscured xmlns:a14="http://schemas.microsoft.com/office/drawing/2010/main" xmlns:wps="http://schemas.microsoft.com/office/word/2010/wordprocessingShape" xmlns:wpi="http://schemas.microsoft.com/office/word/2010/wordprocessingInk" xmlns:wpg="http://schemas.microsoft.com/office/word/2010/wordprocessingGroup" xmlns:w14="http://schemas.microsoft.com/office/word/2010/wordml" xmlns:w="http://schemas.openxmlformats.org/wordprocessingml/2006/main" xmlns:w10="urn:schemas-microsoft-com:office:word" xmlns:wp14="http://schemas.microsoft.com/office/word/2010/wordprocessingDrawing" xmlns:v="urn:schemas-microsoft-com:vml" xmlns:o="urn:schemas-microsoft-com:office:office" xmlns:mv="urn:schemas-microsoft-com:mac:vml" xmlns:mc="http://schemas.openxmlformats.org/markup-compatibility/2006" xmlns:mo="http://schemas.microsoft.com/office/mac/office/2008/main" xmlns:wpc="http://schemas.microsoft.com/office/word/2010/wordprocessingCanvas" xmlns=""/>
                                   </a:ext>
                                 </a:extLst>
                               </pic:spPr>
@@ -1402,7 +1402,7 @@
                     <a:blip r:embed="rId10">
                       <a:extLst>
                         <a:ext uri="{28A0092B-C50C-407E-A947-70E740481C1C}">
-                          <a14:useLocalDpi xmlns="" xmlns:wpc="http://schemas.microsoft.com/office/word/2010/wordprocessingCanvas" xmlns:mo="http://schemas.microsoft.com/office/mac/office/2008/main" xmlns:mc="http://schemas.openxmlformats.org/markup-compatibility/2006" xmlns:mv="urn:schemas-microsoft-com:mac:vml" xmlns:o="urn:schemas-microsoft-com:office:office" xmlns:v="urn:schemas-microsoft-com:vml" xmlns:wp14="http://schemas.microsoft.com/office/word/2010/wordprocessingDrawing" xmlns:w10="urn:schemas-microsoft-com:office:word" xmlns:w="http://schemas.openxmlformats.org/wordprocessingml/2006/main" xmlns:w14="http://schemas.microsoft.com/office/word/2010/wordml" xmlns:wpg="http://schemas.microsoft.com/office/word/2010/wordprocessingGroup" xmlns:wpi="http://schemas.microsoft.com/office/word/2010/wordprocessingInk" xmlns:wps="http://schemas.microsoft.com/office/word/2010/wordprocessingShape" xmlns:a14="http://schemas.microsoft.com/office/drawing/2010/main" val="0"/>
+                          <a14:useLocalDpi xmlns:a14="http://schemas.microsoft.com/office/drawing/2010/main" xmlns:wps="http://schemas.microsoft.com/office/word/2010/wordprocessingShape" xmlns:wpi="http://schemas.microsoft.com/office/word/2010/wordprocessingInk" xmlns:wpg="http://schemas.microsoft.com/office/word/2010/wordprocessingGroup" xmlns:w14="http://schemas.microsoft.com/office/word/2010/wordml" xmlns:w="http://schemas.openxmlformats.org/wordprocessingml/2006/main" xmlns:w10="urn:schemas-microsoft-com:office:word" xmlns:wp14="http://schemas.microsoft.com/office/word/2010/wordprocessingDrawing" xmlns:v="urn:schemas-microsoft-com:vml" xmlns:o="urn:schemas-microsoft-com:office:office" xmlns:mv="urn:schemas-microsoft-com:mac:vml" xmlns:mc="http://schemas.openxmlformats.org/markup-compatibility/2006" xmlns:mo="http://schemas.microsoft.com/office/mac/office/2008/main" xmlns:wpc="http://schemas.microsoft.com/office/word/2010/wordprocessingCanvas" xmlns="" val="0"/>
                         </a:ext>
                       </a:extLst>
                     </a:blip>
@@ -1523,27 +1523,6 @@
       </w:r>
       <w:r>
         <w:t xml:space="preserve"> predictive model of ridership patterns. We found that historical ridership patterns, the number of entries on the same day last week, two weeks prior, etc., to be an adequate baseline predictive model, but that we could improve upon this baseline by including weather information. This past winter, the city of Boston found out just how inconvenienced its commute could be by cataclysmic amounts of snow. </w:t>
-      </w:r>
-      <w:r>
-        <w:t xml:space="preserve">Since the city of Boston is not usually hit by such historical amounts of snow, we looked at more typical amounts of snowfall </w:t>
-      </w:r>
-      <w:r>
-        <w:t>in previous years</w:t>
-      </w:r>
-      <w:r>
-        <w:t xml:space="preserve"> and their</w:t>
-      </w:r>
-      <w:r>
-        <w:t xml:space="preserve"> </w:t>
-      </w:r>
-      <w:r>
-        <w:t>effect</w:t>
-      </w:r>
-      <w:r>
-        <w:t xml:space="preserve"> on</w:t>
-      </w:r>
-      <w:r>
-        <w:t xml:space="preserve"> ridership.</w:t>
       </w:r>
     </w:p>
     <w:p>
@@ -2252,7 +2231,7 @@
                     <a:blip r:embed="rId15">
                       <a:extLst>
                         <a:ext uri="{28A0092B-C50C-407E-A947-70E740481C1C}">
-                          <a14:useLocalDpi xmlns="" xmlns:wpc="http://schemas.microsoft.com/office/word/2010/wordprocessingCanvas" xmlns:mo="http://schemas.microsoft.com/office/mac/office/2008/main" xmlns:mc="http://schemas.openxmlformats.org/markup-compatibility/2006" xmlns:mv="urn:schemas-microsoft-com:mac:vml" xmlns:o="urn:schemas-microsoft-com:office:office" xmlns:v="urn:schemas-microsoft-com:vml" xmlns:wp14="http://schemas.microsoft.com/office/word/2010/wordprocessingDrawing" xmlns:w10="urn:schemas-microsoft-com:office:word" xmlns:w="http://schemas.openxmlformats.org/wordprocessingml/2006/main" xmlns:w14="http://schemas.microsoft.com/office/word/2010/wordml" xmlns:wpg="http://schemas.microsoft.com/office/word/2010/wordprocessingGroup" xmlns:wpi="http://schemas.microsoft.com/office/word/2010/wordprocessingInk" xmlns:wps="http://schemas.microsoft.com/office/word/2010/wordprocessingShape" xmlns:a14="http://schemas.microsoft.com/office/drawing/2010/main" val="0"/>
+                          <a14:useLocalDpi xmlns:a14="http://schemas.microsoft.com/office/drawing/2010/main" xmlns:wps="http://schemas.microsoft.com/office/word/2010/wordprocessingShape" xmlns:wpi="http://schemas.microsoft.com/office/word/2010/wordprocessingInk" xmlns:wpg="http://schemas.microsoft.com/office/word/2010/wordprocessingGroup" xmlns:w14="http://schemas.microsoft.com/office/word/2010/wordml" xmlns:w="http://schemas.openxmlformats.org/wordprocessingml/2006/main" xmlns:w10="urn:schemas-microsoft-com:office:word" xmlns:wp14="http://schemas.microsoft.com/office/word/2010/wordprocessingDrawing" xmlns:v="urn:schemas-microsoft-com:vml" xmlns:o="urn:schemas-microsoft-com:office:office" xmlns:mv="urn:schemas-microsoft-com:mac:vml" xmlns:mc="http://schemas.openxmlformats.org/markup-compatibility/2006" xmlns:mo="http://schemas.microsoft.com/office/mac/office/2008/main" xmlns:wpc="http://schemas.microsoft.com/office/word/2010/wordprocessingCanvas" xmlns="" val="0"/>
                         </a:ext>
                       </a:extLst>
                     </a:blip>
@@ -2306,7 +2285,7 @@
                     <a:blip r:embed="rId16">
                       <a:extLst>
                         <a:ext uri="{28A0092B-C50C-407E-A947-70E740481C1C}">
-                          <a14:useLocalDpi xmlns="" xmlns:wpc="http://schemas.microsoft.com/office/word/2010/wordprocessingCanvas" xmlns:mo="http://schemas.microsoft.com/office/mac/office/2008/main" xmlns:mc="http://schemas.openxmlformats.org/markup-compatibility/2006" xmlns:mv="urn:schemas-microsoft-com:mac:vml" xmlns:o="urn:schemas-microsoft-com:office:office" xmlns:v="urn:schemas-microsoft-com:vml" xmlns:wp14="http://schemas.microsoft.com/office/word/2010/wordprocessingDrawing" xmlns:w10="urn:schemas-microsoft-com:office:word" xmlns:w="http://schemas.openxmlformats.org/wordprocessingml/2006/main" xmlns:w14="http://schemas.microsoft.com/office/word/2010/wordml" xmlns:wpg="http://schemas.microsoft.com/office/word/2010/wordprocessingGroup" xmlns:wpi="http://schemas.microsoft.com/office/word/2010/wordprocessingInk" xmlns:wps="http://schemas.microsoft.com/office/word/2010/wordprocessingShape" xmlns:a14="http://schemas.microsoft.com/office/drawing/2010/main" val="0"/>
+                          <a14:useLocalDpi xmlns:a14="http://schemas.microsoft.com/office/drawing/2010/main" xmlns:wps="http://schemas.microsoft.com/office/word/2010/wordprocessingShape" xmlns:wpi="http://schemas.microsoft.com/office/word/2010/wordprocessingInk" xmlns:wpg="http://schemas.microsoft.com/office/word/2010/wordprocessingGroup" xmlns:w14="http://schemas.microsoft.com/office/word/2010/wordml" xmlns:w="http://schemas.openxmlformats.org/wordprocessingml/2006/main" xmlns:w10="urn:schemas-microsoft-com:office:word" xmlns:wp14="http://schemas.microsoft.com/office/word/2010/wordprocessingDrawing" xmlns:v="urn:schemas-microsoft-com:vml" xmlns:o="urn:schemas-microsoft-com:office:office" xmlns:mv="urn:schemas-microsoft-com:mac:vml" xmlns:mc="http://schemas.openxmlformats.org/markup-compatibility/2006" xmlns:mo="http://schemas.microsoft.com/office/mac/office/2008/main" xmlns:wpc="http://schemas.microsoft.com/office/word/2010/wordprocessingCanvas" xmlns="" val="0"/>
                         </a:ext>
                       </a:extLst>
                     </a:blip>
@@ -2409,7 +2388,7 @@
                     <a:blip r:embed="rId17">
                       <a:extLst>
                         <a:ext uri="{28A0092B-C50C-407E-A947-70E740481C1C}">
-                          <a14:useLocalDpi xmlns="" xmlns:wpc="http://schemas.microsoft.com/office/word/2010/wordprocessingCanvas" xmlns:mo="http://schemas.microsoft.com/office/mac/office/2008/main" xmlns:mc="http://schemas.openxmlformats.org/markup-compatibility/2006" xmlns:mv="urn:schemas-microsoft-com:mac:vml" xmlns:o="urn:schemas-microsoft-com:office:office" xmlns:v="urn:schemas-microsoft-com:vml" xmlns:wp14="http://schemas.microsoft.com/office/word/2010/wordprocessingDrawing" xmlns:w10="urn:schemas-microsoft-com:office:word" xmlns:w="http://schemas.openxmlformats.org/wordprocessingml/2006/main" xmlns:w14="http://schemas.microsoft.com/office/word/2010/wordml" xmlns:wpg="http://schemas.microsoft.com/office/word/2010/wordprocessingGroup" xmlns:wpi="http://schemas.microsoft.com/office/word/2010/wordprocessingInk" xmlns:wps="http://schemas.microsoft.com/office/word/2010/wordprocessingShape" xmlns:a14="http://schemas.microsoft.com/office/drawing/2010/main" val="0"/>
+                          <a14:useLocalDpi xmlns:a14="http://schemas.microsoft.com/office/drawing/2010/main" xmlns:wps="http://schemas.microsoft.com/office/word/2010/wordprocessingShape" xmlns:wpi="http://schemas.microsoft.com/office/word/2010/wordprocessingInk" xmlns:wpg="http://schemas.microsoft.com/office/word/2010/wordprocessingGroup" xmlns:w14="http://schemas.microsoft.com/office/word/2010/wordml" xmlns:w="http://schemas.openxmlformats.org/wordprocessingml/2006/main" xmlns:w10="urn:schemas-microsoft-com:office:word" xmlns:wp14="http://schemas.microsoft.com/office/word/2010/wordprocessingDrawing" xmlns:v="urn:schemas-microsoft-com:vml" xmlns:o="urn:schemas-microsoft-com:office:office" xmlns:mv="urn:schemas-microsoft-com:mac:vml" xmlns:mc="http://schemas.openxmlformats.org/markup-compatibility/2006" xmlns:mo="http://schemas.microsoft.com/office/mac/office/2008/main" xmlns:wpc="http://schemas.microsoft.com/office/word/2010/wordprocessingCanvas" xmlns="" val="0"/>
                         </a:ext>
                       </a:extLst>
                     </a:blip>
@@ -2933,7 +2912,7 @@
                     <a:blip r:embed="rId23">
                       <a:extLst>
                         <a:ext uri="{28A0092B-C50C-407E-A947-70E740481C1C}">
-                          <a14:useLocalDpi xmlns="" xmlns:wpc="http://schemas.microsoft.com/office/word/2010/wordprocessingCanvas" xmlns:mo="http://schemas.microsoft.com/office/mac/office/2008/main" xmlns:mc="http://schemas.openxmlformats.org/markup-compatibility/2006" xmlns:mv="urn:schemas-microsoft-com:mac:vml" xmlns:o="urn:schemas-microsoft-com:office:office" xmlns:v="urn:schemas-microsoft-com:vml" xmlns:wp14="http://schemas.microsoft.com/office/word/2010/wordprocessingDrawing" xmlns:w10="urn:schemas-microsoft-com:office:word" xmlns:w="http://schemas.openxmlformats.org/wordprocessingml/2006/main" xmlns:w14="http://schemas.microsoft.com/office/word/2010/wordml" xmlns:wpg="http://schemas.microsoft.com/office/word/2010/wordprocessingGroup" xmlns:wpi="http://schemas.microsoft.com/office/word/2010/wordprocessingInk" xmlns:wps="http://schemas.microsoft.com/office/word/2010/wordprocessingShape" xmlns:a14="http://schemas.microsoft.com/office/drawing/2010/main" val="0"/>
+                          <a14:useLocalDpi xmlns:a14="http://schemas.microsoft.com/office/drawing/2010/main" xmlns:wps="http://schemas.microsoft.com/office/word/2010/wordprocessingShape" xmlns:wpi="http://schemas.microsoft.com/office/word/2010/wordprocessingInk" xmlns:wpg="http://schemas.microsoft.com/office/word/2010/wordprocessingGroup" xmlns:w14="http://schemas.microsoft.com/office/word/2010/wordml" xmlns:w="http://schemas.openxmlformats.org/wordprocessingml/2006/main" xmlns:w10="urn:schemas-microsoft-com:office:word" xmlns:wp14="http://schemas.microsoft.com/office/word/2010/wordprocessingDrawing" xmlns:v="urn:schemas-microsoft-com:vml" xmlns:o="urn:schemas-microsoft-com:office:office" xmlns:mv="urn:schemas-microsoft-com:mac:vml" xmlns:mc="http://schemas.openxmlformats.org/markup-compatibility/2006" xmlns:mo="http://schemas.microsoft.com/office/mac/office/2008/main" xmlns:wpc="http://schemas.microsoft.com/office/word/2010/wordprocessingCanvas" xmlns="" val="0"/>
                         </a:ext>
                       </a:extLst>
                     </a:blip>
@@ -4770,7 +4749,7 @@
               <w:rPr>
                 <w:noProof/>
               </w:rPr>
-              <w:t>22</w:t>
+              <w:t>2</w:t>
             </w:r>
           </w:fldSimple>
         </w:p>
@@ -7573,6 +7552,7 @@
     <w:rsid w:val="00D5210C"/>
     <w:rsid w:val="00EC62B2"/>
     <w:rsid w:val="00F34CAA"/>
+    <w:rsid w:val="00F4030D"/>
     <w:rsid w:val="00F6113A"/>
   </w:rsids>
   <m:mathPr>
@@ -8178,7 +8158,7 @@
 </file>
 
 <file path=customXml/itemProps1.xml><?xml version="1.0" encoding="utf-8"?>
-<ds:datastoreItem xmlns:ds="http://schemas.openxmlformats.org/officeDocument/2006/customXml" ds:itemID="{C9EE1CCD-192D-4C65-97BC-E357FA958B34}">
+<ds:datastoreItem xmlns:ds="http://schemas.openxmlformats.org/officeDocument/2006/customXml" ds:itemID="{D3499E95-6598-4027-91B2-EE777F02EE41}">
   <ds:schemaRefs>
     <ds:schemaRef ds:uri="http://schemas.openxmlformats.org/officeDocument/2006/bibliography"/>
   </ds:schemaRefs>

</xml_diff>